<commit_message>
Portada completa. Logotipo diseñado (;
</commit_message>
<xml_diff>
--- a/Proyecto AE 1.0.docx
+++ b/Proyecto AE 1.0.docx
@@ -111,6 +111,57 @@
           <w:lang w:val="es-MX"/>
         </w:rPr>
       </w:pPr>
+      <w:r>
+        <w:rPr>
+          <w:rFonts w:asciiTheme="minorHAnsi" w:hAnsiTheme="minorHAnsi"/>
+          <w:noProof/>
+          <w:lang w:val="es-MX" w:eastAsia="es-MX" w:bidi="ar-SA"/>
+        </w:rPr>
+        <w:drawing>
+          <wp:anchor distT="0" distB="0" distL="114300" distR="114300" simplePos="0" relativeHeight="251658240" behindDoc="1" locked="0" layoutInCell="1" allowOverlap="1">
+            <wp:simplePos x="0" y="0"/>
+            <wp:positionH relativeFrom="margin">
+              <wp:align>center</wp:align>
+            </wp:positionH>
+            <wp:positionV relativeFrom="margin">
+              <wp:posOffset>1722635</wp:posOffset>
+            </wp:positionV>
+            <wp:extent cx="5340231" cy="2932981"/>
+            <wp:effectExtent l="19050" t="0" r="0" b="0"/>
+            <wp:wrapNone/>
+            <wp:docPr id="3" name="2 Imagen" descr="Sin título-1.jpg"/>
+            <wp:cNvGraphicFramePr>
+              <a:graphicFrameLocks xmlns:a="http://schemas.openxmlformats.org/drawingml/2006/main" noChangeAspect="1"/>
+            </wp:cNvGraphicFramePr>
+            <a:graphic xmlns:a="http://schemas.openxmlformats.org/drawingml/2006/main">
+              <a:graphicData uri="http://schemas.openxmlformats.org/drawingml/2006/picture">
+                <pic:pic xmlns:pic="http://schemas.openxmlformats.org/drawingml/2006/picture">
+                  <pic:nvPicPr>
+                    <pic:cNvPr id="0" name="Sin título-1.jpg"/>
+                    <pic:cNvPicPr/>
+                  </pic:nvPicPr>
+                  <pic:blipFill>
+                    <a:blip r:embed="rId8"/>
+                    <a:srcRect l="12559" t="28733" r="13442" b="30769"/>
+                    <a:stretch>
+                      <a:fillRect/>
+                    </a:stretch>
+                  </pic:blipFill>
+                  <pic:spPr>
+                    <a:xfrm>
+                      <a:off x="0" y="0"/>
+                      <a:ext cx="5340231" cy="2932981"/>
+                    </a:xfrm>
+                    <a:prstGeom prst="rect">
+                      <a:avLst/>
+                    </a:prstGeom>
+                  </pic:spPr>
+                </pic:pic>
+              </a:graphicData>
+            </a:graphic>
+          </wp:anchor>
+        </w:drawing>
+      </w:r>
     </w:p>
     <w:p>
       <w:pPr>
@@ -181,13 +232,6 @@
           <w:lang w:val="es-MX"/>
         </w:rPr>
       </w:pPr>
-      <w:r>
-        <w:rPr>
-          <w:rFonts w:asciiTheme="minorHAnsi" w:hAnsiTheme="minorHAnsi"/>
-          <w:lang w:val="es-MX"/>
-        </w:rPr>
-        <w:t>(LOGO)</w:t>
-      </w:r>
     </w:p>
     <w:p>
       <w:pPr>
@@ -9941,7 +9985,7 @@
                     <pic:cNvPicPr/>
                   </pic:nvPicPr>
                   <pic:blipFill rotWithShape="1">
-                    <a:blip r:embed="rId8" cstate="print">
+                    <a:blip r:embed="rId9" cstate="print">
                       <a:duotone>
                         <a:schemeClr val="accent5">
                           <a:shade val="45000"/>
@@ -9966,7 +10010,7 @@
                     </a:ln>
                     <a:extLst>
                       <a:ext uri="{53640926-AAD7-44D8-BBD7-CCE9431645EC}">
-                        <a14:shadowObscured xmlns:a14="http://schemas.microsoft.com/office/drawing/2010/main" xmlns:wps="http://schemas.microsoft.com/office/word/2010/wordprocessingShape" xmlns:wpi="http://schemas.microsoft.com/office/word/2010/wordprocessingInk" xmlns:wpg="http://schemas.microsoft.com/office/word/2010/wordprocessingGroup" xmlns:w15="http://schemas.microsoft.com/office/word/2012/wordml" xmlns:w14="http://schemas.microsoft.com/office/word/2010/wordml" xmlns:w="http://schemas.openxmlformats.org/wordprocessingml/2006/main" xmlns:w10="urn:schemas-microsoft-com:office:word" xmlns:wp14="http://schemas.microsoft.com/office/word/2010/wordprocessingDrawing" xmlns:v="urn:schemas-microsoft-com:vml" xmlns:o="urn:schemas-microsoft-com:office:office" xmlns:mc="http://schemas.openxmlformats.org/markup-compatibility/2006" xmlns:wpc="http://schemas.microsoft.com/office/word/2010/wordprocessingCanvas" xmlns=""/>
+                        <a14:shadowObscured xmlns="" xmlns:wpc="http://schemas.microsoft.com/office/word/2010/wordprocessingCanvas" xmlns:mc="http://schemas.openxmlformats.org/markup-compatibility/2006" xmlns:o="urn:schemas-microsoft-com:office:office" xmlns:v="urn:schemas-microsoft-com:vml" xmlns:wp14="http://schemas.microsoft.com/office/word/2010/wordprocessingDrawing" xmlns:w10="urn:schemas-microsoft-com:office:word" xmlns:w="http://schemas.openxmlformats.org/wordprocessingml/2006/main" xmlns:w14="http://schemas.microsoft.com/office/word/2010/wordml" xmlns:w15="http://schemas.microsoft.com/office/word/2012/wordml" xmlns:wpg="http://schemas.microsoft.com/office/word/2010/wordprocessingGroup" xmlns:wpi="http://schemas.microsoft.com/office/word/2010/wordprocessingInk" xmlns:wps="http://schemas.microsoft.com/office/word/2010/wordprocessingShape" xmlns:a14="http://schemas.microsoft.com/office/drawing/2010/main"/>
                       </a:ext>
                     </a:extLst>
                   </pic:spPr>
@@ -10066,8 +10110,8 @@
             <v:path o:extrusionok="f" gradientshapeok="t" o:connecttype="rect"/>
             <o:lock v:ext="edit" aspectratio="t"/>
           </v:shapetype>
-          <v:shape id="_x0000_i1025" type="#_x0000_t75" style="width:177.6pt;height:173.6pt">
-            <v:imagedata r:id="rId9" o:title="nose"/>
+          <v:shape id="_x0000_i1025" type="#_x0000_t75" style="width:177.75pt;height:173.25pt">
+            <v:imagedata r:id="rId10" o:title="nose"/>
           </v:shape>
         </w:pict>
       </w:r>
@@ -11941,8 +11985,8 @@
         </w:rPr>
         <w:lastRenderedPageBreak/>
         <w:pict>
-          <v:shape id="_x0000_i1026" type="#_x0000_t75" style="width:393.6pt;height:266.4pt">
-            <v:imagedata r:id="rId10" o:title="IMG_20150420_095958545" croptop="4294f" cropbottom="8576f" cropright="6965f"/>
+          <v:shape id="_x0000_i1026" type="#_x0000_t75" style="width:393.75pt;height:266.25pt">
+            <v:imagedata r:id="rId11" o:title="IMG_20150420_095958545" croptop="4294f" cropbottom="8576f" cropright="6965f"/>
           </v:shape>
         </w:pict>
       </w:r>
@@ -12634,7 +12678,7 @@
       </w:pPr>
     </w:p>
     <w:sectPr>
-      <w:footerReference w:type="default" r:id="rId11"/>
+      <w:footerReference w:type="default" r:id="rId12"/>
       <w:pgSz w:w="12240" w:h="15840"/>
       <w:pgMar w:top="1417" w:right="1701" w:bottom="1417" w:left="1701" w:header="720" w:footer="720" w:gutter="0"/>
       <w:cols w:space="720"/>
@@ -14297,7 +14341,7 @@
     <w:charset w:val="00"/>
     <w:family w:val="roman"/>
     <w:pitch w:val="variable"/>
-    <w:sig w:usb0="E0002AFF" w:usb1="C0007841" w:usb2="00000009" w:usb3="00000000" w:csb0="000001FF" w:csb1="00000000"/>
+    <w:sig w:usb0="E0002EFF" w:usb1="C0007843" w:usb2="00000009" w:usb3="00000000" w:csb0="000001FF" w:csb1="00000000"/>
   </w:font>
   <w:font w:name="Courier New">
     <w:panose1 w:val="02070309020205020404"/>
@@ -14335,18 +14379,18 @@
     <w:sig w:usb0="E0002AFF" w:usb1="C0007843" w:usb2="00000009" w:usb3="00000000" w:csb0="000001FF" w:csb1="00000000"/>
   </w:font>
   <w:font w:name="Calibri Light">
-    <w:altName w:val="Calibri"/>
+    <w:panose1 w:val="020F0302020204030204"/>
     <w:charset w:val="00"/>
     <w:family w:val="swiss"/>
     <w:pitch w:val="variable"/>
-    <w:sig w:usb0="00000001" w:usb1="4000207B" w:usb2="00000000" w:usb3="00000000" w:csb0="0000019F" w:csb1="00000000"/>
+    <w:sig w:usb0="A00002EF" w:usb1="4000207B" w:usb2="00000000" w:usb3="00000000" w:csb0="0000019F" w:csb1="00000000"/>
   </w:font>
   <w:font w:name="Calibri">
     <w:panose1 w:val="020F0502020204030204"/>
     <w:charset w:val="00"/>
     <w:family w:val="swiss"/>
     <w:pitch w:val="variable"/>
-    <w:sig w:usb0="E10002FF" w:usb1="4000ACFF" w:usb2="00000009" w:usb3="00000000" w:csb0="0000019F" w:csb1="00000000"/>
+    <w:sig w:usb0="E00002FF" w:usb1="4000ACFF" w:usb2="00000001" w:usb3="00000000" w:csb0="0000019F" w:csb1="00000000"/>
   </w:font>
   <w:font w:name="TimesNewRomanPSMT">
     <w:altName w:val="Times New Roman"/>
@@ -14384,6 +14428,7 @@
     <w:rsid w:val="00443850"/>
     <w:rsid w:val="005E0CE5"/>
     <w:rsid w:val="006A5736"/>
+    <w:rsid w:val="008B3069"/>
     <w:rsid w:val="009F389E"/>
     <w:rsid w:val="00A03E9D"/>
     <w:rsid w:val="00A94AC8"/>
@@ -14406,8 +14451,8 @@
   </m:mathPr>
   <w:themeFontLang w:val="es-MX"/>
   <w:clrSchemeMapping w:bg1="light1" w:t1="dark1" w:bg2="light2" w:t2="dark2" w:accent1="accent1" w:accent2="accent2" w:accent3="accent3" w:accent4="accent4" w:accent5="accent5" w:accent6="accent6" w:hyperlink="hyperlink" w:followedHyperlink="followedHyperlink"/>
-  <w:decimalSymbol w:val="."/>
-  <w:listSeparator w:val=","/>
+  <w:decimalSymbol w:val=","/>
+  <w:listSeparator w:val=";"/>
 </w:settings>
 </file>
 
@@ -14879,7 +14924,7 @@
   <a:extraClrSchemeLst/>
   <a:extLst>
     <a:ext uri="{05A4C25C-085E-4340-85A3-A5531E510DB2}">
-      <thm15:themeFamily xmlns:thm15="http://schemas.microsoft.com/office/thememl/2012/main" xmlns="" name="Office Theme" id="{62F939B6-93AF-4DB8-9C6B-D6C7DFDC589F}" vid="{4A3C46E8-61CC-4603-A589-7422A47A8E4A}"/>
+      <thm15:themeFamily xmlns="" xmlns:thm15="http://schemas.microsoft.com/office/thememl/2012/main" name="Office Theme" id="{62F939B6-93AF-4DB8-9C6B-D6C7DFDC589F}" vid="{4A3C46E8-61CC-4603-A589-7422A47A8E4A}"/>
     </a:ext>
   </a:extLst>
 </a:theme>

</xml_diff>

<commit_message>
Creación del logotipo del software
</commit_message>
<xml_diff>
--- a/Proyecto AE 1.0.docx
+++ b/Proyecto AE 1.0.docx
@@ -1962,6 +1962,121 @@
           </w:p>
         </w:tc>
       </w:tr>
+      <w:tr>
+        <w:trPr>
+          <w:cnfStyle w:val="000000100000"/>
+          <w:trHeight w:val="930"/>
+        </w:trPr>
+        <w:tc>
+          <w:tcPr>
+            <w:cnfStyle w:val="001000000000"/>
+            <w:tcW w:w="1086" w:type="dxa"/>
+          </w:tcPr>
+          <w:p>
+            <w:pPr>
+              <w:pStyle w:val="Standard"/>
+              <w:jc w:val="both"/>
+              <w:rPr>
+                <w:rFonts w:asciiTheme="minorHAnsi" w:hAnsiTheme="minorHAnsi"/>
+                <w:sz w:val="28"/>
+                <w:szCs w:val="28"/>
+                <w:lang w:val="es-MX"/>
+              </w:rPr>
+            </w:pPr>
+            <w:r>
+              <w:rPr>
+                <w:rFonts w:asciiTheme="minorHAnsi" w:hAnsiTheme="minorHAnsi"/>
+                <w:sz w:val="28"/>
+                <w:szCs w:val="28"/>
+                <w:lang w:val="es-MX"/>
+              </w:rPr>
+              <w:lastRenderedPageBreak/>
+              <w:t>1.2</w:t>
+            </w:r>
+          </w:p>
+        </w:tc>
+        <w:tc>
+          <w:tcPr>
+            <w:tcW w:w="1574" w:type="dxa"/>
+          </w:tcPr>
+          <w:p>
+            <w:pPr>
+              <w:pStyle w:val="Standard"/>
+              <w:jc w:val="both"/>
+              <w:cnfStyle w:val="000000100000"/>
+              <w:rPr>
+                <w:rFonts w:asciiTheme="minorHAnsi" w:hAnsiTheme="minorHAnsi"/>
+                <w:sz w:val="28"/>
+                <w:szCs w:val="28"/>
+                <w:lang w:val="es-MX"/>
+              </w:rPr>
+            </w:pPr>
+            <w:r>
+              <w:rPr>
+                <w:rFonts w:asciiTheme="minorHAnsi" w:hAnsiTheme="minorHAnsi"/>
+                <w:sz w:val="28"/>
+                <w:szCs w:val="28"/>
+                <w:lang w:val="es-MX"/>
+              </w:rPr>
+              <w:t>25/05/2015</w:t>
+            </w:r>
+          </w:p>
+        </w:tc>
+        <w:tc>
+          <w:tcPr>
+            <w:tcW w:w="2977" w:type="dxa"/>
+          </w:tcPr>
+          <w:p>
+            <w:pPr>
+              <w:pStyle w:val="Standard"/>
+              <w:jc w:val="both"/>
+              <w:cnfStyle w:val="000000100000"/>
+              <w:rPr>
+                <w:rFonts w:asciiTheme="minorHAnsi" w:hAnsiTheme="minorHAnsi"/>
+                <w:sz w:val="28"/>
+                <w:szCs w:val="28"/>
+                <w:lang w:val="es-MX"/>
+              </w:rPr>
+            </w:pPr>
+            <w:r>
+              <w:rPr>
+                <w:rFonts w:asciiTheme="minorHAnsi" w:hAnsiTheme="minorHAnsi"/>
+                <w:sz w:val="28"/>
+                <w:szCs w:val="28"/>
+                <w:lang w:val="es-MX"/>
+              </w:rPr>
+              <w:t>Creación del logotipo del sistema.</w:t>
+            </w:r>
+          </w:p>
+        </w:tc>
+        <w:tc>
+          <w:tcPr>
+            <w:tcW w:w="3969" w:type="dxa"/>
+          </w:tcPr>
+          <w:p>
+            <w:pPr>
+              <w:pStyle w:val="Standard"/>
+              <w:jc w:val="both"/>
+              <w:cnfStyle w:val="000000100000"/>
+              <w:rPr>
+                <w:rFonts w:asciiTheme="minorHAnsi" w:hAnsiTheme="minorHAnsi"/>
+                <w:sz w:val="28"/>
+                <w:szCs w:val="28"/>
+                <w:lang w:val="es-MX"/>
+              </w:rPr>
+            </w:pPr>
+            <w:r>
+              <w:rPr>
+                <w:rFonts w:asciiTheme="minorHAnsi" w:hAnsiTheme="minorHAnsi"/>
+                <w:sz w:val="28"/>
+                <w:szCs w:val="28"/>
+                <w:lang w:val="es-MX"/>
+              </w:rPr>
+              <w:t>José Agustín Esquerra Morales</w:t>
+            </w:r>
+          </w:p>
+        </w:tc>
+      </w:tr>
     </w:tbl>
     <w:p>
       <w:pPr>
@@ -1988,7 +2103,6 @@
           <w:szCs w:val="36"/>
           <w:lang w:val="es-MX"/>
         </w:rPr>
-        <w:lastRenderedPageBreak/>
         <w:t>Introducción</w:t>
       </w:r>
     </w:p>
@@ -2511,7 +2625,6 @@
           <w:szCs w:val="32"/>
           <w:lang w:val="es-MX"/>
         </w:rPr>
-        <w:lastRenderedPageBreak/>
         <w:t xml:space="preserve">2.- Requisitos </w:t>
       </w:r>
       <w:r>
@@ -3129,7 +3242,17 @@
           <w:szCs w:val="32"/>
           <w:lang w:val="es-MX"/>
         </w:rPr>
-        <w:t xml:space="preserve"> El encargado de laboratorio debe de autorizar el uso del laboratorio en la fecha que el maestro ha solicitado.</w:t>
+        <w:t xml:space="preserve"> El encargado de laboratorio debe de autorizar el uso del </w:t>
+      </w:r>
+      <w:r>
+        <w:rPr>
+          <w:rFonts w:asciiTheme="minorHAnsi" w:eastAsiaTheme="minorEastAsia" w:hAnsiTheme="minorHAnsi" w:cstheme="minorBidi"/>
+          <w:sz w:val="32"/>
+          <w:szCs w:val="32"/>
+          <w:lang w:val="es-MX"/>
+        </w:rPr>
+        <w:lastRenderedPageBreak/>
+        <w:t>laboratorio en la fecha que el maestro ha solicitado.</w:t>
       </w:r>
     </w:p>
     <w:p>
@@ -3204,7 +3327,6 @@
           <w:szCs w:val="32"/>
           <w:lang w:val="es-MX"/>
         </w:rPr>
-        <w:lastRenderedPageBreak/>
         <w:t>RF14</w:t>
       </w:r>
       <w:r>
@@ -4101,7 +4223,17 @@
           <w:szCs w:val="32"/>
           <w:lang w:val="es-MX"/>
         </w:rPr>
-        <w:t>Los datos de la aplicación solo podrán ser modificados por aquellas personas autorizadas para ello.</w:t>
+        <w:t xml:space="preserve">Los datos de la aplicación solo podrán ser modificados por </w:t>
+      </w:r>
+      <w:r>
+        <w:rPr>
+          <w:rFonts w:asciiTheme="minorHAnsi" w:eastAsiaTheme="minorEastAsia" w:hAnsiTheme="minorHAnsi" w:cstheme="minorBidi"/>
+          <w:sz w:val="32"/>
+          <w:szCs w:val="32"/>
+          <w:lang w:val="es-MX"/>
+        </w:rPr>
+        <w:lastRenderedPageBreak/>
+        <w:t>aquellas personas autorizadas para ello.</w:t>
       </w:r>
     </w:p>
     <w:p>
@@ -4167,7 +4299,6 @@
           <w:szCs w:val="32"/>
           <w:lang w:val="es-MX"/>
         </w:rPr>
-        <w:lastRenderedPageBreak/>
         <w:t>2.3.- Requisitos de interfaces.</w:t>
       </w:r>
     </w:p>
@@ -4946,6 +5077,7 @@
                 <w:szCs w:val="32"/>
                 <w:lang w:val="es-MX"/>
               </w:rPr>
+              <w:lastRenderedPageBreak/>
               <w:t>Evento externo 4</w:t>
             </w:r>
           </w:p>
@@ -5981,6 +6113,7 @@
                 <w:b w:val="0"/>
                 <w:lang w:val="es-MX"/>
               </w:rPr>
+              <w:lastRenderedPageBreak/>
               <w:t>Jefes de l</w:t>
             </w:r>
             <w:r>
@@ -6071,15 +6204,7 @@
                 <w:rFonts w:ascii="Arial" w:eastAsiaTheme="minorEastAsia" w:hAnsi="Arial" w:cs="Arial"/>
                 <w:lang w:val="es-MX"/>
               </w:rPr>
-              <w:t xml:space="preserve"> material fue prestado a que alumno </w:t>
-            </w:r>
-            <w:r>
-              <w:rPr>
-                <w:rFonts w:ascii="Arial" w:eastAsiaTheme="minorEastAsia" w:hAnsi="Arial" w:cs="Arial"/>
-                <w:lang w:val="es-MX"/>
-              </w:rPr>
-              <w:lastRenderedPageBreak/>
-              <w:t>o maestro.</w:t>
+              <w:t xml:space="preserve"> material fue prestado a que alumno o maestro.</w:t>
             </w:r>
             <w:r>
               <w:rPr>
@@ -6133,7 +6258,6 @@
                 <w:b w:val="0"/>
                 <w:lang w:val="es-MX"/>
               </w:rPr>
-              <w:lastRenderedPageBreak/>
               <w:t>Auxiliares de l</w:t>
             </w:r>
             <w:r>
@@ -7446,17 +7570,7 @@
                 <w:szCs w:val="32"/>
                 <w:lang w:val="es-MX"/>
               </w:rPr>
-              <w:t xml:space="preserve"> y la fecha en la que desea </w:t>
-            </w:r>
-            <w:r>
-              <w:rPr>
-                <w:rFonts w:ascii="Arial" w:hAnsi="Arial" w:cs="Arial"/>
-                <w:b w:val="0"/>
-                <w:szCs w:val="32"/>
-                <w:lang w:val="es-MX"/>
-              </w:rPr>
-              <w:lastRenderedPageBreak/>
-              <w:t>realizarla.</w:t>
+              <w:t xml:space="preserve"> y la fecha en la que desea realizarla.</w:t>
             </w:r>
           </w:p>
         </w:tc>
@@ -9787,6 +9901,7 @@
                 <w:szCs w:val="32"/>
                 <w:lang w:val="es-MX"/>
               </w:rPr>
+              <w:lastRenderedPageBreak/>
               <w:t xml:space="preserve">Registrar </w:t>
             </w:r>
             <w:r>
@@ -10178,7 +10293,7 @@
                     </a:ln>
                     <a:extLst>
                       <a:ext uri="{53640926-AAD7-44D8-BBD7-CCE9431645EC}">
-                        <a14:shadowObscured xmlns="" xmlns:wpc="http://schemas.microsoft.com/office/word/2010/wordprocessingCanvas" xmlns:mc="http://schemas.openxmlformats.org/markup-compatibility/2006" xmlns:o="urn:schemas-microsoft-com:office:office" xmlns:v="urn:schemas-microsoft-com:vml" xmlns:wp14="http://schemas.microsoft.com/office/word/2010/wordprocessingDrawing" xmlns:w10="urn:schemas-microsoft-com:office:word" xmlns:w="http://schemas.openxmlformats.org/wordprocessingml/2006/main" xmlns:w14="http://schemas.microsoft.com/office/word/2010/wordml" xmlns:w15="http://schemas.microsoft.com/office/word/2012/wordml" xmlns:wpg="http://schemas.microsoft.com/office/word/2010/wordprocessingGroup" xmlns:wpi="http://schemas.microsoft.com/office/word/2010/wordprocessingInk" xmlns:wps="http://schemas.microsoft.com/office/word/2010/wordprocessingShape" xmlns:a14="http://schemas.microsoft.com/office/drawing/2010/main"/>
+                        <a14:shadowObscured xmlns:a14="http://schemas.microsoft.com/office/drawing/2010/main" xmlns:wps="http://schemas.microsoft.com/office/word/2010/wordprocessingShape" xmlns:wpi="http://schemas.microsoft.com/office/word/2010/wordprocessingInk" xmlns:wpg="http://schemas.microsoft.com/office/word/2010/wordprocessingGroup" xmlns:w15="http://schemas.microsoft.com/office/word/2012/wordml" xmlns:w14="http://schemas.microsoft.com/office/word/2010/wordml" xmlns:w="http://schemas.openxmlformats.org/wordprocessingml/2006/main" xmlns:w10="urn:schemas-microsoft-com:office:word" xmlns:wp14="http://schemas.microsoft.com/office/word/2010/wordprocessingDrawing" xmlns:v="urn:schemas-microsoft-com:vml" xmlns:o="urn:schemas-microsoft-com:office:office" xmlns:mc="http://schemas.openxmlformats.org/markup-compatibility/2006" xmlns:wpc="http://schemas.microsoft.com/office/word/2010/wordprocessingCanvas" xmlns=""/>
                       </a:ext>
                     </a:extLst>
                   </pic:spPr>
@@ -10257,6 +10372,7 @@
           <w:szCs w:val="32"/>
           <w:lang w:val="es-MX"/>
         </w:rPr>
+        <w:lastRenderedPageBreak/>
         <w:pict>
           <v:shapetype id="_x0000_t75" coordsize="21600,21600" o:spt="75" o:preferrelative="t" path="m@4@5l@4@11@9@11@9@5xe" filled="f" stroked="f">
             <v:stroke joinstyle="miter"/>
@@ -10277,7 +10393,7 @@
             <v:path o:extrusionok="f" gradientshapeok="t" o:connecttype="rect"/>
             <o:lock v:ext="edit" aspectratio="t"/>
           </v:shapetype>
-          <v:shape id="_x0000_i1025" type="#_x0000_t75" style="width:178.2pt;height:173.4pt">
+          <v:shape id="_x0000_i1025" type="#_x0000_t75" style="width:178.5pt;height:173.25pt">
             <v:imagedata r:id="rId10" o:title="nose"/>
           </v:shape>
         </w:pict>
@@ -10346,7 +10462,6 @@
           <w:szCs w:val="32"/>
           <w:lang w:val="es-MX"/>
         </w:rPr>
-        <w:lastRenderedPageBreak/>
         <w:t>L</w:t>
       </w:r>
       <w:r>
@@ -10748,7 +10863,18 @@
                 <w:szCs w:val="32"/>
                 <w:lang w:val="es-MX"/>
               </w:rPr>
-              <w:t xml:space="preserve"> a una fecha específica dando el motivo de por qué desea realizarse la </w:t>
+              <w:t xml:space="preserve"> a una fecha específica dando el motivo de por qué desea realizarse </w:t>
+            </w:r>
+            <w:r>
+              <w:rPr>
+                <w:rFonts w:asciiTheme="minorHAnsi" w:eastAsiaTheme="minorEastAsia" w:hAnsiTheme="minorHAnsi" w:cstheme="minorBidi"/>
+                <w:bCs/>
+                <w:sz w:val="32"/>
+                <w:szCs w:val="32"/>
+                <w:lang w:val="es-MX"/>
+              </w:rPr>
+              <w:lastRenderedPageBreak/>
+              <w:t xml:space="preserve">la </w:t>
             </w:r>
             <w:r>
               <w:rPr>
@@ -10791,6 +10917,7 @@
                 <w:szCs w:val="32"/>
                 <w:lang w:val="es-MX"/>
               </w:rPr>
+              <w:lastRenderedPageBreak/>
               <w:t>Pantalla para visualizar solicitudes</w:t>
             </w:r>
           </w:p>
@@ -11043,7 +11170,6 @@
                 <w:szCs w:val="32"/>
                 <w:lang w:val="es-MX"/>
               </w:rPr>
-              <w:lastRenderedPageBreak/>
               <w:t>Pantalla registro de alumnos.</w:t>
             </w:r>
           </w:p>
@@ -11439,6 +11565,7 @@
                 <w:szCs w:val="32"/>
                 <w:lang w:val="es-MX"/>
               </w:rPr>
+              <w:lastRenderedPageBreak/>
               <w:t>Adeudos de materiales.</w:t>
             </w:r>
           </w:p>
@@ -11522,6 +11649,7 @@
                 <w:szCs w:val="32"/>
                 <w:lang w:val="es-MX"/>
               </w:rPr>
+              <w:lastRenderedPageBreak/>
               <w:t>…</w:t>
             </w:r>
           </w:p>
@@ -11753,7 +11881,6 @@
           <w:szCs w:val="32"/>
           <w:lang w:val="es-MX"/>
         </w:rPr>
-        <w:lastRenderedPageBreak/>
         <w:t>Alumnos.</w:t>
       </w:r>
     </w:p>
@@ -12141,7 +12268,7 @@
         </w:rPr>
         <w:lastRenderedPageBreak/>
         <w:pict>
-          <v:shape id="_x0000_i1026" type="#_x0000_t75" style="width:394.2pt;height:266.4pt">
+          <v:shape id="_x0000_i1026" type="#_x0000_t75" style="width:393.75pt;height:266.25pt">
             <v:imagedata r:id="rId11" o:title="IMG_20150420_095958545" croptop="4294f" cropbottom="8576f" cropright="6965f"/>
           </v:shape>
         </w:pict>
@@ -13077,7 +13204,7 @@
               <w:szCs w:val="18"/>
               <w:lang w:val="es-ES"/>
             </w:rPr>
-            <w:t>4</w:t>
+            <w:t>3</w:t>
           </w:r>
           <w:r>
             <w:rPr>
@@ -14497,7 +14624,7 @@
     <w:charset w:val="00"/>
     <w:family w:val="roman"/>
     <w:pitch w:val="variable"/>
-    <w:sig w:usb0="E0002AFF" w:usb1="C0007841" w:usb2="00000009" w:usb3="00000000" w:csb0="000001FF" w:csb1="00000000"/>
+    <w:sig w:usb0="E0002EFF" w:usb1="C0007843" w:usb2="00000009" w:usb3="00000000" w:csb0="000001FF" w:csb1="00000000"/>
   </w:font>
   <w:font w:name="Courier New">
     <w:panose1 w:val="02070309020205020404"/>
@@ -14536,17 +14663,18 @@
   </w:font>
   <w:font w:name="Calibri Light">
     <w:altName w:val="Calibri"/>
+    <w:panose1 w:val="020F0302020204030204"/>
     <w:charset w:val="00"/>
     <w:family w:val="swiss"/>
     <w:pitch w:val="variable"/>
-    <w:sig w:usb0="00000001" w:usb1="4000207B" w:usb2="00000000" w:usb3="00000000" w:csb0="0000019F" w:csb1="00000000"/>
+    <w:sig w:usb0="A00002EF" w:usb1="4000207B" w:usb2="00000000" w:usb3="00000000" w:csb0="0000019F" w:csb1="00000000"/>
   </w:font>
   <w:font w:name="Calibri">
     <w:panose1 w:val="020F0502020204030204"/>
     <w:charset w:val="00"/>
     <w:family w:val="swiss"/>
     <w:pitch w:val="variable"/>
-    <w:sig w:usb0="E10002FF" w:usb1="4000ACFF" w:usb2="00000009" w:usb3="00000000" w:csb0="0000019F" w:csb1="00000000"/>
+    <w:sig w:usb0="E00002FF" w:usb1="4000ACFF" w:usb2="00000001" w:usb3="00000000" w:csb0="0000019F" w:csb1="00000000"/>
   </w:font>
   <w:font w:name="TimesNewRomanPSMT">
     <w:altName w:val="Times New Roman"/>
@@ -14582,6 +14710,7 @@
     <w:rsid w:val="00260921"/>
     <w:rsid w:val="00275403"/>
     <w:rsid w:val="002F33FC"/>
+    <w:rsid w:val="0040741D"/>
     <w:rsid w:val="0043555E"/>
     <w:rsid w:val="00443850"/>
     <w:rsid w:val="005E0CE5"/>
@@ -14609,8 +14738,8 @@
   </m:mathPr>
   <w:themeFontLang w:val="es-MX"/>
   <w:clrSchemeMapping w:bg1="light1" w:t1="dark1" w:bg2="light2" w:t2="dark2" w:accent1="accent1" w:accent2="accent2" w:accent3="accent3" w:accent4="accent4" w:accent5="accent5" w:accent6="accent6" w:hyperlink="hyperlink" w:followedHyperlink="followedHyperlink"/>
-  <w:decimalSymbol w:val="."/>
-  <w:listSeparator w:val=","/>
+  <w:decimalSymbol w:val=","/>
+  <w:listSeparator w:val=";"/>
 </w:settings>
 </file>
 
@@ -15082,7 +15211,7 @@
   <a:extraClrSchemeLst/>
   <a:extLst>
     <a:ext uri="{05A4C25C-085E-4340-85A3-A5531E510DB2}">
-      <thm15:themeFamily xmlns="" xmlns:thm15="http://schemas.microsoft.com/office/thememl/2012/main" name="Office Theme" id="{62F939B6-93AF-4DB8-9C6B-D6C7DFDC589F}" vid="{4A3C46E8-61CC-4603-A589-7422A47A8E4A}"/>
+      <thm15:themeFamily xmlns:thm15="http://schemas.microsoft.com/office/thememl/2012/main" xmlns="" name="Office Theme" id="{62F939B6-93AF-4DB8-9C6B-D6C7DFDC589F}" vid="{4A3C46E8-61CC-4603-A589-7422A47A8E4A}"/>
     </a:ext>
   </a:extLst>
 </a:theme>

</xml_diff>

<commit_message>
modificacion de proposito y alcanze
</commit_message>
<xml_diff>
--- a/Proyecto AE 1.0.docx
+++ b/Proyecto AE 1.0.docx
@@ -2550,9 +2550,28 @@
     <w:p>
       <w:pPr>
         <w:pStyle w:val="Standard"/>
+        <w:jc w:val="both"/>
+        <w:rPr>
+          <w:rFonts w:asciiTheme="minorHAnsi" w:eastAsiaTheme="minorEastAsia" w:hAnsiTheme="minorHAnsi" w:cstheme="minorBidi"/>
+          <w:b/>
+          <w:bCs/>
+          <w:sz w:val="32"/>
+          <w:szCs w:val="32"/>
+          <w:lang w:val="es-MX"/>
+        </w:rPr>
+      </w:pPr>
+    </w:p>
+    <w:p>
+      <w:pPr>
+        <w:pStyle w:val="Standard"/>
         <w:ind w:left="360"/>
         <w:jc w:val="both"/>
         <w:rPr>
+          <w:lang w:val="es-MX"/>
+        </w:rPr>
+      </w:pPr>
+      <w:r>
+        <w:rPr>
           <w:rFonts w:asciiTheme="minorHAnsi" w:eastAsiaTheme="minorEastAsia" w:hAnsiTheme="minorHAnsi" w:cstheme="minorBidi"/>
           <w:b/>
           <w:bCs/>
@@ -2560,71 +2579,7 @@
           <w:szCs w:val="32"/>
           <w:lang w:val="es-MX"/>
         </w:rPr>
-      </w:pPr>
-    </w:p>
-    <w:p>
-      <w:pPr>
-        <w:pStyle w:val="Standard"/>
-        <w:ind w:left="360"/>
-        <w:jc w:val="both"/>
-        <w:rPr>
-          <w:rFonts w:asciiTheme="minorHAnsi" w:eastAsiaTheme="minorEastAsia" w:hAnsiTheme="minorHAnsi" w:cstheme="minorBidi"/>
-          <w:b/>
-          <w:bCs/>
-          <w:sz w:val="32"/>
-          <w:szCs w:val="32"/>
-          <w:lang w:val="es-MX"/>
-        </w:rPr>
-      </w:pPr>
-    </w:p>
-    <w:p>
-      <w:pPr>
-        <w:pStyle w:val="Standard"/>
-        <w:ind w:left="360"/>
-        <w:jc w:val="both"/>
-        <w:rPr>
-          <w:rFonts w:asciiTheme="minorHAnsi" w:eastAsiaTheme="minorEastAsia" w:hAnsiTheme="minorHAnsi" w:cstheme="minorBidi"/>
-          <w:b/>
-          <w:bCs/>
-          <w:sz w:val="32"/>
-          <w:szCs w:val="32"/>
-          <w:lang w:val="es-MX"/>
-        </w:rPr>
-      </w:pPr>
-    </w:p>
-    <w:p>
-      <w:pPr>
-        <w:pStyle w:val="Standard"/>
-        <w:ind w:left="360"/>
-        <w:jc w:val="both"/>
-        <w:rPr>
-          <w:rFonts w:asciiTheme="minorHAnsi" w:eastAsiaTheme="minorEastAsia" w:hAnsiTheme="minorHAnsi" w:cstheme="minorBidi"/>
-          <w:b/>
-          <w:bCs/>
-          <w:sz w:val="32"/>
-          <w:szCs w:val="32"/>
-          <w:lang w:val="es-MX"/>
-        </w:rPr>
-      </w:pPr>
-    </w:p>
-    <w:p>
-      <w:pPr>
-        <w:pStyle w:val="Standard"/>
-        <w:ind w:left="360"/>
-        <w:jc w:val="both"/>
-        <w:rPr>
-          <w:lang w:val="es-MX"/>
-        </w:rPr>
-      </w:pPr>
-      <w:r>
-        <w:rPr>
-          <w:rFonts w:asciiTheme="minorHAnsi" w:eastAsiaTheme="minorEastAsia" w:hAnsiTheme="minorHAnsi" w:cstheme="minorBidi"/>
-          <w:b/>
-          <w:bCs/>
-          <w:sz w:val="32"/>
-          <w:szCs w:val="32"/>
-          <w:lang w:val="es-MX"/>
-        </w:rPr>
+        <w:lastRenderedPageBreak/>
         <w:t xml:space="preserve">2.- Requisitos </w:t>
       </w:r>
       <w:r>
@@ -3242,8 +3197,74 @@
           <w:szCs w:val="32"/>
           <w:lang w:val="es-MX"/>
         </w:rPr>
-        <w:t xml:space="preserve"> El encargado de laboratorio debe de autorizar el uso del </w:t>
-      </w:r>
+        <w:t xml:space="preserve"> El encargado de laboratorio debe de autorizar el uso del laboratorio en la fecha que el maestro ha solicitado.</w:t>
+      </w:r>
+    </w:p>
+    <w:p>
+      <w:pPr>
+        <w:pStyle w:val="Standard"/>
+        <w:jc w:val="both"/>
+        <w:rPr>
+          <w:lang w:val="es-MX"/>
+        </w:rPr>
+      </w:pPr>
+      <w:r>
+        <w:rPr>
+          <w:rFonts w:asciiTheme="minorHAnsi" w:eastAsiaTheme="minorEastAsia" w:hAnsiTheme="minorHAnsi" w:cstheme="minorBidi"/>
+          <w:sz w:val="32"/>
+          <w:szCs w:val="32"/>
+          <w:lang w:val="es-MX"/>
+        </w:rPr>
+        <w:t>RF13</w:t>
+      </w:r>
+      <w:r>
+        <w:rPr>
+          <w:rFonts w:asciiTheme="minorHAnsi" w:eastAsiaTheme="minorEastAsia" w:hAnsiTheme="minorHAnsi" w:cstheme="minorBidi"/>
+          <w:sz w:val="32"/>
+          <w:szCs w:val="32"/>
+          <w:lang w:val="es-MX"/>
+        </w:rPr>
+        <w:t>.-</w:t>
+      </w:r>
+      <w:r>
+        <w:rPr>
+          <w:rFonts w:asciiTheme="minorHAnsi" w:eastAsiaTheme="minorEastAsia" w:hAnsiTheme="minorHAnsi" w:cstheme="minorBidi"/>
+          <w:sz w:val="32"/>
+          <w:szCs w:val="32"/>
+          <w:lang w:val="es-MX"/>
+        </w:rPr>
+        <w:t xml:space="preserve"> El maestro debe de confirmar que se llevará a cabo la práctica </w:t>
+      </w:r>
+      <w:r>
+        <w:rPr>
+          <w:rFonts w:asciiTheme="minorHAnsi" w:eastAsiaTheme="minorEastAsia" w:hAnsiTheme="minorHAnsi" w:cstheme="minorBidi"/>
+          <w:sz w:val="32"/>
+          <w:szCs w:val="32"/>
+          <w:lang w:val="es-MX"/>
+        </w:rPr>
+        <w:t>mínimo</w:t>
+      </w:r>
+      <w:r>
+        <w:rPr>
+          <w:rFonts w:asciiTheme="minorHAnsi" w:eastAsiaTheme="minorEastAsia" w:hAnsiTheme="minorHAnsi" w:cstheme="minorBidi"/>
+          <w:sz w:val="32"/>
+          <w:szCs w:val="32"/>
+          <w:lang w:val="es-MX"/>
+        </w:rPr>
+        <w:t xml:space="preserve"> con una semana de anticipación.</w:t>
+      </w:r>
+    </w:p>
+    <w:p>
+      <w:pPr>
+        <w:pStyle w:val="Standard"/>
+        <w:jc w:val="both"/>
+        <w:rPr>
+          <w:rFonts w:asciiTheme="minorHAnsi" w:eastAsiaTheme="minorEastAsia" w:hAnsiTheme="minorHAnsi" w:cstheme="minorBidi"/>
+          <w:sz w:val="32"/>
+          <w:szCs w:val="32"/>
+          <w:lang w:val="es-MX"/>
+        </w:rPr>
+      </w:pPr>
       <w:r>
         <w:rPr>
           <w:rFonts w:asciiTheme="minorHAnsi" w:eastAsiaTheme="minorEastAsia" w:hAnsiTheme="minorHAnsi" w:cstheme="minorBidi"/>
@@ -3252,81 +3273,6 @@
           <w:lang w:val="es-MX"/>
         </w:rPr>
         <w:lastRenderedPageBreak/>
-        <w:t>laboratorio en la fecha que el maestro ha solicitado.</w:t>
-      </w:r>
-    </w:p>
-    <w:p>
-      <w:pPr>
-        <w:pStyle w:val="Standard"/>
-        <w:jc w:val="both"/>
-        <w:rPr>
-          <w:lang w:val="es-MX"/>
-        </w:rPr>
-      </w:pPr>
-      <w:r>
-        <w:rPr>
-          <w:rFonts w:asciiTheme="minorHAnsi" w:eastAsiaTheme="minorEastAsia" w:hAnsiTheme="minorHAnsi" w:cstheme="minorBidi"/>
-          <w:sz w:val="32"/>
-          <w:szCs w:val="32"/>
-          <w:lang w:val="es-MX"/>
-        </w:rPr>
-        <w:t>RF13</w:t>
-      </w:r>
-      <w:r>
-        <w:rPr>
-          <w:rFonts w:asciiTheme="minorHAnsi" w:eastAsiaTheme="minorEastAsia" w:hAnsiTheme="minorHAnsi" w:cstheme="minorBidi"/>
-          <w:sz w:val="32"/>
-          <w:szCs w:val="32"/>
-          <w:lang w:val="es-MX"/>
-        </w:rPr>
-        <w:t>.-</w:t>
-      </w:r>
-      <w:r>
-        <w:rPr>
-          <w:rFonts w:asciiTheme="minorHAnsi" w:eastAsiaTheme="minorEastAsia" w:hAnsiTheme="minorHAnsi" w:cstheme="minorBidi"/>
-          <w:sz w:val="32"/>
-          <w:szCs w:val="32"/>
-          <w:lang w:val="es-MX"/>
-        </w:rPr>
-        <w:t xml:space="preserve"> El maestro debe de confirmar que se llevará a cabo la práctica </w:t>
-      </w:r>
-      <w:r>
-        <w:rPr>
-          <w:rFonts w:asciiTheme="minorHAnsi" w:eastAsiaTheme="minorEastAsia" w:hAnsiTheme="minorHAnsi" w:cstheme="minorBidi"/>
-          <w:sz w:val="32"/>
-          <w:szCs w:val="32"/>
-          <w:lang w:val="es-MX"/>
-        </w:rPr>
-        <w:t>mínimo</w:t>
-      </w:r>
-      <w:r>
-        <w:rPr>
-          <w:rFonts w:asciiTheme="minorHAnsi" w:eastAsiaTheme="minorEastAsia" w:hAnsiTheme="minorHAnsi" w:cstheme="minorBidi"/>
-          <w:sz w:val="32"/>
-          <w:szCs w:val="32"/>
-          <w:lang w:val="es-MX"/>
-        </w:rPr>
-        <w:t xml:space="preserve"> con una semana de anticipación.</w:t>
-      </w:r>
-    </w:p>
-    <w:p>
-      <w:pPr>
-        <w:pStyle w:val="Standard"/>
-        <w:jc w:val="both"/>
-        <w:rPr>
-          <w:rFonts w:asciiTheme="minorHAnsi" w:eastAsiaTheme="minorEastAsia" w:hAnsiTheme="minorHAnsi" w:cstheme="minorBidi"/>
-          <w:sz w:val="32"/>
-          <w:szCs w:val="32"/>
-          <w:lang w:val="es-MX"/>
-        </w:rPr>
-      </w:pPr>
-      <w:r>
-        <w:rPr>
-          <w:rFonts w:asciiTheme="minorHAnsi" w:eastAsiaTheme="minorEastAsia" w:hAnsiTheme="minorHAnsi" w:cstheme="minorBidi"/>
-          <w:sz w:val="32"/>
-          <w:szCs w:val="32"/>
-          <w:lang w:val="es-MX"/>
-        </w:rPr>
         <w:t>RF14</w:t>
       </w:r>
       <w:r>
@@ -4223,17 +4169,7 @@
           <w:szCs w:val="32"/>
           <w:lang w:val="es-MX"/>
         </w:rPr>
-        <w:t xml:space="preserve">Los datos de la aplicación solo podrán ser modificados por </w:t>
-      </w:r>
-      <w:r>
-        <w:rPr>
-          <w:rFonts w:asciiTheme="minorHAnsi" w:eastAsiaTheme="minorEastAsia" w:hAnsiTheme="minorHAnsi" w:cstheme="minorBidi"/>
-          <w:sz w:val="32"/>
-          <w:szCs w:val="32"/>
-          <w:lang w:val="es-MX"/>
-        </w:rPr>
-        <w:lastRenderedPageBreak/>
-        <w:t>aquellas personas autorizadas para ello.</w:t>
+        <w:t>Los datos de la aplicación solo podrán ser modificados por aquellas personas autorizadas para ello.</w:t>
       </w:r>
     </w:p>
     <w:p>
@@ -4299,6 +4235,7 @@
           <w:szCs w:val="32"/>
           <w:lang w:val="es-MX"/>
         </w:rPr>
+        <w:lastRenderedPageBreak/>
         <w:t>2.3.- Requisitos de interfaces.</w:t>
       </w:r>
     </w:p>
@@ -5077,7 +5014,6 @@
                 <w:szCs w:val="32"/>
                 <w:lang w:val="es-MX"/>
               </w:rPr>
-              <w:lastRenderedPageBreak/>
               <w:t>Evento externo 4</w:t>
             </w:r>
           </w:p>
@@ -6113,7 +6049,6 @@
                 <w:b w:val="0"/>
                 <w:lang w:val="es-MX"/>
               </w:rPr>
-              <w:lastRenderedPageBreak/>
               <w:t>Jefes de l</w:t>
             </w:r>
             <w:r>
@@ -6204,7 +6139,15 @@
                 <w:rFonts w:ascii="Arial" w:eastAsiaTheme="minorEastAsia" w:hAnsi="Arial" w:cs="Arial"/>
                 <w:lang w:val="es-MX"/>
               </w:rPr>
-              <w:t xml:space="preserve"> material fue prestado a que alumno o maestro.</w:t>
+              <w:t xml:space="preserve"> material fue prestado a que alumno </w:t>
+            </w:r>
+            <w:r>
+              <w:rPr>
+                <w:rFonts w:ascii="Arial" w:eastAsiaTheme="minorEastAsia" w:hAnsi="Arial" w:cs="Arial"/>
+                <w:lang w:val="es-MX"/>
+              </w:rPr>
+              <w:lastRenderedPageBreak/>
+              <w:t>o maestro.</w:t>
             </w:r>
             <w:r>
               <w:rPr>
@@ -6258,6 +6201,7 @@
                 <w:b w:val="0"/>
                 <w:lang w:val="es-MX"/>
               </w:rPr>
+              <w:lastRenderedPageBreak/>
               <w:t>Auxiliares de l</w:t>
             </w:r>
             <w:r>
@@ -7570,7 +7514,17 @@
                 <w:szCs w:val="32"/>
                 <w:lang w:val="es-MX"/>
               </w:rPr>
-              <w:t xml:space="preserve"> y la fecha en la que desea realizarla.</w:t>
+              <w:t xml:space="preserve"> y la fecha en la que desea </w:t>
+            </w:r>
+            <w:r>
+              <w:rPr>
+                <w:rFonts w:ascii="Arial" w:hAnsi="Arial" w:cs="Arial"/>
+                <w:b w:val="0"/>
+                <w:szCs w:val="32"/>
+                <w:lang w:val="es-MX"/>
+              </w:rPr>
+              <w:lastRenderedPageBreak/>
+              <w:t>realizarla.</w:t>
             </w:r>
           </w:p>
         </w:tc>
@@ -9901,7 +9855,6 @@
                 <w:szCs w:val="32"/>
                 <w:lang w:val="es-MX"/>
               </w:rPr>
-              <w:lastRenderedPageBreak/>
               <w:t xml:space="preserve">Registrar </w:t>
             </w:r>
             <w:r>
@@ -10293,7 +10246,7 @@
                     </a:ln>
                     <a:extLst>
                       <a:ext uri="{53640926-AAD7-44D8-BBD7-CCE9431645EC}">
-                        <a14:shadowObscured xmlns:a14="http://schemas.microsoft.com/office/drawing/2010/main" xmlns:wps="http://schemas.microsoft.com/office/word/2010/wordprocessingShape" xmlns:wpi="http://schemas.microsoft.com/office/word/2010/wordprocessingInk" xmlns:wpg="http://schemas.microsoft.com/office/word/2010/wordprocessingGroup" xmlns:w15="http://schemas.microsoft.com/office/word/2012/wordml" xmlns:w14="http://schemas.microsoft.com/office/word/2010/wordml" xmlns:w="http://schemas.openxmlformats.org/wordprocessingml/2006/main" xmlns:w10="urn:schemas-microsoft-com:office:word" xmlns:wp14="http://schemas.microsoft.com/office/word/2010/wordprocessingDrawing" xmlns:v="urn:schemas-microsoft-com:vml" xmlns:o="urn:schemas-microsoft-com:office:office" xmlns:mc="http://schemas.openxmlformats.org/markup-compatibility/2006" xmlns:wpc="http://schemas.microsoft.com/office/word/2010/wordprocessingCanvas" xmlns=""/>
+                        <a14:shadowObscured xmlns="" xmlns:wpc="http://schemas.microsoft.com/office/word/2010/wordprocessingCanvas" xmlns:mc="http://schemas.openxmlformats.org/markup-compatibility/2006" xmlns:o="urn:schemas-microsoft-com:office:office" xmlns:v="urn:schemas-microsoft-com:vml" xmlns:wp14="http://schemas.microsoft.com/office/word/2010/wordprocessingDrawing" xmlns:w10="urn:schemas-microsoft-com:office:word" xmlns:w="http://schemas.openxmlformats.org/wordprocessingml/2006/main" xmlns:w14="http://schemas.microsoft.com/office/word/2010/wordml" xmlns:w15="http://schemas.microsoft.com/office/word/2012/wordml" xmlns:wpg="http://schemas.microsoft.com/office/word/2010/wordprocessingGroup" xmlns:wpi="http://schemas.microsoft.com/office/word/2010/wordprocessingInk" xmlns:wps="http://schemas.microsoft.com/office/word/2010/wordprocessingShape" xmlns:a14="http://schemas.microsoft.com/office/drawing/2010/main"/>
                       </a:ext>
                     </a:extLst>
                   </pic:spPr>
@@ -10372,7 +10325,6 @@
           <w:szCs w:val="32"/>
           <w:lang w:val="es-MX"/>
         </w:rPr>
-        <w:lastRenderedPageBreak/>
         <w:pict>
           <v:shapetype id="_x0000_t75" coordsize="21600,21600" o:spt="75" o:preferrelative="t" path="m@4@5l@4@11@9@11@9@5xe" filled="f" stroked="f">
             <v:stroke joinstyle="miter"/>
@@ -10393,7 +10345,7 @@
             <v:path o:extrusionok="f" gradientshapeok="t" o:connecttype="rect"/>
             <o:lock v:ext="edit" aspectratio="t"/>
           </v:shapetype>
-          <v:shape id="_x0000_i1025" type="#_x0000_t75" style="width:178.5pt;height:173.25pt">
+          <v:shape id="_x0000_i1025" type="#_x0000_t75" style="width:178.8pt;height:173.4pt">
             <v:imagedata r:id="rId10" o:title="nose"/>
           </v:shape>
         </w:pict>
@@ -10462,6 +10414,7 @@
           <w:szCs w:val="32"/>
           <w:lang w:val="es-MX"/>
         </w:rPr>
+        <w:lastRenderedPageBreak/>
         <w:t>L</w:t>
       </w:r>
       <w:r>
@@ -10863,18 +10816,7 @@
                 <w:szCs w:val="32"/>
                 <w:lang w:val="es-MX"/>
               </w:rPr>
-              <w:t xml:space="preserve"> a una fecha específica dando el motivo de por qué desea realizarse </w:t>
-            </w:r>
-            <w:r>
-              <w:rPr>
-                <w:rFonts w:asciiTheme="minorHAnsi" w:eastAsiaTheme="minorEastAsia" w:hAnsiTheme="minorHAnsi" w:cstheme="minorBidi"/>
-                <w:bCs/>
-                <w:sz w:val="32"/>
-                <w:szCs w:val="32"/>
-                <w:lang w:val="es-MX"/>
-              </w:rPr>
-              <w:lastRenderedPageBreak/>
-              <w:t xml:space="preserve">la </w:t>
+              <w:t xml:space="preserve"> a una fecha específica dando el motivo de por qué desea realizarse la </w:t>
             </w:r>
             <w:r>
               <w:rPr>
@@ -10917,7 +10859,6 @@
                 <w:szCs w:val="32"/>
                 <w:lang w:val="es-MX"/>
               </w:rPr>
-              <w:lastRenderedPageBreak/>
               <w:t>Pantalla para visualizar solicitudes</w:t>
             </w:r>
           </w:p>
@@ -11170,6 +11111,7 @@
                 <w:szCs w:val="32"/>
                 <w:lang w:val="es-MX"/>
               </w:rPr>
+              <w:lastRenderedPageBreak/>
               <w:t>Pantalla registro de alumnos.</w:t>
             </w:r>
           </w:p>
@@ -11565,7 +11507,6 @@
                 <w:szCs w:val="32"/>
                 <w:lang w:val="es-MX"/>
               </w:rPr>
-              <w:lastRenderedPageBreak/>
               <w:t>Adeudos de materiales.</w:t>
             </w:r>
           </w:p>
@@ -11649,7 +11590,6 @@
                 <w:szCs w:val="32"/>
                 <w:lang w:val="es-MX"/>
               </w:rPr>
-              <w:lastRenderedPageBreak/>
               <w:t>…</w:t>
             </w:r>
           </w:p>
@@ -11881,6 +11821,7 @@
           <w:szCs w:val="32"/>
           <w:lang w:val="es-MX"/>
         </w:rPr>
+        <w:lastRenderedPageBreak/>
         <w:t>Alumnos.</w:t>
       </w:r>
     </w:p>
@@ -12268,7 +12209,7 @@
         </w:rPr>
         <w:lastRenderedPageBreak/>
         <w:pict>
-          <v:shape id="_x0000_i1026" type="#_x0000_t75" style="width:393.75pt;height:266.25pt">
+          <v:shape id="_x0000_i1026" type="#_x0000_t75" style="width:394.2pt;height:266.4pt">
             <v:imagedata r:id="rId11" o:title="IMG_20150420_095958545" croptop="4294f" cropbottom="8576f" cropright="6965f"/>
           </v:shape>
         </w:pict>
@@ -13204,7 +13145,7 @@
               <w:szCs w:val="18"/>
               <w:lang w:val="es-ES"/>
             </w:rPr>
-            <w:t>3</w:t>
+            <w:t>4</w:t>
           </w:r>
           <w:r>
             <w:rPr>
@@ -14624,7 +14565,7 @@
     <w:charset w:val="00"/>
     <w:family w:val="roman"/>
     <w:pitch w:val="variable"/>
-    <w:sig w:usb0="E0002EFF" w:usb1="C0007843" w:usb2="00000009" w:usb3="00000000" w:csb0="000001FF" w:csb1="00000000"/>
+    <w:sig w:usb0="E0002AFF" w:usb1="C0007841" w:usb2="00000009" w:usb3="00000000" w:csb0="000001FF" w:csb1="00000000"/>
   </w:font>
   <w:font w:name="Courier New">
     <w:panose1 w:val="02070309020205020404"/>
@@ -14663,7 +14604,6 @@
   </w:font>
   <w:font w:name="Calibri Light">
     <w:altName w:val="Calibri"/>
-    <w:panose1 w:val="020F0302020204030204"/>
     <w:charset w:val="00"/>
     <w:family w:val="swiss"/>
     <w:pitch w:val="variable"/>
@@ -14674,7 +14614,7 @@
     <w:charset w:val="00"/>
     <w:family w:val="swiss"/>
     <w:pitch w:val="variable"/>
-    <w:sig w:usb0="E00002FF" w:usb1="4000ACFF" w:usb2="00000001" w:usb3="00000000" w:csb0="0000019F" w:csb1="00000000"/>
+    <w:sig w:usb0="E10002FF" w:usb1="4000ACFF" w:usb2="00000009" w:usb3="00000000" w:csb0="0000019F" w:csb1="00000000"/>
   </w:font>
   <w:font w:name="TimesNewRomanPSMT">
     <w:altName w:val="Times New Roman"/>
@@ -14709,6 +14649,7 @@
     <w:rsid w:val="001E7B8F"/>
     <w:rsid w:val="00260921"/>
     <w:rsid w:val="00275403"/>
+    <w:rsid w:val="002B4310"/>
     <w:rsid w:val="002F33FC"/>
     <w:rsid w:val="0040741D"/>
     <w:rsid w:val="0043555E"/>
@@ -14738,8 +14679,8 @@
   </m:mathPr>
   <w:themeFontLang w:val="es-MX"/>
   <w:clrSchemeMapping w:bg1="light1" w:t1="dark1" w:bg2="light2" w:t2="dark2" w:accent1="accent1" w:accent2="accent2" w:accent3="accent3" w:accent4="accent4" w:accent5="accent5" w:accent6="accent6" w:hyperlink="hyperlink" w:followedHyperlink="followedHyperlink"/>
-  <w:decimalSymbol w:val=","/>
-  <w:listSeparator w:val=";"/>
+  <w:decimalSymbol w:val="."/>
+  <w:listSeparator w:val=","/>
 </w:settings>
 </file>
 
@@ -15211,7 +15152,7 @@
   <a:extraClrSchemeLst/>
   <a:extLst>
     <a:ext uri="{05A4C25C-085E-4340-85A3-A5531E510DB2}">
-      <thm15:themeFamily xmlns:thm15="http://schemas.microsoft.com/office/thememl/2012/main" xmlns="" name="Office Theme" id="{62F939B6-93AF-4DB8-9C6B-D6C7DFDC589F}" vid="{4A3C46E8-61CC-4603-A589-7422A47A8E4A}"/>
+      <thm15:themeFamily xmlns="" xmlns:thm15="http://schemas.microsoft.com/office/thememl/2012/main" name="Office Theme" id="{62F939B6-93AF-4DB8-9C6B-D6C7DFDC589F}" vid="{4A3C46E8-61CC-4603-A589-7422A47A8E4A}"/>
     </a:ext>
   </a:extLst>
 </a:theme>

</xml_diff>

<commit_message>
Se agregan requisitos funcionales
</commit_message>
<xml_diff>
--- a/Proyecto AE 1.0.docx
+++ b/Proyecto AE 1.0.docx
@@ -2095,6 +2095,234 @@
           </w:p>
         </w:tc>
       </w:tr>
+      <w:tr>
+        <w:trPr>
+          <w:cnfStyle w:val="000000010000"/>
+          <w:trHeight w:val="930"/>
+        </w:trPr>
+        <w:tc>
+          <w:tcPr>
+            <w:cnfStyle w:val="001000000000"/>
+            <w:tcW w:w="1086" w:type="dxa"/>
+          </w:tcPr>
+          <w:p>
+            <w:pPr>
+              <w:pStyle w:val="Standard"/>
+              <w:jc w:val="both"/>
+              <w:rPr>
+                <w:rFonts w:asciiTheme="minorHAnsi" w:hAnsiTheme="minorHAnsi"/>
+                <w:sz w:val="28"/>
+                <w:szCs w:val="28"/>
+                <w:lang w:val="es-MX"/>
+              </w:rPr>
+            </w:pPr>
+            <w:r>
+              <w:rPr>
+                <w:rFonts w:asciiTheme="minorHAnsi" w:hAnsiTheme="minorHAnsi"/>
+                <w:sz w:val="28"/>
+                <w:szCs w:val="28"/>
+                <w:lang w:val="es-MX"/>
+              </w:rPr>
+              <w:t>1.3</w:t>
+            </w:r>
+          </w:p>
+        </w:tc>
+        <w:tc>
+          <w:tcPr>
+            <w:tcW w:w="1574" w:type="dxa"/>
+          </w:tcPr>
+          <w:p>
+            <w:pPr>
+              <w:pStyle w:val="Standard"/>
+              <w:jc w:val="both"/>
+              <w:cnfStyle w:val="000000010000"/>
+              <w:rPr>
+                <w:rFonts w:asciiTheme="minorHAnsi" w:hAnsiTheme="minorHAnsi"/>
+                <w:sz w:val="28"/>
+                <w:szCs w:val="28"/>
+                <w:lang w:val="es-MX"/>
+              </w:rPr>
+            </w:pPr>
+            <w:r>
+              <w:rPr>
+                <w:rFonts w:asciiTheme="minorHAnsi" w:hAnsiTheme="minorHAnsi"/>
+                <w:sz w:val="28"/>
+                <w:szCs w:val="28"/>
+                <w:lang w:val="es-MX"/>
+              </w:rPr>
+              <w:t>26/05/2015</w:t>
+            </w:r>
+          </w:p>
+        </w:tc>
+        <w:tc>
+          <w:tcPr>
+            <w:tcW w:w="2977" w:type="dxa"/>
+          </w:tcPr>
+          <w:p>
+            <w:pPr>
+              <w:pStyle w:val="Standard"/>
+              <w:jc w:val="both"/>
+              <w:cnfStyle w:val="000000010000"/>
+              <w:rPr>
+                <w:rFonts w:asciiTheme="minorHAnsi" w:hAnsiTheme="minorHAnsi"/>
+                <w:sz w:val="28"/>
+                <w:szCs w:val="28"/>
+                <w:lang w:val="es-MX"/>
+              </w:rPr>
+            </w:pPr>
+            <w:r>
+              <w:rPr>
+                <w:rFonts w:asciiTheme="minorHAnsi" w:hAnsiTheme="minorHAnsi"/>
+                <w:sz w:val="28"/>
+                <w:szCs w:val="28"/>
+                <w:lang w:val="es-MX"/>
+              </w:rPr>
+              <w:t>Edición de titulo, propósito y alcance</w:t>
+            </w:r>
+          </w:p>
+        </w:tc>
+        <w:tc>
+          <w:tcPr>
+            <w:tcW w:w="3969" w:type="dxa"/>
+          </w:tcPr>
+          <w:p>
+            <w:pPr>
+              <w:pStyle w:val="Standard"/>
+              <w:jc w:val="both"/>
+              <w:cnfStyle w:val="000000010000"/>
+              <w:rPr>
+                <w:rFonts w:asciiTheme="minorHAnsi" w:hAnsiTheme="minorHAnsi"/>
+                <w:sz w:val="28"/>
+                <w:szCs w:val="28"/>
+                <w:lang w:val="es-MX"/>
+              </w:rPr>
+            </w:pPr>
+            <w:r>
+              <w:rPr>
+                <w:rFonts w:asciiTheme="minorHAnsi" w:hAnsiTheme="minorHAnsi"/>
+                <w:sz w:val="28"/>
+                <w:szCs w:val="28"/>
+                <w:lang w:val="es-MX"/>
+              </w:rPr>
+              <w:t>Amairany Ramos Meraz</w:t>
+            </w:r>
+          </w:p>
+        </w:tc>
+      </w:tr>
+      <w:tr>
+        <w:trPr>
+          <w:cnfStyle w:val="000000100000"/>
+          <w:trHeight w:val="930"/>
+        </w:trPr>
+        <w:tc>
+          <w:tcPr>
+            <w:cnfStyle w:val="001000000000"/>
+            <w:tcW w:w="1086" w:type="dxa"/>
+          </w:tcPr>
+          <w:p>
+            <w:pPr>
+              <w:pStyle w:val="Standard"/>
+              <w:jc w:val="both"/>
+              <w:rPr>
+                <w:rFonts w:asciiTheme="minorHAnsi" w:hAnsiTheme="minorHAnsi"/>
+                <w:sz w:val="28"/>
+                <w:szCs w:val="28"/>
+                <w:lang w:val="es-MX"/>
+              </w:rPr>
+            </w:pPr>
+            <w:r>
+              <w:rPr>
+                <w:rFonts w:asciiTheme="minorHAnsi" w:hAnsiTheme="minorHAnsi"/>
+                <w:sz w:val="28"/>
+                <w:szCs w:val="28"/>
+                <w:lang w:val="es-MX"/>
+              </w:rPr>
+              <w:t>1.4</w:t>
+            </w:r>
+          </w:p>
+        </w:tc>
+        <w:tc>
+          <w:tcPr>
+            <w:tcW w:w="1574" w:type="dxa"/>
+          </w:tcPr>
+          <w:p>
+            <w:pPr>
+              <w:pStyle w:val="Standard"/>
+              <w:jc w:val="both"/>
+              <w:cnfStyle w:val="000000100000"/>
+              <w:rPr>
+                <w:rFonts w:asciiTheme="minorHAnsi" w:hAnsiTheme="minorHAnsi"/>
+                <w:sz w:val="28"/>
+                <w:szCs w:val="28"/>
+                <w:lang w:val="es-MX"/>
+              </w:rPr>
+            </w:pPr>
+            <w:r>
+              <w:rPr>
+                <w:rFonts w:asciiTheme="minorHAnsi" w:hAnsiTheme="minorHAnsi"/>
+                <w:sz w:val="28"/>
+                <w:szCs w:val="28"/>
+                <w:lang w:val="es-MX"/>
+              </w:rPr>
+              <w:t>26/05/2015</w:t>
+            </w:r>
+          </w:p>
+        </w:tc>
+        <w:tc>
+          <w:tcPr>
+            <w:tcW w:w="2977" w:type="dxa"/>
+          </w:tcPr>
+          <w:p>
+            <w:pPr>
+              <w:pStyle w:val="Standard"/>
+              <w:jc w:val="both"/>
+              <w:cnfStyle w:val="000000100000"/>
+              <w:rPr>
+                <w:rFonts w:asciiTheme="minorHAnsi" w:hAnsiTheme="minorHAnsi"/>
+                <w:sz w:val="28"/>
+                <w:szCs w:val="28"/>
+                <w:lang w:val="es-MX"/>
+              </w:rPr>
+            </w:pPr>
+            <w:r>
+              <w:rPr>
+                <w:rFonts w:asciiTheme="minorHAnsi" w:hAnsiTheme="minorHAnsi"/>
+                <w:sz w:val="28"/>
+                <w:szCs w:val="28"/>
+                <w:lang w:val="es-MX"/>
+              </w:rPr>
+              <w:t>Se agregan requisitos funcionales</w:t>
+            </w:r>
+          </w:p>
+        </w:tc>
+        <w:tc>
+          <w:tcPr>
+            <w:tcW w:w="3969" w:type="dxa"/>
+          </w:tcPr>
+          <w:p>
+            <w:pPr>
+              <w:pStyle w:val="Standard"/>
+              <w:jc w:val="both"/>
+              <w:cnfStyle w:val="000000100000"/>
+              <w:rPr>
+                <w:rFonts w:asciiTheme="minorHAnsi" w:hAnsiTheme="minorHAnsi"/>
+                <w:sz w:val="28"/>
+                <w:szCs w:val="28"/>
+                <w:lang w:val="es-MX"/>
+              </w:rPr>
+            </w:pPr>
+            <w:r>
+              <w:rPr>
+                <w:rFonts w:asciiTheme="minorHAnsi" w:hAnsiTheme="minorHAnsi"/>
+                <w:sz w:val="28"/>
+                <w:szCs w:val="28"/>
+                <w:lang w:val="es-MX"/>
+              </w:rPr>
+              <w:t>David Arcadio Arredondo Sainz</w:t>
+            </w:r>
+          </w:p>
+        </w:tc>
+      </w:tr>
     </w:tbl>
     <w:p>
       <w:pPr>
@@ -2425,61 +2653,61 @@
           <w:szCs w:val="32"/>
           <w:lang w:val="es-MX"/>
         </w:rPr>
-        <w:t xml:space="preserve">El programa que se desarrolla se está elaborando en </w:t>
-      </w:r>
-      <w:r>
-        <w:rPr>
-          <w:rFonts w:asciiTheme="minorHAnsi" w:hAnsiTheme="minorHAnsi"/>
-          <w:sz w:val="32"/>
-          <w:szCs w:val="32"/>
-          <w:lang w:val="es-MX"/>
-        </w:rPr>
-        <w:t>el framework Larav</w:t>
-      </w:r>
-      <w:r>
-        <w:rPr>
-          <w:rFonts w:asciiTheme="minorHAnsi" w:hAnsiTheme="minorHAnsi"/>
-          <w:sz w:val="32"/>
-          <w:szCs w:val="32"/>
-          <w:lang w:val="es-MX"/>
-        </w:rPr>
-        <w:t>el</w:t>
-      </w:r>
-      <w:r>
-        <w:rPr>
-          <w:rFonts w:asciiTheme="minorHAnsi" w:hAnsiTheme="minorHAnsi"/>
-          <w:sz w:val="32"/>
-          <w:szCs w:val="32"/>
-          <w:lang w:val="es-MX"/>
-        </w:rPr>
-        <w:t xml:space="preserve"> y se trabaja</w:t>
-      </w:r>
-      <w:r>
-        <w:rPr>
-          <w:rFonts w:asciiTheme="minorHAnsi" w:hAnsiTheme="minorHAnsi"/>
-          <w:sz w:val="32"/>
-          <w:szCs w:val="32"/>
-          <w:lang w:val="es-MX"/>
-        </w:rPr>
-        <w:t xml:space="preserve"> con el editor de textos Sublime T</w:t>
-      </w:r>
-      <w:r>
-        <w:rPr>
-          <w:rFonts w:asciiTheme="minorHAnsi" w:hAnsiTheme="minorHAnsi"/>
-          <w:sz w:val="32"/>
-          <w:szCs w:val="32"/>
-          <w:lang w:val="es-MX"/>
-        </w:rPr>
-        <w:t>ext</w:t>
-      </w:r>
-      <w:r>
-        <w:rPr>
-          <w:rFonts w:asciiTheme="minorHAnsi" w:hAnsiTheme="minorHAnsi"/>
-          <w:sz w:val="32"/>
-          <w:szCs w:val="32"/>
-          <w:lang w:val="es-MX"/>
-        </w:rPr>
-        <w:t xml:space="preserve"> 2</w:t>
+        <w:t xml:space="preserve">Desarrollaremos todo basándonos en las necesidades </w:t>
+      </w:r>
+      <w:r>
+        <w:rPr>
+          <w:rFonts w:asciiTheme="minorHAnsi" w:hAnsiTheme="minorHAnsi"/>
+          <w:sz w:val="32"/>
+          <w:szCs w:val="32"/>
+          <w:lang w:val="es-MX"/>
+        </w:rPr>
+        <w:t>de la toma de asistencia</w:t>
+      </w:r>
+      <w:r>
+        <w:rPr>
+          <w:rFonts w:asciiTheme="minorHAnsi" w:hAnsiTheme="minorHAnsi"/>
+          <w:sz w:val="32"/>
+          <w:szCs w:val="32"/>
+          <w:lang w:val="es-MX"/>
+        </w:rPr>
+        <w:t xml:space="preserve"> de </w:t>
+      </w:r>
+      <w:r>
+        <w:rPr>
+          <w:rFonts w:asciiTheme="minorHAnsi" w:hAnsiTheme="minorHAnsi"/>
+          <w:sz w:val="32"/>
+          <w:szCs w:val="32"/>
+          <w:lang w:val="es-MX"/>
+        </w:rPr>
+        <w:t xml:space="preserve">los </w:t>
+      </w:r>
+      <w:r>
+        <w:rPr>
+          <w:rFonts w:asciiTheme="minorHAnsi" w:hAnsiTheme="minorHAnsi"/>
+          <w:sz w:val="32"/>
+          <w:szCs w:val="32"/>
+          <w:lang w:val="es-MX"/>
+        </w:rPr>
+        <w:t>alumnos</w:t>
+      </w:r>
+      <w:r>
+        <w:rPr>
+          <w:rFonts w:asciiTheme="minorHAnsi" w:hAnsiTheme="minorHAnsi"/>
+          <w:sz w:val="32"/>
+          <w:szCs w:val="32"/>
+          <w:lang w:val="es-MX"/>
+        </w:rPr>
+        <w:t xml:space="preserve"> de </w:t>
+      </w:r>
+      <w:r>
+        <w:rPr>
+          <w:rFonts w:asciiTheme="minorHAnsi" w:hAnsiTheme="minorHAnsi"/>
+          <w:sz w:val="32"/>
+          <w:szCs w:val="32"/>
+          <w:lang w:val="es-MX"/>
+        </w:rPr>
+        <w:t>la UNIDEP</w:t>
       </w:r>
       <w:r>
         <w:rPr>
@@ -2490,6 +2718,18 @@
         </w:rPr>
         <w:t>.</w:t>
       </w:r>
+    </w:p>
+    <w:p>
+      <w:pPr>
+        <w:pStyle w:val="Standard"/>
+        <w:jc w:val="both"/>
+        <w:rPr>
+          <w:rFonts w:asciiTheme="minorHAnsi" w:hAnsiTheme="minorHAnsi"/>
+          <w:sz w:val="32"/>
+          <w:szCs w:val="32"/>
+          <w:lang w:val="es-MX"/>
+        </w:rPr>
+      </w:pPr>
     </w:p>
     <w:p>
       <w:pPr>
@@ -2505,58 +2745,6 @@
       </w:pPr>
       <w:r>
         <w:rPr>
-          <w:rFonts w:asciiTheme="minorHAnsi" w:hAnsiTheme="minorHAnsi"/>
-          <w:sz w:val="32"/>
-          <w:szCs w:val="32"/>
-          <w:lang w:val="es-MX"/>
-        </w:rPr>
-        <w:t xml:space="preserve">Desarrollaremos todo basándonos en las necesidades genéricas de </w:t>
-      </w:r>
-      <w:r>
-        <w:rPr>
-          <w:rFonts w:asciiTheme="minorHAnsi" w:hAnsiTheme="minorHAnsi"/>
-          <w:sz w:val="32"/>
-          <w:szCs w:val="32"/>
-          <w:lang w:val="es-MX"/>
-        </w:rPr>
-        <w:t>los maestros de las escuelas</w:t>
-      </w:r>
-      <w:r>
-        <w:rPr>
-          <w:rFonts w:asciiTheme="minorHAnsi" w:hAnsiTheme="minorHAnsi"/>
-          <w:sz w:val="32"/>
-          <w:szCs w:val="32"/>
-          <w:lang w:val="es-MX"/>
-        </w:rPr>
-        <w:t>.</w:t>
-      </w:r>
-    </w:p>
-    <w:p>
-      <w:pPr>
-        <w:pStyle w:val="Standard"/>
-        <w:jc w:val="both"/>
-        <w:rPr>
-          <w:rFonts w:asciiTheme="minorHAnsi" w:hAnsiTheme="minorHAnsi"/>
-          <w:sz w:val="32"/>
-          <w:szCs w:val="32"/>
-          <w:lang w:val="es-MX"/>
-        </w:rPr>
-      </w:pPr>
-    </w:p>
-    <w:p>
-      <w:pPr>
-        <w:pStyle w:val="Standard"/>
-        <w:ind w:left="360"/>
-        <w:jc w:val="both"/>
-        <w:rPr>
-          <w:rFonts w:asciiTheme="minorHAnsi" w:hAnsiTheme="minorHAnsi"/>
-          <w:sz w:val="32"/>
-          <w:szCs w:val="32"/>
-          <w:lang w:val="es-MX"/>
-        </w:rPr>
-      </w:pPr>
-      <w:r>
-        <w:rPr>
           <w:rFonts w:asciiTheme="minorHAnsi" w:eastAsiaTheme="minorEastAsia" w:hAnsiTheme="minorHAnsi" w:cstheme="minorBidi"/>
           <w:sz w:val="32"/>
           <w:szCs w:val="32"/>
@@ -2564,29 +2752,6 @@
         </w:rPr>
         <w:t>4. Referencias</w:t>
       </w:r>
-    </w:p>
-    <w:p>
-      <w:pPr>
-        <w:pStyle w:val="Standard"/>
-        <w:jc w:val="both"/>
-        <w:rPr>
-          <w:lang w:val="es-MX"/>
-        </w:rPr>
-      </w:pPr>
-    </w:p>
-    <w:p>
-      <w:pPr>
-        <w:pStyle w:val="Standard"/>
-        <w:jc w:val="both"/>
-        <w:rPr>
-          <w:rFonts w:asciiTheme="minorHAnsi" w:eastAsiaTheme="minorEastAsia" w:hAnsiTheme="minorHAnsi" w:cstheme="minorBidi"/>
-          <w:b/>
-          <w:bCs/>
-          <w:sz w:val="32"/>
-          <w:szCs w:val="32"/>
-          <w:lang w:val="es-MX"/>
-        </w:rPr>
-      </w:pPr>
     </w:p>
     <w:p>
       <w:pPr>
@@ -2704,25 +2869,25 @@
           <w:szCs w:val="32"/>
           <w:lang w:val="es-MX"/>
         </w:rPr>
-        <w:t>La aplicación debe permitir ca</w:t>
-      </w:r>
-      <w:r>
-        <w:rPr>
-          <w:rFonts w:asciiTheme="minorHAnsi" w:eastAsiaTheme="minorEastAsia" w:hAnsiTheme="minorHAnsi" w:cstheme="minorBidi"/>
-          <w:sz w:val="32"/>
-          <w:szCs w:val="32"/>
-          <w:lang w:val="es-MX"/>
-        </w:rPr>
-        <w:t xml:space="preserve">lendarizar el apartado de   </w:t>
-      </w:r>
-      <w:r>
-        <w:rPr>
-          <w:rFonts w:asciiTheme="minorHAnsi" w:eastAsiaTheme="minorEastAsia" w:hAnsiTheme="minorHAnsi" w:cstheme="minorBidi"/>
-          <w:sz w:val="32"/>
-          <w:szCs w:val="32"/>
-          <w:lang w:val="es-MX"/>
-        </w:rPr>
-        <w:t>laboratorios.</w:t>
+        <w:t>La aplicación debe permitir</w:t>
+      </w:r>
+      <w:r>
+        <w:rPr>
+          <w:rFonts w:asciiTheme="minorHAnsi" w:eastAsiaTheme="minorEastAsia" w:hAnsiTheme="minorHAnsi" w:cstheme="minorBidi"/>
+          <w:sz w:val="32"/>
+          <w:szCs w:val="32"/>
+          <w:lang w:val="es-MX"/>
+        </w:rPr>
+        <w:t xml:space="preserve"> al maestro ingresar al sistema</w:t>
+      </w:r>
+      <w:r>
+        <w:rPr>
+          <w:rFonts w:asciiTheme="minorHAnsi" w:eastAsiaTheme="minorEastAsia" w:hAnsiTheme="minorHAnsi" w:cstheme="minorBidi"/>
+          <w:sz w:val="32"/>
+          <w:szCs w:val="32"/>
+          <w:lang w:val="es-MX"/>
+        </w:rPr>
+        <w:t>.</w:t>
       </w:r>
     </w:p>
     <w:p>
@@ -2757,13 +2922,34 @@
           <w:szCs w:val="32"/>
           <w:lang w:val="es-MX"/>
         </w:rPr>
-        <w:t xml:space="preserve"> La aplicación debe poder dar de alta nuevos artículos de laboratorio.</w:t>
-      </w:r>
-    </w:p>
-    <w:p>
-      <w:pPr>
-        <w:pStyle w:val="Standard"/>
-        <w:rPr>
+        <w:t xml:space="preserve"> La aplicación debe poder dar de alta nuevos </w:t>
+      </w:r>
+      <w:r>
+        <w:rPr>
+          <w:rFonts w:asciiTheme="minorHAnsi" w:eastAsiaTheme="minorEastAsia" w:hAnsiTheme="minorHAnsi" w:cstheme="minorBidi"/>
+          <w:sz w:val="32"/>
+          <w:szCs w:val="32"/>
+          <w:lang w:val="es-MX"/>
+        </w:rPr>
+        <w:t>alumnos y maestros</w:t>
+      </w:r>
+      <w:r>
+        <w:rPr>
+          <w:rFonts w:asciiTheme="minorHAnsi" w:eastAsiaTheme="minorEastAsia" w:hAnsiTheme="minorHAnsi" w:cstheme="minorBidi"/>
+          <w:sz w:val="32"/>
+          <w:szCs w:val="32"/>
+          <w:lang w:val="es-MX"/>
+        </w:rPr>
+        <w:t>.</w:t>
+      </w:r>
+    </w:p>
+    <w:p>
+      <w:pPr>
+        <w:pStyle w:val="Standard"/>
+        <w:rPr>
+          <w:rFonts w:asciiTheme="minorHAnsi" w:eastAsiaTheme="minorEastAsia" w:hAnsiTheme="minorHAnsi" w:cstheme="minorBidi"/>
+          <w:sz w:val="32"/>
+          <w:szCs w:val="32"/>
           <w:lang w:val="es-MX"/>
         </w:rPr>
       </w:pPr>
@@ -2792,7 +2978,25 @@
           <w:szCs w:val="32"/>
           <w:lang w:val="es-MX"/>
         </w:rPr>
-        <w:t xml:space="preserve"> La aplicación debe poder registrar la entrada de los alumnos al laboratorio.</w:t>
+        <w:t xml:space="preserve"> La aplicación debe poder registrar </w:t>
+      </w:r>
+      <w:r>
+        <w:rPr>
+          <w:rFonts w:asciiTheme="minorHAnsi" w:eastAsiaTheme="minorEastAsia" w:hAnsiTheme="minorHAnsi" w:cstheme="minorBidi"/>
+          <w:sz w:val="32"/>
+          <w:szCs w:val="32"/>
+          <w:lang w:val="es-MX"/>
+        </w:rPr>
+        <w:t>las asistencias diarias de los alumnos por parte de los maestros</w:t>
+      </w:r>
+      <w:r>
+        <w:rPr>
+          <w:rFonts w:asciiTheme="minorHAnsi" w:eastAsiaTheme="minorEastAsia" w:hAnsiTheme="minorHAnsi" w:cstheme="minorBidi"/>
+          <w:sz w:val="32"/>
+          <w:szCs w:val="32"/>
+          <w:lang w:val="es-MX"/>
+        </w:rPr>
+        <w:t>.</w:t>
       </w:r>
     </w:p>
     <w:p>
@@ -2827,210 +3031,16 @@
           <w:szCs w:val="32"/>
           <w:lang w:val="es-MX"/>
         </w:rPr>
-        <w:t xml:space="preserve"> Debe poder registrar que materiales le fueron prestados a cada alumno.</w:t>
-      </w:r>
-    </w:p>
-    <w:p>
-      <w:pPr>
-        <w:pStyle w:val="Standard"/>
-        <w:rPr>
-          <w:lang w:val="es-MX"/>
-        </w:rPr>
-      </w:pPr>
-      <w:r>
-        <w:rPr>
-          <w:rFonts w:asciiTheme="minorHAnsi" w:eastAsiaTheme="minorEastAsia" w:hAnsiTheme="minorHAnsi" w:cstheme="minorBidi"/>
-          <w:sz w:val="32"/>
-          <w:szCs w:val="32"/>
-          <w:lang w:val="es-MX"/>
-        </w:rPr>
-        <w:t>RF5</w:t>
-      </w:r>
-      <w:r>
-        <w:rPr>
-          <w:rFonts w:asciiTheme="minorHAnsi" w:eastAsiaTheme="minorEastAsia" w:hAnsiTheme="minorHAnsi" w:cstheme="minorBidi"/>
-          <w:sz w:val="32"/>
-          <w:szCs w:val="32"/>
-          <w:lang w:val="es-MX"/>
-        </w:rPr>
-        <w:t>.-</w:t>
-      </w:r>
-      <w:r>
-        <w:rPr>
-          <w:rFonts w:asciiTheme="minorHAnsi" w:eastAsiaTheme="minorEastAsia" w:hAnsiTheme="minorHAnsi" w:cstheme="minorBidi"/>
-          <w:sz w:val="32"/>
-          <w:szCs w:val="32"/>
-          <w:lang w:val="es-MX"/>
-        </w:rPr>
-        <w:t xml:space="preserve">  Se debe poder visualizar las </w:t>
-      </w:r>
-      <w:r>
-        <w:rPr>
-          <w:rFonts w:asciiTheme="minorHAnsi" w:eastAsiaTheme="minorEastAsia" w:hAnsiTheme="minorHAnsi" w:cstheme="minorBidi"/>
-          <w:sz w:val="32"/>
-          <w:szCs w:val="32"/>
-          <w:lang w:val="es-MX"/>
-        </w:rPr>
-        <w:t>prácticas</w:t>
-      </w:r>
-      <w:r>
-        <w:rPr>
-          <w:rFonts w:asciiTheme="minorHAnsi" w:eastAsiaTheme="minorEastAsia" w:hAnsiTheme="minorHAnsi" w:cstheme="minorBidi"/>
-          <w:sz w:val="32"/>
-          <w:szCs w:val="32"/>
-          <w:lang w:val="es-MX"/>
-        </w:rPr>
-        <w:t xml:space="preserve"> filtradas por:</w:t>
-      </w:r>
-    </w:p>
-    <w:p>
-      <w:pPr>
-        <w:pStyle w:val="Standard"/>
-        <w:ind w:firstLine="720"/>
-        <w:rPr>
-          <w:lang w:val="es-MX"/>
-        </w:rPr>
-      </w:pPr>
-      <w:r>
-        <w:rPr>
-          <w:rFonts w:asciiTheme="minorHAnsi" w:eastAsiaTheme="minorEastAsia" w:hAnsiTheme="minorHAnsi" w:cstheme="minorBidi"/>
-          <w:sz w:val="32"/>
-          <w:szCs w:val="32"/>
-          <w:lang w:val="es-MX"/>
-        </w:rPr>
-        <w:t>*Maestro</w:t>
-      </w:r>
-    </w:p>
-    <w:p>
-      <w:pPr>
-        <w:pStyle w:val="Standard"/>
-        <w:ind w:firstLine="720"/>
-        <w:rPr>
-          <w:lang w:val="es-MX"/>
-        </w:rPr>
-      </w:pPr>
-      <w:r>
-        <w:rPr>
-          <w:rFonts w:asciiTheme="minorHAnsi" w:eastAsiaTheme="minorEastAsia" w:hAnsiTheme="minorHAnsi" w:cstheme="minorBidi"/>
-          <w:sz w:val="32"/>
-          <w:szCs w:val="32"/>
-          <w:lang w:val="es-MX"/>
-        </w:rPr>
-        <w:t>*Materia</w:t>
-      </w:r>
-    </w:p>
-    <w:p>
-      <w:pPr>
-        <w:pStyle w:val="Standard"/>
-        <w:rPr>
-          <w:lang w:val="es-MX"/>
-        </w:rPr>
-      </w:pPr>
-      <w:r>
-        <w:rPr>
-          <w:rFonts w:asciiTheme="minorHAnsi" w:eastAsiaTheme="minorEastAsia" w:hAnsiTheme="minorHAnsi" w:cstheme="minorBidi"/>
-          <w:sz w:val="32"/>
-          <w:szCs w:val="32"/>
-          <w:lang w:val="es-MX"/>
-        </w:rPr>
-        <w:t>RF6</w:t>
-      </w:r>
-      <w:r>
-        <w:rPr>
-          <w:rFonts w:asciiTheme="minorHAnsi" w:eastAsiaTheme="minorEastAsia" w:hAnsiTheme="minorHAnsi" w:cstheme="minorBidi"/>
-          <w:sz w:val="32"/>
-          <w:szCs w:val="32"/>
-          <w:lang w:val="es-MX"/>
-        </w:rPr>
-        <w:t>.-</w:t>
-      </w:r>
-      <w:r>
-        <w:rPr>
-          <w:rFonts w:asciiTheme="minorHAnsi" w:eastAsiaTheme="minorEastAsia" w:hAnsiTheme="minorHAnsi" w:cstheme="minorBidi"/>
-          <w:sz w:val="32"/>
-          <w:szCs w:val="32"/>
-          <w:lang w:val="es-MX"/>
-        </w:rPr>
-        <w:t xml:space="preserve"> La aplicación debe ser capaz de facilitar la ubicación de los artículos, de acuerdo al estante en el que se encuentra en el almacén.</w:t>
-      </w:r>
-    </w:p>
-    <w:p>
-      <w:pPr>
-        <w:pStyle w:val="Standard"/>
-        <w:rPr>
-          <w:lang w:val="es-MX"/>
-        </w:rPr>
-      </w:pPr>
-      <w:r>
-        <w:rPr>
-          <w:rFonts w:asciiTheme="minorHAnsi" w:eastAsiaTheme="minorEastAsia" w:hAnsiTheme="minorHAnsi" w:cstheme="minorBidi"/>
-          <w:sz w:val="32"/>
-          <w:szCs w:val="32"/>
-          <w:lang w:val="es-MX"/>
-        </w:rPr>
-        <w:t>RF7</w:t>
-      </w:r>
-      <w:r>
-        <w:rPr>
-          <w:rFonts w:asciiTheme="minorHAnsi" w:eastAsiaTheme="minorEastAsia" w:hAnsiTheme="minorHAnsi" w:cstheme="minorBidi"/>
-          <w:sz w:val="32"/>
-          <w:szCs w:val="32"/>
-          <w:lang w:val="es-MX"/>
-        </w:rPr>
-        <w:t>.-</w:t>
-      </w:r>
-      <w:r>
-        <w:rPr>
-          <w:rFonts w:asciiTheme="minorHAnsi" w:eastAsiaTheme="minorEastAsia" w:hAnsiTheme="minorHAnsi" w:cstheme="minorBidi"/>
-          <w:sz w:val="32"/>
-          <w:szCs w:val="32"/>
-          <w:lang w:val="es-MX"/>
-        </w:rPr>
-        <w:t xml:space="preserve"> La aplicación debe de mostrar solo los artículos que se encuentran en el laboratorio que se requiere.</w:t>
-      </w:r>
-    </w:p>
-    <w:p>
-      <w:pPr>
-        <w:pStyle w:val="Standard"/>
-        <w:rPr>
-          <w:lang w:val="es-MX"/>
-        </w:rPr>
-      </w:pPr>
-      <w:r>
-        <w:rPr>
-          <w:rFonts w:asciiTheme="minorHAnsi" w:eastAsiaTheme="minorEastAsia" w:hAnsiTheme="minorHAnsi" w:cstheme="minorBidi"/>
-          <w:sz w:val="32"/>
-          <w:szCs w:val="32"/>
-          <w:lang w:val="es-MX"/>
-        </w:rPr>
-        <w:t>RF8</w:t>
-      </w:r>
-      <w:r>
-        <w:rPr>
-          <w:rFonts w:asciiTheme="minorHAnsi" w:eastAsiaTheme="minorEastAsia" w:hAnsiTheme="minorHAnsi" w:cstheme="minorBidi"/>
-          <w:sz w:val="32"/>
-          <w:szCs w:val="32"/>
-          <w:lang w:val="es-MX"/>
-        </w:rPr>
-        <w:t>.-</w:t>
-      </w:r>
-      <w:r>
-        <w:rPr>
-          <w:rFonts w:asciiTheme="minorHAnsi" w:eastAsiaTheme="minorEastAsia" w:hAnsiTheme="minorHAnsi" w:cstheme="minorBidi"/>
-          <w:sz w:val="32"/>
-          <w:szCs w:val="32"/>
-          <w:lang w:val="es-MX"/>
-        </w:rPr>
-        <w:t xml:space="preserve">  Debe de registrar los artículos que el alumno entrega al finalizar su </w:t>
-      </w:r>
-      <w:r>
-        <w:rPr>
-          <w:rFonts w:asciiTheme="minorHAnsi" w:eastAsiaTheme="minorEastAsia" w:hAnsiTheme="minorHAnsi" w:cstheme="minorBidi"/>
-          <w:sz w:val="32"/>
-          <w:szCs w:val="32"/>
-          <w:lang w:val="es-MX"/>
-        </w:rPr>
-        <w:t>práctica</w:t>
+        <w:t xml:space="preserve"> </w:t>
+      </w:r>
+      <w:r>
+        <w:rPr>
+          <w:rFonts w:asciiTheme="minorHAnsi" w:eastAsiaTheme="minorEastAsia" w:hAnsiTheme="minorHAnsi" w:cstheme="minorBidi"/>
+          <w:sz w:val="32"/>
+          <w:szCs w:val="32"/>
+          <w:lang w:val="es-MX"/>
+        </w:rPr>
+        <w:t>El sistema debe de generar reportes semanales</w:t>
       </w:r>
       <w:r>
         <w:rPr>
@@ -3040,285 +3050,6 @@
           <w:lang w:val="es-MX"/>
         </w:rPr>
         <w:t>.</w:t>
-      </w:r>
-    </w:p>
-    <w:p>
-      <w:pPr>
-        <w:pStyle w:val="Standard"/>
-        <w:rPr>
-          <w:lang w:val="es-MX"/>
-        </w:rPr>
-      </w:pPr>
-      <w:r>
-        <w:rPr>
-          <w:rFonts w:asciiTheme="minorHAnsi" w:eastAsiaTheme="minorEastAsia" w:hAnsiTheme="minorHAnsi" w:cstheme="minorBidi"/>
-          <w:sz w:val="32"/>
-          <w:szCs w:val="32"/>
-          <w:lang w:val="es-MX"/>
-        </w:rPr>
-        <w:t>RF9</w:t>
-      </w:r>
-      <w:r>
-        <w:rPr>
-          <w:rFonts w:asciiTheme="minorHAnsi" w:eastAsiaTheme="minorEastAsia" w:hAnsiTheme="minorHAnsi" w:cstheme="minorBidi"/>
-          <w:sz w:val="32"/>
-          <w:szCs w:val="32"/>
-          <w:lang w:val="es-MX"/>
-        </w:rPr>
-        <w:t>.-</w:t>
-      </w:r>
-      <w:r>
-        <w:rPr>
-          <w:rFonts w:asciiTheme="minorHAnsi" w:eastAsiaTheme="minorEastAsia" w:hAnsiTheme="minorHAnsi" w:cstheme="minorBidi"/>
-          <w:sz w:val="32"/>
-          <w:szCs w:val="32"/>
-          <w:lang w:val="es-MX"/>
-        </w:rPr>
-        <w:t xml:space="preserve"> Se debe poder marcar a un alumno con adeudo, en caso de que este no entregue el material completo.</w:t>
-      </w:r>
-    </w:p>
-    <w:p>
-      <w:pPr>
-        <w:pStyle w:val="Standard"/>
-        <w:rPr>
-          <w:lang w:val="es-MX"/>
-        </w:rPr>
-      </w:pPr>
-      <w:r>
-        <w:rPr>
-          <w:rFonts w:asciiTheme="minorHAnsi" w:eastAsiaTheme="minorEastAsia" w:hAnsiTheme="minorHAnsi" w:cstheme="minorBidi"/>
-          <w:sz w:val="32"/>
-          <w:szCs w:val="32"/>
-          <w:lang w:val="es-MX"/>
-        </w:rPr>
-        <w:t>RF10</w:t>
-      </w:r>
-      <w:r>
-        <w:rPr>
-          <w:rFonts w:asciiTheme="minorHAnsi" w:eastAsiaTheme="minorEastAsia" w:hAnsiTheme="minorHAnsi" w:cstheme="minorBidi"/>
-          <w:sz w:val="32"/>
-          <w:szCs w:val="32"/>
-          <w:lang w:val="es-MX"/>
-        </w:rPr>
-        <w:t>.-</w:t>
-      </w:r>
-      <w:r>
-        <w:rPr>
-          <w:rFonts w:asciiTheme="minorHAnsi" w:eastAsiaTheme="minorEastAsia" w:hAnsiTheme="minorHAnsi" w:cstheme="minorBidi"/>
-          <w:sz w:val="32"/>
-          <w:szCs w:val="32"/>
-          <w:lang w:val="es-MX"/>
-        </w:rPr>
-        <w:t xml:space="preserve"> Se debe agregar automáticamente la </w:t>
-      </w:r>
-      <w:r>
-        <w:rPr>
-          <w:rFonts w:asciiTheme="minorHAnsi" w:eastAsiaTheme="minorEastAsia" w:hAnsiTheme="minorHAnsi" w:cstheme="minorBidi"/>
-          <w:sz w:val="32"/>
-          <w:szCs w:val="32"/>
-          <w:lang w:val="es-MX"/>
-        </w:rPr>
-        <w:t xml:space="preserve">actividad de </w:t>
-      </w:r>
-      <w:r>
-        <w:rPr>
-          <w:rFonts w:asciiTheme="minorHAnsi" w:eastAsiaTheme="minorEastAsia" w:hAnsiTheme="minorHAnsi" w:cstheme="minorBidi"/>
-          <w:sz w:val="32"/>
-          <w:szCs w:val="32"/>
-          <w:lang w:val="es-MX"/>
-        </w:rPr>
-        <w:t>práctica</w:t>
-      </w:r>
-      <w:r>
-        <w:rPr>
-          <w:rFonts w:asciiTheme="minorHAnsi" w:eastAsiaTheme="minorEastAsia" w:hAnsiTheme="minorHAnsi" w:cstheme="minorBidi"/>
-          <w:sz w:val="32"/>
-          <w:szCs w:val="32"/>
-          <w:lang w:val="es-MX"/>
-        </w:rPr>
-        <w:t xml:space="preserve"> en Moodle para que el alumno pueda subir el reporte de su práctica.</w:t>
-      </w:r>
-    </w:p>
-    <w:p>
-      <w:pPr>
-        <w:pStyle w:val="Standard"/>
-        <w:rPr>
-          <w:lang w:val="es-MX"/>
-        </w:rPr>
-      </w:pPr>
-      <w:r>
-        <w:rPr>
-          <w:rFonts w:asciiTheme="minorHAnsi" w:eastAsiaTheme="minorEastAsia" w:hAnsiTheme="minorHAnsi" w:cstheme="minorBidi"/>
-          <w:sz w:val="32"/>
-          <w:szCs w:val="32"/>
-          <w:lang w:val="es-MX"/>
-        </w:rPr>
-        <w:t>RF11</w:t>
-      </w:r>
-      <w:r>
-        <w:rPr>
-          <w:rFonts w:asciiTheme="minorHAnsi" w:eastAsiaTheme="minorEastAsia" w:hAnsiTheme="minorHAnsi" w:cstheme="minorBidi"/>
-          <w:sz w:val="32"/>
-          <w:szCs w:val="32"/>
-          <w:lang w:val="es-MX"/>
-        </w:rPr>
-        <w:t>.-</w:t>
-      </w:r>
-      <w:r>
-        <w:rPr>
-          <w:rFonts w:asciiTheme="minorHAnsi" w:eastAsiaTheme="minorEastAsia" w:hAnsiTheme="minorHAnsi" w:cstheme="minorBidi"/>
-          <w:sz w:val="32"/>
-          <w:szCs w:val="32"/>
-          <w:lang w:val="es-MX"/>
-        </w:rPr>
-        <w:t xml:space="preserve"> El encargado de laboratorio debe de recibir las solicitudes que el maestro </w:t>
-      </w:r>
-      <w:r>
-        <w:rPr>
-          <w:rFonts w:asciiTheme="minorHAnsi" w:eastAsiaTheme="minorEastAsia" w:hAnsiTheme="minorHAnsi" w:cstheme="minorBidi"/>
-          <w:sz w:val="32"/>
-          <w:szCs w:val="32"/>
-          <w:lang w:val="es-MX"/>
-        </w:rPr>
-        <w:t>envía</w:t>
-      </w:r>
-      <w:r>
-        <w:rPr>
-          <w:rFonts w:asciiTheme="minorHAnsi" w:eastAsiaTheme="minorEastAsia" w:hAnsiTheme="minorHAnsi" w:cstheme="minorBidi"/>
-          <w:sz w:val="32"/>
-          <w:szCs w:val="32"/>
-          <w:lang w:val="es-MX"/>
-        </w:rPr>
-        <w:t xml:space="preserve"> para calendarizar una práctica.</w:t>
-      </w:r>
-    </w:p>
-    <w:p>
-      <w:pPr>
-        <w:pStyle w:val="Standard"/>
-        <w:rPr>
-          <w:lang w:val="es-MX"/>
-        </w:rPr>
-      </w:pPr>
-      <w:r>
-        <w:rPr>
-          <w:rFonts w:asciiTheme="minorHAnsi" w:eastAsiaTheme="minorEastAsia" w:hAnsiTheme="minorHAnsi" w:cstheme="minorBidi"/>
-          <w:sz w:val="32"/>
-          <w:szCs w:val="32"/>
-          <w:lang w:val="es-MX"/>
-        </w:rPr>
-        <w:t>RF12</w:t>
-      </w:r>
-      <w:r>
-        <w:rPr>
-          <w:rFonts w:asciiTheme="minorHAnsi" w:eastAsiaTheme="minorEastAsia" w:hAnsiTheme="minorHAnsi" w:cstheme="minorBidi"/>
-          <w:sz w:val="32"/>
-          <w:szCs w:val="32"/>
-          <w:lang w:val="es-MX"/>
-        </w:rPr>
-        <w:t>.-</w:t>
-      </w:r>
-      <w:r>
-        <w:rPr>
-          <w:rFonts w:asciiTheme="minorHAnsi" w:eastAsiaTheme="minorEastAsia" w:hAnsiTheme="minorHAnsi" w:cstheme="minorBidi"/>
-          <w:sz w:val="32"/>
-          <w:szCs w:val="32"/>
-          <w:lang w:val="es-MX"/>
-        </w:rPr>
-        <w:t xml:space="preserve"> El encargado de laboratorio debe de autorizar el uso del laboratorio en la fecha que el maestro ha solicitado.</w:t>
-      </w:r>
-    </w:p>
-    <w:p>
-      <w:pPr>
-        <w:pStyle w:val="Standard"/>
-        <w:jc w:val="both"/>
-        <w:rPr>
-          <w:lang w:val="es-MX"/>
-        </w:rPr>
-      </w:pPr>
-      <w:r>
-        <w:rPr>
-          <w:rFonts w:asciiTheme="minorHAnsi" w:eastAsiaTheme="minorEastAsia" w:hAnsiTheme="minorHAnsi" w:cstheme="minorBidi"/>
-          <w:sz w:val="32"/>
-          <w:szCs w:val="32"/>
-          <w:lang w:val="es-MX"/>
-        </w:rPr>
-        <w:t>RF13</w:t>
-      </w:r>
-      <w:r>
-        <w:rPr>
-          <w:rFonts w:asciiTheme="minorHAnsi" w:eastAsiaTheme="minorEastAsia" w:hAnsiTheme="minorHAnsi" w:cstheme="minorBidi"/>
-          <w:sz w:val="32"/>
-          <w:szCs w:val="32"/>
-          <w:lang w:val="es-MX"/>
-        </w:rPr>
-        <w:t>.-</w:t>
-      </w:r>
-      <w:r>
-        <w:rPr>
-          <w:rFonts w:asciiTheme="minorHAnsi" w:eastAsiaTheme="minorEastAsia" w:hAnsiTheme="minorHAnsi" w:cstheme="minorBidi"/>
-          <w:sz w:val="32"/>
-          <w:szCs w:val="32"/>
-          <w:lang w:val="es-MX"/>
-        </w:rPr>
-        <w:t xml:space="preserve"> El maestro debe de confirmar que se llevará a cabo la práctica </w:t>
-      </w:r>
-      <w:r>
-        <w:rPr>
-          <w:rFonts w:asciiTheme="minorHAnsi" w:eastAsiaTheme="minorEastAsia" w:hAnsiTheme="minorHAnsi" w:cstheme="minorBidi"/>
-          <w:sz w:val="32"/>
-          <w:szCs w:val="32"/>
-          <w:lang w:val="es-MX"/>
-        </w:rPr>
-        <w:t>mínimo</w:t>
-      </w:r>
-      <w:r>
-        <w:rPr>
-          <w:rFonts w:asciiTheme="minorHAnsi" w:eastAsiaTheme="minorEastAsia" w:hAnsiTheme="minorHAnsi" w:cstheme="minorBidi"/>
-          <w:sz w:val="32"/>
-          <w:szCs w:val="32"/>
-          <w:lang w:val="es-MX"/>
-        </w:rPr>
-        <w:t xml:space="preserve"> con una semana de anticipación.</w:t>
-      </w:r>
-    </w:p>
-    <w:p>
-      <w:pPr>
-        <w:pStyle w:val="Standard"/>
-        <w:jc w:val="both"/>
-        <w:rPr>
-          <w:rFonts w:asciiTheme="minorHAnsi" w:eastAsiaTheme="minorEastAsia" w:hAnsiTheme="minorHAnsi" w:cstheme="minorBidi"/>
-          <w:sz w:val="32"/>
-          <w:szCs w:val="32"/>
-          <w:lang w:val="es-MX"/>
-        </w:rPr>
-      </w:pPr>
-      <w:r>
-        <w:rPr>
-          <w:rFonts w:asciiTheme="minorHAnsi" w:eastAsiaTheme="minorEastAsia" w:hAnsiTheme="minorHAnsi" w:cstheme="minorBidi"/>
-          <w:sz w:val="32"/>
-          <w:szCs w:val="32"/>
-          <w:lang w:val="es-MX"/>
-        </w:rPr>
-        <w:lastRenderedPageBreak/>
-        <w:t>RF14</w:t>
-      </w:r>
-      <w:r>
-        <w:rPr>
-          <w:rFonts w:asciiTheme="minorHAnsi" w:eastAsiaTheme="minorEastAsia" w:hAnsiTheme="minorHAnsi" w:cstheme="minorBidi"/>
-          <w:sz w:val="32"/>
-          <w:szCs w:val="32"/>
-          <w:lang w:val="es-MX"/>
-        </w:rPr>
-        <w:t>.-</w:t>
-      </w:r>
-      <w:r>
-        <w:rPr>
-          <w:rFonts w:asciiTheme="minorHAnsi" w:eastAsiaTheme="minorEastAsia" w:hAnsiTheme="minorHAnsi" w:cstheme="minorBidi"/>
-          <w:sz w:val="32"/>
-          <w:szCs w:val="32"/>
-          <w:lang w:val="es-MX"/>
-        </w:rPr>
-        <w:t xml:space="preserve"> El encargado de laboratorio y el jefe de departamento deben de poder generar los reportes necesarios.</w:t>
       </w:r>
     </w:p>
     <w:p>
@@ -4083,6 +3814,7 @@
           <w:szCs w:val="32"/>
           <w:lang w:val="es-MX"/>
         </w:rPr>
+        <w:lastRenderedPageBreak/>
         <w:t xml:space="preserve">RNF12.- </w:t>
       </w:r>
       <w:r>
@@ -4262,7 +3994,6 @@
           <w:szCs w:val="32"/>
           <w:lang w:val="es-MX"/>
         </w:rPr>
-        <w:lastRenderedPageBreak/>
         <w:t>2.3.- Requisitos de interfaces.</w:t>
       </w:r>
     </w:p>
@@ -4915,6 +4646,7 @@
                 <w:szCs w:val="32"/>
                 <w:lang w:val="es-MX"/>
               </w:rPr>
+              <w:lastRenderedPageBreak/>
               <w:t>Evento externo 3</w:t>
             </w:r>
           </w:p>
@@ -5763,6 +5495,7 @@
           <w:szCs w:val="32"/>
           <w:lang w:val="es-MX"/>
         </w:rPr>
+        <w:lastRenderedPageBreak/>
         <w:tab/>
         <w:t>2.4.- Actores del sistema y roles.</w:t>
       </w:r>
@@ -6166,15 +5899,7 @@
                 <w:rFonts w:ascii="Arial" w:eastAsiaTheme="minorEastAsia" w:hAnsi="Arial" w:cs="Arial"/>
                 <w:lang w:val="es-MX"/>
               </w:rPr>
-              <w:t xml:space="preserve"> material fue prestado a que alumno </w:t>
-            </w:r>
-            <w:r>
-              <w:rPr>
-                <w:rFonts w:ascii="Arial" w:eastAsiaTheme="minorEastAsia" w:hAnsi="Arial" w:cs="Arial"/>
-                <w:lang w:val="es-MX"/>
-              </w:rPr>
-              <w:lastRenderedPageBreak/>
-              <w:t>o maestro.</w:t>
+              <w:t xml:space="preserve"> material fue prestado a que alumno o maestro.</w:t>
             </w:r>
             <w:r>
               <w:rPr>
@@ -6228,7 +5953,6 @@
                 <w:b w:val="0"/>
                 <w:lang w:val="es-MX"/>
               </w:rPr>
-              <w:lastRenderedPageBreak/>
               <w:t>Auxiliares de l</w:t>
             </w:r>
             <w:r>
@@ -6977,7 +6701,15 @@
                 <w:rFonts w:ascii="Arial" w:hAnsi="Arial" w:cs="Arial"/>
                 <w:lang w:val="es-MX"/>
               </w:rPr>
-              <w:t>La aplicación ya no podrá mostrar libre la fecha ya solicitada por un maestro para cierto laboratorio</w:t>
+              <w:t xml:space="preserve">La aplicación ya no podrá mostrar libre la fecha ya solicitada por </w:t>
+            </w:r>
+            <w:r>
+              <w:rPr>
+                <w:rFonts w:ascii="Arial" w:hAnsi="Arial" w:cs="Arial"/>
+                <w:lang w:val="es-MX"/>
+              </w:rPr>
+              <w:lastRenderedPageBreak/>
+              <w:t>un maestro para cierto laboratorio</w:t>
             </w:r>
           </w:p>
         </w:tc>
@@ -7064,6 +6796,7 @@
                 <w:rFonts w:ascii="Arial" w:hAnsi="Arial" w:cs="Arial"/>
                 <w:lang w:val="es-MX"/>
               </w:rPr>
+              <w:lastRenderedPageBreak/>
               <w:t>Autor</w:t>
             </w:r>
           </w:p>
@@ -7541,17 +7274,7 @@
                 <w:szCs w:val="32"/>
                 <w:lang w:val="es-MX"/>
               </w:rPr>
-              <w:t xml:space="preserve"> y la fecha en la que desea </w:t>
-            </w:r>
-            <w:r>
-              <w:rPr>
-                <w:rFonts w:ascii="Arial" w:hAnsi="Arial" w:cs="Arial"/>
-                <w:b w:val="0"/>
-                <w:szCs w:val="32"/>
-                <w:lang w:val="es-MX"/>
-              </w:rPr>
-              <w:lastRenderedPageBreak/>
-              <w:t>realizarla.</w:t>
+              <w:t xml:space="preserve"> y la fecha en la que desea realizarla.</w:t>
             </w:r>
           </w:p>
         </w:tc>
@@ -9502,7 +9225,15 @@
                 <w:rFonts w:ascii="Arial" w:hAnsi="Arial" w:cs="Arial"/>
                 <w:lang w:val="es-MX"/>
               </w:rPr>
-              <w:t xml:space="preserve"> la cantidad de material o equipo  disponible.</w:t>
+              <w:t xml:space="preserve"> la </w:t>
+            </w:r>
+            <w:r>
+              <w:rPr>
+                <w:rFonts w:ascii="Arial" w:hAnsi="Arial" w:cs="Arial"/>
+                <w:lang w:val="es-MX"/>
+              </w:rPr>
+              <w:lastRenderedPageBreak/>
+              <w:t>cantidad de material o equipo  disponible.</w:t>
             </w:r>
           </w:p>
         </w:tc>
@@ -9589,6 +9320,7 @@
                 <w:rFonts w:ascii="Arial" w:hAnsi="Arial" w:cs="Arial"/>
                 <w:lang w:val="es-MX"/>
               </w:rPr>
+              <w:lastRenderedPageBreak/>
               <w:t>Autor</w:t>
             </w:r>
           </w:p>
@@ -10273,7 +10005,7 @@
                     </a:ln>
                     <a:extLst>
                       <a:ext uri="{53640926-AAD7-44D8-BBD7-CCE9431645EC}">
-                        <a14:shadowObscured xmlns="" xmlns:wpc="http://schemas.microsoft.com/office/word/2010/wordprocessingCanvas" xmlns:mc="http://schemas.openxmlformats.org/markup-compatibility/2006" xmlns:o="urn:schemas-microsoft-com:office:office" xmlns:v="urn:schemas-microsoft-com:vml" xmlns:wp14="http://schemas.microsoft.com/office/word/2010/wordprocessingDrawing" xmlns:w10="urn:schemas-microsoft-com:office:word" xmlns:w="http://schemas.openxmlformats.org/wordprocessingml/2006/main" xmlns:w14="http://schemas.microsoft.com/office/word/2010/wordml" xmlns:w15="http://schemas.microsoft.com/office/word/2012/wordml" xmlns:wpg="http://schemas.microsoft.com/office/word/2010/wordprocessingGroup" xmlns:wpi="http://schemas.microsoft.com/office/word/2010/wordprocessingInk" xmlns:wps="http://schemas.microsoft.com/office/word/2010/wordprocessingShape" xmlns:a14="http://schemas.microsoft.com/office/drawing/2010/main"/>
+                        <a14:shadowObscured xmlns:a14="http://schemas.microsoft.com/office/drawing/2010/main" xmlns:wps="http://schemas.microsoft.com/office/word/2010/wordprocessingShape" xmlns:wpi="http://schemas.microsoft.com/office/word/2010/wordprocessingInk" xmlns:wpg="http://schemas.microsoft.com/office/word/2010/wordprocessingGroup" xmlns:w15="http://schemas.microsoft.com/office/word/2012/wordml" xmlns:w14="http://schemas.microsoft.com/office/word/2010/wordml" xmlns:w="http://schemas.openxmlformats.org/wordprocessingml/2006/main" xmlns:w10="urn:schemas-microsoft-com:office:word" xmlns:wp14="http://schemas.microsoft.com/office/word/2010/wordprocessingDrawing" xmlns:v="urn:schemas-microsoft-com:vml" xmlns:o="urn:schemas-microsoft-com:office:office" xmlns:mc="http://schemas.openxmlformats.org/markup-compatibility/2006" xmlns:wpc="http://schemas.microsoft.com/office/word/2010/wordprocessingCanvas" xmlns=""/>
                       </a:ext>
                     </a:extLst>
                   </pic:spPr>
@@ -10328,6 +10060,7 @@
           <w:sz w:val="28"/>
           <w:lang w:val="es-MX" w:eastAsia="es-MX" w:bidi="ar-SA"/>
         </w:rPr>
+        <w:lastRenderedPageBreak/>
         <w:t>Patron modelo vista controlador (MVC)</w:t>
       </w:r>
     </w:p>
@@ -10441,7 +10174,6 @@
           <w:szCs w:val="32"/>
           <w:lang w:val="es-MX"/>
         </w:rPr>
-        <w:lastRenderedPageBreak/>
         <w:t>L</w:t>
       </w:r>
       <w:r>
@@ -10843,7 +10575,18 @@
                 <w:szCs w:val="32"/>
                 <w:lang w:val="es-MX"/>
               </w:rPr>
-              <w:t xml:space="preserve"> a una fecha específica dando el motivo de por qué desea realizarse la </w:t>
+              <w:t xml:space="preserve"> a una fecha específica </w:t>
+            </w:r>
+            <w:r>
+              <w:rPr>
+                <w:rFonts w:asciiTheme="minorHAnsi" w:eastAsiaTheme="minorEastAsia" w:hAnsiTheme="minorHAnsi" w:cstheme="minorBidi"/>
+                <w:bCs/>
+                <w:sz w:val="32"/>
+                <w:szCs w:val="32"/>
+                <w:lang w:val="es-MX"/>
+              </w:rPr>
+              <w:lastRenderedPageBreak/>
+              <w:t xml:space="preserve">dando el motivo de por qué desea realizarse la </w:t>
             </w:r>
             <w:r>
               <w:rPr>
@@ -10886,6 +10629,7 @@
                 <w:szCs w:val="32"/>
                 <w:lang w:val="es-MX"/>
               </w:rPr>
+              <w:lastRenderedPageBreak/>
               <w:t>Pantalla para visualizar solicitudes</w:t>
             </w:r>
           </w:p>
@@ -11138,7 +10882,6 @@
                 <w:szCs w:val="32"/>
                 <w:lang w:val="es-MX"/>
               </w:rPr>
-              <w:lastRenderedPageBreak/>
               <w:t>Pantalla registro de alumnos.</w:t>
             </w:r>
           </w:p>
@@ -11507,7 +11250,18 @@
                 <w:szCs w:val="32"/>
                 <w:lang w:val="es-MX"/>
               </w:rPr>
-              <w:t>Artículos que han tenido mayor o menor movimiento.</w:t>
+              <w:t xml:space="preserve">Artículos que han tenido mayor o </w:t>
+            </w:r>
+            <w:r>
+              <w:rPr>
+                <w:rFonts w:asciiTheme="minorHAnsi" w:eastAsiaTheme="minorEastAsia" w:hAnsiTheme="minorHAnsi" w:cstheme="minorBidi"/>
+                <w:bCs/>
+                <w:sz w:val="32"/>
+                <w:szCs w:val="32"/>
+                <w:lang w:val="es-MX"/>
+              </w:rPr>
+              <w:lastRenderedPageBreak/>
+              <w:t>menor movimiento.</w:t>
             </w:r>
           </w:p>
           <w:p>
@@ -11617,6 +11371,7 @@
                 <w:szCs w:val="32"/>
                 <w:lang w:val="es-MX"/>
               </w:rPr>
+              <w:lastRenderedPageBreak/>
               <w:t>…</w:t>
             </w:r>
           </w:p>
@@ -11848,7 +11603,6 @@
           <w:szCs w:val="32"/>
           <w:lang w:val="es-MX"/>
         </w:rPr>
-        <w:lastRenderedPageBreak/>
         <w:t>Alumnos.</w:t>
       </w:r>
     </w:p>
@@ -14687,6 +14441,7 @@
     <w:rsid w:val="009F389E"/>
     <w:rsid w:val="00A03E9D"/>
     <w:rsid w:val="00A94AC8"/>
+    <w:rsid w:val="00AA0D52"/>
     <w:rsid w:val="00D378E3"/>
     <w:rsid w:val="00DE588F"/>
     <w:rsid w:val="00FF40B2"/>
@@ -15179,7 +14934,7 @@
   <a:extraClrSchemeLst/>
   <a:extLst>
     <a:ext uri="{05A4C25C-085E-4340-85A3-A5531E510DB2}">
-      <thm15:themeFamily xmlns="" xmlns:thm15="http://schemas.microsoft.com/office/thememl/2012/main" name="Office Theme" id="{62F939B6-93AF-4DB8-9C6B-D6C7DFDC589F}" vid="{4A3C46E8-61CC-4603-A589-7422A47A8E4A}"/>
+      <thm15:themeFamily xmlns:thm15="http://schemas.microsoft.com/office/thememl/2012/main" xmlns="" name="Office Theme" id="{62F939B6-93AF-4DB8-9C6B-D6C7DFDC589F}" vid="{4A3C46E8-61CC-4603-A589-7422A47A8E4A}"/>
     </a:ext>
   </a:extLst>
 </a:theme>

</xml_diff>

<commit_message>
Se agrega caso de uso 1
</commit_message>
<xml_diff>
--- a/Proyecto AE 1.0.docx
+++ b/Proyecto AE 1.0.docx
@@ -2293,6 +2293,15 @@
               </w:rPr>
               <w:t>Se agregan requisitos funcionales</w:t>
             </w:r>
+            <w:r>
+              <w:rPr>
+                <w:rFonts w:asciiTheme="minorHAnsi" w:hAnsiTheme="minorHAnsi"/>
+                <w:sz w:val="28"/>
+                <w:szCs w:val="28"/>
+                <w:lang w:val="es-MX"/>
+              </w:rPr>
+              <w:t xml:space="preserve"> y se edita contexto</w:t>
+            </w:r>
           </w:p>
         </w:tc>
         <w:tc>
@@ -2304,6 +2313,120 @@
               <w:pStyle w:val="Standard"/>
               <w:jc w:val="both"/>
               <w:cnfStyle w:val="000000100000"/>
+              <w:rPr>
+                <w:rFonts w:asciiTheme="minorHAnsi" w:hAnsiTheme="minorHAnsi"/>
+                <w:sz w:val="28"/>
+                <w:szCs w:val="28"/>
+                <w:lang w:val="es-MX"/>
+              </w:rPr>
+            </w:pPr>
+            <w:r>
+              <w:rPr>
+                <w:rFonts w:asciiTheme="minorHAnsi" w:hAnsiTheme="minorHAnsi"/>
+                <w:sz w:val="28"/>
+                <w:szCs w:val="28"/>
+                <w:lang w:val="es-MX"/>
+              </w:rPr>
+              <w:t>David Arcadio Arredondo Sainz</w:t>
+            </w:r>
+          </w:p>
+        </w:tc>
+      </w:tr>
+      <w:tr>
+        <w:trPr>
+          <w:cnfStyle w:val="000000010000"/>
+          <w:trHeight w:val="930"/>
+        </w:trPr>
+        <w:tc>
+          <w:tcPr>
+            <w:cnfStyle w:val="001000000000"/>
+            <w:tcW w:w="1086" w:type="dxa"/>
+          </w:tcPr>
+          <w:p>
+            <w:pPr>
+              <w:pStyle w:val="Standard"/>
+              <w:jc w:val="both"/>
+              <w:rPr>
+                <w:rFonts w:asciiTheme="minorHAnsi" w:hAnsiTheme="minorHAnsi"/>
+                <w:sz w:val="28"/>
+                <w:szCs w:val="28"/>
+                <w:lang w:val="es-MX"/>
+              </w:rPr>
+            </w:pPr>
+            <w:r>
+              <w:rPr>
+                <w:rFonts w:asciiTheme="minorHAnsi" w:hAnsiTheme="minorHAnsi"/>
+                <w:sz w:val="28"/>
+                <w:szCs w:val="28"/>
+                <w:lang w:val="es-MX"/>
+              </w:rPr>
+              <w:t>1.5</w:t>
+            </w:r>
+          </w:p>
+        </w:tc>
+        <w:tc>
+          <w:tcPr>
+            <w:tcW w:w="1574" w:type="dxa"/>
+          </w:tcPr>
+          <w:p>
+            <w:pPr>
+              <w:pStyle w:val="Standard"/>
+              <w:jc w:val="both"/>
+              <w:cnfStyle w:val="000000010000"/>
+              <w:rPr>
+                <w:rFonts w:asciiTheme="minorHAnsi" w:hAnsiTheme="minorHAnsi"/>
+                <w:sz w:val="28"/>
+                <w:szCs w:val="28"/>
+                <w:lang w:val="es-MX"/>
+              </w:rPr>
+            </w:pPr>
+            <w:r>
+              <w:rPr>
+                <w:rFonts w:asciiTheme="minorHAnsi" w:hAnsiTheme="minorHAnsi"/>
+                <w:sz w:val="28"/>
+                <w:szCs w:val="28"/>
+                <w:lang w:val="es-MX"/>
+              </w:rPr>
+              <w:t>26/05/2015</w:t>
+            </w:r>
+          </w:p>
+        </w:tc>
+        <w:tc>
+          <w:tcPr>
+            <w:tcW w:w="2977" w:type="dxa"/>
+          </w:tcPr>
+          <w:p>
+            <w:pPr>
+              <w:pStyle w:val="Standard"/>
+              <w:jc w:val="both"/>
+              <w:cnfStyle w:val="000000010000"/>
+              <w:rPr>
+                <w:rFonts w:asciiTheme="minorHAnsi" w:hAnsiTheme="minorHAnsi"/>
+                <w:sz w:val="28"/>
+                <w:szCs w:val="28"/>
+                <w:lang w:val="es-MX"/>
+              </w:rPr>
+            </w:pPr>
+            <w:r>
+              <w:rPr>
+                <w:rFonts w:asciiTheme="minorHAnsi" w:hAnsiTheme="minorHAnsi"/>
+                <w:sz w:val="28"/>
+                <w:szCs w:val="28"/>
+                <w:lang w:val="es-MX"/>
+              </w:rPr>
+              <w:t>Se agrega caso de uso 1</w:t>
+            </w:r>
+          </w:p>
+        </w:tc>
+        <w:tc>
+          <w:tcPr>
+            <w:tcW w:w="3969" w:type="dxa"/>
+          </w:tcPr>
+          <w:p>
+            <w:pPr>
+              <w:pStyle w:val="Standard"/>
+              <w:jc w:val="both"/>
+              <w:cnfStyle w:val="000000010000"/>
               <w:rPr>
                 <w:rFonts w:asciiTheme="minorHAnsi" w:hAnsiTheme="minorHAnsi"/>
                 <w:sz w:val="28"/>
@@ -2662,7 +2785,26 @@
           <w:szCs w:val="32"/>
           <w:lang w:val="es-MX"/>
         </w:rPr>
-        <w:t>de la toma de asistencia</w:t>
+        <w:t>para</w:t>
+      </w:r>
+      <w:r>
+        <w:rPr>
+          <w:rFonts w:asciiTheme="minorHAnsi" w:hAnsiTheme="minorHAnsi"/>
+          <w:sz w:val="32"/>
+          <w:szCs w:val="32"/>
+          <w:lang w:val="es-MX"/>
+        </w:rPr>
+        <w:t xml:space="preserve"> la </w:t>
+      </w:r>
+      <w:r>
+        <w:rPr>
+          <w:rFonts w:asciiTheme="minorHAnsi" w:hAnsiTheme="minorHAnsi"/>
+          <w:sz w:val="32"/>
+          <w:szCs w:val="32"/>
+          <w:lang w:val="es-MX"/>
+        </w:rPr>
+        <w:lastRenderedPageBreak/>
+        <w:t>toma de asistencia</w:t>
       </w:r>
       <w:r>
         <w:rPr>
@@ -2771,7 +2913,6 @@
           <w:szCs w:val="32"/>
           <w:lang w:val="es-MX"/>
         </w:rPr>
-        <w:lastRenderedPageBreak/>
         <w:t xml:space="preserve">2.- Requisitos </w:t>
       </w:r>
       <w:r>
@@ -3729,7 +3870,17 @@
           <w:szCs w:val="32"/>
           <w:lang w:val="es-MX"/>
         </w:rPr>
-        <w:t>a aplicación debe tener la capacidad de agregar nuevas funcionalidades</w:t>
+        <w:t xml:space="preserve">a aplicación debe tener la capacidad de agregar nuevas </w:t>
+      </w:r>
+      <w:r>
+        <w:rPr>
+          <w:rFonts w:asciiTheme="minorHAnsi" w:eastAsiaTheme="minorEastAsia" w:hAnsiTheme="minorHAnsi" w:cstheme="minorBidi"/>
+          <w:sz w:val="32"/>
+          <w:szCs w:val="32"/>
+          <w:lang w:val="es-MX"/>
+        </w:rPr>
+        <w:lastRenderedPageBreak/>
+        <w:t>funcionalidades</w:t>
       </w:r>
       <w:r>
         <w:rPr>
@@ -3814,7 +3965,6 @@
           <w:szCs w:val="32"/>
           <w:lang w:val="es-MX"/>
         </w:rPr>
-        <w:lastRenderedPageBreak/>
         <w:t xml:space="preserve">RNF12.- </w:t>
       </w:r>
       <w:r>
@@ -6136,14 +6286,7 @@
                 <w:rFonts w:ascii="Arial" w:hAnsi="Arial" w:cs="Arial"/>
                 <w:lang w:val="es-MX"/>
               </w:rPr>
-              <w:t xml:space="preserve">Registro de una </w:t>
-            </w:r>
-            <w:r>
-              <w:rPr>
-                <w:rFonts w:ascii="Arial" w:hAnsi="Arial" w:cs="Arial"/>
-                <w:lang w:val="es-MX"/>
-              </w:rPr>
-              <w:t>práctica</w:t>
+              <w:t>Iniciar sesión</w:t>
             </w:r>
           </w:p>
         </w:tc>
@@ -6259,7 +6402,14 @@
                 <w:rFonts w:ascii="Arial" w:hAnsi="Arial" w:cs="Arial"/>
                 <w:lang w:val="es-MX"/>
               </w:rPr>
-              <w:t>Maestro, jefe del laboratorio</w:t>
+              <w:t>Maestro</w:t>
+            </w:r>
+            <w:r>
+              <w:rPr>
+                <w:rFonts w:ascii="Arial" w:hAnsi="Arial" w:cs="Arial"/>
+                <w:lang w:val="es-MX"/>
+              </w:rPr>
+              <w:t>s(Usuarios)</w:t>
             </w:r>
           </w:p>
         </w:tc>
@@ -6479,7 +6629,28 @@
                 <w:rFonts w:ascii="Arial" w:hAnsi="Arial" w:cs="Arial"/>
                 <w:lang w:val="es-MX"/>
               </w:rPr>
-              <w:t>El maestro debe estar registrado en el sistema, tener una materia asignada</w:t>
+              <w:t xml:space="preserve">El </w:t>
+            </w:r>
+            <w:r>
+              <w:rPr>
+                <w:rFonts w:ascii="Arial" w:hAnsi="Arial" w:cs="Arial"/>
+                <w:lang w:val="es-MX"/>
+              </w:rPr>
+              <w:t>usuario</w:t>
+            </w:r>
+            <w:r>
+              <w:rPr>
+                <w:rFonts w:ascii="Arial" w:hAnsi="Arial" w:cs="Arial"/>
+                <w:lang w:val="es-MX"/>
+              </w:rPr>
+              <w:t xml:space="preserve"> debe estar registrado en el sistema</w:t>
+            </w:r>
+            <w:r>
+              <w:rPr>
+                <w:rFonts w:ascii="Arial" w:hAnsi="Arial" w:cs="Arial"/>
+                <w:lang w:val="es-MX"/>
+              </w:rPr>
+              <w:t xml:space="preserve"> para poder iniciar sesión.</w:t>
             </w:r>
           </w:p>
         </w:tc>
@@ -6592,7 +6763,14 @@
                 <w:rFonts w:ascii="Arial" w:hAnsi="Arial" w:cs="Arial"/>
                 <w:lang w:val="es-MX"/>
               </w:rPr>
-              <w:t>El sistema debe estar funcionando correctamente.</w:t>
+              <w:t>El sistema debe estar funcionando correctamente</w:t>
+            </w:r>
+            <w:r>
+              <w:rPr>
+                <w:rFonts w:ascii="Arial" w:hAnsi="Arial" w:cs="Arial"/>
+                <w:lang w:val="es-MX"/>
+              </w:rPr>
+              <w:t>.</w:t>
             </w:r>
           </w:p>
         </w:tc>
@@ -6679,7 +6857,7 @@
                 <w:rFonts w:ascii="Arial" w:hAnsi="Arial" w:cs="Arial"/>
                 <w:lang w:val="es-MX"/>
               </w:rPr>
-              <w:t>Poscondición</w:t>
+              <w:t>Flujo</w:t>
             </w:r>
           </w:p>
         </w:tc>
@@ -6690,6 +6868,10 @@
           <w:p>
             <w:pPr>
               <w:pStyle w:val="Standard"/>
+              <w:numPr>
+                <w:ilvl w:val="0"/>
+                <w:numId w:val="3"/>
+              </w:numPr>
               <w:cnfStyle w:val="000000100000"/>
               <w:rPr>
                 <w:rFonts w:ascii="Arial" w:hAnsi="Arial" w:cs="Arial"/>
@@ -6701,7 +6883,28 @@
                 <w:rFonts w:ascii="Arial" w:hAnsi="Arial" w:cs="Arial"/>
                 <w:lang w:val="es-MX"/>
               </w:rPr>
-              <w:t xml:space="preserve">La aplicación ya no podrá mostrar libre la fecha ya solicitada por </w:t>
+              <w:t>El usuario ingresa el nombre</w:t>
+            </w:r>
+          </w:p>
+          <w:p>
+            <w:pPr>
+              <w:pStyle w:val="Standard"/>
+              <w:numPr>
+                <w:ilvl w:val="0"/>
+                <w:numId w:val="3"/>
+              </w:numPr>
+              <w:cnfStyle w:val="000000100000"/>
+              <w:rPr>
+                <w:rFonts w:ascii="Arial" w:hAnsi="Arial" w:cs="Arial"/>
+                <w:lang w:val="es-MX"/>
+              </w:rPr>
+            </w:pPr>
+            <w:r>
+              <w:rPr>
+                <w:rFonts w:ascii="Arial" w:hAnsi="Arial" w:cs="Arial"/>
+                <w:lang w:val="es-MX"/>
+              </w:rPr>
+              <w:t xml:space="preserve">El usuario ingresa </w:t>
             </w:r>
             <w:r>
               <w:rPr>
@@ -6709,7 +6912,49 @@
                 <w:lang w:val="es-MX"/>
               </w:rPr>
               <w:lastRenderedPageBreak/>
-              <w:t>un maestro para cierto laboratorio</w:t>
+              <w:t>contraseña</w:t>
+            </w:r>
+          </w:p>
+          <w:p>
+            <w:pPr>
+              <w:pStyle w:val="Standard"/>
+              <w:numPr>
+                <w:ilvl w:val="0"/>
+                <w:numId w:val="3"/>
+              </w:numPr>
+              <w:cnfStyle w:val="000000100000"/>
+              <w:rPr>
+                <w:rFonts w:ascii="Arial" w:hAnsi="Arial" w:cs="Arial"/>
+                <w:lang w:val="es-MX"/>
+              </w:rPr>
+            </w:pPr>
+            <w:r>
+              <w:rPr>
+                <w:rFonts w:ascii="Arial" w:hAnsi="Arial" w:cs="Arial"/>
+                <w:lang w:val="es-MX"/>
+              </w:rPr>
+              <w:t>El usuario inicia sesión para iniciar</w:t>
+            </w:r>
+          </w:p>
+          <w:p>
+            <w:pPr>
+              <w:pStyle w:val="Standard"/>
+              <w:numPr>
+                <w:ilvl w:val="0"/>
+                <w:numId w:val="3"/>
+              </w:numPr>
+              <w:cnfStyle w:val="000000100000"/>
+              <w:rPr>
+                <w:rFonts w:ascii="Arial" w:hAnsi="Arial" w:cs="Arial"/>
+                <w:lang w:val="es-MX"/>
+              </w:rPr>
+            </w:pPr>
+            <w:r>
+              <w:rPr>
+                <w:rFonts w:ascii="Arial" w:hAnsi="Arial" w:cs="Arial"/>
+                <w:lang w:val="es-MX"/>
+              </w:rPr>
+              <w:t>El sistema muestra la pantalla</w:t>
             </w:r>
           </w:p>
         </w:tc>
@@ -6797,6 +7042,254 @@
                 <w:lang w:val="es-MX"/>
               </w:rPr>
               <w:lastRenderedPageBreak/>
+              <w:t>Flujo alternativo</w:t>
+            </w:r>
+          </w:p>
+        </w:tc>
+        <w:tc>
+          <w:tcPr>
+            <w:tcW w:w="2822" w:type="dxa"/>
+          </w:tcPr>
+          <w:p>
+            <w:pPr>
+              <w:pStyle w:val="Standard"/>
+              <w:ind w:left="720"/>
+              <w:cnfStyle w:val="000000010000"/>
+              <w:rPr>
+                <w:rFonts w:ascii="Arial" w:hAnsi="Arial" w:cs="Arial"/>
+                <w:lang w:val="es-MX"/>
+              </w:rPr>
+            </w:pPr>
+            <w:r>
+              <w:rPr>
+                <w:rFonts w:ascii="Arial" w:hAnsi="Arial" w:cs="Arial"/>
+                <w:lang w:val="es-MX"/>
+              </w:rPr>
+              <w:t>3. datos incorrectos</w:t>
+            </w:r>
+          </w:p>
+          <w:p>
+            <w:pPr>
+              <w:pStyle w:val="Standard"/>
+              <w:ind w:left="720"/>
+              <w:cnfStyle w:val="000000010000"/>
+              <w:rPr>
+                <w:rFonts w:ascii="Arial" w:hAnsi="Arial" w:cs="Arial"/>
+                <w:lang w:val="es-MX"/>
+              </w:rPr>
+            </w:pPr>
+            <w:r>
+              <w:rPr>
+                <w:rFonts w:ascii="Arial" w:hAnsi="Arial" w:cs="Arial"/>
+                <w:lang w:val="es-MX"/>
+              </w:rPr>
+              <w:t>3a. El usuario ingresa los datos de nuevo</w:t>
+            </w:r>
+          </w:p>
+          <w:p>
+            <w:pPr>
+              <w:pStyle w:val="Standard"/>
+              <w:ind w:left="720"/>
+              <w:cnfStyle w:val="000000010000"/>
+              <w:rPr>
+                <w:rFonts w:ascii="Arial" w:hAnsi="Arial" w:cs="Arial"/>
+                <w:lang w:val="es-MX"/>
+              </w:rPr>
+            </w:pPr>
+          </w:p>
+        </w:tc>
+        <w:tc>
+          <w:tcPr>
+            <w:tcW w:w="992" w:type="dxa"/>
+          </w:tcPr>
+          <w:p>
+            <w:pPr>
+              <w:pStyle w:val="Standard"/>
+              <w:cnfStyle w:val="000000010000"/>
+              <w:rPr>
+                <w:rFonts w:ascii="Arial" w:hAnsi="Arial" w:cs="Arial"/>
+                <w:lang w:val="es-MX"/>
+              </w:rPr>
+            </w:pPr>
+          </w:p>
+        </w:tc>
+        <w:tc>
+          <w:tcPr>
+            <w:tcW w:w="1134" w:type="dxa"/>
+          </w:tcPr>
+          <w:p>
+            <w:pPr>
+              <w:pStyle w:val="Standard"/>
+              <w:cnfStyle w:val="000000010000"/>
+              <w:rPr>
+                <w:rFonts w:ascii="Arial" w:hAnsi="Arial" w:cs="Arial"/>
+                <w:lang w:val="es-MX"/>
+              </w:rPr>
+            </w:pPr>
+          </w:p>
+        </w:tc>
+        <w:tc>
+          <w:tcPr>
+            <w:tcW w:w="1418" w:type="dxa"/>
+          </w:tcPr>
+          <w:p>
+            <w:pPr>
+              <w:pStyle w:val="Standard"/>
+              <w:cnfStyle w:val="000000010000"/>
+              <w:rPr>
+                <w:rFonts w:ascii="Arial" w:hAnsi="Arial" w:cs="Arial"/>
+                <w:lang w:val="es-MX"/>
+              </w:rPr>
+            </w:pPr>
+          </w:p>
+        </w:tc>
+        <w:tc>
+          <w:tcPr>
+            <w:tcW w:w="724" w:type="dxa"/>
+          </w:tcPr>
+          <w:p>
+            <w:pPr>
+              <w:pStyle w:val="Standard"/>
+              <w:cnfStyle w:val="000000010000"/>
+              <w:rPr>
+                <w:rFonts w:ascii="Arial" w:hAnsi="Arial" w:cs="Arial"/>
+                <w:lang w:val="es-MX"/>
+              </w:rPr>
+            </w:pPr>
+          </w:p>
+        </w:tc>
+      </w:tr>
+      <w:tr>
+        <w:trPr>
+          <w:cnfStyle w:val="000000100000"/>
+        </w:trPr>
+        <w:tc>
+          <w:tcPr>
+            <w:cnfStyle w:val="001000000000"/>
+            <w:tcW w:w="1964" w:type="dxa"/>
+          </w:tcPr>
+          <w:p>
+            <w:pPr>
+              <w:pStyle w:val="Standard"/>
+              <w:rPr>
+                <w:rFonts w:ascii="Arial" w:hAnsi="Arial" w:cs="Arial"/>
+                <w:lang w:val="es-MX"/>
+              </w:rPr>
+            </w:pPr>
+            <w:r>
+              <w:rPr>
+                <w:rFonts w:ascii="Arial" w:hAnsi="Arial" w:cs="Arial"/>
+                <w:lang w:val="es-MX"/>
+              </w:rPr>
+              <w:t>Poscondición</w:t>
+            </w:r>
+          </w:p>
+        </w:tc>
+        <w:tc>
+          <w:tcPr>
+            <w:tcW w:w="2822" w:type="dxa"/>
+          </w:tcPr>
+          <w:p>
+            <w:pPr>
+              <w:pStyle w:val="Standard"/>
+              <w:cnfStyle w:val="000000100000"/>
+              <w:rPr>
+                <w:rFonts w:ascii="Arial" w:hAnsi="Arial" w:cs="Arial"/>
+                <w:lang w:val="es-MX"/>
+              </w:rPr>
+            </w:pPr>
+            <w:r>
+              <w:rPr>
+                <w:rFonts w:ascii="Arial" w:hAnsi="Arial" w:cs="Arial"/>
+                <w:lang w:val="es-MX"/>
+              </w:rPr>
+              <w:t>El usuario ingreso al sistema</w:t>
+            </w:r>
+          </w:p>
+        </w:tc>
+        <w:tc>
+          <w:tcPr>
+            <w:tcW w:w="992" w:type="dxa"/>
+          </w:tcPr>
+          <w:p>
+            <w:pPr>
+              <w:pStyle w:val="Standard"/>
+              <w:cnfStyle w:val="000000100000"/>
+              <w:rPr>
+                <w:rFonts w:ascii="Arial" w:hAnsi="Arial" w:cs="Arial"/>
+                <w:lang w:val="es-MX"/>
+              </w:rPr>
+            </w:pPr>
+          </w:p>
+        </w:tc>
+        <w:tc>
+          <w:tcPr>
+            <w:tcW w:w="1134" w:type="dxa"/>
+          </w:tcPr>
+          <w:p>
+            <w:pPr>
+              <w:pStyle w:val="Standard"/>
+              <w:cnfStyle w:val="000000100000"/>
+              <w:rPr>
+                <w:rFonts w:ascii="Arial" w:hAnsi="Arial" w:cs="Arial"/>
+                <w:lang w:val="es-MX"/>
+              </w:rPr>
+            </w:pPr>
+          </w:p>
+        </w:tc>
+        <w:tc>
+          <w:tcPr>
+            <w:tcW w:w="1418" w:type="dxa"/>
+          </w:tcPr>
+          <w:p>
+            <w:pPr>
+              <w:pStyle w:val="Standard"/>
+              <w:cnfStyle w:val="000000100000"/>
+              <w:rPr>
+                <w:rFonts w:ascii="Arial" w:hAnsi="Arial" w:cs="Arial"/>
+                <w:lang w:val="es-MX"/>
+              </w:rPr>
+            </w:pPr>
+          </w:p>
+        </w:tc>
+        <w:tc>
+          <w:tcPr>
+            <w:tcW w:w="724" w:type="dxa"/>
+          </w:tcPr>
+          <w:p>
+            <w:pPr>
+              <w:pStyle w:val="Standard"/>
+              <w:cnfStyle w:val="000000100000"/>
+              <w:rPr>
+                <w:rFonts w:ascii="Arial" w:hAnsi="Arial" w:cs="Arial"/>
+                <w:lang w:val="es-MX"/>
+              </w:rPr>
+            </w:pPr>
+          </w:p>
+        </w:tc>
+      </w:tr>
+      <w:tr>
+        <w:trPr>
+          <w:cnfStyle w:val="000000010000"/>
+        </w:trPr>
+        <w:tc>
+          <w:tcPr>
+            <w:cnfStyle w:val="001000000000"/>
+            <w:tcW w:w="1964" w:type="dxa"/>
+          </w:tcPr>
+          <w:p>
+            <w:pPr>
+              <w:pStyle w:val="Standard"/>
+              <w:rPr>
+                <w:rFonts w:ascii="Arial" w:hAnsi="Arial" w:cs="Arial"/>
+                <w:lang w:val="es-MX"/>
+              </w:rPr>
+            </w:pPr>
+            <w:r>
+              <w:rPr>
+                <w:rFonts w:ascii="Arial" w:hAnsi="Arial" w:cs="Arial"/>
+                <w:lang w:val="es-MX"/>
+              </w:rPr>
               <w:t>Autor</w:t>
             </w:r>
           </w:p>
@@ -6814,6 +7307,13 @@
                 <w:lang w:val="es-MX"/>
               </w:rPr>
             </w:pPr>
+            <w:r>
+              <w:rPr>
+                <w:rFonts w:ascii="Arial" w:hAnsi="Arial" w:cs="Arial"/>
+                <w:lang w:val="es-MX"/>
+              </w:rPr>
+              <w:t>David Arcadio Arredondo Sainz</w:t>
+            </w:r>
           </w:p>
         </w:tc>
         <w:tc>
@@ -6851,6 +7351,13 @@
                 <w:lang w:val="es-MX"/>
               </w:rPr>
             </w:pPr>
+            <w:r>
+              <w:rPr>
+                <w:rFonts w:ascii="Arial" w:hAnsi="Arial" w:cs="Arial"/>
+                <w:lang w:val="es-MX"/>
+              </w:rPr>
+              <w:t>26/05/2016</w:t>
+            </w:r>
           </w:p>
         </w:tc>
         <w:tc>
@@ -7091,7 +7598,7 @@
                 <w:szCs w:val="32"/>
                 <w:lang w:val="es-MX"/>
               </w:rPr>
-              <w:t xml:space="preserve">Registrar una </w:t>
+              <w:t>Inicio de sesión de los usuarios</w:t>
             </w:r>
             <w:r>
               <w:rPr>
@@ -7100,16 +7607,7 @@
                 <w:szCs w:val="32"/>
                 <w:lang w:val="es-MX"/>
               </w:rPr>
-              <w:t>práctica</w:t>
-            </w:r>
-            <w:r>
-              <w:rPr>
-                <w:rFonts w:ascii="Arial" w:hAnsi="Arial" w:cs="Arial"/>
-                <w:b w:val="0"/>
-                <w:szCs w:val="32"/>
-                <w:lang w:val="es-MX"/>
-              </w:rPr>
-              <w:t xml:space="preserve"> de un laboratorio determinado.</w:t>
+              <w:t>.</w:t>
             </w:r>
           </w:p>
         </w:tc>
@@ -7193,7 +7691,7 @@
                 <w:szCs w:val="32"/>
                 <w:lang w:val="es-MX"/>
               </w:rPr>
-              <w:t xml:space="preserve">Un maestro se </w:t>
+              <w:t>Un maestro</w:t>
             </w:r>
             <w:r>
               <w:rPr>
@@ -7202,7 +7700,7 @@
                 <w:szCs w:val="32"/>
                 <w:lang w:val="es-MX"/>
               </w:rPr>
-              <w:t>autentifica</w:t>
+              <w:t xml:space="preserve"> (usuario) ingresa su nombre y contraseña</w:t>
             </w:r>
             <w:r>
               <w:rPr>
@@ -7211,70 +7709,7 @@
                 <w:szCs w:val="32"/>
                 <w:lang w:val="es-MX"/>
               </w:rPr>
-              <w:t xml:space="preserve"> en la aplicación, selecciona que desea registrar una </w:t>
-            </w:r>
-            <w:r>
-              <w:rPr>
-                <w:rFonts w:ascii="Arial" w:hAnsi="Arial" w:cs="Arial"/>
-                <w:b w:val="0"/>
-                <w:szCs w:val="32"/>
-                <w:lang w:val="es-MX"/>
-              </w:rPr>
-              <w:t>práctica</w:t>
-            </w:r>
-            <w:r>
-              <w:rPr>
-                <w:rFonts w:ascii="Arial" w:hAnsi="Arial" w:cs="Arial"/>
-                <w:b w:val="0"/>
-                <w:szCs w:val="32"/>
-                <w:lang w:val="es-MX"/>
-              </w:rPr>
-              <w:t xml:space="preserve">, especifica el nombre de la materia y si la </w:t>
-            </w:r>
-            <w:r>
-              <w:rPr>
-                <w:rFonts w:ascii="Arial" w:hAnsi="Arial" w:cs="Arial"/>
-                <w:b w:val="0"/>
-                <w:szCs w:val="32"/>
-                <w:lang w:val="es-MX"/>
-              </w:rPr>
-              <w:t>práctica</w:t>
-            </w:r>
-            <w:r>
-              <w:rPr>
-                <w:rFonts w:ascii="Arial" w:hAnsi="Arial" w:cs="Arial"/>
-                <w:b w:val="0"/>
-                <w:szCs w:val="32"/>
-                <w:lang w:val="es-MX"/>
-              </w:rPr>
-              <w:t xml:space="preserve"> ya se encuentra registrada la </w:t>
-            </w:r>
-            <w:r>
-              <w:rPr>
-                <w:rFonts w:ascii="Arial" w:hAnsi="Arial" w:cs="Arial"/>
-                <w:b w:val="0"/>
-                <w:szCs w:val="32"/>
-                <w:lang w:val="es-MX"/>
-              </w:rPr>
-              <w:t>elige</w:t>
-            </w:r>
-            <w:r>
-              <w:rPr>
-                <w:rFonts w:ascii="Arial" w:hAnsi="Arial" w:cs="Arial"/>
-                <w:b w:val="0"/>
-                <w:szCs w:val="32"/>
-                <w:lang w:val="es-MX"/>
-              </w:rPr>
-              <w:t>, selecciona la cantidad de alumnos</w:t>
-            </w:r>
-            <w:r>
-              <w:rPr>
-                <w:rFonts w:ascii="Arial" w:hAnsi="Arial" w:cs="Arial"/>
-                <w:b w:val="0"/>
-                <w:szCs w:val="32"/>
-                <w:lang w:val="es-MX"/>
-              </w:rPr>
-              <w:t xml:space="preserve"> y la fecha en la que desea realizarla.</w:t>
+              <w:t xml:space="preserve"> para poder iniciar sesión en el sistema.</w:t>
             </w:r>
           </w:p>
         </w:tc>
@@ -7851,7 +8286,15 @@
                 <w:rFonts w:ascii="Arial" w:hAnsi="Arial" w:cs="Arial"/>
                 <w:lang w:val="es-MX"/>
               </w:rPr>
-              <w:t>El sistema debe estar funcionando correctamente.</w:t>
+              <w:t xml:space="preserve">El sistema </w:t>
+            </w:r>
+            <w:r>
+              <w:rPr>
+                <w:rFonts w:ascii="Arial" w:hAnsi="Arial" w:cs="Arial"/>
+                <w:lang w:val="es-MX"/>
+              </w:rPr>
+              <w:lastRenderedPageBreak/>
+              <w:t>debe estar funcionando correctamente.</w:t>
             </w:r>
           </w:p>
         </w:tc>
@@ -7938,6 +8381,7 @@
                 <w:rFonts w:ascii="Arial" w:hAnsi="Arial" w:cs="Arial"/>
                 <w:lang w:val="es-MX"/>
               </w:rPr>
+              <w:lastRenderedPageBreak/>
               <w:t>Poscondición</w:t>
             </w:r>
           </w:p>
@@ -8972,7 +9416,15 @@
                 <w:rFonts w:ascii="Arial" w:hAnsi="Arial" w:cs="Arial"/>
                 <w:lang w:val="es-MX"/>
               </w:rPr>
-              <w:t xml:space="preserve"> debe estar registrado e</w:t>
+              <w:t xml:space="preserve"> </w:t>
+            </w:r>
+            <w:r>
+              <w:rPr>
+                <w:rFonts w:ascii="Arial" w:hAnsi="Arial" w:cs="Arial"/>
+                <w:lang w:val="es-MX"/>
+              </w:rPr>
+              <w:lastRenderedPageBreak/>
+              <w:t>debe estar registrado e</w:t>
             </w:r>
             <w:r>
               <w:rPr>
@@ -9001,6 +9453,7 @@
                 <w:rFonts w:ascii="Arial" w:hAnsi="Arial" w:cs="Arial"/>
                 <w:lang w:val="es-MX"/>
               </w:rPr>
+              <w:lastRenderedPageBreak/>
               <w:t>CU2</w:t>
             </w:r>
           </w:p>
@@ -9073,6 +9526,7 @@
                 <w:rFonts w:ascii="Arial" w:hAnsi="Arial" w:cs="Arial"/>
                 <w:lang w:val="es-MX"/>
               </w:rPr>
+              <w:lastRenderedPageBreak/>
               <w:t>Precondición</w:t>
             </w:r>
           </w:p>
@@ -9225,15 +9679,7 @@
                 <w:rFonts w:ascii="Arial" w:hAnsi="Arial" w:cs="Arial"/>
                 <w:lang w:val="es-MX"/>
               </w:rPr>
-              <w:t xml:space="preserve"> la </w:t>
-            </w:r>
-            <w:r>
-              <w:rPr>
-                <w:rFonts w:ascii="Arial" w:hAnsi="Arial" w:cs="Arial"/>
-                <w:lang w:val="es-MX"/>
-              </w:rPr>
-              <w:lastRenderedPageBreak/>
-              <w:t>cantidad de material o equipo  disponible.</w:t>
+              <w:t xml:space="preserve"> la cantidad de material o equipo  disponible.</w:t>
             </w:r>
           </w:p>
         </w:tc>
@@ -9320,7 +9766,6 @@
                 <w:rFonts w:ascii="Arial" w:hAnsi="Arial" w:cs="Arial"/>
                 <w:lang w:val="es-MX"/>
               </w:rPr>
-              <w:lastRenderedPageBreak/>
               <w:t>Autor</w:t>
             </w:r>
           </w:p>
@@ -9964,6 +10409,7 @@
           <w:noProof/>
           <w:lang w:val="es-MX" w:eastAsia="es-MX" w:bidi="ar-SA"/>
         </w:rPr>
+        <w:lastRenderedPageBreak/>
         <w:drawing>
           <wp:inline distT="0" distB="0" distL="0" distR="0">
             <wp:extent cx="4579315" cy="1916582"/>
@@ -10005,7 +10451,7 @@
                     </a:ln>
                     <a:extLst>
                       <a:ext uri="{53640926-AAD7-44D8-BBD7-CCE9431645EC}">
-                        <a14:shadowObscured xmlns:a14="http://schemas.microsoft.com/office/drawing/2010/main" xmlns:wps="http://schemas.microsoft.com/office/word/2010/wordprocessingShape" xmlns:wpi="http://schemas.microsoft.com/office/word/2010/wordprocessingInk" xmlns:wpg="http://schemas.microsoft.com/office/word/2010/wordprocessingGroup" xmlns:w15="http://schemas.microsoft.com/office/word/2012/wordml" xmlns:w14="http://schemas.microsoft.com/office/word/2010/wordml" xmlns:w="http://schemas.openxmlformats.org/wordprocessingml/2006/main" xmlns:w10="urn:schemas-microsoft-com:office:word" xmlns:wp14="http://schemas.microsoft.com/office/word/2010/wordprocessingDrawing" xmlns:v="urn:schemas-microsoft-com:vml" xmlns:o="urn:schemas-microsoft-com:office:office" xmlns:mc="http://schemas.openxmlformats.org/markup-compatibility/2006" xmlns:wpc="http://schemas.microsoft.com/office/word/2010/wordprocessingCanvas" xmlns=""/>
+                        <a14:shadowObscured xmlns="" xmlns:wpc="http://schemas.microsoft.com/office/word/2010/wordprocessingCanvas" xmlns:mc="http://schemas.openxmlformats.org/markup-compatibility/2006" xmlns:o="urn:schemas-microsoft-com:office:office" xmlns:v="urn:schemas-microsoft-com:vml" xmlns:wp14="http://schemas.microsoft.com/office/word/2010/wordprocessingDrawing" xmlns:w10="urn:schemas-microsoft-com:office:word" xmlns:w="http://schemas.openxmlformats.org/wordprocessingml/2006/main" xmlns:w14="http://schemas.microsoft.com/office/word/2010/wordml" xmlns:w15="http://schemas.microsoft.com/office/word/2012/wordml" xmlns:wpg="http://schemas.microsoft.com/office/word/2010/wordprocessingGroup" xmlns:wpi="http://schemas.microsoft.com/office/word/2010/wordprocessingInk" xmlns:wps="http://schemas.microsoft.com/office/word/2010/wordprocessingShape" xmlns:a14="http://schemas.microsoft.com/office/drawing/2010/main"/>
                       </a:ext>
                     </a:extLst>
                   </pic:spPr>
@@ -10060,7 +10506,6 @@
           <w:sz w:val="28"/>
           <w:lang w:val="es-MX" w:eastAsia="es-MX" w:bidi="ar-SA"/>
         </w:rPr>
-        <w:lastRenderedPageBreak/>
         <w:t>Patron modelo vista controlador (MVC)</w:t>
       </w:r>
     </w:p>
@@ -10344,6 +10789,7 @@
           <w:szCs w:val="32"/>
           <w:lang w:val="es-MX"/>
         </w:rPr>
+        <w:lastRenderedPageBreak/>
         <w:t>El lenguaje a utilizar para la presentación es HTML y CSS.</w:t>
       </w:r>
     </w:p>
@@ -10575,18 +11021,7 @@
                 <w:szCs w:val="32"/>
                 <w:lang w:val="es-MX"/>
               </w:rPr>
-              <w:t xml:space="preserve"> a una fecha específica </w:t>
-            </w:r>
-            <w:r>
-              <w:rPr>
-                <w:rFonts w:asciiTheme="minorHAnsi" w:eastAsiaTheme="minorEastAsia" w:hAnsiTheme="minorHAnsi" w:cstheme="minorBidi"/>
-                <w:bCs/>
-                <w:sz w:val="32"/>
-                <w:szCs w:val="32"/>
-                <w:lang w:val="es-MX"/>
-              </w:rPr>
-              <w:lastRenderedPageBreak/>
-              <w:t xml:space="preserve">dando el motivo de por qué desea realizarse la </w:t>
+              <w:t xml:space="preserve"> a una fecha específica dando el motivo de por qué desea realizarse la </w:t>
             </w:r>
             <w:r>
               <w:rPr>
@@ -10629,7 +11064,6 @@
                 <w:szCs w:val="32"/>
                 <w:lang w:val="es-MX"/>
               </w:rPr>
-              <w:lastRenderedPageBreak/>
               <w:t>Pantalla para visualizar solicitudes</w:t>
             </w:r>
           </w:p>
@@ -11112,7 +11546,18 @@
                 <w:szCs w:val="32"/>
                 <w:lang w:val="es-MX"/>
               </w:rPr>
-              <w:t xml:space="preserve"> baja un artículo, indicar si el artículo se encuentra en reparación y si tiene alguna merma. </w:t>
+              <w:t xml:space="preserve"> baja un artículo, indicar si el artículo se encuentra </w:t>
+            </w:r>
+            <w:r>
+              <w:rPr>
+                <w:rFonts w:asciiTheme="minorHAnsi" w:eastAsiaTheme="minorEastAsia" w:hAnsiTheme="minorHAnsi" w:cstheme="minorBidi"/>
+                <w:bCs/>
+                <w:sz w:val="32"/>
+                <w:szCs w:val="32"/>
+                <w:lang w:val="es-MX"/>
+              </w:rPr>
+              <w:lastRenderedPageBreak/>
+              <w:t xml:space="preserve">en reparación y si tiene alguna merma. </w:t>
             </w:r>
           </w:p>
           <w:p>
@@ -11168,6 +11613,7 @@
                 <w:szCs w:val="32"/>
                 <w:lang w:val="es-MX"/>
               </w:rPr>
+              <w:lastRenderedPageBreak/>
               <w:t>Pantalla de reportes</w:t>
             </w:r>
           </w:p>
@@ -11250,18 +11696,7 @@
                 <w:szCs w:val="32"/>
                 <w:lang w:val="es-MX"/>
               </w:rPr>
-              <w:t xml:space="preserve">Artículos que han tenido mayor o </w:t>
-            </w:r>
-            <w:r>
-              <w:rPr>
-                <w:rFonts w:asciiTheme="minorHAnsi" w:eastAsiaTheme="minorEastAsia" w:hAnsiTheme="minorHAnsi" w:cstheme="minorBidi"/>
-                <w:bCs/>
-                <w:sz w:val="32"/>
-                <w:szCs w:val="32"/>
-                <w:lang w:val="es-MX"/>
-              </w:rPr>
-              <w:lastRenderedPageBreak/>
-              <w:t>menor movimiento.</w:t>
+              <w:t>Artículos que han tenido mayor o menor movimiento.</w:t>
             </w:r>
           </w:p>
           <w:p>
@@ -11371,7 +11806,6 @@
                 <w:szCs w:val="32"/>
                 <w:lang w:val="es-MX"/>
               </w:rPr>
-              <w:lastRenderedPageBreak/>
               <w:t>…</w:t>
             </w:r>
           </w:p>
@@ -11843,6 +12277,7 @@
           <w:szCs w:val="32"/>
           <w:lang w:val="es-MX"/>
         </w:rPr>
+        <w:lastRenderedPageBreak/>
         <w:t>Responsables.</w:t>
       </w:r>
     </w:p>
@@ -11988,7 +12423,6 @@
           <w:szCs w:val="32"/>
           <w:lang w:val="es-MX"/>
         </w:rPr>
-        <w:lastRenderedPageBreak/>
         <w:pict>
           <v:shape id="_x0000_i1026" type="#_x0000_t75" style="width:394.2pt;height:266.4pt">
             <v:imagedata r:id="rId11" o:title="IMG_20150420_095958545" croptop="4294f" cropbottom="8576f" cropright="6965f"/>
@@ -12428,6 +12862,7 @@
                 <w:szCs w:val="32"/>
                 <w:lang w:val="es-MX"/>
               </w:rPr>
+              <w:lastRenderedPageBreak/>
               <w:t>Meza Duarte Othoniel.</w:t>
             </w:r>
           </w:p>
@@ -13264,7 +13699,7 @@
   <w:abstractNum w:abstractNumId="3">
     <w:nsid w:val="3E6F6555"/>
     <w:multiLevelType w:val="hybridMultilevel"/>
-    <w:tmpl w:val="AD34393A"/>
+    <w:tmpl w:val="00923D3E"/>
     <w:lvl w:ilvl="0" w:tplc="080A000F">
       <w:start w:val="1"/>
       <w:numFmt w:val="decimal"/>
@@ -14444,6 +14879,7 @@
     <w:rsid w:val="00AA0D52"/>
     <w:rsid w:val="00D378E3"/>
     <w:rsid w:val="00DE588F"/>
+    <w:rsid w:val="00EA0EED"/>
     <w:rsid w:val="00FF40B2"/>
   </w:rsids>
   <m:mathPr>
@@ -14934,7 +15370,7 @@
   <a:extraClrSchemeLst/>
   <a:extLst>
     <a:ext uri="{05A4C25C-085E-4340-85A3-A5531E510DB2}">
-      <thm15:themeFamily xmlns:thm15="http://schemas.microsoft.com/office/thememl/2012/main" xmlns="" name="Office Theme" id="{62F939B6-93AF-4DB8-9C6B-D6C7DFDC589F}" vid="{4A3C46E8-61CC-4603-A589-7422A47A8E4A}"/>
+      <thm15:themeFamily xmlns="" xmlns:thm15="http://schemas.microsoft.com/office/thememl/2012/main" name="Office Theme" id="{62F939B6-93AF-4DB8-9C6B-D6C7DFDC589F}" vid="{4A3C46E8-61CC-4603-A589-7422A47A8E4A}"/>
     </a:ext>
   </a:extLst>
 </a:theme>

</xml_diff>

<commit_message>
Se agregaron requisitos no funcionales
</commit_message>
<xml_diff>
--- a/Proyecto AE 1.0.docx
+++ b/Proyecto AE 1.0.docx
@@ -2309,27 +2309,17 @@
                 <w:szCs w:val="28"/>
                 <w:lang w:val="es-MX"/>
               </w:rPr>
-              <w:t>26/052015</w:t>
-            </w:r>
-          </w:p>
-        </w:tc>
-        <w:tc>
-          <w:tcPr>
-            <w:tcW w:w="2977" w:type="dxa"/>
-            <w:vAlign w:val="center"/>
-          </w:tcPr>
-          <w:p>
-            <w:pPr>
-              <w:pStyle w:val="Standard"/>
-              <w:jc w:val="center"/>
-              <w:cnfStyle w:val="000000100000"/>
+              <w:t>26/05</w:t>
+            </w:r>
+            <w:r>
               <w:rPr>
                 <w:rFonts w:asciiTheme="minorHAnsi" w:hAnsiTheme="minorHAnsi"/>
                 <w:sz w:val="28"/>
                 <w:szCs w:val="28"/>
                 <w:lang w:val="es-MX"/>
               </w:rPr>
-            </w:pPr>
+              <w:t>/</w:t>
+            </w:r>
             <w:r>
               <w:rPr>
                 <w:rFonts w:asciiTheme="minorHAnsi" w:hAnsiTheme="minorHAnsi"/>
@@ -2337,6 +2327,34 @@
                 <w:szCs w:val="28"/>
                 <w:lang w:val="es-MX"/>
               </w:rPr>
+              <w:t>2015</w:t>
+            </w:r>
+          </w:p>
+        </w:tc>
+        <w:tc>
+          <w:tcPr>
+            <w:tcW w:w="2977" w:type="dxa"/>
+            <w:vAlign w:val="center"/>
+          </w:tcPr>
+          <w:p>
+            <w:pPr>
+              <w:pStyle w:val="Standard"/>
+              <w:jc w:val="center"/>
+              <w:cnfStyle w:val="000000100000"/>
+              <w:rPr>
+                <w:rFonts w:asciiTheme="minorHAnsi" w:hAnsiTheme="minorHAnsi"/>
+                <w:sz w:val="28"/>
+                <w:szCs w:val="28"/>
+                <w:lang w:val="es-MX"/>
+              </w:rPr>
+            </w:pPr>
+            <w:r>
+              <w:rPr>
+                <w:rFonts w:asciiTheme="minorHAnsi" w:hAnsiTheme="minorHAnsi"/>
+                <w:sz w:val="28"/>
+                <w:szCs w:val="28"/>
+                <w:lang w:val="es-MX"/>
+              </w:rPr>
               <w:t>Se modificó la portada del documento dándole formato.</w:t>
             </w:r>
           </w:p>
@@ -2350,6 +2368,123 @@
             <w:pPr>
               <w:pStyle w:val="Standard"/>
               <w:cnfStyle w:val="000000100000"/>
+              <w:rPr>
+                <w:rFonts w:asciiTheme="minorHAnsi" w:hAnsiTheme="minorHAnsi"/>
+                <w:sz w:val="28"/>
+                <w:szCs w:val="28"/>
+                <w:lang w:val="es-MX"/>
+              </w:rPr>
+            </w:pPr>
+            <w:r>
+              <w:rPr>
+                <w:rFonts w:asciiTheme="minorHAnsi" w:hAnsiTheme="minorHAnsi"/>
+                <w:sz w:val="28"/>
+                <w:szCs w:val="28"/>
+                <w:lang w:val="es-MX"/>
+              </w:rPr>
+              <w:t>José Agustín Esquerra Morales</w:t>
+            </w:r>
+          </w:p>
+        </w:tc>
+      </w:tr>
+      <w:tr>
+        <w:trPr>
+          <w:cnfStyle w:val="000000010000"/>
+          <w:trHeight w:val="930"/>
+        </w:trPr>
+        <w:tc>
+          <w:tcPr>
+            <w:cnfStyle w:val="001000000000"/>
+            <w:tcW w:w="1086" w:type="dxa"/>
+            <w:vAlign w:val="center"/>
+          </w:tcPr>
+          <w:p>
+            <w:pPr>
+              <w:pStyle w:val="Standard"/>
+              <w:jc w:val="center"/>
+              <w:rPr>
+                <w:rFonts w:asciiTheme="minorHAnsi" w:hAnsiTheme="minorHAnsi"/>
+                <w:sz w:val="28"/>
+                <w:szCs w:val="28"/>
+                <w:lang w:val="es-MX"/>
+              </w:rPr>
+            </w:pPr>
+            <w:r>
+              <w:rPr>
+                <w:rFonts w:asciiTheme="minorHAnsi" w:hAnsiTheme="minorHAnsi"/>
+                <w:sz w:val="28"/>
+                <w:szCs w:val="28"/>
+                <w:lang w:val="es-MX"/>
+              </w:rPr>
+              <w:t>1.7</w:t>
+            </w:r>
+          </w:p>
+        </w:tc>
+        <w:tc>
+          <w:tcPr>
+            <w:tcW w:w="1574" w:type="dxa"/>
+            <w:vAlign w:val="center"/>
+          </w:tcPr>
+          <w:p>
+            <w:pPr>
+              <w:pStyle w:val="Standard"/>
+              <w:jc w:val="center"/>
+              <w:cnfStyle w:val="000000010000"/>
+              <w:rPr>
+                <w:rFonts w:asciiTheme="minorHAnsi" w:hAnsiTheme="minorHAnsi"/>
+                <w:sz w:val="28"/>
+                <w:szCs w:val="28"/>
+                <w:lang w:val="es-MX"/>
+              </w:rPr>
+            </w:pPr>
+            <w:r>
+              <w:rPr>
+                <w:rFonts w:asciiTheme="minorHAnsi" w:hAnsiTheme="minorHAnsi"/>
+                <w:sz w:val="28"/>
+                <w:szCs w:val="28"/>
+                <w:lang w:val="es-MX"/>
+              </w:rPr>
+              <w:t>27/05/2015</w:t>
+            </w:r>
+          </w:p>
+        </w:tc>
+        <w:tc>
+          <w:tcPr>
+            <w:tcW w:w="2977" w:type="dxa"/>
+            <w:vAlign w:val="center"/>
+          </w:tcPr>
+          <w:p>
+            <w:pPr>
+              <w:pStyle w:val="Standard"/>
+              <w:jc w:val="center"/>
+              <w:cnfStyle w:val="000000010000"/>
+              <w:rPr>
+                <w:rFonts w:asciiTheme="minorHAnsi" w:hAnsiTheme="minorHAnsi"/>
+                <w:sz w:val="28"/>
+                <w:szCs w:val="28"/>
+                <w:lang w:val="es-MX"/>
+              </w:rPr>
+            </w:pPr>
+            <w:r>
+              <w:rPr>
+                <w:rFonts w:asciiTheme="minorHAnsi" w:hAnsiTheme="minorHAnsi"/>
+                <w:sz w:val="28"/>
+                <w:szCs w:val="28"/>
+                <w:lang w:val="es-MX"/>
+              </w:rPr>
+              <w:t>Se agregaron los requisitos no funcionales</w:t>
+            </w:r>
+          </w:p>
+        </w:tc>
+        <w:tc>
+          <w:tcPr>
+            <w:tcW w:w="3969" w:type="dxa"/>
+            <w:vAlign w:val="center"/>
+          </w:tcPr>
+          <w:p>
+            <w:pPr>
+              <w:pStyle w:val="Standard"/>
+              <w:cnfStyle w:val="000000010000"/>
               <w:rPr>
                 <w:rFonts w:asciiTheme="minorHAnsi" w:hAnsiTheme="minorHAnsi"/>
                 <w:sz w:val="28"/>
@@ -2629,6 +2764,7 @@
           <w:szCs w:val="32"/>
           <w:lang w:val="es-MX"/>
         </w:rPr>
+        <w:lastRenderedPageBreak/>
         <w:t>El proyecto está dirigido para</w:t>
       </w:r>
       <w:r>
@@ -2692,7 +2828,6 @@
           <w:szCs w:val="32"/>
           <w:lang w:val="es-MX"/>
         </w:rPr>
-        <w:lastRenderedPageBreak/>
         <w:t>3. Contexto</w:t>
       </w:r>
     </w:p>
@@ -3204,7 +3339,278 @@
           <w:szCs w:val="32"/>
           <w:lang w:val="es-MX"/>
         </w:rPr>
-        <w:t xml:space="preserve">e debe poder ingresar a la aplicación en todo </w:t>
+        <w:t>e debe poder ingresar a la aplicación</w:t>
+      </w:r>
+      <w:r>
+        <w:rPr>
+          <w:rFonts w:asciiTheme="minorHAnsi" w:eastAsiaTheme="minorEastAsia" w:hAnsiTheme="minorHAnsi" w:cstheme="minorBidi"/>
+          <w:sz w:val="32"/>
+          <w:szCs w:val="32"/>
+          <w:lang w:val="es-MX"/>
+        </w:rPr>
+        <w:t xml:space="preserve"> solo durante el horario de clases</w:t>
+      </w:r>
+      <w:r>
+        <w:rPr>
+          <w:rFonts w:asciiTheme="minorHAnsi" w:eastAsiaTheme="minorEastAsia" w:hAnsiTheme="minorHAnsi" w:cstheme="minorBidi"/>
+          <w:sz w:val="32"/>
+          <w:szCs w:val="32"/>
+          <w:lang w:val="es-MX"/>
+        </w:rPr>
+        <w:t>.</w:t>
+      </w:r>
+    </w:p>
+    <w:p>
+      <w:pPr>
+        <w:pStyle w:val="Standard"/>
+        <w:rPr>
+          <w:rFonts w:asciiTheme="minorHAnsi" w:eastAsiaTheme="minorEastAsia" w:hAnsiTheme="minorHAnsi" w:cstheme="minorBidi"/>
+          <w:sz w:val="32"/>
+          <w:szCs w:val="32"/>
+          <w:lang w:val="es-MX"/>
+        </w:rPr>
+      </w:pPr>
+      <w:r>
+        <w:rPr>
+          <w:rFonts w:asciiTheme="minorHAnsi" w:eastAsiaTheme="minorEastAsia" w:hAnsiTheme="minorHAnsi" w:cstheme="minorBidi"/>
+          <w:sz w:val="32"/>
+          <w:szCs w:val="32"/>
+          <w:lang w:val="es-MX"/>
+        </w:rPr>
+        <w:t>RNF2.- L</w:t>
+      </w:r>
+      <w:r>
+        <w:rPr>
+          <w:rFonts w:asciiTheme="minorHAnsi" w:eastAsiaTheme="minorEastAsia" w:hAnsiTheme="minorHAnsi" w:cstheme="minorBidi"/>
+          <w:sz w:val="32"/>
+          <w:szCs w:val="32"/>
+          <w:lang w:val="es-MX"/>
+        </w:rPr>
+        <w:t>a creación de reportes debe estar actualizada en todo momento.</w:t>
+      </w:r>
+    </w:p>
+    <w:p>
+      <w:pPr>
+        <w:pStyle w:val="Standard"/>
+        <w:rPr>
+          <w:rFonts w:asciiTheme="minorHAnsi" w:eastAsiaTheme="minorEastAsia" w:hAnsiTheme="minorHAnsi" w:cstheme="minorBidi"/>
+          <w:sz w:val="32"/>
+          <w:szCs w:val="32"/>
+          <w:lang w:val="es-MX"/>
+        </w:rPr>
+      </w:pPr>
+      <w:r>
+        <w:rPr>
+          <w:rFonts w:asciiTheme="minorHAnsi" w:eastAsiaTheme="minorEastAsia" w:hAnsiTheme="minorHAnsi" w:cstheme="minorBidi"/>
+          <w:sz w:val="32"/>
+          <w:szCs w:val="32"/>
+          <w:lang w:val="es-MX"/>
+        </w:rPr>
+        <w:t xml:space="preserve">RNF3.- </w:t>
+      </w:r>
+      <w:r>
+        <w:rPr>
+          <w:rFonts w:asciiTheme="minorHAnsi" w:eastAsiaTheme="minorEastAsia" w:hAnsiTheme="minorHAnsi" w:cstheme="minorBidi"/>
+          <w:sz w:val="32"/>
+          <w:szCs w:val="32"/>
+          <w:lang w:val="es-MX"/>
+        </w:rPr>
+        <w:t>Los</w:t>
+      </w:r>
+      <w:r>
+        <w:rPr>
+          <w:rFonts w:asciiTheme="minorHAnsi" w:eastAsiaTheme="minorEastAsia" w:hAnsiTheme="minorHAnsi" w:cstheme="minorBidi"/>
+          <w:sz w:val="32"/>
+          <w:szCs w:val="32"/>
+          <w:lang w:val="es-MX"/>
+        </w:rPr>
+        <w:t xml:space="preserve"> datos de los usuarios </w:t>
+      </w:r>
+      <w:r>
+        <w:rPr>
+          <w:rFonts w:asciiTheme="minorHAnsi" w:eastAsiaTheme="minorEastAsia" w:hAnsiTheme="minorHAnsi" w:cstheme="minorBidi"/>
+          <w:sz w:val="32"/>
+          <w:szCs w:val="32"/>
+          <w:lang w:val="es-MX"/>
+        </w:rPr>
+        <w:t>deben</w:t>
+      </w:r>
+      <w:r>
+        <w:rPr>
+          <w:rFonts w:asciiTheme="minorHAnsi" w:eastAsiaTheme="minorEastAsia" w:hAnsiTheme="minorHAnsi" w:cstheme="minorBidi"/>
+          <w:sz w:val="32"/>
+          <w:szCs w:val="32"/>
+          <w:lang w:val="es-MX"/>
+        </w:rPr>
+        <w:t xml:space="preserve"> encontrarse protegidos</w:t>
+      </w:r>
+      <w:r>
+        <w:rPr>
+          <w:rFonts w:asciiTheme="minorHAnsi" w:eastAsiaTheme="minorEastAsia" w:hAnsiTheme="minorHAnsi" w:cstheme="minorBidi"/>
+          <w:sz w:val="32"/>
+          <w:szCs w:val="32"/>
+          <w:lang w:val="es-MX"/>
+        </w:rPr>
+        <w:t>.</w:t>
+      </w:r>
+    </w:p>
+    <w:p>
+      <w:pPr>
+        <w:pStyle w:val="Standard"/>
+        <w:rPr>
+          <w:rFonts w:asciiTheme="minorHAnsi" w:eastAsiaTheme="minorEastAsia" w:hAnsiTheme="minorHAnsi" w:cstheme="minorBidi"/>
+          <w:sz w:val="32"/>
+          <w:szCs w:val="32"/>
+          <w:lang w:val="es-MX"/>
+        </w:rPr>
+      </w:pPr>
+      <w:r>
+        <w:rPr>
+          <w:rFonts w:asciiTheme="minorHAnsi" w:eastAsiaTheme="minorEastAsia" w:hAnsiTheme="minorHAnsi" w:cstheme="minorBidi"/>
+          <w:sz w:val="32"/>
+          <w:szCs w:val="32"/>
+          <w:lang w:val="es-MX"/>
+        </w:rPr>
+        <w:t xml:space="preserve">RNF4.- </w:t>
+      </w:r>
+      <w:r>
+        <w:rPr>
+          <w:rFonts w:asciiTheme="minorHAnsi" w:eastAsiaTheme="minorEastAsia" w:hAnsiTheme="minorHAnsi" w:cstheme="minorBidi"/>
+          <w:sz w:val="32"/>
+          <w:szCs w:val="32"/>
+          <w:lang w:val="es-MX"/>
+        </w:rPr>
+        <w:t>S</w:t>
+      </w:r>
+      <w:r>
+        <w:rPr>
+          <w:rFonts w:asciiTheme="minorHAnsi" w:eastAsiaTheme="minorEastAsia" w:hAnsiTheme="minorHAnsi" w:cstheme="minorBidi"/>
+          <w:sz w:val="32"/>
+          <w:szCs w:val="32"/>
+          <w:lang w:val="es-MX"/>
+        </w:rPr>
+        <w:t>e debe poder ingresar a la aplicación rápidamente.</w:t>
+      </w:r>
+    </w:p>
+    <w:p>
+      <w:pPr>
+        <w:pStyle w:val="Standard"/>
+        <w:rPr>
+          <w:rFonts w:asciiTheme="minorHAnsi" w:eastAsiaTheme="minorEastAsia" w:hAnsiTheme="minorHAnsi" w:cstheme="minorBidi"/>
+          <w:sz w:val="32"/>
+          <w:szCs w:val="32"/>
+          <w:lang w:val="es-MX"/>
+        </w:rPr>
+      </w:pPr>
+      <w:r>
+        <w:rPr>
+          <w:rFonts w:asciiTheme="minorHAnsi" w:eastAsiaTheme="minorEastAsia" w:hAnsiTheme="minorHAnsi" w:cstheme="minorBidi"/>
+          <w:sz w:val="32"/>
+          <w:szCs w:val="32"/>
+          <w:lang w:val="es-MX"/>
+        </w:rPr>
+        <w:t xml:space="preserve">RNF5.- </w:t>
+      </w:r>
+      <w:r>
+        <w:rPr>
+          <w:rFonts w:asciiTheme="minorHAnsi" w:eastAsiaTheme="minorEastAsia" w:hAnsiTheme="minorHAnsi" w:cstheme="minorBidi"/>
+          <w:sz w:val="32"/>
+          <w:szCs w:val="32"/>
+          <w:lang w:val="es-MX"/>
+        </w:rPr>
+        <w:t>La aplicación debe contener una interfaz intuitiva (fácil de usar)</w:t>
+      </w:r>
+      <w:r>
+        <w:rPr>
+          <w:rFonts w:asciiTheme="minorHAnsi" w:eastAsiaTheme="minorEastAsia" w:hAnsiTheme="minorHAnsi" w:cstheme="minorBidi"/>
+          <w:sz w:val="32"/>
+          <w:szCs w:val="32"/>
+          <w:lang w:val="es-MX"/>
+        </w:rPr>
+        <w:t>.</w:t>
+      </w:r>
+    </w:p>
+    <w:p>
+      <w:pPr>
+        <w:pStyle w:val="Standard"/>
+        <w:rPr>
+          <w:rFonts w:asciiTheme="minorHAnsi" w:eastAsiaTheme="minorEastAsia" w:hAnsiTheme="minorHAnsi" w:cstheme="minorBidi"/>
+          <w:sz w:val="32"/>
+          <w:szCs w:val="32"/>
+          <w:lang w:val="es-MX"/>
+        </w:rPr>
+      </w:pPr>
+      <w:r>
+        <w:rPr>
+          <w:rFonts w:asciiTheme="minorHAnsi" w:eastAsiaTheme="minorEastAsia" w:hAnsiTheme="minorHAnsi" w:cstheme="minorBidi"/>
+          <w:sz w:val="32"/>
+          <w:szCs w:val="32"/>
+          <w:lang w:val="es-MX"/>
+        </w:rPr>
+        <w:t>RNF6</w:t>
+      </w:r>
+      <w:r>
+        <w:rPr>
+          <w:rFonts w:asciiTheme="minorHAnsi" w:eastAsiaTheme="minorEastAsia" w:hAnsiTheme="minorHAnsi" w:cstheme="minorBidi"/>
+          <w:sz w:val="32"/>
+          <w:szCs w:val="32"/>
+          <w:lang w:val="es-MX"/>
+        </w:rPr>
+        <w:t xml:space="preserve">.- </w:t>
+      </w:r>
+      <w:r>
+        <w:rPr>
+          <w:rFonts w:asciiTheme="minorHAnsi" w:eastAsiaTheme="minorEastAsia" w:hAnsiTheme="minorHAnsi" w:cstheme="minorBidi"/>
+          <w:sz w:val="32"/>
+          <w:szCs w:val="32"/>
+          <w:lang w:val="es-MX"/>
+        </w:rPr>
+        <w:t xml:space="preserve">La aplicación deberá funcionar en cualquier sistema </w:t>
+      </w:r>
+      <w:r>
+        <w:rPr>
+          <w:rFonts w:asciiTheme="minorHAnsi" w:eastAsiaTheme="minorEastAsia" w:hAnsiTheme="minorHAnsi" w:cstheme="minorBidi"/>
+          <w:sz w:val="32"/>
+          <w:szCs w:val="32"/>
+          <w:lang w:val="es-MX"/>
+        </w:rPr>
+        <w:t>operativo</w:t>
+      </w:r>
+      <w:r>
+        <w:rPr>
+          <w:rFonts w:asciiTheme="minorHAnsi" w:eastAsiaTheme="minorEastAsia" w:hAnsiTheme="minorHAnsi" w:cstheme="minorBidi"/>
+          <w:sz w:val="32"/>
+          <w:szCs w:val="32"/>
+          <w:lang w:val="es-MX"/>
+        </w:rPr>
+        <w:t xml:space="preserve"> y cualquier dispositivo, s</w:t>
+      </w:r>
+      <w:r>
+        <w:rPr>
+          <w:rFonts w:asciiTheme="minorHAnsi" w:eastAsiaTheme="minorEastAsia" w:hAnsiTheme="minorHAnsi" w:cstheme="minorBidi"/>
+          <w:sz w:val="32"/>
+          <w:szCs w:val="32"/>
+          <w:lang w:val="es-MX"/>
+        </w:rPr>
+        <w:t>iempre</w:t>
+      </w:r>
+      <w:r>
+        <w:rPr>
+          <w:rFonts w:asciiTheme="minorHAnsi" w:eastAsiaTheme="minorEastAsia" w:hAnsiTheme="minorHAnsi" w:cstheme="minorBidi"/>
+          <w:sz w:val="32"/>
+          <w:szCs w:val="32"/>
+          <w:lang w:val="es-MX"/>
+        </w:rPr>
+        <w:t xml:space="preserve"> y c</w:t>
+      </w:r>
+      <w:r>
+        <w:rPr>
+          <w:rFonts w:asciiTheme="minorHAnsi" w:eastAsiaTheme="minorEastAsia" w:hAnsiTheme="minorHAnsi" w:cstheme="minorBidi"/>
+          <w:sz w:val="32"/>
+          <w:szCs w:val="32"/>
+          <w:lang w:val="es-MX"/>
+        </w:rPr>
+        <w:t>uando</w:t>
       </w:r>
       <w:r>
         <w:rPr>
@@ -3222,277 +3628,6 @@
           <w:szCs w:val="32"/>
           <w:lang w:val="es-MX"/>
         </w:rPr>
-        <w:t>momento.</w:t>
-      </w:r>
-    </w:p>
-    <w:p>
-      <w:pPr>
-        <w:pStyle w:val="Standard"/>
-        <w:rPr>
-          <w:rFonts w:asciiTheme="minorHAnsi" w:eastAsiaTheme="minorEastAsia" w:hAnsiTheme="minorHAnsi" w:cstheme="minorBidi"/>
-          <w:sz w:val="32"/>
-          <w:szCs w:val="32"/>
-          <w:lang w:val="es-MX"/>
-        </w:rPr>
-      </w:pPr>
-      <w:r>
-        <w:rPr>
-          <w:rFonts w:asciiTheme="minorHAnsi" w:eastAsiaTheme="minorEastAsia" w:hAnsiTheme="minorHAnsi" w:cstheme="minorBidi"/>
-          <w:sz w:val="32"/>
-          <w:szCs w:val="32"/>
-          <w:lang w:val="es-MX"/>
-        </w:rPr>
-        <w:t>RNF2.- L</w:t>
-      </w:r>
-      <w:r>
-        <w:rPr>
-          <w:rFonts w:asciiTheme="minorHAnsi" w:eastAsiaTheme="minorEastAsia" w:hAnsiTheme="minorHAnsi" w:cstheme="minorBidi"/>
-          <w:sz w:val="32"/>
-          <w:szCs w:val="32"/>
-          <w:lang w:val="es-MX"/>
-        </w:rPr>
-        <w:t>a creación de reportes debe estar actualizada en todo momento.</w:t>
-      </w:r>
-    </w:p>
-    <w:p>
-      <w:pPr>
-        <w:pStyle w:val="Standard"/>
-        <w:rPr>
-          <w:rFonts w:asciiTheme="minorHAnsi" w:eastAsiaTheme="minorEastAsia" w:hAnsiTheme="minorHAnsi" w:cstheme="minorBidi"/>
-          <w:sz w:val="32"/>
-          <w:szCs w:val="32"/>
-          <w:lang w:val="es-MX"/>
-        </w:rPr>
-      </w:pPr>
-      <w:r>
-        <w:rPr>
-          <w:rFonts w:asciiTheme="minorHAnsi" w:eastAsiaTheme="minorEastAsia" w:hAnsiTheme="minorHAnsi" w:cstheme="minorBidi"/>
-          <w:sz w:val="32"/>
-          <w:szCs w:val="32"/>
-          <w:lang w:val="es-MX"/>
-        </w:rPr>
-        <w:t xml:space="preserve">RNF3.- </w:t>
-      </w:r>
-      <w:r>
-        <w:rPr>
-          <w:rFonts w:asciiTheme="minorHAnsi" w:eastAsiaTheme="minorEastAsia" w:hAnsiTheme="minorHAnsi" w:cstheme="minorBidi"/>
-          <w:sz w:val="32"/>
-          <w:szCs w:val="32"/>
-          <w:lang w:val="es-MX"/>
-        </w:rPr>
-        <w:t>Los</w:t>
-      </w:r>
-      <w:r>
-        <w:rPr>
-          <w:rFonts w:asciiTheme="minorHAnsi" w:eastAsiaTheme="minorEastAsia" w:hAnsiTheme="minorHAnsi" w:cstheme="minorBidi"/>
-          <w:sz w:val="32"/>
-          <w:szCs w:val="32"/>
-          <w:lang w:val="es-MX"/>
-        </w:rPr>
-        <w:t xml:space="preserve"> datos de los usuarios </w:t>
-      </w:r>
-      <w:r>
-        <w:rPr>
-          <w:rFonts w:asciiTheme="minorHAnsi" w:eastAsiaTheme="minorEastAsia" w:hAnsiTheme="minorHAnsi" w:cstheme="minorBidi"/>
-          <w:sz w:val="32"/>
-          <w:szCs w:val="32"/>
-          <w:lang w:val="es-MX"/>
-        </w:rPr>
-        <w:t>deben</w:t>
-      </w:r>
-      <w:r>
-        <w:rPr>
-          <w:rFonts w:asciiTheme="minorHAnsi" w:eastAsiaTheme="minorEastAsia" w:hAnsiTheme="minorHAnsi" w:cstheme="minorBidi"/>
-          <w:sz w:val="32"/>
-          <w:szCs w:val="32"/>
-          <w:lang w:val="es-MX"/>
-        </w:rPr>
-        <w:t xml:space="preserve"> encontrarse protegidos</w:t>
-      </w:r>
-      <w:r>
-        <w:rPr>
-          <w:rFonts w:asciiTheme="minorHAnsi" w:eastAsiaTheme="minorEastAsia" w:hAnsiTheme="minorHAnsi" w:cstheme="minorBidi"/>
-          <w:sz w:val="32"/>
-          <w:szCs w:val="32"/>
-          <w:lang w:val="es-MX"/>
-        </w:rPr>
-        <w:t>.</w:t>
-      </w:r>
-    </w:p>
-    <w:p>
-      <w:pPr>
-        <w:pStyle w:val="Standard"/>
-        <w:rPr>
-          <w:rFonts w:asciiTheme="minorHAnsi" w:eastAsiaTheme="minorEastAsia" w:hAnsiTheme="minorHAnsi" w:cstheme="minorBidi"/>
-          <w:sz w:val="32"/>
-          <w:szCs w:val="32"/>
-          <w:lang w:val="es-MX"/>
-        </w:rPr>
-      </w:pPr>
-      <w:r>
-        <w:rPr>
-          <w:rFonts w:asciiTheme="minorHAnsi" w:eastAsiaTheme="minorEastAsia" w:hAnsiTheme="minorHAnsi" w:cstheme="minorBidi"/>
-          <w:sz w:val="32"/>
-          <w:szCs w:val="32"/>
-          <w:lang w:val="es-MX"/>
-        </w:rPr>
-        <w:t xml:space="preserve">RNF4.- </w:t>
-      </w:r>
-      <w:r>
-        <w:rPr>
-          <w:rFonts w:asciiTheme="minorHAnsi" w:eastAsiaTheme="minorEastAsia" w:hAnsiTheme="minorHAnsi" w:cstheme="minorBidi"/>
-          <w:sz w:val="32"/>
-          <w:szCs w:val="32"/>
-          <w:lang w:val="es-MX"/>
-        </w:rPr>
-        <w:t>S</w:t>
-      </w:r>
-      <w:r>
-        <w:rPr>
-          <w:rFonts w:asciiTheme="minorHAnsi" w:eastAsiaTheme="minorEastAsia" w:hAnsiTheme="minorHAnsi" w:cstheme="minorBidi"/>
-          <w:sz w:val="32"/>
-          <w:szCs w:val="32"/>
-          <w:lang w:val="es-MX"/>
-        </w:rPr>
-        <w:t>e debe poder ingresar a la aplicación rápidamente.</w:t>
-      </w:r>
-    </w:p>
-    <w:p>
-      <w:pPr>
-        <w:pStyle w:val="Standard"/>
-        <w:rPr>
-          <w:rFonts w:asciiTheme="minorHAnsi" w:eastAsiaTheme="minorEastAsia" w:hAnsiTheme="minorHAnsi" w:cstheme="minorBidi"/>
-          <w:sz w:val="32"/>
-          <w:szCs w:val="32"/>
-          <w:lang w:val="es-MX"/>
-        </w:rPr>
-      </w:pPr>
-      <w:r>
-        <w:rPr>
-          <w:rFonts w:asciiTheme="minorHAnsi" w:eastAsiaTheme="minorEastAsia" w:hAnsiTheme="minorHAnsi" w:cstheme="minorBidi"/>
-          <w:sz w:val="32"/>
-          <w:szCs w:val="32"/>
-          <w:lang w:val="es-MX"/>
-        </w:rPr>
-        <w:t xml:space="preserve">RNF5.- </w:t>
-      </w:r>
-      <w:r>
-        <w:rPr>
-          <w:rFonts w:asciiTheme="minorHAnsi" w:eastAsiaTheme="minorEastAsia" w:hAnsiTheme="minorHAnsi" w:cstheme="minorBidi"/>
-          <w:sz w:val="32"/>
-          <w:szCs w:val="32"/>
-          <w:lang w:val="es-MX"/>
-        </w:rPr>
-        <w:t>La aplicación debe contener una interfaz intuitiva (fácil de usar)</w:t>
-      </w:r>
-      <w:r>
-        <w:rPr>
-          <w:rFonts w:asciiTheme="minorHAnsi" w:eastAsiaTheme="minorEastAsia" w:hAnsiTheme="minorHAnsi" w:cstheme="minorBidi"/>
-          <w:sz w:val="32"/>
-          <w:szCs w:val="32"/>
-          <w:lang w:val="es-MX"/>
-        </w:rPr>
-        <w:t>.</w:t>
-      </w:r>
-    </w:p>
-    <w:p>
-      <w:pPr>
-        <w:pStyle w:val="Standard"/>
-        <w:rPr>
-          <w:rFonts w:asciiTheme="minorHAnsi" w:eastAsiaTheme="minorEastAsia" w:hAnsiTheme="minorHAnsi" w:cstheme="minorBidi"/>
-          <w:sz w:val="32"/>
-          <w:szCs w:val="32"/>
-          <w:lang w:val="es-MX"/>
-        </w:rPr>
-      </w:pPr>
-      <w:r>
-        <w:rPr>
-          <w:rFonts w:asciiTheme="minorHAnsi" w:eastAsiaTheme="minorEastAsia" w:hAnsiTheme="minorHAnsi" w:cstheme="minorBidi"/>
-          <w:sz w:val="32"/>
-          <w:szCs w:val="32"/>
-          <w:lang w:val="es-MX"/>
-        </w:rPr>
-        <w:t>RNF6</w:t>
-      </w:r>
-      <w:r>
-        <w:rPr>
-          <w:rFonts w:asciiTheme="minorHAnsi" w:eastAsiaTheme="minorEastAsia" w:hAnsiTheme="minorHAnsi" w:cstheme="minorBidi"/>
-          <w:sz w:val="32"/>
-          <w:szCs w:val="32"/>
-          <w:lang w:val="es-MX"/>
-        </w:rPr>
-        <w:t xml:space="preserve">.- </w:t>
-      </w:r>
-      <w:r>
-        <w:rPr>
-          <w:rFonts w:asciiTheme="minorHAnsi" w:eastAsiaTheme="minorEastAsia" w:hAnsiTheme="minorHAnsi" w:cstheme="minorBidi"/>
-          <w:sz w:val="32"/>
-          <w:szCs w:val="32"/>
-          <w:lang w:val="es-MX"/>
-        </w:rPr>
-        <w:t xml:space="preserve">La aplicación deberá funcionar en cualquier sistema </w:t>
-      </w:r>
-      <w:r>
-        <w:rPr>
-          <w:rFonts w:asciiTheme="minorHAnsi" w:eastAsiaTheme="minorEastAsia" w:hAnsiTheme="minorHAnsi" w:cstheme="minorBidi"/>
-          <w:sz w:val="32"/>
-          <w:szCs w:val="32"/>
-          <w:lang w:val="es-MX"/>
-        </w:rPr>
-        <w:t>operativo</w:t>
-      </w:r>
-      <w:r>
-        <w:rPr>
-          <w:rFonts w:asciiTheme="minorHAnsi" w:eastAsiaTheme="minorEastAsia" w:hAnsiTheme="minorHAnsi" w:cstheme="minorBidi"/>
-          <w:sz w:val="32"/>
-          <w:szCs w:val="32"/>
-          <w:lang w:val="es-MX"/>
-        </w:rPr>
-        <w:t xml:space="preserve"> y cualquier dispositivo, s</w:t>
-      </w:r>
-      <w:r>
-        <w:rPr>
-          <w:rFonts w:asciiTheme="minorHAnsi" w:eastAsiaTheme="minorEastAsia" w:hAnsiTheme="minorHAnsi" w:cstheme="minorBidi"/>
-          <w:sz w:val="32"/>
-          <w:szCs w:val="32"/>
-          <w:lang w:val="es-MX"/>
-        </w:rPr>
-        <w:t>iempre</w:t>
-      </w:r>
-      <w:r>
-        <w:rPr>
-          <w:rFonts w:asciiTheme="minorHAnsi" w:eastAsiaTheme="minorEastAsia" w:hAnsiTheme="minorHAnsi" w:cstheme="minorBidi"/>
-          <w:sz w:val="32"/>
-          <w:szCs w:val="32"/>
-          <w:lang w:val="es-MX"/>
-        </w:rPr>
-        <w:t xml:space="preserve"> y c</w:t>
-      </w:r>
-      <w:r>
-        <w:rPr>
-          <w:rFonts w:asciiTheme="minorHAnsi" w:eastAsiaTheme="minorEastAsia" w:hAnsiTheme="minorHAnsi" w:cstheme="minorBidi"/>
-          <w:sz w:val="32"/>
-          <w:szCs w:val="32"/>
-          <w:lang w:val="es-MX"/>
-        </w:rPr>
-        <w:t>uando</w:t>
-      </w:r>
-      <w:r>
-        <w:rPr>
-          <w:rFonts w:asciiTheme="minorHAnsi" w:eastAsiaTheme="minorEastAsia" w:hAnsiTheme="minorHAnsi" w:cstheme="minorBidi"/>
-          <w:sz w:val="32"/>
-          <w:szCs w:val="32"/>
-          <w:lang w:val="es-MX"/>
-        </w:rPr>
-        <w:t xml:space="preserve"> </w:t>
-      </w:r>
-      <w:r>
-        <w:rPr>
-          <w:rFonts w:asciiTheme="minorHAnsi" w:eastAsiaTheme="minorEastAsia" w:hAnsiTheme="minorHAnsi" w:cstheme="minorBidi"/>
-          <w:sz w:val="32"/>
-          <w:szCs w:val="32"/>
-          <w:lang w:val="es-MX"/>
-        </w:rPr>
         <w:t>este</w:t>
       </w:r>
       <w:r>
@@ -3547,7 +3682,35 @@
           <w:szCs w:val="32"/>
           <w:lang w:val="es-MX"/>
         </w:rPr>
-        <w:t xml:space="preserve"> Firefox).</w:t>
+        <w:t xml:space="preserve"> Firefox</w:t>
+      </w:r>
+      <w:r>
+        <w:rPr>
+          <w:rFonts w:asciiTheme="minorHAnsi" w:eastAsiaTheme="minorEastAsia" w:hAnsiTheme="minorHAnsi" w:cstheme="minorBidi"/>
+          <w:sz w:val="32"/>
+          <w:szCs w:val="32"/>
+          <w:lang w:val="es-MX"/>
+        </w:rPr>
+        <w:t xml:space="preserve"> e internet </w:t>
+      </w:r>
+      <w:r>
+        <w:rPr>
+          <w:rFonts w:asciiTheme="minorHAnsi" w:eastAsiaTheme="minorEastAsia" w:hAnsiTheme="minorHAnsi" w:cstheme="minorBidi"/>
+          <w:sz w:val="32"/>
+          <w:szCs w:val="32"/>
+          <w:lang w:val="es-MX"/>
+        </w:rPr>
+        <w:lastRenderedPageBreak/>
+        <w:t>explorer</w:t>
+      </w:r>
+      <w:r>
+        <w:rPr>
+          <w:rFonts w:asciiTheme="minorHAnsi" w:eastAsiaTheme="minorEastAsia" w:hAnsiTheme="minorHAnsi" w:cstheme="minorBidi"/>
+          <w:sz w:val="32"/>
+          <w:szCs w:val="32"/>
+          <w:lang w:val="es-MX"/>
+        </w:rPr>
+        <w:t>).</w:t>
       </w:r>
     </w:p>
     <w:p>
@@ -3725,7 +3888,6 @@
           <w:szCs w:val="32"/>
           <w:lang w:val="es-MX"/>
         </w:rPr>
-        <w:lastRenderedPageBreak/>
         <w:t xml:space="preserve">RNF9.- </w:t>
       </w:r>
       <w:r>
@@ -3782,43 +3944,16 @@
           <w:szCs w:val="32"/>
           <w:lang w:val="es-MX"/>
         </w:rPr>
-        <w:t xml:space="preserve">RNF10.- </w:t>
-      </w:r>
-      <w:r>
-        <w:rPr>
-          <w:rFonts w:asciiTheme="minorHAnsi" w:eastAsiaTheme="minorEastAsia" w:hAnsiTheme="minorHAnsi" w:cstheme="minorBidi"/>
-          <w:sz w:val="32"/>
-          <w:szCs w:val="32"/>
-          <w:lang w:val="es-MX"/>
-        </w:rPr>
-        <w:t>L</w:t>
-      </w:r>
-      <w:r>
-        <w:rPr>
-          <w:rFonts w:asciiTheme="minorHAnsi" w:eastAsiaTheme="minorEastAsia" w:hAnsiTheme="minorHAnsi" w:cstheme="minorBidi"/>
-          <w:sz w:val="32"/>
-          <w:szCs w:val="32"/>
-          <w:lang w:val="es-MX"/>
-        </w:rPr>
-        <w:t>a aplicación debe tener la capacidad de agregar nuevas funcionalidades</w:t>
-      </w:r>
-      <w:r>
-        <w:rPr>
-          <w:rFonts w:asciiTheme="minorHAnsi" w:eastAsiaTheme="minorEastAsia" w:hAnsiTheme="minorHAnsi" w:cstheme="minorBidi"/>
-          <w:sz w:val="32"/>
-          <w:szCs w:val="32"/>
-          <w:lang w:val="es-MX"/>
-        </w:rPr>
-        <w:t xml:space="preserve"> o </w:t>
-      </w:r>
-      <w:r>
-        <w:rPr>
-          <w:rFonts w:asciiTheme="minorHAnsi" w:eastAsiaTheme="minorEastAsia" w:hAnsiTheme="minorHAnsi" w:cstheme="minorBidi"/>
-          <w:sz w:val="32"/>
-          <w:szCs w:val="32"/>
-          <w:lang w:val="es-MX"/>
-        </w:rPr>
-        <w:t>módulos</w:t>
+        <w:t>RNF10</w:t>
+      </w:r>
+      <w:r>
+        <w:rPr>
+          <w:rFonts w:asciiTheme="minorHAnsi" w:eastAsiaTheme="minorEastAsia" w:hAnsiTheme="minorHAnsi" w:cstheme="minorBidi"/>
+          <w:sz w:val="32"/>
+          <w:szCs w:val="32"/>
+          <w:lang w:val="es-MX"/>
+        </w:rPr>
+        <w:t>.- La aplicación debe</w:t>
       </w:r>
       <w:r>
         <w:rPr>
@@ -3836,111 +3971,6 @@
           <w:szCs w:val="32"/>
           <w:lang w:val="es-MX"/>
         </w:rPr>
-        <w:t>de una forma sencilla</w:t>
-      </w:r>
-      <w:r>
-        <w:rPr>
-          <w:rFonts w:asciiTheme="minorHAnsi" w:eastAsiaTheme="minorEastAsia" w:hAnsiTheme="minorHAnsi" w:cstheme="minorBidi"/>
-          <w:sz w:val="32"/>
-          <w:szCs w:val="32"/>
-          <w:lang w:val="es-MX"/>
-        </w:rPr>
-        <w:t>.</w:t>
-      </w:r>
-    </w:p>
-    <w:p>
-      <w:pPr>
-        <w:pStyle w:val="Standard"/>
-        <w:rPr>
-          <w:rFonts w:asciiTheme="minorHAnsi" w:eastAsiaTheme="minorEastAsia" w:hAnsiTheme="minorHAnsi" w:cstheme="minorBidi"/>
-          <w:sz w:val="32"/>
-          <w:szCs w:val="32"/>
-          <w:lang w:val="es-MX"/>
-        </w:rPr>
-      </w:pPr>
-      <w:r>
-        <w:rPr>
-          <w:rFonts w:asciiTheme="minorHAnsi" w:eastAsiaTheme="minorEastAsia" w:hAnsiTheme="minorHAnsi" w:cstheme="minorBidi"/>
-          <w:sz w:val="32"/>
-          <w:szCs w:val="32"/>
-          <w:lang w:val="es-MX"/>
-        </w:rPr>
-        <w:t>RNF11.- La aplicación no debe tener ningún conflicto en la interacción con otros sistemas.</w:t>
-      </w:r>
-    </w:p>
-    <w:p>
-      <w:pPr>
-        <w:pStyle w:val="Standard"/>
-        <w:rPr>
-          <w:rFonts w:asciiTheme="minorHAnsi" w:eastAsiaTheme="minorEastAsia" w:hAnsiTheme="minorHAnsi" w:cstheme="minorBidi"/>
-          <w:sz w:val="32"/>
-          <w:szCs w:val="32"/>
-          <w:lang w:val="es-MX"/>
-        </w:rPr>
-      </w:pPr>
-      <w:r>
-        <w:rPr>
-          <w:rFonts w:asciiTheme="minorHAnsi" w:eastAsiaTheme="minorEastAsia" w:hAnsiTheme="minorHAnsi" w:cstheme="minorBidi"/>
-          <w:sz w:val="32"/>
-          <w:szCs w:val="32"/>
-          <w:lang w:val="es-MX"/>
-        </w:rPr>
-        <w:t xml:space="preserve">RNF12.- </w:t>
-      </w:r>
-      <w:r>
-        <w:rPr>
-          <w:rFonts w:asciiTheme="minorHAnsi" w:eastAsiaTheme="minorEastAsia" w:hAnsiTheme="minorHAnsi" w:cstheme="minorBidi"/>
-          <w:sz w:val="32"/>
-          <w:szCs w:val="32"/>
-          <w:lang w:val="es-MX"/>
-        </w:rPr>
-        <w:t>La aplicación debe ser de fácil mantenimiento</w:t>
-      </w:r>
-      <w:r>
-        <w:rPr>
-          <w:rFonts w:asciiTheme="minorHAnsi" w:eastAsiaTheme="minorEastAsia" w:hAnsiTheme="minorHAnsi" w:cstheme="minorBidi"/>
-          <w:sz w:val="32"/>
-          <w:szCs w:val="32"/>
-          <w:lang w:val="es-MX"/>
-        </w:rPr>
-        <w:t>.</w:t>
-      </w:r>
-    </w:p>
-    <w:p>
-      <w:pPr>
-        <w:pStyle w:val="Standard"/>
-        <w:rPr>
-          <w:rFonts w:asciiTheme="minorHAnsi" w:eastAsiaTheme="minorEastAsia" w:hAnsiTheme="minorHAnsi" w:cstheme="minorBidi"/>
-          <w:sz w:val="32"/>
-          <w:szCs w:val="32"/>
-          <w:lang w:val="es-MX"/>
-        </w:rPr>
-      </w:pPr>
-      <w:r>
-        <w:rPr>
-          <w:rFonts w:asciiTheme="minorHAnsi" w:eastAsiaTheme="minorEastAsia" w:hAnsiTheme="minorHAnsi" w:cstheme="minorBidi"/>
-          <w:sz w:val="32"/>
-          <w:szCs w:val="32"/>
-          <w:lang w:val="es-MX"/>
-        </w:rPr>
-        <w:t>RNF13.- La aplicación debe</w:t>
-      </w:r>
-      <w:r>
-        <w:rPr>
-          <w:rFonts w:asciiTheme="minorHAnsi" w:eastAsiaTheme="minorEastAsia" w:hAnsiTheme="minorHAnsi" w:cstheme="minorBidi"/>
-          <w:sz w:val="32"/>
-          <w:szCs w:val="32"/>
-          <w:lang w:val="es-MX"/>
-        </w:rPr>
-        <w:t xml:space="preserve"> </w:t>
-      </w:r>
-      <w:r>
-        <w:rPr>
-          <w:rFonts w:asciiTheme="minorHAnsi" w:eastAsiaTheme="minorEastAsia" w:hAnsiTheme="minorHAnsi" w:cstheme="minorBidi"/>
-          <w:sz w:val="32"/>
-          <w:szCs w:val="32"/>
-          <w:lang w:val="es-MX"/>
-        </w:rPr>
         <w:t xml:space="preserve">tener un tiempo de respuesta </w:t>
       </w:r>
       <w:r>
@@ -3980,7 +4010,7 @@
           <w:szCs w:val="32"/>
           <w:lang w:val="es-MX"/>
         </w:rPr>
-        <w:t>RNF14</w:t>
+        <w:t>RNF11</w:t>
       </w:r>
       <w:r>
         <w:rPr>
@@ -4019,7 +4049,7 @@
           <w:szCs w:val="32"/>
           <w:lang w:val="es-MX"/>
         </w:rPr>
-        <w:t>RNF15</w:t>
+        <w:t>RNF12</w:t>
       </w:r>
       <w:r>
         <w:rPr>
@@ -4039,6 +4069,18 @@
         </w:rPr>
         <w:t>poder recuperarse rápidamente de un fallo, si es que llegara a suceder.</w:t>
       </w:r>
+    </w:p>
+    <w:p>
+      <w:pPr>
+        <w:pStyle w:val="Standard"/>
+        <w:jc w:val="both"/>
+        <w:rPr>
+          <w:rFonts w:asciiTheme="minorHAnsi" w:eastAsiaTheme="minorEastAsia" w:hAnsiTheme="minorHAnsi" w:cstheme="minorBidi"/>
+          <w:sz w:val="32"/>
+          <w:szCs w:val="32"/>
+          <w:lang w:val="es-MX"/>
+        </w:rPr>
+      </w:pPr>
     </w:p>
     <w:p>
       <w:pPr>
@@ -10363,7 +10405,7 @@
                     </a:ln>
                     <a:extLst>
                       <a:ext uri="{53640926-AAD7-44D8-BBD7-CCE9431645EC}">
-                        <a14:shadowObscured xmlns="" xmlns:wpc="http://schemas.microsoft.com/office/word/2010/wordprocessingCanvas" xmlns:mc="http://schemas.openxmlformats.org/markup-compatibility/2006" xmlns:o="urn:schemas-microsoft-com:office:office" xmlns:v="urn:schemas-microsoft-com:vml" xmlns:wp14="http://schemas.microsoft.com/office/word/2010/wordprocessingDrawing" xmlns:w10="urn:schemas-microsoft-com:office:word" xmlns:w="http://schemas.openxmlformats.org/wordprocessingml/2006/main" xmlns:w14="http://schemas.microsoft.com/office/word/2010/wordml" xmlns:w15="http://schemas.microsoft.com/office/word/2012/wordml" xmlns:wpg="http://schemas.microsoft.com/office/word/2010/wordprocessingGroup" xmlns:wpi="http://schemas.microsoft.com/office/word/2010/wordprocessingInk" xmlns:wps="http://schemas.microsoft.com/office/word/2010/wordprocessingShape" xmlns:a14="http://schemas.microsoft.com/office/drawing/2010/main" xmlns:arto="http://schemas.microsoft.com/office/word/2006/arto"/>
+                        <a14:shadowObscured xmlns:arto="http://schemas.microsoft.com/office/word/2006/arto" xmlns:a14="http://schemas.microsoft.com/office/drawing/2010/main" xmlns:wps="http://schemas.microsoft.com/office/word/2010/wordprocessingShape" xmlns:wpi="http://schemas.microsoft.com/office/word/2010/wordprocessingInk" xmlns:wpg="http://schemas.microsoft.com/office/word/2010/wordprocessingGroup" xmlns:w15="http://schemas.microsoft.com/office/word/2012/wordml" xmlns:w14="http://schemas.microsoft.com/office/word/2010/wordml" xmlns:w="http://schemas.openxmlformats.org/wordprocessingml/2006/main" xmlns:w10="urn:schemas-microsoft-com:office:word" xmlns:wp14="http://schemas.microsoft.com/office/word/2010/wordprocessingDrawing" xmlns:v="urn:schemas-microsoft-com:vml" xmlns:o="urn:schemas-microsoft-com:office:office" xmlns:mc="http://schemas.openxmlformats.org/markup-compatibility/2006" xmlns:wpc="http://schemas.microsoft.com/office/word/2010/wordprocessingCanvas" xmlns=""/>
                       </a:ext>
                     </a:extLst>
                   </pic:spPr>
@@ -13226,7 +13268,7 @@
               <w:szCs w:val="18"/>
               <w:lang w:val="es-ES"/>
             </w:rPr>
-            <w:t>1</w:t>
+            <w:t>3</w:t>
           </w:r>
           <w:r>
             <w:rPr>
@@ -14862,6 +14904,7 @@
   </w:compat>
   <w:rsids>
     <w:rsidRoot w:val="00443850"/>
+    <w:rsid w:val="000C6DF6"/>
     <w:rsid w:val="00191AD9"/>
     <w:rsid w:val="001C480C"/>
     <w:rsid w:val="001E7B8F"/>
@@ -14900,8 +14943,8 @@
   </m:mathPr>
   <w:themeFontLang w:val="es-MX"/>
   <w:clrSchemeMapping w:bg1="light1" w:t1="dark1" w:bg2="light2" w:t2="dark2" w:accent1="accent1" w:accent2="accent2" w:accent3="accent3" w:accent4="accent4" w:accent5="accent5" w:accent6="accent6" w:hyperlink="hyperlink" w:followedHyperlink="followedHyperlink"/>
-  <w:decimalSymbol w:val=","/>
-  <w:listSeparator w:val=";"/>
+  <w:decimalSymbol w:val="."/>
+  <w:listSeparator w:val=","/>
 </w:settings>
 </file>
 
@@ -15380,7 +15423,7 @@
   <a:extraClrSchemeLst/>
   <a:extLst>
     <a:ext uri="{05A4C25C-085E-4340-85A3-A5531E510DB2}">
-      <thm15:themeFamily xmlns="" xmlns:thm15="http://schemas.microsoft.com/office/thememl/2012/main" name="Office Theme" id="{62F939B6-93AF-4DB8-9C6B-D6C7DFDC589F}" vid="{4A3C46E8-61CC-4603-A589-7422A47A8E4A}"/>
+      <thm15:themeFamily xmlns:thm15="http://schemas.microsoft.com/office/thememl/2012/main" xmlns="" name="Office Theme" id="{62F939B6-93AF-4DB8-9C6B-D6C7DFDC589F}" vid="{4A3C46E8-61CC-4603-A589-7422A47A8E4A}"/>
     </a:ext>
   </a:extLst>
 </a:theme>

</xml_diff>

<commit_message>
Revisado con notas al final de documento
</commit_message>
<xml_diff>
--- a/Proyecto AE 1.0.docx
+++ b/Proyecto AE 1.0.docx
@@ -151,7 +151,7 @@
                     <pic:cNvPicPr/>
                   </pic:nvPicPr>
                   <pic:blipFill>
-                    <a:blip r:embed="rId8"/>
+                    <a:blip r:embed="rId8" cstate="print"/>
                     <a:srcRect l="12559" t="28733" r="13442" b="30769"/>
                     <a:stretch>
                       <a:fillRect/>
@@ -10363,7 +10363,7 @@
                     </a:ln>
                     <a:extLst>
                       <a:ext uri="{53640926-AAD7-44D8-BBD7-CCE9431645EC}">
-                        <a14:shadowObscured xmlns="" xmlns:wpc="http://schemas.microsoft.com/office/word/2010/wordprocessingCanvas" xmlns:mc="http://schemas.openxmlformats.org/markup-compatibility/2006" xmlns:o="urn:schemas-microsoft-com:office:office" xmlns:v="urn:schemas-microsoft-com:vml" xmlns:wp14="http://schemas.microsoft.com/office/word/2010/wordprocessingDrawing" xmlns:w10="urn:schemas-microsoft-com:office:word" xmlns:w="http://schemas.openxmlformats.org/wordprocessingml/2006/main" xmlns:w14="http://schemas.microsoft.com/office/word/2010/wordml" xmlns:w15="http://schemas.microsoft.com/office/word/2012/wordml" xmlns:wpg="http://schemas.microsoft.com/office/word/2010/wordprocessingGroup" xmlns:wpi="http://schemas.microsoft.com/office/word/2010/wordprocessingInk" xmlns:wps="http://schemas.microsoft.com/office/word/2010/wordprocessingShape" xmlns:a14="http://schemas.microsoft.com/office/drawing/2010/main" xmlns:arto="http://schemas.microsoft.com/office/word/2006/arto"/>
+                        <a14:shadowObscured xmlns:arto="http://schemas.microsoft.com/office/word/2006/arto" xmlns:a14="http://schemas.microsoft.com/office/drawing/2010/main" xmlns:wps="http://schemas.microsoft.com/office/word/2010/wordprocessingShape" xmlns:wpi="http://schemas.microsoft.com/office/word/2010/wordprocessingInk" xmlns:wpg="http://schemas.microsoft.com/office/word/2010/wordprocessingGroup" xmlns:w15="http://schemas.microsoft.com/office/word/2012/wordml" xmlns:w14="http://schemas.microsoft.com/office/word/2010/wordml" xmlns:w="http://schemas.openxmlformats.org/wordprocessingml/2006/main" xmlns:w10="urn:schemas-microsoft-com:office:word" xmlns:wp14="http://schemas.microsoft.com/office/word/2010/wordprocessingDrawing" xmlns:v="urn:schemas-microsoft-com:vml" xmlns:o="urn:schemas-microsoft-com:office:office" xmlns:mc="http://schemas.openxmlformats.org/markup-compatibility/2006" xmlns:wpc="http://schemas.microsoft.com/office/word/2010/wordprocessingCanvas" xmlns=""/>
                       </a:ext>
                     </a:extLst>
                   </pic:spPr>
@@ -13009,6 +13009,111 @@
         </w:rPr>
       </w:pPr>
     </w:p>
+    <w:p>
+      <w:pPr>
+        <w:rPr>
+          <w:rFonts w:asciiTheme="minorHAnsi" w:eastAsiaTheme="minorEastAsia" w:hAnsiTheme="minorHAnsi" w:cstheme="minorBidi"/>
+          <w:bCs/>
+          <w:sz w:val="32"/>
+          <w:szCs w:val="32"/>
+          <w:lang w:val="es-MX"/>
+        </w:rPr>
+      </w:pPr>
+      <w:r>
+        <w:rPr>
+          <w:rFonts w:asciiTheme="minorHAnsi" w:eastAsiaTheme="minorEastAsia" w:hAnsiTheme="minorHAnsi" w:cstheme="minorBidi"/>
+          <w:bCs/>
+          <w:sz w:val="32"/>
+          <w:szCs w:val="32"/>
+          <w:lang w:val="es-MX"/>
+        </w:rPr>
+        <w:lastRenderedPageBreak/>
+        <w:br w:type="page"/>
+      </w:r>
+    </w:p>
+    <w:p>
+      <w:pPr>
+        <w:pStyle w:val="Standard"/>
+        <w:ind w:left="360"/>
+        <w:jc w:val="both"/>
+        <w:rPr>
+          <w:rFonts w:asciiTheme="minorHAnsi" w:eastAsiaTheme="minorEastAsia" w:hAnsiTheme="minorHAnsi" w:cstheme="minorBidi"/>
+          <w:b/>
+          <w:bCs/>
+          <w:sz w:val="32"/>
+          <w:szCs w:val="32"/>
+          <w:u w:val="single"/>
+          <w:lang w:val="es-MX"/>
+        </w:rPr>
+      </w:pPr>
+      <w:r>
+        <w:rPr>
+          <w:rFonts w:asciiTheme="minorHAnsi" w:eastAsiaTheme="minorEastAsia" w:hAnsiTheme="minorHAnsi" w:cstheme="minorBidi"/>
+          <w:b/>
+          <w:bCs/>
+          <w:sz w:val="32"/>
+          <w:szCs w:val="32"/>
+          <w:u w:val="single"/>
+          <w:lang w:val="es-MX"/>
+        </w:rPr>
+        <w:lastRenderedPageBreak/>
+        <w:t>Notas:</w:t>
+      </w:r>
+    </w:p>
+    <w:p>
+      <w:pPr>
+        <w:pStyle w:val="Standard"/>
+        <w:numPr>
+          <w:ilvl w:val="0"/>
+          <w:numId w:val="8"/>
+        </w:numPr>
+        <w:jc w:val="both"/>
+        <w:rPr>
+          <w:rFonts w:asciiTheme="minorHAnsi" w:eastAsiaTheme="minorEastAsia" w:hAnsiTheme="minorHAnsi" w:cstheme="minorBidi"/>
+          <w:bCs/>
+          <w:sz w:val="32"/>
+          <w:szCs w:val="32"/>
+          <w:lang w:val="es-MX"/>
+        </w:rPr>
+      </w:pPr>
+      <w:r>
+        <w:rPr>
+          <w:rFonts w:asciiTheme="minorHAnsi" w:eastAsiaTheme="minorEastAsia" w:hAnsiTheme="minorHAnsi" w:cstheme="minorBidi"/>
+          <w:bCs/>
+          <w:sz w:val="32"/>
+          <w:szCs w:val="32"/>
+          <w:lang w:val="es-MX"/>
+        </w:rPr>
+        <w:t>Falta terminar de especificar los casos de uso.</w:t>
+      </w:r>
+    </w:p>
+    <w:p>
+      <w:pPr>
+        <w:pStyle w:val="Standard"/>
+        <w:numPr>
+          <w:ilvl w:val="0"/>
+          <w:numId w:val="8"/>
+        </w:numPr>
+        <w:jc w:val="both"/>
+        <w:rPr>
+          <w:rFonts w:asciiTheme="minorHAnsi" w:eastAsiaTheme="minorEastAsia" w:hAnsiTheme="minorHAnsi" w:cstheme="minorBidi"/>
+          <w:bCs/>
+          <w:sz w:val="32"/>
+          <w:szCs w:val="32"/>
+          <w:lang w:val="es-MX"/>
+        </w:rPr>
+      </w:pPr>
+      <w:r>
+        <w:rPr>
+          <w:rFonts w:asciiTheme="minorHAnsi" w:eastAsiaTheme="minorEastAsia" w:hAnsiTheme="minorHAnsi" w:cstheme="minorBidi"/>
+          <w:bCs/>
+          <w:sz w:val="32"/>
+          <w:szCs w:val="32"/>
+          <w:lang w:val="es-MX"/>
+        </w:rPr>
+        <w:t>Falta definir los actores y los roles que van a tener en el sistema.</w:t>
+      </w:r>
+    </w:p>
     <w:sectPr>
       <w:footerReference w:type="default" r:id="rId12"/>
       <w:pgSz w:w="12240" w:h="15840"/>
@@ -13022,14 +13127,14 @@
 
 <file path=word/endnotes.xml><?xml version="1.0" encoding="utf-8"?>
 <w:endnotes xmlns:ve="http://schemas.openxmlformats.org/markup-compatibility/2006" xmlns:o="urn:schemas-microsoft-com:office:office" xmlns:r="http://schemas.openxmlformats.org/officeDocument/2006/relationships" xmlns:m="http://schemas.openxmlformats.org/officeDocument/2006/math" xmlns:v="urn:schemas-microsoft-com:vml" xmlns:wp="http://schemas.openxmlformats.org/drawingml/2006/wordprocessingDrawing" xmlns:w10="urn:schemas-microsoft-com:office:word" xmlns:w="http://schemas.openxmlformats.org/wordprocessingml/2006/main" xmlns:wne="http://schemas.microsoft.com/office/word/2006/wordml">
-  <w:endnote w:type="separator" w:id="0">
+  <w:endnote w:type="separator" w:id="-1">
     <w:p>
       <w:r>
         <w:separator/>
       </w:r>
     </w:p>
   </w:endnote>
-  <w:endnote w:type="continuationSeparator" w:id="1">
+  <w:endnote w:type="continuationSeparator" w:id="0">
     <w:p>
       <w:r>
         <w:continuationSeparator/>
@@ -13226,7 +13331,7 @@
               <w:szCs w:val="18"/>
               <w:lang w:val="es-ES"/>
             </w:rPr>
-            <w:t>1</w:t>
+            <w:t>16</w:t>
           </w:r>
           <w:r>
             <w:rPr>
@@ -13251,7 +13356,7 @@
 
 <file path=word/footnotes.xml><?xml version="1.0" encoding="utf-8"?>
 <w:footnotes xmlns:ve="http://schemas.openxmlformats.org/markup-compatibility/2006" xmlns:o="urn:schemas-microsoft-com:office:office" xmlns:r="http://schemas.openxmlformats.org/officeDocument/2006/relationships" xmlns:m="http://schemas.openxmlformats.org/officeDocument/2006/math" xmlns:v="urn:schemas-microsoft-com:vml" xmlns:wp="http://schemas.openxmlformats.org/drawingml/2006/wordprocessingDrawing" xmlns:w10="urn:schemas-microsoft-com:office:word" xmlns:w="http://schemas.openxmlformats.org/wordprocessingml/2006/main" xmlns:wne="http://schemas.microsoft.com/office/word/2006/wordml">
-  <w:footnote w:type="separator" w:id="0">
+  <w:footnote w:type="separator" w:id="-1">
     <w:p>
       <w:r>
         <w:rPr>
@@ -13261,7 +13366,7 @@
       </w:r>
     </w:p>
   </w:footnote>
-  <w:footnote w:type="continuationSeparator" w:id="1">
+  <w:footnote w:type="continuationSeparator" w:id="0">
     <w:p>
       <w:r>
         <w:continuationSeparator/>
@@ -13386,6 +13491,118 @@
     </w:lvl>
   </w:abstractNum>
   <w:abstractNum w:abstractNumId="1">
+    <w:nsid w:val="13E30D5B"/>
+    <w:multiLevelType w:val="hybridMultilevel"/>
+    <w:tmpl w:val="76F63CAE"/>
+    <w:lvl w:ilvl="0" w:tplc="CE5AEC28">
+      <w:numFmt w:val="bullet"/>
+      <w:lvlText w:val="-"/>
+      <w:lvlJc w:val="left"/>
+      <w:pPr>
+        <w:ind w:left="720" w:hanging="360"/>
+      </w:pPr>
+      <w:rPr>
+        <w:rFonts w:ascii="Calibri" w:eastAsiaTheme="minorEastAsia" w:hAnsi="Calibri" w:cstheme="minorBidi" w:hint="default"/>
+      </w:rPr>
+    </w:lvl>
+    <w:lvl w:ilvl="1" w:tplc="080A0003" w:tentative="1">
+      <w:start w:val="1"/>
+      <w:numFmt w:val="bullet"/>
+      <w:lvlText w:val="o"/>
+      <w:lvlJc w:val="left"/>
+      <w:pPr>
+        <w:ind w:left="1440" w:hanging="360"/>
+      </w:pPr>
+      <w:rPr>
+        <w:rFonts w:ascii="Courier New" w:hAnsi="Courier New" w:cs="Courier New" w:hint="default"/>
+      </w:rPr>
+    </w:lvl>
+    <w:lvl w:ilvl="2" w:tplc="080A0005" w:tentative="1">
+      <w:start w:val="1"/>
+      <w:numFmt w:val="bullet"/>
+      <w:lvlText w:val=""/>
+      <w:lvlJc w:val="left"/>
+      <w:pPr>
+        <w:ind w:left="2160" w:hanging="360"/>
+      </w:pPr>
+      <w:rPr>
+        <w:rFonts w:ascii="Wingdings" w:hAnsi="Wingdings" w:hint="default"/>
+      </w:rPr>
+    </w:lvl>
+    <w:lvl w:ilvl="3" w:tplc="080A0001" w:tentative="1">
+      <w:start w:val="1"/>
+      <w:numFmt w:val="bullet"/>
+      <w:lvlText w:val=""/>
+      <w:lvlJc w:val="left"/>
+      <w:pPr>
+        <w:ind w:left="2880" w:hanging="360"/>
+      </w:pPr>
+      <w:rPr>
+        <w:rFonts w:ascii="Symbol" w:hAnsi="Symbol" w:hint="default"/>
+      </w:rPr>
+    </w:lvl>
+    <w:lvl w:ilvl="4" w:tplc="080A0003" w:tentative="1">
+      <w:start w:val="1"/>
+      <w:numFmt w:val="bullet"/>
+      <w:lvlText w:val="o"/>
+      <w:lvlJc w:val="left"/>
+      <w:pPr>
+        <w:ind w:left="3600" w:hanging="360"/>
+      </w:pPr>
+      <w:rPr>
+        <w:rFonts w:ascii="Courier New" w:hAnsi="Courier New" w:cs="Courier New" w:hint="default"/>
+      </w:rPr>
+    </w:lvl>
+    <w:lvl w:ilvl="5" w:tplc="080A0005" w:tentative="1">
+      <w:start w:val="1"/>
+      <w:numFmt w:val="bullet"/>
+      <w:lvlText w:val=""/>
+      <w:lvlJc w:val="left"/>
+      <w:pPr>
+        <w:ind w:left="4320" w:hanging="360"/>
+      </w:pPr>
+      <w:rPr>
+        <w:rFonts w:ascii="Wingdings" w:hAnsi="Wingdings" w:hint="default"/>
+      </w:rPr>
+    </w:lvl>
+    <w:lvl w:ilvl="6" w:tplc="080A0001" w:tentative="1">
+      <w:start w:val="1"/>
+      <w:numFmt w:val="bullet"/>
+      <w:lvlText w:val=""/>
+      <w:lvlJc w:val="left"/>
+      <w:pPr>
+        <w:ind w:left="5040" w:hanging="360"/>
+      </w:pPr>
+      <w:rPr>
+        <w:rFonts w:ascii="Symbol" w:hAnsi="Symbol" w:hint="default"/>
+      </w:rPr>
+    </w:lvl>
+    <w:lvl w:ilvl="7" w:tplc="080A0003" w:tentative="1">
+      <w:start w:val="1"/>
+      <w:numFmt w:val="bullet"/>
+      <w:lvlText w:val="o"/>
+      <w:lvlJc w:val="left"/>
+      <w:pPr>
+        <w:ind w:left="5760" w:hanging="360"/>
+      </w:pPr>
+      <w:rPr>
+        <w:rFonts w:ascii="Courier New" w:hAnsi="Courier New" w:cs="Courier New" w:hint="default"/>
+      </w:rPr>
+    </w:lvl>
+    <w:lvl w:ilvl="8" w:tplc="080A0005" w:tentative="1">
+      <w:start w:val="1"/>
+      <w:numFmt w:val="bullet"/>
+      <w:lvlText w:val=""/>
+      <w:lvlJc w:val="left"/>
+      <w:pPr>
+        <w:ind w:left="6480" w:hanging="360"/>
+      </w:pPr>
+      <w:rPr>
+        <w:rFonts w:ascii="Wingdings" w:hAnsi="Wingdings" w:hint="default"/>
+      </w:rPr>
+    </w:lvl>
+  </w:abstractNum>
+  <w:abstractNum w:abstractNumId="2">
     <w:nsid w:val="326C0D3D"/>
     <w:multiLevelType w:val="hybridMultilevel"/>
     <w:tmpl w:val="2DA6A54A"/>
@@ -13498,7 +13715,7 @@
       </w:rPr>
     </w:lvl>
   </w:abstractNum>
-  <w:abstractNum w:abstractNumId="2">
+  <w:abstractNum w:abstractNumId="3">
     <w:nsid w:val="3A713503"/>
     <w:multiLevelType w:val="hybridMultilevel"/>
     <w:tmpl w:val="ADDEC1F6"/>
@@ -13587,7 +13804,7 @@
       </w:pPr>
     </w:lvl>
   </w:abstractNum>
-  <w:abstractNum w:abstractNumId="3">
+  <w:abstractNum w:abstractNumId="4">
     <w:nsid w:val="3E6F6555"/>
     <w:multiLevelType w:val="hybridMultilevel"/>
     <w:tmpl w:val="00923D3E"/>
@@ -13676,7 +13893,7 @@
       </w:pPr>
     </w:lvl>
   </w:abstractNum>
-  <w:abstractNum w:abstractNumId="4">
+  <w:abstractNum w:abstractNumId="5">
     <w:nsid w:val="5B2A10F1"/>
     <w:multiLevelType w:val="hybridMultilevel"/>
     <w:tmpl w:val="63CAB0F0"/>
@@ -13790,7 +14007,7 @@
       </w:rPr>
     </w:lvl>
   </w:abstractNum>
-  <w:abstractNum w:abstractNumId="5">
+  <w:abstractNum w:abstractNumId="6">
     <w:nsid w:val="5CA609BC"/>
     <w:multiLevelType w:val="multilevel"/>
     <w:tmpl w:val="3DD0B452"/>
@@ -13903,7 +14120,7 @@
       </w:rPr>
     </w:lvl>
   </w:abstractNum>
-  <w:abstractNum w:abstractNumId="6">
+  <w:abstractNum w:abstractNumId="7">
     <w:nsid w:val="7C1D3410"/>
     <w:multiLevelType w:val="hybridMultilevel"/>
     <w:tmpl w:val="350ED758"/>
@@ -14020,22 +14237,25 @@
     <w:abstractNumId w:val="0"/>
   </w:num>
   <w:num w:numId="2">
+    <w:abstractNumId w:val="3"/>
+  </w:num>
+  <w:num w:numId="3">
+    <w:abstractNumId w:val="4"/>
+  </w:num>
+  <w:num w:numId="4">
+    <w:abstractNumId w:val="6"/>
+  </w:num>
+  <w:num w:numId="5">
     <w:abstractNumId w:val="2"/>
   </w:num>
-  <w:num w:numId="3">
-    <w:abstractNumId w:val="3"/>
+  <w:num w:numId="6">
+    <w:abstractNumId w:val="7"/>
   </w:num>
-  <w:num w:numId="4">
+  <w:num w:numId="7">
     <w:abstractNumId w:val="5"/>
   </w:num>
-  <w:num w:numId="5">
+  <w:num w:numId="8">
     <w:abstractNumId w:val="1"/>
-  </w:num>
-  <w:num w:numId="6">
-    <w:abstractNumId w:val="6"/>
-  </w:num>
-  <w:num w:numId="7">
-    <w:abstractNumId w:val="4"/>
   </w:num>
 </w:numbering>
 </file>
@@ -14777,19 +14997,19 @@
 
 <file path=word/glossary/fontTable.xml><?xml version="1.0" encoding="utf-8"?>
 <w:fonts xmlns:r="http://schemas.openxmlformats.org/officeDocument/2006/relationships" xmlns:w="http://schemas.openxmlformats.org/wordprocessingml/2006/main">
-  <w:font w:name="Symbol">
-    <w:panose1 w:val="05050102010706020507"/>
-    <w:charset w:val="02"/>
-    <w:family w:val="roman"/>
+  <w:font w:name="Calibri">
+    <w:panose1 w:val="020F0502020204030204"/>
+    <w:charset w:val="00"/>
+    <w:family w:val="swiss"/>
     <w:pitch w:val="variable"/>
-    <w:sig w:usb0="00000000" w:usb1="10000000" w:usb2="00000000" w:usb3="00000000" w:csb0="80000000" w:csb1="00000000"/>
+    <w:sig w:usb0="E00002FF" w:usb1="4000ACFF" w:usb2="00000001" w:usb3="00000000" w:csb0="0000019F" w:csb1="00000000"/>
   </w:font>
   <w:font w:name="Times New Roman">
     <w:panose1 w:val="02020603050405020304"/>
     <w:charset w:val="00"/>
     <w:family w:val="roman"/>
     <w:pitch w:val="variable"/>
-    <w:sig w:usb0="E0002EFF" w:usb1="C0007843" w:usb2="00000009" w:usb3="00000000" w:csb0="000001FF" w:csb1="00000000"/>
+    <w:sig w:usb0="E0002AFF" w:usb1="C0007841" w:usb2="00000009" w:usb3="00000000" w:csb0="000001FF" w:csb1="00000000"/>
   </w:font>
   <w:font w:name="Courier New">
     <w:panose1 w:val="02070309020205020404"/>
@@ -14802,6 +15022,13 @@
     <w:panose1 w:val="05000000000000000000"/>
     <w:charset w:val="02"/>
     <w:family w:val="auto"/>
+    <w:pitch w:val="variable"/>
+    <w:sig w:usb0="00000000" w:usb1="10000000" w:usb2="00000000" w:usb3="00000000" w:csb0="80000000" w:csb1="00000000"/>
+  </w:font>
+  <w:font w:name="Symbol">
+    <w:panose1 w:val="05050102010706020507"/>
+    <w:charset w:val="02"/>
+    <w:family w:val="roman"/>
     <w:pitch w:val="variable"/>
     <w:sig w:usb0="00000000" w:usb1="10000000" w:usb2="00000000" w:usb3="00000000" w:csb0="80000000" w:csb1="00000000"/>
   </w:font>
@@ -14834,13 +15061,6 @@
     <w:pitch w:val="variable"/>
     <w:sig w:usb0="A00002EF" w:usb1="4000207B" w:usb2="00000000" w:usb3="00000000" w:csb0="0000019F" w:csb1="00000000"/>
   </w:font>
-  <w:font w:name="Calibri">
-    <w:panose1 w:val="020F0502020204030204"/>
-    <w:charset w:val="00"/>
-    <w:family w:val="swiss"/>
-    <w:pitch w:val="variable"/>
-    <w:sig w:usb0="E00002FF" w:usb1="4000ACFF" w:usb2="00000001" w:usb3="00000000" w:csb0="0000019F" w:csb1="00000000"/>
-  </w:font>
   <w:font w:name="Cambria">
     <w:panose1 w:val="02040503050406030204"/>
     <w:charset w:val="00"/>
@@ -14872,6 +15092,7 @@
     <w:rsid w:val="0040741D"/>
     <w:rsid w:val="0043555E"/>
     <w:rsid w:val="00443850"/>
+    <w:rsid w:val="00462C89"/>
     <w:rsid w:val="005306DA"/>
     <w:rsid w:val="005E0CE5"/>
     <w:rsid w:val="006A5736"/>
@@ -14900,8 +15121,8 @@
   </m:mathPr>
   <w:themeFontLang w:val="es-MX"/>
   <w:clrSchemeMapping w:bg1="light1" w:t1="dark1" w:bg2="light2" w:t2="dark2" w:accent1="accent1" w:accent2="accent2" w:accent3="accent3" w:accent4="accent4" w:accent5="accent5" w:accent6="accent6" w:hyperlink="hyperlink" w:followedHyperlink="followedHyperlink"/>
-  <w:decimalSymbol w:val=","/>
-  <w:listSeparator w:val=";"/>
+  <w:decimalSymbol w:val="."/>
+  <w:listSeparator w:val=","/>
 </w:settings>
 </file>
 
@@ -15380,7 +15601,7 @@
   <a:extraClrSchemeLst/>
   <a:extLst>
     <a:ext uri="{05A4C25C-085E-4340-85A3-A5531E510DB2}">
-      <thm15:themeFamily xmlns="" xmlns:thm15="http://schemas.microsoft.com/office/thememl/2012/main" name="Office Theme" id="{62F939B6-93AF-4DB8-9C6B-D6C7DFDC589F}" vid="{4A3C46E8-61CC-4603-A589-7422A47A8E4A}"/>
+      <thm15:themeFamily xmlns:thm15="http://schemas.microsoft.com/office/thememl/2012/main" xmlns="" name="Office Theme" id="{62F939B6-93AF-4DB8-9C6B-D6C7DFDC589F}" vid="{4A3C46E8-61CC-4603-A589-7422A47A8E4A}"/>
     </a:ext>
   </a:extLst>
 </a:theme>
@@ -15391,7 +15612,7 @@
 </file>
 
 <file path=customXml/itemProps1.xml><?xml version="1.0" encoding="utf-8"?>
-<ds:datastoreItem xmlns:ds="http://schemas.openxmlformats.org/officeDocument/2006/customXml" ds:itemID="{44D0A736-D37E-4AD3-B4FC-C25DD173BCC8}">
+<ds:datastoreItem xmlns:ds="http://schemas.openxmlformats.org/officeDocument/2006/customXml" ds:itemID="{E76F7D01-C978-4EF8-B2B9-BE9A9E1467CE}">
   <ds:schemaRefs>
     <ds:schemaRef ds:uri="http://schemas.openxmlformats.org/officeDocument/2006/bibliography"/>
   </ds:schemaRefs>

</xml_diff>

<commit_message>
Se agregan requisitos de interfaz
</commit_message>
<xml_diff>
--- a/Proyecto AE 1.0.docx
+++ b/Proyecto AE 1.0.docx
@@ -550,33 +550,8 @@
                       <w:rFonts w:asciiTheme="minorHAnsi" w:hAnsiTheme="minorHAnsi"/>
                       <w:lang w:val="es-MX"/>
                     </w:rPr>
-                    <w:t xml:space="preserve">Ramos </w:t>
+                    <w:t>Ramos Meraz Amairany</w:t>
                   </w:r>
-                  <w:proofErr w:type="spellStart"/>
-                  <w:r>
-                    <w:rPr>
-                      <w:rFonts w:asciiTheme="minorHAnsi" w:hAnsiTheme="minorHAnsi"/>
-                      <w:lang w:val="es-MX"/>
-                    </w:rPr>
-                    <w:t>Meraz</w:t>
-                  </w:r>
-                  <w:proofErr w:type="spellEnd"/>
-                  <w:r>
-                    <w:rPr>
-                      <w:rFonts w:asciiTheme="minorHAnsi" w:hAnsiTheme="minorHAnsi"/>
-                      <w:lang w:val="es-MX"/>
-                    </w:rPr>
-                    <w:t xml:space="preserve"> </w:t>
-                  </w:r>
-                  <w:proofErr w:type="spellStart"/>
-                  <w:r>
-                    <w:rPr>
-                      <w:rFonts w:asciiTheme="minorHAnsi" w:hAnsiTheme="minorHAnsi"/>
-                      <w:lang w:val="es-MX"/>
-                    </w:rPr>
-                    <w:t>Amairany</w:t>
-                  </w:r>
-                  <w:proofErr w:type="spellEnd"/>
                 </w:p>
                 <w:p>
                   <w:pPr>
@@ -596,17 +571,8 @@
                       <w:rFonts w:asciiTheme="minorHAnsi" w:hAnsiTheme="minorHAnsi"/>
                       <w:lang w:val="es-MX"/>
                     </w:rPr>
-                    <w:t xml:space="preserve">Román Navarro Claudia </w:t>
+                    <w:t>Román Navarro Claudia Janeth</w:t>
                   </w:r>
-                  <w:proofErr w:type="spellStart"/>
-                  <w:r>
-                    <w:rPr>
-                      <w:rFonts w:asciiTheme="minorHAnsi" w:hAnsiTheme="minorHAnsi"/>
-                      <w:lang w:val="es-MX"/>
-                    </w:rPr>
-                    <w:t>Janeth</w:t>
-                  </w:r>
-                  <w:proofErr w:type="spellEnd"/>
                 </w:p>
                 <w:p>
                   <w:pPr>
@@ -1272,7 +1238,6 @@
           <w:lang w:val="es-MX"/>
         </w:rPr>
       </w:pPr>
-      <w:proofErr w:type="spellStart"/>
       <w:r>
         <w:rPr>
           <w:rFonts w:asciiTheme="minorHAnsi" w:hAnsiTheme="minorHAnsi"/>
@@ -1280,57 +1245,7 @@
           <w:szCs w:val="28"/>
           <w:lang w:val="es-MX"/>
         </w:rPr>
-        <w:t>Amairany</w:t>
-      </w:r>
-      <w:proofErr w:type="spellEnd"/>
-      <w:r>
-        <w:rPr>
-          <w:rFonts w:asciiTheme="minorHAnsi" w:hAnsiTheme="minorHAnsi"/>
-          <w:sz w:val="28"/>
-          <w:szCs w:val="28"/>
-          <w:lang w:val="es-MX"/>
-        </w:rPr>
-        <w:t xml:space="preserve"> Ramos </w:t>
-      </w:r>
-      <w:proofErr w:type="spellStart"/>
-      <w:r>
-        <w:rPr>
-          <w:rFonts w:asciiTheme="minorHAnsi" w:hAnsiTheme="minorHAnsi"/>
-          <w:sz w:val="28"/>
-          <w:szCs w:val="28"/>
-          <w:lang w:val="es-MX"/>
-        </w:rPr>
-        <w:t>Meraz</w:t>
-      </w:r>
-      <w:proofErr w:type="spellEnd"/>
-      <w:r>
-        <w:rPr>
-          <w:rFonts w:asciiTheme="minorHAnsi" w:hAnsiTheme="minorHAnsi"/>
-          <w:sz w:val="28"/>
-          <w:szCs w:val="28"/>
-          <w:lang w:val="es-MX"/>
-        </w:rPr>
-        <w:t xml:space="preserve">, David Arcadio Arredondo Sainz, José Agustín Esquerra Morales, Jorge Eduardo Silva Carrillo, Claudia </w:t>
-      </w:r>
-      <w:proofErr w:type="spellStart"/>
-      <w:r>
-        <w:rPr>
-          <w:rFonts w:asciiTheme="minorHAnsi" w:hAnsiTheme="minorHAnsi"/>
-          <w:sz w:val="28"/>
-          <w:szCs w:val="28"/>
-          <w:lang w:val="es-MX"/>
-        </w:rPr>
-        <w:t>Janeth</w:t>
-      </w:r>
-      <w:proofErr w:type="spellEnd"/>
-      <w:r>
-        <w:rPr>
-          <w:rFonts w:asciiTheme="minorHAnsi" w:hAnsiTheme="minorHAnsi"/>
-          <w:sz w:val="28"/>
-          <w:szCs w:val="28"/>
-          <w:lang w:val="es-MX"/>
-        </w:rPr>
-        <w:t xml:space="preserve"> Román Navarro, </w:t>
+        <w:t xml:space="preserve">Amairany Ramos Meraz, David Arcadio Arredondo Sainz, José Agustín Esquerra Morales, Jorge Eduardo Silva Carrillo, Claudia Janeth Román Navarro, </w:t>
       </w:r>
       <w:r>
         <w:rPr>
@@ -1712,7 +1627,6 @@
                 <w:lang w:val="es-MX"/>
               </w:rPr>
             </w:pPr>
-            <w:proofErr w:type="spellStart"/>
             <w:r>
               <w:rPr>
                 <w:rFonts w:asciiTheme="minorHAnsi" w:hAnsiTheme="minorHAnsi"/>
@@ -1720,37 +1634,7 @@
                 <w:szCs w:val="28"/>
                 <w:lang w:val="es-MX"/>
               </w:rPr>
-              <w:t>Amairany</w:t>
-            </w:r>
-            <w:proofErr w:type="spellEnd"/>
-            <w:r>
-              <w:rPr>
-                <w:rFonts w:asciiTheme="minorHAnsi" w:hAnsiTheme="minorHAnsi"/>
-                <w:sz w:val="28"/>
-                <w:szCs w:val="28"/>
-                <w:lang w:val="es-MX"/>
-              </w:rPr>
-              <w:t xml:space="preserve"> Ramos </w:t>
-            </w:r>
-            <w:proofErr w:type="spellStart"/>
-            <w:r>
-              <w:rPr>
-                <w:rFonts w:asciiTheme="minorHAnsi" w:hAnsiTheme="minorHAnsi"/>
-                <w:sz w:val="28"/>
-                <w:szCs w:val="28"/>
-                <w:lang w:val="es-MX"/>
-              </w:rPr>
-              <w:t>Meraz</w:t>
-            </w:r>
-            <w:proofErr w:type="spellEnd"/>
-            <w:r>
-              <w:rPr>
-                <w:rFonts w:asciiTheme="minorHAnsi" w:hAnsiTheme="minorHAnsi"/>
-                <w:sz w:val="28"/>
-                <w:szCs w:val="28"/>
-                <w:lang w:val="es-MX"/>
-              </w:rPr>
-              <w:t>, David Arcadio Arredondo Sainz</w:t>
+              <w:t>Amairany Ramos Meraz, David Arcadio Arredondo Sainz</w:t>
             </w:r>
             <w:r>
               <w:rPr>
@@ -1869,7 +1753,6 @@
                 <w:lang w:val="es-MX"/>
               </w:rPr>
             </w:pPr>
-            <w:proofErr w:type="spellStart"/>
             <w:r>
               <w:rPr>
                 <w:rFonts w:asciiTheme="minorHAnsi" w:hAnsiTheme="minorHAnsi"/>
@@ -1877,29 +1760,8 @@
                 <w:szCs w:val="28"/>
                 <w:lang w:val="es-MX"/>
               </w:rPr>
-              <w:t>Amairany</w:t>
-            </w:r>
-            <w:proofErr w:type="spellEnd"/>
-            <w:r>
-              <w:rPr>
-                <w:rFonts w:asciiTheme="minorHAnsi" w:hAnsiTheme="minorHAnsi"/>
-                <w:sz w:val="28"/>
-                <w:szCs w:val="28"/>
-                <w:lang w:val="es-MX"/>
-              </w:rPr>
-              <w:t xml:space="preserve"> Ramos </w:t>
-            </w:r>
-            <w:proofErr w:type="spellStart"/>
-            <w:r>
-              <w:rPr>
-                <w:rFonts w:asciiTheme="minorHAnsi" w:hAnsiTheme="minorHAnsi"/>
-                <w:sz w:val="28"/>
-                <w:szCs w:val="28"/>
-                <w:lang w:val="es-MX"/>
-              </w:rPr>
-              <w:t>Meraz</w:t>
-            </w:r>
-            <w:proofErr w:type="spellEnd"/>
+              <w:t>Amairany Ramos Meraz</w:t>
+            </w:r>
           </w:p>
         </w:tc>
       </w:tr>
@@ -2126,7 +1988,6 @@
                 <w:lang w:val="es-MX"/>
               </w:rPr>
             </w:pPr>
-            <w:proofErr w:type="spellStart"/>
             <w:r>
               <w:rPr>
                 <w:rFonts w:asciiTheme="minorHAnsi" w:hAnsiTheme="minorHAnsi"/>
@@ -2134,29 +1995,8 @@
                 <w:szCs w:val="28"/>
                 <w:lang w:val="es-MX"/>
               </w:rPr>
-              <w:t>Amairany</w:t>
-            </w:r>
-            <w:proofErr w:type="spellEnd"/>
-            <w:r>
-              <w:rPr>
-                <w:rFonts w:asciiTheme="minorHAnsi" w:hAnsiTheme="minorHAnsi"/>
-                <w:sz w:val="28"/>
-                <w:szCs w:val="28"/>
-                <w:lang w:val="es-MX"/>
-              </w:rPr>
-              <w:t xml:space="preserve"> Ramos </w:t>
-            </w:r>
-            <w:proofErr w:type="spellStart"/>
-            <w:r>
-              <w:rPr>
-                <w:rFonts w:asciiTheme="minorHAnsi" w:hAnsiTheme="minorHAnsi"/>
-                <w:sz w:val="28"/>
-                <w:szCs w:val="28"/>
-                <w:lang w:val="es-MX"/>
-              </w:rPr>
-              <w:t>Meraz</w:t>
-            </w:r>
-            <w:proofErr w:type="spellEnd"/>
+              <w:t>Amairany Ramos Meraz</w:t>
+            </w:r>
           </w:p>
         </w:tc>
       </w:tr>
@@ -2529,6 +2369,222 @@
           </w:p>
         </w:tc>
       </w:tr>
+      <w:tr>
+        <w:trPr>
+          <w:cnfStyle w:val="000000010000"/>
+          <w:trHeight w:val="930"/>
+        </w:trPr>
+        <w:tc>
+          <w:tcPr>
+            <w:cnfStyle w:val="001000000000"/>
+            <w:tcW w:w="1086" w:type="dxa"/>
+            <w:vAlign w:val="center"/>
+          </w:tcPr>
+          <w:p>
+            <w:pPr>
+              <w:pStyle w:val="Standard"/>
+              <w:jc w:val="center"/>
+              <w:rPr>
+                <w:rFonts w:asciiTheme="minorHAnsi" w:hAnsiTheme="minorHAnsi"/>
+                <w:sz w:val="28"/>
+                <w:szCs w:val="28"/>
+                <w:lang w:val="es-MX"/>
+              </w:rPr>
+            </w:pPr>
+            <w:r>
+              <w:rPr>
+                <w:rFonts w:asciiTheme="minorHAnsi" w:hAnsiTheme="minorHAnsi"/>
+                <w:sz w:val="28"/>
+                <w:szCs w:val="28"/>
+                <w:lang w:val="es-MX"/>
+              </w:rPr>
+              <w:t>1.</w:t>
+            </w:r>
+            <w:r>
+              <w:rPr>
+                <w:rFonts w:asciiTheme="minorHAnsi" w:hAnsiTheme="minorHAnsi"/>
+                <w:sz w:val="28"/>
+                <w:szCs w:val="28"/>
+                <w:lang w:val="es-MX"/>
+              </w:rPr>
+              <w:t>7</w:t>
+            </w:r>
+          </w:p>
+        </w:tc>
+        <w:tc>
+          <w:tcPr>
+            <w:tcW w:w="1574" w:type="dxa"/>
+            <w:vAlign w:val="center"/>
+          </w:tcPr>
+          <w:p>
+            <w:pPr>
+              <w:pStyle w:val="Standard"/>
+              <w:jc w:val="center"/>
+              <w:cnfStyle w:val="000000010000"/>
+              <w:rPr>
+                <w:rFonts w:asciiTheme="minorHAnsi" w:hAnsiTheme="minorHAnsi"/>
+                <w:sz w:val="28"/>
+                <w:szCs w:val="28"/>
+                <w:lang w:val="es-MX"/>
+              </w:rPr>
+            </w:pPr>
+            <w:r>
+              <w:rPr>
+                <w:rFonts w:asciiTheme="minorHAnsi" w:hAnsiTheme="minorHAnsi"/>
+                <w:sz w:val="28"/>
+                <w:szCs w:val="28"/>
+                <w:lang w:val="es-MX"/>
+              </w:rPr>
+              <w:t>27/05/2015</w:t>
+            </w:r>
+          </w:p>
+        </w:tc>
+        <w:tc>
+          <w:tcPr>
+            <w:tcW w:w="2977" w:type="dxa"/>
+            <w:vAlign w:val="center"/>
+          </w:tcPr>
+          <w:p>
+            <w:pPr>
+              <w:pStyle w:val="Standard"/>
+              <w:jc w:val="center"/>
+              <w:cnfStyle w:val="000000010000"/>
+              <w:rPr>
+                <w:rFonts w:asciiTheme="minorHAnsi" w:hAnsiTheme="minorHAnsi"/>
+                <w:sz w:val="28"/>
+                <w:szCs w:val="28"/>
+                <w:lang w:val="es-MX"/>
+              </w:rPr>
+            </w:pPr>
+            <w:r>
+              <w:rPr>
+                <w:rFonts w:asciiTheme="minorHAnsi" w:hAnsiTheme="minorHAnsi"/>
+                <w:sz w:val="28"/>
+                <w:szCs w:val="28"/>
+                <w:lang w:val="es-MX"/>
+              </w:rPr>
+              <w:t>Se agregan los r</w:t>
+            </w:r>
+            <w:r>
+              <w:rPr>
+                <w:rFonts w:asciiTheme="minorHAnsi" w:hAnsiTheme="minorHAnsi"/>
+                <w:sz w:val="28"/>
+                <w:szCs w:val="28"/>
+                <w:lang w:val="es-MX"/>
+              </w:rPr>
+              <w:t>equisitos de interfaces.</w:t>
+            </w:r>
+          </w:p>
+        </w:tc>
+        <w:tc>
+          <w:tcPr>
+            <w:tcW w:w="3969" w:type="dxa"/>
+            <w:vAlign w:val="center"/>
+          </w:tcPr>
+          <w:p>
+            <w:pPr>
+              <w:pStyle w:val="Standard"/>
+              <w:cnfStyle w:val="000000010000"/>
+              <w:rPr>
+                <w:rFonts w:asciiTheme="minorHAnsi" w:hAnsiTheme="minorHAnsi"/>
+                <w:sz w:val="28"/>
+                <w:szCs w:val="28"/>
+                <w:lang w:val="es-MX"/>
+              </w:rPr>
+            </w:pPr>
+            <w:r>
+              <w:rPr>
+                <w:rFonts w:asciiTheme="minorHAnsi" w:hAnsiTheme="minorHAnsi"/>
+                <w:sz w:val="28"/>
+                <w:szCs w:val="28"/>
+                <w:lang w:val="es-MX"/>
+              </w:rPr>
+              <w:t>David Arcadio Arredondo Sainz</w:t>
+            </w:r>
+          </w:p>
+        </w:tc>
+      </w:tr>
+      <w:tr>
+        <w:trPr>
+          <w:cnfStyle w:val="000000100000"/>
+          <w:trHeight w:val="930"/>
+        </w:trPr>
+        <w:tc>
+          <w:tcPr>
+            <w:cnfStyle w:val="001000000000"/>
+            <w:tcW w:w="1086" w:type="dxa"/>
+            <w:vAlign w:val="center"/>
+          </w:tcPr>
+          <w:p>
+            <w:pPr>
+              <w:pStyle w:val="Standard"/>
+              <w:jc w:val="center"/>
+              <w:rPr>
+                <w:rFonts w:asciiTheme="minorHAnsi" w:hAnsiTheme="minorHAnsi"/>
+                <w:sz w:val="28"/>
+                <w:szCs w:val="28"/>
+                <w:lang w:val="es-MX"/>
+              </w:rPr>
+            </w:pPr>
+          </w:p>
+        </w:tc>
+        <w:tc>
+          <w:tcPr>
+            <w:tcW w:w="1574" w:type="dxa"/>
+            <w:vAlign w:val="center"/>
+          </w:tcPr>
+          <w:p>
+            <w:pPr>
+              <w:pStyle w:val="Standard"/>
+              <w:jc w:val="center"/>
+              <w:cnfStyle w:val="000000100000"/>
+              <w:rPr>
+                <w:rFonts w:asciiTheme="minorHAnsi" w:hAnsiTheme="minorHAnsi"/>
+                <w:sz w:val="28"/>
+                <w:szCs w:val="28"/>
+                <w:lang w:val="es-MX"/>
+              </w:rPr>
+            </w:pPr>
+          </w:p>
+        </w:tc>
+        <w:tc>
+          <w:tcPr>
+            <w:tcW w:w="2977" w:type="dxa"/>
+            <w:vAlign w:val="center"/>
+          </w:tcPr>
+          <w:p>
+            <w:pPr>
+              <w:pStyle w:val="Standard"/>
+              <w:jc w:val="center"/>
+              <w:cnfStyle w:val="000000100000"/>
+              <w:rPr>
+                <w:rFonts w:asciiTheme="minorHAnsi" w:hAnsiTheme="minorHAnsi"/>
+                <w:sz w:val="28"/>
+                <w:szCs w:val="28"/>
+                <w:lang w:val="es-MX"/>
+              </w:rPr>
+            </w:pPr>
+          </w:p>
+        </w:tc>
+        <w:tc>
+          <w:tcPr>
+            <w:tcW w:w="3969" w:type="dxa"/>
+            <w:vAlign w:val="center"/>
+          </w:tcPr>
+          <w:p>
+            <w:pPr>
+              <w:pStyle w:val="Standard"/>
+              <w:cnfStyle w:val="000000100000"/>
+              <w:rPr>
+                <w:rFonts w:asciiTheme="minorHAnsi" w:hAnsiTheme="minorHAnsi"/>
+                <w:sz w:val="28"/>
+                <w:szCs w:val="28"/>
+                <w:lang w:val="es-MX"/>
+              </w:rPr>
+            </w:pPr>
+          </w:p>
+        </w:tc>
+      </w:tr>
     </w:tbl>
     <w:p>
       <w:pPr>
@@ -2852,7 +2908,6 @@
           <w:szCs w:val="32"/>
           <w:lang w:val="es-MX"/>
         </w:rPr>
-        <w:lastRenderedPageBreak/>
         <w:t>3. Contexto</w:t>
       </w:r>
     </w:p>
@@ -3671,7 +3726,17 @@
           <w:szCs w:val="32"/>
           <w:lang w:val="es-MX"/>
         </w:rPr>
-        <w:t xml:space="preserve"> con un</w:t>
+        <w:t xml:space="preserve"> con </w:t>
+      </w:r>
+      <w:r>
+        <w:rPr>
+          <w:rFonts w:asciiTheme="minorHAnsi" w:eastAsiaTheme="minorEastAsia" w:hAnsiTheme="minorHAnsi" w:cstheme="minorBidi"/>
+          <w:sz w:val="32"/>
+          <w:szCs w:val="32"/>
+          <w:lang w:val="es-MX"/>
+        </w:rPr>
+        <w:lastRenderedPageBreak/>
+        <w:t>un</w:t>
       </w:r>
       <w:r>
         <w:rPr>
@@ -3698,67 +3763,16 @@
           <w:szCs w:val="32"/>
           <w:lang w:val="es-MX"/>
         </w:rPr>
-        <w:t xml:space="preserve">ogle </w:t>
-      </w:r>
-      <w:proofErr w:type="spellStart"/>
-      <w:r>
-        <w:rPr>
-          <w:rFonts w:asciiTheme="minorHAnsi" w:eastAsiaTheme="minorEastAsia" w:hAnsiTheme="minorHAnsi" w:cstheme="minorBidi"/>
-          <w:sz w:val="32"/>
-          <w:szCs w:val="32"/>
-          <w:lang w:val="es-MX"/>
-        </w:rPr>
-        <w:t>Chrome</w:t>
-      </w:r>
-      <w:proofErr w:type="spellEnd"/>
-      <w:r>
-        <w:rPr>
-          <w:rFonts w:asciiTheme="minorHAnsi" w:eastAsiaTheme="minorEastAsia" w:hAnsiTheme="minorHAnsi" w:cstheme="minorBidi"/>
-          <w:sz w:val="32"/>
-          <w:szCs w:val="32"/>
-          <w:lang w:val="es-MX"/>
-        </w:rPr>
-        <w:t xml:space="preserve">, </w:t>
-      </w:r>
-      <w:proofErr w:type="spellStart"/>
-      <w:r>
-        <w:rPr>
-          <w:rFonts w:asciiTheme="minorHAnsi" w:eastAsiaTheme="minorEastAsia" w:hAnsiTheme="minorHAnsi" w:cstheme="minorBidi"/>
-          <w:sz w:val="32"/>
-          <w:szCs w:val="32"/>
-          <w:lang w:val="es-MX"/>
-        </w:rPr>
-        <w:t>Mozilla</w:t>
-      </w:r>
-      <w:proofErr w:type="spellEnd"/>
-      <w:r>
-        <w:rPr>
-          <w:rFonts w:asciiTheme="minorHAnsi" w:eastAsiaTheme="minorEastAsia" w:hAnsiTheme="minorHAnsi" w:cstheme="minorBidi"/>
-          <w:sz w:val="32"/>
-          <w:szCs w:val="32"/>
-          <w:lang w:val="es-MX"/>
-        </w:rPr>
-        <w:t xml:space="preserve"> </w:t>
-      </w:r>
-      <w:proofErr w:type="spellStart"/>
-      <w:r>
-        <w:rPr>
-          <w:rFonts w:asciiTheme="minorHAnsi" w:eastAsiaTheme="minorEastAsia" w:hAnsiTheme="minorHAnsi" w:cstheme="minorBidi"/>
-          <w:sz w:val="32"/>
-          <w:szCs w:val="32"/>
-          <w:lang w:val="es-MX"/>
-        </w:rPr>
-        <w:t>Firefox</w:t>
-      </w:r>
-      <w:proofErr w:type="spellEnd"/>
-      <w:r>
-        <w:rPr>
-          <w:rFonts w:asciiTheme="minorHAnsi" w:eastAsiaTheme="minorEastAsia" w:hAnsiTheme="minorHAnsi" w:cstheme="minorBidi"/>
-          <w:sz w:val="32"/>
-          <w:szCs w:val="32"/>
-          <w:lang w:val="es-MX"/>
-        </w:rPr>
-        <w:t>).</w:t>
+        <w:t>ogle Chrome, Mozilla</w:t>
+      </w:r>
+      <w:r>
+        <w:rPr>
+          <w:rFonts w:asciiTheme="minorHAnsi" w:eastAsiaTheme="minorEastAsia" w:hAnsiTheme="minorHAnsi" w:cstheme="minorBidi"/>
+          <w:sz w:val="32"/>
+          <w:szCs w:val="32"/>
+          <w:lang w:val="es-MX"/>
+        </w:rPr>
+        <w:t xml:space="preserve"> Firefox).</w:t>
       </w:r>
     </w:p>
     <w:p>
@@ -3936,7 +3950,6 @@
           <w:szCs w:val="32"/>
           <w:lang w:val="es-MX"/>
         </w:rPr>
-        <w:lastRenderedPageBreak/>
         <w:t xml:space="preserve">RNF9.- </w:t>
       </w:r>
       <w:r>
@@ -4250,6 +4263,18 @@
         </w:rPr>
         <w:t>poder recuperarse rápidamente de un fallo, si es que llegara a suceder.</w:t>
       </w:r>
+    </w:p>
+    <w:p>
+      <w:pPr>
+        <w:pStyle w:val="Standard"/>
+        <w:jc w:val="both"/>
+        <w:rPr>
+          <w:rFonts w:asciiTheme="minorHAnsi" w:eastAsiaTheme="minorEastAsia" w:hAnsiTheme="minorHAnsi" w:cstheme="minorBidi"/>
+          <w:sz w:val="32"/>
+          <w:szCs w:val="32"/>
+          <w:lang w:val="es-MX"/>
+        </w:rPr>
+      </w:pPr>
     </w:p>
     <w:p>
       <w:pPr>
@@ -4368,16 +4393,7 @@
           <w:szCs w:val="32"/>
           <w:lang w:val="es-MX"/>
         </w:rPr>
-        <w:t xml:space="preserve"> </w:t>
-      </w:r>
-      <w:r>
-        <w:rPr>
-          <w:rFonts w:asciiTheme="minorHAnsi" w:eastAsiaTheme="minorEastAsia" w:hAnsiTheme="minorHAnsi" w:cstheme="minorBidi"/>
-          <w:sz w:val="32"/>
-          <w:szCs w:val="32"/>
-          <w:lang w:val="es-MX"/>
-        </w:rPr>
-        <w:t>descripción está en la t</w:t>
+        <w:t xml:space="preserve"> descripción está en la t</w:t>
       </w:r>
       <w:r>
         <w:rPr>
@@ -4603,6 +4619,7 @@
                 <w:szCs w:val="32"/>
                 <w:lang w:val="es-MX"/>
               </w:rPr>
+              <w:lastRenderedPageBreak/>
               <w:t>Evento externo 1</w:t>
             </w:r>
           </w:p>
@@ -4627,21 +4644,45 @@
                 <w:szCs w:val="32"/>
                 <w:lang w:val="es-MX"/>
               </w:rPr>
-              <w:t xml:space="preserve">La aplicación debe mostrar la información cuando un usuario se </w:t>
-            </w:r>
-            <w:r>
+              <w:t>La aplicación debe mostrar la información cuando un usuario se autentifique</w:t>
+            </w:r>
+          </w:p>
+        </w:tc>
+        <w:tc>
+          <w:tcPr>
+            <w:tcW w:w="1559" w:type="dxa"/>
+          </w:tcPr>
+          <w:p>
+            <w:pPr>
+              <w:pStyle w:val="Standard"/>
+              <w:cnfStyle w:val="000000100000"/>
               <w:rPr>
                 <w:rFonts w:ascii="Arial" w:eastAsiaTheme="minorEastAsia" w:hAnsi="Arial" w:cs="Arial"/>
                 <w:szCs w:val="32"/>
                 <w:lang w:val="es-MX"/>
               </w:rPr>
-              <w:t>autentifique</w:t>
-            </w:r>
-          </w:p>
-        </w:tc>
-        <w:tc>
-          <w:tcPr>
-            <w:tcW w:w="1559" w:type="dxa"/>
+            </w:pPr>
+            <w:r>
+              <w:rPr>
+                <w:rFonts w:ascii="Arial" w:eastAsiaTheme="minorEastAsia" w:hAnsi="Arial" w:cs="Arial"/>
+                <w:szCs w:val="32"/>
+                <w:lang w:val="es-MX"/>
+              </w:rPr>
+              <w:t xml:space="preserve">El usuario al ingresar a  </w:t>
+            </w:r>
+            <w:r>
+              <w:rPr>
+                <w:rFonts w:ascii="Arial" w:eastAsiaTheme="minorEastAsia" w:hAnsi="Arial" w:cs="Arial"/>
+                <w:szCs w:val="32"/>
+                <w:lang w:val="es-MX"/>
+              </w:rPr>
+              <w:t>la aplicación.</w:t>
+            </w:r>
+          </w:p>
+        </w:tc>
+        <w:tc>
+          <w:tcPr>
+            <w:tcW w:w="2126" w:type="dxa"/>
           </w:tcPr>
           <w:p>
             <w:pPr>
@@ -4659,63 +4700,7 @@
                 <w:szCs w:val="32"/>
                 <w:lang w:val="es-MX"/>
               </w:rPr>
-              <w:t xml:space="preserve">El usuario al ingresar a  </w:t>
-            </w:r>
-            <w:r>
-              <w:rPr>
-                <w:rFonts w:ascii="Arial" w:eastAsiaTheme="minorEastAsia" w:hAnsi="Arial" w:cs="Arial"/>
-                <w:szCs w:val="32"/>
-                <w:lang w:val="es-MX"/>
-              </w:rPr>
-              <w:t>la aplicación</w:t>
-            </w:r>
-            <w:r>
-              <w:rPr>
-                <w:rFonts w:ascii="Arial" w:eastAsiaTheme="minorEastAsia" w:hAnsi="Arial" w:cs="Arial"/>
-                <w:szCs w:val="32"/>
-                <w:lang w:val="es-MX"/>
-              </w:rPr>
-              <w:t>.</w:t>
-            </w:r>
-          </w:p>
-        </w:tc>
-        <w:tc>
-          <w:tcPr>
-            <w:tcW w:w="2126" w:type="dxa"/>
-          </w:tcPr>
-          <w:p>
-            <w:pPr>
-              <w:pStyle w:val="Standard"/>
-              <w:cnfStyle w:val="000000100000"/>
-              <w:rPr>
-                <w:rFonts w:ascii="Arial" w:eastAsiaTheme="minorEastAsia" w:hAnsi="Arial" w:cs="Arial"/>
-                <w:szCs w:val="32"/>
-                <w:lang w:val="es-MX"/>
-              </w:rPr>
-            </w:pPr>
-            <w:r>
-              <w:rPr>
-                <w:rFonts w:ascii="Arial" w:eastAsiaTheme="minorEastAsia" w:hAnsi="Arial" w:cs="Arial"/>
-                <w:szCs w:val="32"/>
-                <w:lang w:val="es-MX"/>
-              </w:rPr>
-              <w:t xml:space="preserve">El parámetro será el usuario que se debe </w:t>
-            </w:r>
-            <w:r>
-              <w:rPr>
-                <w:rFonts w:ascii="Arial" w:eastAsiaTheme="minorEastAsia" w:hAnsi="Arial" w:cs="Arial"/>
-                <w:szCs w:val="32"/>
-                <w:lang w:val="es-MX"/>
-              </w:rPr>
-              <w:t>autentificar</w:t>
-            </w:r>
-            <w:r>
-              <w:rPr>
-                <w:rFonts w:ascii="Arial" w:eastAsiaTheme="minorEastAsia" w:hAnsi="Arial" w:cs="Arial"/>
-                <w:szCs w:val="32"/>
-                <w:lang w:val="es-MX"/>
-              </w:rPr>
-              <w:t xml:space="preserve"> con un usuario y contraseña correctos.</w:t>
+              <w:t>El parámetro será el usuario que se debe autentificar con un usuario y contraseña correctos.</w:t>
             </w:r>
           </w:p>
         </w:tc>
@@ -4769,7 +4754,6 @@
                 <w:szCs w:val="32"/>
                 <w:lang w:val="es-MX"/>
               </w:rPr>
-              <w:lastRenderedPageBreak/>
               <w:t>Evento externo 2</w:t>
             </w:r>
           </w:p>
@@ -4842,39 +4826,7 @@
                 <w:szCs w:val="32"/>
                 <w:lang w:val="es-MX"/>
               </w:rPr>
-              <w:t xml:space="preserve">El </w:t>
-            </w:r>
-            <w:r>
-              <w:rPr>
-                <w:rFonts w:ascii="Arial" w:eastAsiaTheme="minorEastAsia" w:hAnsi="Arial" w:cs="Arial"/>
-                <w:szCs w:val="32"/>
-                <w:lang w:val="es-MX"/>
-              </w:rPr>
-              <w:t>usuario</w:t>
-            </w:r>
-            <w:r>
-              <w:rPr>
-                <w:rFonts w:ascii="Arial" w:eastAsiaTheme="minorEastAsia" w:hAnsi="Arial" w:cs="Arial"/>
-                <w:szCs w:val="32"/>
-                <w:lang w:val="es-MX"/>
-              </w:rPr>
-              <w:t xml:space="preserve">, que debe </w:t>
-            </w:r>
-            <w:r>
-              <w:rPr>
-                <w:rFonts w:ascii="Arial" w:eastAsiaTheme="minorEastAsia" w:hAnsi="Arial" w:cs="Arial"/>
-                <w:szCs w:val="32"/>
-                <w:lang w:val="es-MX"/>
-              </w:rPr>
-              <w:t>autentificarse</w:t>
-            </w:r>
-            <w:r>
-              <w:rPr>
-                <w:rFonts w:ascii="Arial" w:eastAsiaTheme="minorEastAsia" w:hAnsi="Arial" w:cs="Arial"/>
-                <w:szCs w:val="32"/>
-                <w:lang w:val="es-MX"/>
-              </w:rPr>
-              <w:t xml:space="preserve"> con un usuario y contraseña válidos.</w:t>
+              <w:t>El usuario, que debe autentificarse con un usuario y contraseña válidos.</w:t>
             </w:r>
           </w:p>
         </w:tc>
@@ -4906,7 +4858,7 @@
       <w:tr>
         <w:trPr>
           <w:cnfStyle w:val="000000100000"/>
-          <w:trHeight w:val="2400"/>
+          <w:trHeight w:val="1596"/>
         </w:trPr>
         <w:tc>
           <w:tcPr>
@@ -4928,7 +4880,15 @@
                 <w:szCs w:val="32"/>
                 <w:lang w:val="es-MX"/>
               </w:rPr>
-              <w:t>Evento externo 3</w:t>
+              <w:t xml:space="preserve">Evento externo </w:t>
+            </w:r>
+            <w:r>
+              <w:rPr>
+                <w:rFonts w:ascii="Arial" w:eastAsiaTheme="minorEastAsia" w:hAnsi="Arial" w:cs="Arial"/>
+                <w:szCs w:val="32"/>
+                <w:lang w:val="es-MX"/>
+              </w:rPr>
+              <w:t>3</w:t>
             </w:r>
           </w:p>
         </w:tc>
@@ -4952,7 +4912,7 @@
                 <w:szCs w:val="32"/>
                 <w:lang w:val="es-MX"/>
               </w:rPr>
-              <w:t xml:space="preserve">La aplicación debe detectar si se encuentra ocupada la fecha solicitada, para apartar el laboratorio. </w:t>
+              <w:t>El usuario registrara la asistencia de los alumnos.</w:t>
             </w:r>
           </w:p>
         </w:tc>
@@ -4976,7 +4936,7 @@
                 <w:szCs w:val="32"/>
                 <w:lang w:val="es-MX"/>
               </w:rPr>
-              <w:t>El usuario reservando un laboratorio.</w:t>
+              <w:t>El usuario ira llenando las casillas correspondientes a asistencia, retardo y falto</w:t>
             </w:r>
           </w:p>
         </w:tc>
@@ -5000,7 +4960,7 @@
                 <w:szCs w:val="32"/>
                 <w:lang w:val="es-MX"/>
               </w:rPr>
-              <w:t>Un nombre de laboratorio valido, nombre de maestro, una fecha de reservación, un nombre de práctica.</w:t>
+              <w:t>El usuario no debe de dejar ningún alumno sin registro de asistencia.</w:t>
             </w:r>
           </w:p>
         </w:tc>
@@ -5024,7 +4984,23 @@
                 <w:szCs w:val="32"/>
                 <w:lang w:val="es-MX"/>
               </w:rPr>
-              <w:t>Si la fecha solicitada está ocupada, o no.</w:t>
+              <w:t>Un mensaje de registro exitoso</w:t>
+            </w:r>
+            <w:r>
+              <w:rPr>
+                <w:rFonts w:ascii="Arial" w:eastAsiaTheme="minorEastAsia" w:hAnsi="Arial" w:cs="Arial"/>
+                <w:szCs w:val="32"/>
+                <w:lang w:val="es-MX"/>
+              </w:rPr>
+              <w:t xml:space="preserve"> de la asistencia de todos los alumnos del grupo</w:t>
+            </w:r>
+            <w:r>
+              <w:rPr>
+                <w:rFonts w:ascii="Arial" w:eastAsiaTheme="minorEastAsia" w:hAnsi="Arial" w:cs="Arial"/>
+                <w:szCs w:val="32"/>
+                <w:lang w:val="es-MX"/>
+              </w:rPr>
+              <w:t>.</w:t>
             </w:r>
           </w:p>
         </w:tc>
@@ -5078,21 +5054,37 @@
                 <w:szCs w:val="32"/>
                 <w:lang w:val="es-MX"/>
               </w:rPr>
-              <w:t>La aplicaci</w:t>
-            </w:r>
-            <w:r>
+              <w:t>Creación del reporte semanal</w:t>
+            </w:r>
+          </w:p>
+        </w:tc>
+        <w:tc>
+          <w:tcPr>
+            <w:tcW w:w="1559" w:type="dxa"/>
+          </w:tcPr>
+          <w:p>
+            <w:pPr>
+              <w:pStyle w:val="Standard"/>
+              <w:cnfStyle w:val="000000010000"/>
               <w:rPr>
                 <w:rFonts w:ascii="Arial" w:eastAsiaTheme="minorEastAsia" w:hAnsi="Arial" w:cs="Arial"/>
                 <w:szCs w:val="32"/>
                 <w:lang w:val="es-MX"/>
               </w:rPr>
-              <w:t>ón debe registrar la entrada de alumnos al laboratorio</w:t>
-            </w:r>
-          </w:p>
-        </w:tc>
-        <w:tc>
-          <w:tcPr>
-            <w:tcW w:w="1559" w:type="dxa"/>
+            </w:pPr>
+            <w:r>
+              <w:rPr>
+                <w:rFonts w:ascii="Arial" w:eastAsiaTheme="minorEastAsia" w:hAnsi="Arial" w:cs="Arial"/>
+                <w:szCs w:val="32"/>
+                <w:lang w:val="es-MX"/>
+              </w:rPr>
+              <w:t xml:space="preserve">El sistema creara un reporte semanal para automáticamente cada semana </w:t>
+            </w:r>
+          </w:p>
+        </w:tc>
+        <w:tc>
+          <w:tcPr>
+            <w:tcW w:w="2126" w:type="dxa"/>
           </w:tcPr>
           <w:p>
             <w:pPr>
@@ -5110,13 +5102,13 @@
                 <w:szCs w:val="32"/>
                 <w:lang w:val="es-MX"/>
               </w:rPr>
-              <w:t>El alumno al registrar su número de control en la aplicación</w:t>
-            </w:r>
-          </w:p>
-        </w:tc>
-        <w:tc>
-          <w:tcPr>
-            <w:tcW w:w="2126" w:type="dxa"/>
+              <w:t>El sistema debe de realizar el reporte completo .</w:t>
+            </w:r>
+          </w:p>
+        </w:tc>
+        <w:tc>
+          <w:tcPr>
+            <w:tcW w:w="2000" w:type="dxa"/>
           </w:tcPr>
           <w:p>
             <w:pPr>
@@ -5134,31 +5126,7 @@
                 <w:szCs w:val="32"/>
                 <w:lang w:val="es-MX"/>
               </w:rPr>
-              <w:t>El alumno que debe registrarse con un número de control valido y con vigencia.</w:t>
-            </w:r>
-          </w:p>
-        </w:tc>
-        <w:tc>
-          <w:tcPr>
-            <w:tcW w:w="2000" w:type="dxa"/>
-          </w:tcPr>
-          <w:p>
-            <w:pPr>
-              <w:pStyle w:val="Standard"/>
-              <w:cnfStyle w:val="000000010000"/>
-              <w:rPr>
-                <w:rFonts w:ascii="Arial" w:eastAsiaTheme="minorEastAsia" w:hAnsi="Arial" w:cs="Arial"/>
-                <w:szCs w:val="32"/>
-                <w:lang w:val="es-MX"/>
-              </w:rPr>
-            </w:pPr>
-            <w:r>
-              <w:rPr>
-                <w:rFonts w:ascii="Arial" w:eastAsiaTheme="minorEastAsia" w:hAnsi="Arial" w:cs="Arial"/>
-                <w:szCs w:val="32"/>
-                <w:lang w:val="es-MX"/>
-              </w:rPr>
-              <w:t>Un mensaje de registro exitoso.</w:t>
+              <w:t>Mostrar la información necesaria para el control de las asistencias totales al final del curso.</w:t>
             </w:r>
           </w:p>
         </w:tc>
@@ -5440,14 +5408,7 @@
                 <w:rFonts w:ascii="Arial" w:eastAsiaTheme="minorEastAsia" w:hAnsi="Arial" w:cs="Arial"/>
                 <w:lang w:val="es-MX"/>
               </w:rPr>
-              <w:t>Detectará</w:t>
-            </w:r>
-            <w:r>
-              <w:rPr>
-                <w:rFonts w:ascii="Arial" w:eastAsiaTheme="minorEastAsia" w:hAnsi="Arial" w:cs="Arial"/>
-                <w:lang w:val="es-MX"/>
-              </w:rPr>
-              <w:t xml:space="preserve"> la modificación de los campos de usuario y contraseña.</w:t>
+              <w:t>Detectará la modificación de los campos de usuario y contraseña.</w:t>
             </w:r>
           </w:p>
         </w:tc>
@@ -5498,64 +5459,38 @@
                 <w:rFonts w:ascii="Arial" w:eastAsiaTheme="minorEastAsia" w:hAnsi="Arial" w:cs="Arial"/>
                 <w:lang w:val="es-MX"/>
               </w:rPr>
-              <w:t xml:space="preserve">La aplicación </w:t>
+              <w:t xml:space="preserve">La aplicación detectará el usuario con el que se autentificó y verificará en la base de datos que tipo de </w:t>
             </w:r>
             <w:r>
               <w:rPr>
                 <w:rFonts w:ascii="Arial" w:eastAsiaTheme="minorEastAsia" w:hAnsi="Arial" w:cs="Arial"/>
                 <w:lang w:val="es-MX"/>
               </w:rPr>
-              <w:t>detectará</w:t>
-            </w:r>
-            <w:r>
+              <w:lastRenderedPageBreak/>
+              <w:t>usuario es y con qué es lo que debe ver de la aplicación.</w:t>
+            </w:r>
+          </w:p>
+        </w:tc>
+        <w:tc>
+          <w:tcPr>
+            <w:tcW w:w="3767" w:type="dxa"/>
+          </w:tcPr>
+          <w:p>
+            <w:pPr>
+              <w:pStyle w:val="Standard"/>
+              <w:cnfStyle w:val="000000010000"/>
               <w:rPr>
                 <w:rFonts w:ascii="Arial" w:eastAsiaTheme="minorEastAsia" w:hAnsi="Arial" w:cs="Arial"/>
                 <w:lang w:val="es-MX"/>
               </w:rPr>
-              <w:t xml:space="preserve"> el usuario con el que se </w:t>
-            </w:r>
+            </w:pPr>
             <w:r>
               <w:rPr>
                 <w:rFonts w:ascii="Arial" w:eastAsiaTheme="minorEastAsia" w:hAnsi="Arial" w:cs="Arial"/>
                 <w:lang w:val="es-MX"/>
               </w:rPr>
-              <w:t>autentificó y verificará</w:t>
-            </w:r>
-            <w:r>
-              <w:rPr>
-                <w:rFonts w:ascii="Arial" w:eastAsiaTheme="minorEastAsia" w:hAnsi="Arial" w:cs="Arial"/>
-                <w:lang w:val="es-MX"/>
-              </w:rPr>
-              <w:t xml:space="preserve"> en la base de datos que tipo de usuario es y con qué es lo que debe ver de la aplicación.</w:t>
-            </w:r>
-          </w:p>
-        </w:tc>
-        <w:tc>
-          <w:tcPr>
-            <w:tcW w:w="3767" w:type="dxa"/>
-          </w:tcPr>
-          <w:p>
-            <w:pPr>
-              <w:pStyle w:val="Standard"/>
-              <w:cnfStyle w:val="000000010000"/>
-              <w:rPr>
-                <w:rFonts w:ascii="Arial" w:eastAsiaTheme="minorEastAsia" w:hAnsi="Arial" w:cs="Arial"/>
-                <w:lang w:val="es-MX"/>
-              </w:rPr>
-            </w:pPr>
-            <w:r>
-              <w:rPr>
-                <w:rFonts w:ascii="Arial" w:eastAsiaTheme="minorEastAsia" w:hAnsi="Arial" w:cs="Arial"/>
-                <w:lang w:val="es-MX"/>
-              </w:rPr>
-              <w:t>Detectará</w:t>
-            </w:r>
-            <w:r>
-              <w:rPr>
-                <w:rFonts w:ascii="Arial" w:eastAsiaTheme="minorEastAsia" w:hAnsi="Arial" w:cs="Arial"/>
-                <w:lang w:val="es-MX"/>
-              </w:rPr>
-              <w:t xml:space="preserve"> la modificación de los campos de usuario y contraseña.</w:t>
+              <w:lastRenderedPageBreak/>
+              <w:t>Detectará la modificación de los campos de usuario y contraseña.</w:t>
             </w:r>
           </w:p>
         </w:tc>
@@ -5584,6 +5519,7 @@
                 <w:b w:val="0"/>
                 <w:lang w:val="es-MX"/>
               </w:rPr>
+              <w:lastRenderedPageBreak/>
               <w:t>Respuesta al evento 3</w:t>
             </w:r>
           </w:p>
@@ -5606,43 +5542,37 @@
                 <w:rFonts w:ascii="Arial" w:eastAsiaTheme="minorEastAsia" w:hAnsi="Arial" w:cs="Arial"/>
                 <w:lang w:val="es-MX"/>
               </w:rPr>
-              <w:t xml:space="preserve">La aplicación </w:t>
+              <w:t>La aplicación registrara cada evento de la toma de asistencia de los alumnos</w:t>
             </w:r>
             <w:r>
               <w:rPr>
                 <w:rFonts w:ascii="Arial" w:eastAsiaTheme="minorEastAsia" w:hAnsi="Arial" w:cs="Arial"/>
                 <w:lang w:val="es-MX"/>
               </w:rPr>
-              <w:t>detectará</w:t>
-            </w:r>
-            <w:r>
+              <w:t>.</w:t>
+            </w:r>
+          </w:p>
+        </w:tc>
+        <w:tc>
+          <w:tcPr>
+            <w:tcW w:w="3767" w:type="dxa"/>
+          </w:tcPr>
+          <w:p>
+            <w:pPr>
+              <w:pStyle w:val="Standard"/>
+              <w:cnfStyle w:val="000000100000"/>
               <w:rPr>
                 <w:rFonts w:ascii="Arial" w:eastAsiaTheme="minorEastAsia" w:hAnsi="Arial" w:cs="Arial"/>
                 <w:lang w:val="es-MX"/>
               </w:rPr>
-              <w:t xml:space="preserve"> si en la fecha, hora solicitada y en el laboratorio indicado, no se encuentra registrada ya una práctica.</w:t>
-            </w:r>
-          </w:p>
-        </w:tc>
-        <w:tc>
-          <w:tcPr>
-            <w:tcW w:w="3767" w:type="dxa"/>
-          </w:tcPr>
-          <w:p>
-            <w:pPr>
-              <w:pStyle w:val="Standard"/>
-              <w:cnfStyle w:val="000000100000"/>
+            </w:pPr>
+            <w:r>
               <w:rPr>
                 <w:rFonts w:ascii="Arial" w:eastAsiaTheme="minorEastAsia" w:hAnsi="Arial" w:cs="Arial"/>
-                <w:lang w:val="es-MX"/>
-              </w:rPr>
-            </w:pPr>
-            <w:r>
-              <w:rPr>
-                <w:rFonts w:ascii="Arial" w:eastAsiaTheme="minorEastAsia" w:hAnsi="Arial" w:cs="Arial"/>
-                <w:lang w:val="es-MX"/>
-              </w:rPr>
-              <w:t>El nombre de la práctica, el laboratorio, el horario y la fecha.</w:t>
+                <w:szCs w:val="32"/>
+                <w:lang w:val="es-MX"/>
+              </w:rPr>
+              <w:t>El usuario no debe de dejar ningún alumno sin registro de asistencia.</w:t>
             </w:r>
           </w:p>
         </w:tc>
@@ -5671,7 +5601,6 @@
                 <w:b w:val="0"/>
                 <w:lang w:val="es-MX"/>
               </w:rPr>
-              <w:lastRenderedPageBreak/>
               <w:t>Respuesta al evento 4</w:t>
             </w:r>
           </w:p>
@@ -5694,50 +5623,37 @@
                 <w:rFonts w:ascii="Arial" w:eastAsiaTheme="minorEastAsia" w:hAnsi="Arial" w:cs="Arial"/>
                 <w:lang w:val="es-MX"/>
               </w:rPr>
-              <w:t>La aplicación almacenará en una base</w:t>
+              <w:t xml:space="preserve">La aplicación </w:t>
             </w:r>
             <w:r>
               <w:rPr>
                 <w:rFonts w:ascii="Arial" w:eastAsiaTheme="minorEastAsia" w:hAnsi="Arial" w:cs="Arial"/>
                 <w:lang w:val="es-MX"/>
               </w:rPr>
-              <w:t xml:space="preserve"> d</w:t>
-            </w:r>
-            <w:r>
+              <w:t>creara un reporte semanal para llevar el control de asistencias al final del curso</w:t>
+            </w:r>
+          </w:p>
+        </w:tc>
+        <w:tc>
+          <w:tcPr>
+            <w:tcW w:w="3767" w:type="dxa"/>
+          </w:tcPr>
+          <w:p>
+            <w:pPr>
+              <w:pStyle w:val="Standard"/>
+              <w:cnfStyle w:val="000000010000"/>
               <w:rPr>
                 <w:rFonts w:ascii="Arial" w:eastAsiaTheme="minorEastAsia" w:hAnsi="Arial" w:cs="Arial"/>
                 <w:lang w:val="es-MX"/>
               </w:rPr>
-              <w:t>e datos al alumno que se registró.</w:t>
-            </w:r>
-          </w:p>
-        </w:tc>
-        <w:tc>
-          <w:tcPr>
-            <w:tcW w:w="3767" w:type="dxa"/>
-          </w:tcPr>
-          <w:p>
-            <w:pPr>
-              <w:pStyle w:val="Standard"/>
-              <w:cnfStyle w:val="000000010000"/>
+            </w:pPr>
+            <w:r>
               <w:rPr>
                 <w:rFonts w:ascii="Arial" w:eastAsiaTheme="minorEastAsia" w:hAnsi="Arial" w:cs="Arial"/>
-                <w:lang w:val="es-MX"/>
-              </w:rPr>
-            </w:pPr>
-            <w:r>
-              <w:rPr>
-                <w:rFonts w:ascii="Arial" w:eastAsiaTheme="minorEastAsia" w:hAnsi="Arial" w:cs="Arial"/>
-                <w:lang w:val="es-MX"/>
-              </w:rPr>
-              <w:t>Detectará</w:t>
-            </w:r>
-            <w:r>
-              <w:rPr>
-                <w:rFonts w:ascii="Arial" w:eastAsiaTheme="minorEastAsia" w:hAnsi="Arial" w:cs="Arial"/>
-                <w:lang w:val="es-MX"/>
-              </w:rPr>
-              <w:t xml:space="preserve"> el número de control del alumno.</w:t>
+                <w:szCs w:val="32"/>
+                <w:lang w:val="es-MX"/>
+              </w:rPr>
+              <w:t>Mostrar la información necesaria para el control de las asistencias totales al final del curso.</w:t>
             </w:r>
           </w:p>
         </w:tc>
@@ -5745,10 +5661,19 @@
     </w:tbl>
     <w:p>
       <w:pPr>
+        <w:rPr>
+          <w:lang w:val="es-MX"/>
+        </w:rPr>
+      </w:pPr>
+    </w:p>
+    <w:p>
+      <w:pPr>
         <w:pStyle w:val="Standard"/>
         <w:jc w:val="both"/>
         <w:rPr>
           <w:rFonts w:asciiTheme="minorHAnsi" w:eastAsiaTheme="minorEastAsia" w:hAnsiTheme="minorHAnsi" w:cstheme="minorBidi"/>
+          <w:b/>
+          <w:i/>
           <w:sz w:val="32"/>
           <w:szCs w:val="32"/>
           <w:lang w:val="es-MX"/>
@@ -6774,7 +6699,15 @@
                 <w:rFonts w:ascii="Arial" w:hAnsi="Arial" w:cs="Arial"/>
                 <w:lang w:val="es-MX"/>
               </w:rPr>
-              <w:t xml:space="preserve"> debe estar registrado en el sistema</w:t>
+              <w:t xml:space="preserve"> debe estar </w:t>
+            </w:r>
+            <w:r>
+              <w:rPr>
+                <w:rFonts w:ascii="Arial" w:hAnsi="Arial" w:cs="Arial"/>
+                <w:lang w:val="es-MX"/>
+              </w:rPr>
+              <w:lastRenderedPageBreak/>
+              <w:t>registrado en el sistema</w:t>
             </w:r>
             <w:r>
               <w:rPr>
@@ -6872,6 +6805,7 @@
                 <w:rFonts w:ascii="Arial" w:hAnsi="Arial" w:cs="Arial"/>
                 <w:lang w:val="es-MX"/>
               </w:rPr>
+              <w:lastRenderedPageBreak/>
               <w:t>Precondición</w:t>
             </w:r>
           </w:p>
@@ -7014,15 +6948,7 @@
                 <w:rFonts w:ascii="Arial" w:hAnsi="Arial" w:cs="Arial"/>
                 <w:lang w:val="es-MX"/>
               </w:rPr>
-              <w:t xml:space="preserve">El usuario ingresa el </w:t>
-            </w:r>
-            <w:r>
-              <w:rPr>
-                <w:rFonts w:ascii="Arial" w:hAnsi="Arial" w:cs="Arial"/>
-                <w:lang w:val="es-MX"/>
-              </w:rPr>
-              <w:lastRenderedPageBreak/>
-              <w:t>nombre</w:t>
+              <w:t>El usuario ingresa el nombre</w:t>
             </w:r>
           </w:p>
           <w:p>
@@ -7172,7 +7098,6 @@
                 <w:rFonts w:ascii="Arial" w:hAnsi="Arial" w:cs="Arial"/>
                 <w:lang w:val="es-MX"/>
               </w:rPr>
-              <w:lastRenderedPageBreak/>
               <w:t>Flujo alternativo</w:t>
             </w:r>
           </w:p>
@@ -7307,7 +7232,6 @@
                 <w:lang w:val="es-MX"/>
               </w:rPr>
             </w:pPr>
-            <w:proofErr w:type="spellStart"/>
             <w:r>
               <w:rPr>
                 <w:rFonts w:ascii="Arial" w:hAnsi="Arial" w:cs="Arial"/>
@@ -7315,7 +7239,6 @@
               </w:rPr>
               <w:t>Poscondición</w:t>
             </w:r>
-            <w:proofErr w:type="spellEnd"/>
           </w:p>
         </w:tc>
         <w:tc>
@@ -7949,6 +7872,7 @@
                 <w:rFonts w:ascii="Arial" w:hAnsi="Arial" w:cs="Arial"/>
                 <w:lang w:val="es-MX"/>
               </w:rPr>
+              <w:lastRenderedPageBreak/>
               <w:t>práctica</w:t>
             </w:r>
           </w:p>
@@ -8044,6 +7968,7 @@
                 <w:rFonts w:ascii="Arial" w:hAnsi="Arial" w:cs="Arial"/>
                 <w:lang w:val="es-MX"/>
               </w:rPr>
+              <w:lastRenderedPageBreak/>
               <w:t>Actores</w:t>
             </w:r>
           </w:p>
@@ -8397,7 +8322,6 @@
                 <w:rFonts w:ascii="Arial" w:hAnsi="Arial" w:cs="Arial"/>
                 <w:lang w:val="es-MX"/>
               </w:rPr>
-              <w:lastRenderedPageBreak/>
               <w:t>Precondición</w:t>
             </w:r>
           </w:p>
@@ -8502,7 +8426,6 @@
                 <w:lang w:val="es-MX"/>
               </w:rPr>
             </w:pPr>
-            <w:proofErr w:type="spellStart"/>
             <w:r>
               <w:rPr>
                 <w:rFonts w:ascii="Arial" w:hAnsi="Arial" w:cs="Arial"/>
@@ -8510,7 +8433,6 @@
               </w:rPr>
               <w:t>Poscondición</w:t>
             </w:r>
-            <w:proofErr w:type="spellEnd"/>
           </w:p>
         </w:tc>
         <w:tc>
@@ -9159,6 +9081,7 @@
                 <w:rFonts w:ascii="Arial" w:hAnsi="Arial" w:cs="Arial"/>
                 <w:lang w:val="es-MX"/>
               </w:rPr>
+              <w:lastRenderedPageBreak/>
               <w:t>Caso de uso</w:t>
             </w:r>
           </w:p>
@@ -9543,15 +9466,7 @@
                 <w:rFonts w:ascii="Arial" w:hAnsi="Arial" w:cs="Arial"/>
                 <w:lang w:val="es-MX"/>
               </w:rPr>
-              <w:t xml:space="preserve"> debe estar </w:t>
-            </w:r>
-            <w:r>
-              <w:rPr>
-                <w:rFonts w:ascii="Arial" w:hAnsi="Arial" w:cs="Arial"/>
-                <w:lang w:val="es-MX"/>
-              </w:rPr>
-              <w:lastRenderedPageBreak/>
-              <w:t>registrado e</w:t>
+              <w:t xml:space="preserve"> debe estar registrado e</w:t>
             </w:r>
             <w:r>
               <w:rPr>
@@ -9580,7 +9495,6 @@
                 <w:rFonts w:ascii="Arial" w:hAnsi="Arial" w:cs="Arial"/>
                 <w:lang w:val="es-MX"/>
               </w:rPr>
-              <w:lastRenderedPageBreak/>
               <w:t>CU2</w:t>
             </w:r>
           </w:p>
@@ -9653,7 +9567,6 @@
                 <w:rFonts w:ascii="Arial" w:hAnsi="Arial" w:cs="Arial"/>
                 <w:lang w:val="es-MX"/>
               </w:rPr>
-              <w:lastRenderedPageBreak/>
               <w:t>Precondición</w:t>
             </w:r>
           </w:p>
@@ -9765,7 +9678,6 @@
                 <w:lang w:val="es-MX"/>
               </w:rPr>
             </w:pPr>
-            <w:proofErr w:type="spellStart"/>
             <w:r>
               <w:rPr>
                 <w:rFonts w:ascii="Arial" w:hAnsi="Arial" w:cs="Arial"/>
@@ -9773,7 +9685,6 @@
               </w:rPr>
               <w:t>Poscondición</w:t>
             </w:r>
-            <w:proofErr w:type="spellEnd"/>
           </w:p>
         </w:tc>
         <w:tc>
@@ -10377,6 +10288,7 @@
           <w:szCs w:val="32"/>
           <w:lang w:val="es-MX"/>
         </w:rPr>
+        <w:lastRenderedPageBreak/>
         <w:t>3</w:t>
       </w:r>
       <w:r>
@@ -10538,7 +10450,6 @@
           <w:noProof/>
           <w:lang w:val="es-MX" w:eastAsia="es-MX" w:bidi="ar-SA"/>
         </w:rPr>
-        <w:lastRenderedPageBreak/>
         <w:drawing>
           <wp:inline distT="0" distB="0" distL="0" distR="0">
             <wp:extent cx="4579315" cy="1916582"/>
@@ -10580,7 +10491,7 @@
                     </a:ln>
                     <a:extLst>
                       <a:ext uri="{53640926-AAD7-44D8-BBD7-CCE9431645EC}">
-                        <a14:shadowObscured xmlns="" xmlns:wpc="http://schemas.microsoft.com/office/word/2010/wordprocessingCanvas" xmlns:mc="http://schemas.openxmlformats.org/markup-compatibility/2006" xmlns:o="urn:schemas-microsoft-com:office:office" xmlns:v="urn:schemas-microsoft-com:vml" xmlns:wp14="http://schemas.microsoft.com/office/word/2010/wordprocessingDrawing" xmlns:w10="urn:schemas-microsoft-com:office:word" xmlns:w="http://schemas.openxmlformats.org/wordprocessingml/2006/main" xmlns:w14="http://schemas.microsoft.com/office/word/2010/wordml" xmlns:w15="http://schemas.microsoft.com/office/word/2012/wordml" xmlns:wpg="http://schemas.microsoft.com/office/word/2010/wordprocessingGroup" xmlns:wpi="http://schemas.microsoft.com/office/word/2010/wordprocessingInk" xmlns:wps="http://schemas.microsoft.com/office/word/2010/wordprocessingShape" xmlns:a14="http://schemas.microsoft.com/office/drawing/2010/main" xmlns:arto="http://schemas.microsoft.com/office/word/2006/arto"/>
+                        <a14:shadowObscured xmlns:arto="http://schemas.microsoft.com/office/word/2006/arto" xmlns:a14="http://schemas.microsoft.com/office/drawing/2010/main" xmlns:wps="http://schemas.microsoft.com/office/word/2010/wordprocessingShape" xmlns:wpi="http://schemas.microsoft.com/office/word/2010/wordprocessingInk" xmlns:wpg="http://schemas.microsoft.com/office/word/2010/wordprocessingGroup" xmlns:w15="http://schemas.microsoft.com/office/word/2012/wordml" xmlns:w14="http://schemas.microsoft.com/office/word/2010/wordml" xmlns:w="http://schemas.openxmlformats.org/wordprocessingml/2006/main" xmlns:w10="urn:schemas-microsoft-com:office:word" xmlns:wp14="http://schemas.microsoft.com/office/word/2010/wordprocessingDrawing" xmlns:v="urn:schemas-microsoft-com:vml" xmlns:o="urn:schemas-microsoft-com:office:office" xmlns:mc="http://schemas.openxmlformats.org/markup-compatibility/2006" xmlns:wpc="http://schemas.microsoft.com/office/word/2010/wordprocessingCanvas" xmlns=""/>
                       </a:ext>
                     </a:extLst>
                   </pic:spPr>
@@ -10660,7 +10571,7 @@
           <w:lang w:val="es-MX"/>
         </w:rPr>
         <w:pict>
-          <v:shape id="_x0000_i1025" type="#_x0000_t75" style="width:178.5pt;height:173.25pt">
+          <v:shape id="_x0000_i1025" type="#_x0000_t75" style="width:178.2pt;height:173.4pt">
             <v:imagedata r:id="rId10" o:title="nose"/>
           </v:shape>
         </w:pict>
@@ -10779,7 +10690,18 @@
           <w:szCs w:val="32"/>
           <w:lang w:val="es-MX"/>
         </w:rPr>
-        <w:t>, lo que conlleva a interfaces más dinámicas y amigables con el usuario</w:t>
+        <w:t xml:space="preserve">, lo que conlleva a interfaces más </w:t>
+      </w:r>
+      <w:r>
+        <w:rPr>
+          <w:rFonts w:asciiTheme="minorHAnsi" w:eastAsiaTheme="minorEastAsia" w:hAnsiTheme="minorHAnsi" w:cstheme="minorBidi"/>
+          <w:bCs/>
+          <w:sz w:val="32"/>
+          <w:szCs w:val="32"/>
+          <w:lang w:val="es-MX"/>
+        </w:rPr>
+        <w:lastRenderedPageBreak/>
+        <w:t>dinámicas y amigables con el usuario</w:t>
       </w:r>
       <w:r>
         <w:rPr>
@@ -10940,7 +10862,6 @@
                 <w:szCs w:val="32"/>
                 <w:lang w:val="es-MX"/>
               </w:rPr>
-              <w:lastRenderedPageBreak/>
               <w:t>Nombre de Interfaz</w:t>
             </w:r>
           </w:p>
@@ -11527,6 +11448,7 @@
                 <w:szCs w:val="32"/>
                 <w:lang w:val="es-MX"/>
               </w:rPr>
+              <w:lastRenderedPageBreak/>
               <w:t>Pantalla de préstamo de artículos</w:t>
             </w:r>
           </w:p>
@@ -11679,18 +11601,7 @@
                 <w:szCs w:val="32"/>
                 <w:lang w:val="es-MX"/>
               </w:rPr>
-              <w:t xml:space="preserve">También se podrá ver la cantidad que hay de </w:t>
-            </w:r>
-            <w:r>
-              <w:rPr>
-                <w:rFonts w:asciiTheme="minorHAnsi" w:eastAsiaTheme="minorEastAsia" w:hAnsiTheme="minorHAnsi" w:cstheme="minorBidi"/>
-                <w:bCs/>
-                <w:sz w:val="32"/>
-                <w:szCs w:val="32"/>
-                <w:lang w:val="es-MX"/>
-              </w:rPr>
-              <w:lastRenderedPageBreak/>
-              <w:t>un artículo específico así como sus datos.</w:t>
+              <w:t>También se podrá ver la cantidad que hay de un artículo específico así como sus datos.</w:t>
             </w:r>
           </w:p>
         </w:tc>
@@ -11723,7 +11634,6 @@
                 <w:szCs w:val="32"/>
                 <w:lang w:val="es-MX"/>
               </w:rPr>
-              <w:lastRenderedPageBreak/>
               <w:t>Pantalla de reportes</w:t>
             </w:r>
           </w:p>
@@ -12070,29 +11980,7 @@
           <w:szCs w:val="32"/>
           <w:lang w:val="es-MX"/>
         </w:rPr>
-        <w:t xml:space="preserve">El lenguaje a utilizar para la lógica de negocio será </w:t>
-      </w:r>
-      <w:proofErr w:type="spellStart"/>
-      <w:r>
-        <w:rPr>
-          <w:rFonts w:asciiTheme="minorHAnsi" w:eastAsiaTheme="minorEastAsia" w:hAnsiTheme="minorHAnsi" w:cstheme="minorBidi"/>
-          <w:bCs/>
-          <w:sz w:val="32"/>
-          <w:szCs w:val="32"/>
-          <w:lang w:val="es-MX"/>
-        </w:rPr>
-        <w:t>Laravel</w:t>
-      </w:r>
-      <w:proofErr w:type="spellEnd"/>
-      <w:r>
-        <w:rPr>
-          <w:rFonts w:asciiTheme="minorHAnsi" w:eastAsiaTheme="minorEastAsia" w:hAnsiTheme="minorHAnsi" w:cstheme="minorBidi"/>
-          <w:bCs/>
-          <w:sz w:val="32"/>
-          <w:szCs w:val="32"/>
-          <w:lang w:val="es-MX"/>
-        </w:rPr>
-        <w:t>.</w:t>
+        <w:t>El lenguaje a utilizar para la lógica de negocio será Laravel.</w:t>
       </w:r>
     </w:p>
     <w:p>
@@ -12301,6 +12189,7 @@
           <w:szCs w:val="32"/>
           <w:lang w:val="es-MX"/>
         </w:rPr>
+        <w:lastRenderedPageBreak/>
         <w:t>Modelos</w:t>
       </w:r>
     </w:p>
@@ -12472,7 +12361,6 @@
           <w:szCs w:val="32"/>
           <w:lang w:val="es-MX"/>
         </w:rPr>
-        <w:lastRenderedPageBreak/>
         <w:t>Archivos de rutas</w:t>
       </w:r>
     </w:p>
@@ -12532,10 +12420,13 @@
           <w:szCs w:val="32"/>
           <w:lang w:val="es-MX"/>
         </w:rPr>
-        <w:t xml:space="preserve">Para la gestión de los datos utilizaremos el sistema gestor de base de datos </w:t>
-      </w:r>
-      <w:proofErr w:type="spellStart"/>
-      <w:r>
+        <w:t>Para la gestión de los datos utilizaremos el sistema gestor de base de datos MySql.</w:t>
+      </w:r>
+    </w:p>
+    <w:p>
+      <w:pPr>
+        <w:pStyle w:val="Standard"/>
+        <w:jc w:val="both"/>
         <w:rPr>
           <w:rFonts w:asciiTheme="minorHAnsi" w:eastAsiaTheme="minorEastAsia" w:hAnsiTheme="minorHAnsi" w:cstheme="minorBidi"/>
           <w:bCs/>
@@ -12543,9 +12434,7 @@
           <w:szCs w:val="32"/>
           <w:lang w:val="es-MX"/>
         </w:rPr>
-        <w:t>MySql</w:t>
-      </w:r>
-      <w:proofErr w:type="spellEnd"/>
+      </w:pPr>
       <w:r>
         <w:rPr>
           <w:rFonts w:asciiTheme="minorHAnsi" w:eastAsiaTheme="minorEastAsia" w:hAnsiTheme="minorHAnsi" w:cstheme="minorBidi"/>
@@ -12554,31 +12443,8 @@
           <w:szCs w:val="32"/>
           <w:lang w:val="es-MX"/>
         </w:rPr>
-        <w:t>.</w:t>
-      </w:r>
-    </w:p>
-    <w:p>
-      <w:pPr>
-        <w:pStyle w:val="Standard"/>
-        <w:jc w:val="both"/>
-        <w:rPr>
-          <w:rFonts w:asciiTheme="minorHAnsi" w:eastAsiaTheme="minorEastAsia" w:hAnsiTheme="minorHAnsi" w:cstheme="minorBidi"/>
-          <w:bCs/>
-          <w:sz w:val="32"/>
-          <w:szCs w:val="32"/>
-          <w:lang w:val="es-MX"/>
-        </w:rPr>
-      </w:pPr>
-      <w:r>
-        <w:rPr>
-          <w:rFonts w:asciiTheme="minorHAnsi" w:eastAsiaTheme="minorEastAsia" w:hAnsiTheme="minorHAnsi" w:cstheme="minorBidi"/>
-          <w:bCs/>
-          <w:sz w:val="32"/>
-          <w:szCs w:val="32"/>
-          <w:lang w:val="es-MX"/>
-        </w:rPr>
         <w:pict>
-          <v:shape id="_x0000_i1026" type="#_x0000_t75" style="width:393.75pt;height:266.25pt">
+          <v:shape id="_x0000_i1026" type="#_x0000_t75" style="width:393.6pt;height:266.4pt">
             <v:imagedata r:id="rId11" o:title="IMG_20150420_095958545" croptop="4294f" cropbottom="8576f" cropright="6965f"/>
           </v:shape>
         </w:pict>
@@ -12687,6 +12553,7 @@
           <w:szCs w:val="32"/>
           <w:lang w:val="es-MX"/>
         </w:rPr>
+        <w:lastRenderedPageBreak/>
         <w:t>3.4.- Asignar roles a los miembros del equipo de trabajo.</w:t>
       </w:r>
     </w:p>
@@ -12810,7 +12677,6 @@
                 <w:lang w:val="es-MX"/>
               </w:rPr>
             </w:pPr>
-            <w:proofErr w:type="spellStart"/>
             <w:r>
               <w:rPr>
                 <w:rFonts w:asciiTheme="minorHAnsi" w:eastAsiaTheme="minorEastAsia" w:hAnsiTheme="minorHAnsi" w:cstheme="minorBidi"/>
@@ -12829,9 +12695,8 @@
                 <w:szCs w:val="32"/>
                 <w:lang w:val="es-MX"/>
               </w:rPr>
-              <w:t>nez</w:t>
-            </w:r>
-            <w:proofErr w:type="spellEnd"/>
+              <w:t>nez Iñiguez Edwin Fernando</w:t>
+            </w:r>
             <w:r>
               <w:rPr>
                 <w:rFonts w:asciiTheme="minorHAnsi" w:eastAsiaTheme="minorEastAsia" w:hAnsiTheme="minorHAnsi" w:cstheme="minorBidi"/>
@@ -12840,16 +12705,6 @@
                 <w:szCs w:val="32"/>
                 <w:lang w:val="es-MX"/>
               </w:rPr>
-              <w:t xml:space="preserve"> Iñiguez Edwin Fernando</w:t>
-            </w:r>
-            <w:r>
-              <w:rPr>
-                <w:rFonts w:asciiTheme="minorHAnsi" w:eastAsiaTheme="minorEastAsia" w:hAnsiTheme="minorHAnsi" w:cstheme="minorBidi"/>
-                <w:bCs w:val="0"/>
-                <w:sz w:val="18"/>
-                <w:szCs w:val="32"/>
-                <w:lang w:val="es-MX"/>
-              </w:rPr>
               <w:t>.</w:t>
             </w:r>
           </w:p>
@@ -12870,7 +12725,6 @@
                 <w:lang w:val="es-MX"/>
               </w:rPr>
             </w:pPr>
-            <w:proofErr w:type="spellStart"/>
             <w:r>
               <w:rPr>
                 <w:rFonts w:asciiTheme="minorHAnsi" w:eastAsiaTheme="minorEastAsia" w:hAnsiTheme="minorHAnsi" w:cstheme="minorBidi"/>
@@ -12879,18 +12733,7 @@
                 <w:szCs w:val="32"/>
                 <w:lang w:val="es-MX"/>
               </w:rPr>
-              <w:t>Frontend</w:t>
-            </w:r>
-            <w:proofErr w:type="spellEnd"/>
-            <w:r>
-              <w:rPr>
-                <w:rFonts w:asciiTheme="minorHAnsi" w:eastAsiaTheme="minorEastAsia" w:hAnsiTheme="minorHAnsi" w:cstheme="minorBidi"/>
-                <w:bCs/>
-                <w:sz w:val="18"/>
-                <w:szCs w:val="32"/>
-                <w:lang w:val="es-MX"/>
-              </w:rPr>
-              <w:t>.</w:t>
+              <w:t>Frontend.</w:t>
             </w:r>
           </w:p>
         </w:tc>
@@ -12971,7 +12814,6 @@
                 <w:lang w:val="es-MX"/>
               </w:rPr>
             </w:pPr>
-            <w:proofErr w:type="spellStart"/>
             <w:r>
               <w:rPr>
                 <w:rFonts w:asciiTheme="minorHAnsi" w:eastAsiaTheme="minorEastAsia" w:hAnsiTheme="minorHAnsi" w:cstheme="minorBidi"/>
@@ -12980,18 +12822,7 @@
                 <w:szCs w:val="32"/>
                 <w:lang w:val="es-MX"/>
               </w:rPr>
-              <w:t>Frontend</w:t>
-            </w:r>
-            <w:proofErr w:type="spellEnd"/>
-            <w:r>
-              <w:rPr>
-                <w:rFonts w:asciiTheme="minorHAnsi" w:eastAsiaTheme="minorEastAsia" w:hAnsiTheme="minorHAnsi" w:cstheme="minorBidi"/>
-                <w:bCs/>
-                <w:sz w:val="18"/>
-                <w:szCs w:val="32"/>
-                <w:lang w:val="es-MX"/>
-              </w:rPr>
-              <w:t>.</w:t>
+              <w:t>Frontend.</w:t>
             </w:r>
           </w:p>
         </w:tc>
@@ -13052,29 +12883,7 @@
                 <w:szCs w:val="32"/>
                 <w:lang w:val="es-MX"/>
               </w:rPr>
-              <w:t xml:space="preserve">Meza Duarte </w:t>
-            </w:r>
-            <w:proofErr w:type="spellStart"/>
-            <w:r>
-              <w:rPr>
-                <w:rFonts w:asciiTheme="minorHAnsi" w:eastAsiaTheme="minorEastAsia" w:hAnsiTheme="minorHAnsi" w:cstheme="minorBidi"/>
-                <w:bCs w:val="0"/>
-                <w:sz w:val="18"/>
-                <w:szCs w:val="32"/>
-                <w:lang w:val="es-MX"/>
-              </w:rPr>
-              <w:t>Othoniel</w:t>
-            </w:r>
-            <w:proofErr w:type="spellEnd"/>
-            <w:r>
-              <w:rPr>
-                <w:rFonts w:asciiTheme="minorHAnsi" w:eastAsiaTheme="minorEastAsia" w:hAnsiTheme="minorHAnsi" w:cstheme="minorBidi"/>
-                <w:bCs w:val="0"/>
-                <w:sz w:val="18"/>
-                <w:szCs w:val="32"/>
-                <w:lang w:val="es-MX"/>
-              </w:rPr>
-              <w:t>.</w:t>
+              <w:t>Meza Duarte Othoniel.</w:t>
             </w:r>
           </w:p>
         </w:tc>
@@ -13163,29 +12972,7 @@
                 <w:szCs w:val="32"/>
                 <w:lang w:val="es-MX"/>
               </w:rPr>
-              <w:t xml:space="preserve">Moreno Zazueta Judith </w:t>
-            </w:r>
-            <w:proofErr w:type="spellStart"/>
-            <w:r>
-              <w:rPr>
-                <w:rFonts w:asciiTheme="minorHAnsi" w:eastAsiaTheme="minorEastAsia" w:hAnsiTheme="minorHAnsi" w:cstheme="minorBidi"/>
-                <w:bCs w:val="0"/>
-                <w:sz w:val="18"/>
-                <w:szCs w:val="32"/>
-                <w:lang w:val="es-MX"/>
-              </w:rPr>
-              <w:t>Gpe</w:t>
-            </w:r>
-            <w:proofErr w:type="spellEnd"/>
-            <w:r>
-              <w:rPr>
-                <w:rFonts w:asciiTheme="minorHAnsi" w:eastAsiaTheme="minorEastAsia" w:hAnsiTheme="minorHAnsi" w:cstheme="minorBidi"/>
-                <w:bCs w:val="0"/>
-                <w:sz w:val="18"/>
-                <w:szCs w:val="32"/>
-                <w:lang w:val="es-MX"/>
-              </w:rPr>
-              <w:t>.</w:t>
+              <w:t>Moreno Zazueta Judith Gpe.</w:t>
             </w:r>
           </w:p>
         </w:tc>
@@ -13266,7 +13053,6 @@
                 <w:lang w:val="es-MX"/>
               </w:rPr>
             </w:pPr>
-            <w:proofErr w:type="spellStart"/>
             <w:r>
               <w:rPr>
                 <w:rFonts w:asciiTheme="minorHAnsi" w:eastAsiaTheme="minorEastAsia" w:hAnsiTheme="minorHAnsi" w:cstheme="minorBidi"/>
@@ -13275,18 +13061,7 @@
                 <w:szCs w:val="32"/>
                 <w:lang w:val="es-MX"/>
               </w:rPr>
-              <w:t>Silman</w:t>
-            </w:r>
-            <w:proofErr w:type="spellEnd"/>
-            <w:r>
-              <w:rPr>
-                <w:rFonts w:asciiTheme="minorHAnsi" w:eastAsiaTheme="minorEastAsia" w:hAnsiTheme="minorHAnsi" w:cstheme="minorBidi"/>
-                <w:bCs w:val="0"/>
-                <w:sz w:val="18"/>
-                <w:szCs w:val="32"/>
-                <w:lang w:val="es-MX"/>
-              </w:rPr>
-              <w:t xml:space="preserve"> Montenegro Rubén.</w:t>
+              <w:t>Silman Montenegro Rubén.</w:t>
             </w:r>
           </w:p>
         </w:tc>
@@ -13306,7 +13081,6 @@
                 <w:lang w:val="es-MX"/>
               </w:rPr>
             </w:pPr>
-            <w:proofErr w:type="spellStart"/>
             <w:r>
               <w:rPr>
                 <w:rFonts w:asciiTheme="minorHAnsi" w:eastAsiaTheme="minorEastAsia" w:hAnsiTheme="minorHAnsi" w:cstheme="minorBidi"/>
@@ -13315,10 +13089,18 @@
                 <w:szCs w:val="32"/>
                 <w:lang w:val="es-MX"/>
               </w:rPr>
-              <w:t>Backend</w:t>
-            </w:r>
-            <w:proofErr w:type="spellEnd"/>
-            <w:r>
+              <w:t>Backend.</w:t>
+            </w:r>
+          </w:p>
+        </w:tc>
+        <w:tc>
+          <w:tcPr>
+            <w:tcW w:w="2993" w:type="dxa"/>
+          </w:tcPr>
+          <w:p>
+            <w:pPr>
+              <w:pStyle w:val="Standard"/>
+              <w:cnfStyle w:val="000000100000"/>
               <w:rPr>
                 <w:rFonts w:asciiTheme="minorHAnsi" w:eastAsiaTheme="minorEastAsia" w:hAnsiTheme="minorHAnsi" w:cstheme="minorBidi"/>
                 <w:bCs/>
@@ -13326,18 +13108,8 @@
                 <w:szCs w:val="32"/>
                 <w:lang w:val="es-MX"/>
               </w:rPr>
-              <w:t>.</w:t>
-            </w:r>
-          </w:p>
-        </w:tc>
-        <w:tc>
-          <w:tcPr>
-            <w:tcW w:w="2993" w:type="dxa"/>
-          </w:tcPr>
-          <w:p>
-            <w:pPr>
-              <w:pStyle w:val="Standard"/>
-              <w:cnfStyle w:val="000000100000"/>
+            </w:pPr>
+            <w:r>
               <w:rPr>
                 <w:rFonts w:asciiTheme="minorHAnsi" w:eastAsiaTheme="minorEastAsia" w:hAnsiTheme="minorHAnsi" w:cstheme="minorBidi"/>
                 <w:bCs/>
@@ -13345,15 +13117,6 @@
                 <w:szCs w:val="32"/>
                 <w:lang w:val="es-MX"/>
               </w:rPr>
-            </w:pPr>
-            <w:r>
-              <w:rPr>
-                <w:rFonts w:asciiTheme="minorHAnsi" w:eastAsiaTheme="minorEastAsia" w:hAnsiTheme="minorHAnsi" w:cstheme="minorBidi"/>
-                <w:bCs/>
-                <w:sz w:val="18"/>
-                <w:szCs w:val="32"/>
-                <w:lang w:val="es-MX"/>
-              </w:rPr>
               <w:t>Se encarga de darle sentido a la lógica del negocio.</w:t>
             </w:r>
           </w:p>
@@ -13399,7 +13162,6 @@
           <w:u w:val="single"/>
           <w:lang w:val="es-MX"/>
         </w:rPr>
-        <w:lastRenderedPageBreak/>
         <w:t>Notas:</w:t>
       </w:r>
     </w:p>
@@ -13470,14 +13232,14 @@
 
 <file path=word/endnotes.xml><?xml version="1.0" encoding="utf-8"?>
 <w:endnotes xmlns:ve="http://schemas.openxmlformats.org/markup-compatibility/2006" xmlns:o="urn:schemas-microsoft-com:office:office" xmlns:r="http://schemas.openxmlformats.org/officeDocument/2006/relationships" xmlns:m="http://schemas.openxmlformats.org/officeDocument/2006/math" xmlns:v="urn:schemas-microsoft-com:vml" xmlns:wp="http://schemas.openxmlformats.org/drawingml/2006/wordprocessingDrawing" xmlns:w10="urn:schemas-microsoft-com:office:word" xmlns:w="http://schemas.openxmlformats.org/wordprocessingml/2006/main" xmlns:wne="http://schemas.microsoft.com/office/word/2006/wordml">
-  <w:endnote w:type="separator" w:id="-1">
+  <w:endnote w:type="separator" w:id="0">
     <w:p>
       <w:r>
         <w:separator/>
       </w:r>
     </w:p>
   </w:endnote>
-  <w:endnote w:type="continuationSeparator" w:id="0">
+  <w:endnote w:type="continuationSeparator" w:id="1">
     <w:p>
       <w:r>
         <w:continuationSeparator/>
@@ -13674,7 +13436,7 @@
               <w:szCs w:val="18"/>
               <w:lang w:val="es-ES"/>
             </w:rPr>
-            <w:t>15</w:t>
+            <w:t>5</w:t>
           </w:r>
           <w:r>
             <w:rPr>
@@ -13699,7 +13461,7 @@
 
 <file path=word/footnotes.xml><?xml version="1.0" encoding="utf-8"?>
 <w:footnotes xmlns:ve="http://schemas.openxmlformats.org/markup-compatibility/2006" xmlns:o="urn:schemas-microsoft-com:office:office" xmlns:r="http://schemas.openxmlformats.org/officeDocument/2006/relationships" xmlns:m="http://schemas.openxmlformats.org/officeDocument/2006/math" xmlns:v="urn:schemas-microsoft-com:vml" xmlns:wp="http://schemas.openxmlformats.org/drawingml/2006/wordprocessingDrawing" xmlns:w10="urn:schemas-microsoft-com:office:word" xmlns:w="http://schemas.openxmlformats.org/wordprocessingml/2006/main" xmlns:wne="http://schemas.microsoft.com/office/word/2006/wordml">
-  <w:footnote w:type="separator" w:id="-1">
+  <w:footnote w:type="separator" w:id="0">
     <w:p>
       <w:r>
         <w:rPr>
@@ -13709,7 +13471,7 @@
       </w:r>
     </w:p>
   </w:footnote>
-  <w:footnote w:type="continuationSeparator" w:id="0">
+  <w:footnote w:type="continuationSeparator" w:id="1">
     <w:p>
       <w:r>
         <w:continuationSeparator/>
@@ -13742,7 +13504,7 @@
         <v:path o:extrusionok="f" gradientshapeok="t" o:connecttype="rect"/>
         <o:lock v:ext="edit" aspectratio="t"/>
       </v:shapetype>
-      <v:shape id="_x0000_i1027" type="#_x0000_t75" style="width:11.25pt;height:11.25pt" o:bullet="t">
+      <v:shape id="_x0000_i1031" type="#_x0000_t75" style="width:11.4pt;height:11.4pt" o:bullet="t">
         <v:imagedata r:id="rId1" o:title="mso1AED"/>
       </v:shape>
     </w:pict>
@@ -15345,7 +15107,7 @@
     <w:charset w:val="00"/>
     <w:family w:val="swiss"/>
     <w:pitch w:val="variable"/>
-    <w:sig w:usb0="E00002FF" w:usb1="4000ACFF" w:usb2="00000001" w:usb3="00000000" w:csb0="0000019F" w:csb1="00000000"/>
+    <w:sig w:usb0="E10002FF" w:usb1="4000ACFF" w:usb2="00000009" w:usb3="00000000" w:csb0="0000019F" w:csb1="00000000"/>
   </w:font>
   <w:font w:name="Times New Roman">
     <w:panose1 w:val="02020603050405020304"/>
@@ -15398,7 +15160,6 @@
   </w:font>
   <w:font w:name="Calibri Light">
     <w:altName w:val="Calibri"/>
-    <w:panose1 w:val="020F0302020204030204"/>
     <w:charset w:val="00"/>
     <w:family w:val="swiss"/>
     <w:pitch w:val="variable"/>
@@ -15425,6 +15186,7 @@
   </w:compat>
   <w:rsids>
     <w:rsidRoot w:val="00443850"/>
+    <w:rsid w:val="0009120D"/>
     <w:rsid w:val="00191AD9"/>
     <w:rsid w:val="001C480C"/>
     <w:rsid w:val="001D0BFC"/>
@@ -15945,7 +15707,7 @@
   <a:extraClrSchemeLst/>
   <a:extLst>
     <a:ext uri="{05A4C25C-085E-4340-85A3-A5531E510DB2}">
-      <thm15:themeFamily xmlns="" xmlns:thm15="http://schemas.microsoft.com/office/thememl/2012/main" name="Office Theme" id="{62F939B6-93AF-4DB8-9C6B-D6C7DFDC589F}" vid="{4A3C46E8-61CC-4603-A589-7422A47A8E4A}"/>
+      <thm15:themeFamily xmlns:thm15="http://schemas.microsoft.com/office/thememl/2012/main" xmlns="" name="Office Theme" id="{62F939B6-93AF-4DB8-9C6B-D6C7DFDC589F}" vid="{4A3C46E8-61CC-4603-A589-7422A47A8E4A}"/>
     </a:ext>
   </a:extLst>
 </a:theme>

</xml_diff>

<commit_message>
Se agregan actores del sistema y roles
</commit_message>
<xml_diff>
--- a/Proyecto AE 1.0.docx
+++ b/Proyecto AE 1.0.docx
@@ -2398,16 +2398,7 @@
                 <w:szCs w:val="28"/>
                 <w:lang w:val="es-MX"/>
               </w:rPr>
-              <w:t>1.</w:t>
-            </w:r>
-            <w:r>
-              <w:rPr>
-                <w:rFonts w:asciiTheme="minorHAnsi" w:hAnsiTheme="minorHAnsi"/>
-                <w:sz w:val="28"/>
-                <w:szCs w:val="28"/>
-                <w:lang w:val="es-MX"/>
-              </w:rPr>
-              <w:t>7</w:t>
+              <w:t>1.7</w:t>
             </w:r>
           </w:p>
         </w:tc>
@@ -2526,30 +2517,20 @@
                 <w:lang w:val="es-MX"/>
               </w:rPr>
             </w:pPr>
-          </w:p>
-        </w:tc>
-        <w:tc>
-          <w:tcPr>
-            <w:tcW w:w="1574" w:type="dxa"/>
-            <w:vAlign w:val="center"/>
-          </w:tcPr>
-          <w:p>
-            <w:pPr>
-              <w:pStyle w:val="Standard"/>
-              <w:jc w:val="center"/>
-              <w:cnfStyle w:val="000000100000"/>
+            <w:r>
               <w:rPr>
                 <w:rFonts w:asciiTheme="minorHAnsi" w:hAnsiTheme="minorHAnsi"/>
                 <w:sz w:val="28"/>
                 <w:szCs w:val="28"/>
                 <w:lang w:val="es-MX"/>
               </w:rPr>
-            </w:pPr>
-          </w:p>
-        </w:tc>
-        <w:tc>
-          <w:tcPr>
-            <w:tcW w:w="2977" w:type="dxa"/>
+              <w:t>1.8</w:t>
+            </w:r>
+          </w:p>
+        </w:tc>
+        <w:tc>
+          <w:tcPr>
+            <w:tcW w:w="1574" w:type="dxa"/>
             <w:vAlign w:val="center"/>
           </w:tcPr>
           <w:p>
@@ -2564,24 +2545,79 @@
                 <w:lang w:val="es-MX"/>
               </w:rPr>
             </w:pPr>
-          </w:p>
-        </w:tc>
-        <w:tc>
-          <w:tcPr>
-            <w:tcW w:w="3969" w:type="dxa"/>
-            <w:vAlign w:val="center"/>
-          </w:tcPr>
-          <w:p>
-            <w:pPr>
-              <w:pStyle w:val="Standard"/>
-              <w:cnfStyle w:val="000000100000"/>
+            <w:r>
               <w:rPr>
                 <w:rFonts w:asciiTheme="minorHAnsi" w:hAnsiTheme="minorHAnsi"/>
                 <w:sz w:val="28"/>
                 <w:szCs w:val="28"/>
                 <w:lang w:val="es-MX"/>
               </w:rPr>
-            </w:pPr>
+              <w:t>27/05/2015</w:t>
+            </w:r>
+          </w:p>
+        </w:tc>
+        <w:tc>
+          <w:tcPr>
+            <w:tcW w:w="2977" w:type="dxa"/>
+            <w:vAlign w:val="center"/>
+          </w:tcPr>
+          <w:p>
+            <w:pPr>
+              <w:pStyle w:val="Standard"/>
+              <w:jc w:val="center"/>
+              <w:cnfStyle w:val="000000100000"/>
+              <w:rPr>
+                <w:rFonts w:asciiTheme="minorHAnsi" w:hAnsiTheme="minorHAnsi"/>
+                <w:sz w:val="28"/>
+                <w:szCs w:val="28"/>
+                <w:lang w:val="es-MX"/>
+              </w:rPr>
+            </w:pPr>
+            <w:r>
+              <w:rPr>
+                <w:rFonts w:asciiTheme="minorHAnsi" w:hAnsiTheme="minorHAnsi"/>
+                <w:sz w:val="28"/>
+                <w:szCs w:val="28"/>
+                <w:lang w:val="es-MX"/>
+              </w:rPr>
+              <w:t>Se agregan a</w:t>
+            </w:r>
+            <w:r>
+              <w:rPr>
+                <w:rFonts w:asciiTheme="minorHAnsi" w:hAnsiTheme="minorHAnsi"/>
+                <w:sz w:val="28"/>
+                <w:szCs w:val="28"/>
+                <w:lang w:val="es-MX"/>
+              </w:rPr>
+              <w:t>ctores del sistema y roles.</w:t>
+            </w:r>
+          </w:p>
+        </w:tc>
+        <w:tc>
+          <w:tcPr>
+            <w:tcW w:w="3969" w:type="dxa"/>
+            <w:vAlign w:val="center"/>
+          </w:tcPr>
+          <w:p>
+            <w:pPr>
+              <w:pStyle w:val="Standard"/>
+              <w:cnfStyle w:val="000000100000"/>
+              <w:rPr>
+                <w:rFonts w:asciiTheme="minorHAnsi" w:hAnsiTheme="minorHAnsi"/>
+                <w:sz w:val="28"/>
+                <w:szCs w:val="28"/>
+                <w:lang w:val="es-MX"/>
+              </w:rPr>
+            </w:pPr>
+            <w:r>
+              <w:rPr>
+                <w:rFonts w:asciiTheme="minorHAnsi" w:hAnsiTheme="minorHAnsi"/>
+                <w:sz w:val="28"/>
+                <w:szCs w:val="28"/>
+                <w:lang w:val="es-MX"/>
+              </w:rPr>
+              <w:t>Amairany Ramos Meraz</w:t>
+            </w:r>
           </w:p>
         </w:tc>
       </w:tr>
@@ -5792,7 +5828,7 @@
                 <w:b w:val="0"/>
                 <w:lang w:val="es-MX"/>
               </w:rPr>
-              <w:t>Alumnos</w:t>
+              <w:t>Maestros</w:t>
             </w:r>
           </w:p>
         </w:tc>
@@ -5815,14 +5851,14 @@
                 <w:rFonts w:ascii="Arial" w:eastAsiaTheme="minorEastAsia" w:hAnsi="Arial" w:cs="Arial"/>
                 <w:lang w:val="es-MX"/>
               </w:rPr>
-              <w:t xml:space="preserve">1.- Registrar su asistencia a la </w:t>
+              <w:t xml:space="preserve">1.- </w:t>
             </w:r>
             <w:r>
               <w:rPr>
                 <w:rFonts w:ascii="Arial" w:eastAsiaTheme="minorEastAsia" w:hAnsi="Arial" w:cs="Arial"/>
                 <w:lang w:val="es-MX"/>
               </w:rPr>
-              <w:t>práctica</w:t>
+              <w:t>Registrar la asistencia de los alumnos</w:t>
             </w:r>
           </w:p>
         </w:tc>
@@ -5851,7 +5887,7 @@
                 <w:b w:val="0"/>
                 <w:lang w:val="es-MX"/>
               </w:rPr>
-              <w:t>Maestros</w:t>
+              <w:t>Alumnos</w:t>
             </w:r>
           </w:p>
         </w:tc>
@@ -5873,68 +5909,14 @@
                 <w:rFonts w:ascii="Arial" w:eastAsiaTheme="minorEastAsia" w:hAnsi="Arial" w:cs="Arial"/>
                 <w:lang w:val="es-MX"/>
               </w:rPr>
-              <w:t xml:space="preserve">1.- Solicitar la </w:t>
+              <w:t xml:space="preserve">1.- </w:t>
             </w:r>
             <w:r>
               <w:rPr>
                 <w:rFonts w:ascii="Arial" w:eastAsiaTheme="minorEastAsia" w:hAnsi="Arial" w:cs="Arial"/>
                 <w:lang w:val="es-MX"/>
               </w:rPr>
-              <w:t>práctica</w:t>
-            </w:r>
-            <w:r>
-              <w:rPr>
-                <w:rFonts w:ascii="Arial" w:eastAsiaTheme="minorEastAsia" w:hAnsi="Arial" w:cs="Arial"/>
-                <w:lang w:val="es-MX"/>
-              </w:rPr>
-              <w:br/>
-              <w:t>2.- Confirmar la asistencia a la práctica.</w:t>
-            </w:r>
-            <w:r>
-              <w:rPr>
-                <w:rFonts w:ascii="Arial" w:eastAsiaTheme="minorEastAsia" w:hAnsi="Arial" w:cs="Arial"/>
-                <w:lang w:val="es-MX"/>
-              </w:rPr>
-              <w:br/>
-              <w:t xml:space="preserve">3.- </w:t>
-            </w:r>
-            <w:r>
-              <w:rPr>
-                <w:rFonts w:ascii="Arial" w:eastAsiaTheme="minorEastAsia" w:hAnsi="Arial" w:cs="Arial"/>
-                <w:lang w:val="es-MX"/>
-              </w:rPr>
-              <w:t>D</w:t>
-            </w:r>
-            <w:r>
-              <w:rPr>
-                <w:rFonts w:ascii="Arial" w:eastAsiaTheme="minorEastAsia" w:hAnsi="Arial" w:cs="Arial"/>
-                <w:lang w:val="es-MX"/>
-              </w:rPr>
-              <w:t>ar de alta prácticas.</w:t>
-            </w:r>
-          </w:p>
-          <w:p>
-            <w:pPr>
-              <w:pStyle w:val="Standard"/>
-              <w:cnfStyle w:val="000000010000"/>
-              <w:rPr>
-                <w:rFonts w:ascii="Arial" w:eastAsiaTheme="minorEastAsia" w:hAnsi="Arial" w:cs="Arial"/>
-                <w:lang w:val="es-MX"/>
-              </w:rPr>
-            </w:pPr>
-            <w:r>
-              <w:rPr>
-                <w:rFonts w:ascii="Arial" w:eastAsiaTheme="minorEastAsia" w:hAnsi="Arial" w:cs="Arial"/>
-                <w:lang w:val="es-MX"/>
-              </w:rPr>
-              <w:t>4.- D</w:t>
-            </w:r>
-            <w:r>
-              <w:rPr>
-                <w:rFonts w:ascii="Arial" w:eastAsiaTheme="minorEastAsia" w:hAnsi="Arial" w:cs="Arial"/>
-                <w:lang w:val="es-MX"/>
-              </w:rPr>
-              <w:t>ar de baja prácticas.</w:t>
+              <w:t>Poder consultar sus asistencias</w:t>
             </w:r>
           </w:p>
         </w:tc>
@@ -5964,7 +5946,7 @@
                 <w:b w:val="0"/>
                 <w:lang w:val="es-MX"/>
               </w:rPr>
-              <w:t>Jefes de departamento</w:t>
+              <w:t>Coordinadores y orientadores de la UNIDEP</w:t>
             </w:r>
           </w:p>
         </w:tc>
@@ -5986,244 +5968,21 @@
                 <w:rFonts w:ascii="Arial" w:eastAsiaTheme="minorEastAsia" w:hAnsi="Arial" w:cs="Arial"/>
                 <w:lang w:val="es-MX"/>
               </w:rPr>
-              <w:t>1.- Ver reportes de la actividad de las prácticas.</w:t>
-            </w:r>
-          </w:p>
-        </w:tc>
-      </w:tr>
-      <w:tr>
-        <w:trPr>
-          <w:cnfStyle w:val="000000010000"/>
-        </w:trPr>
-        <w:tc>
-          <w:tcPr>
-            <w:cnfStyle w:val="001000000000"/>
-            <w:tcW w:w="3085" w:type="dxa"/>
-          </w:tcPr>
-          <w:p>
-            <w:pPr>
-              <w:pStyle w:val="Standard"/>
+              <w:t xml:space="preserve">1.- Ver reportes </w:t>
+            </w:r>
+            <w:r>
               <w:rPr>
                 <w:rFonts w:ascii="Arial" w:eastAsiaTheme="minorEastAsia" w:hAnsi="Arial" w:cs="Arial"/>
-                <w:b w:val="0"/>
-                <w:lang w:val="es-MX"/>
-              </w:rPr>
-            </w:pPr>
+                <w:lang w:val="es-MX"/>
+              </w:rPr>
+              <w:t>semanales de las asistencias</w:t>
+            </w:r>
             <w:r>
               <w:rPr>
                 <w:rFonts w:ascii="Arial" w:eastAsiaTheme="minorEastAsia" w:hAnsi="Arial" w:cs="Arial"/>
-                <w:b w:val="0"/>
-                <w:lang w:val="es-MX"/>
-              </w:rPr>
-              <w:t>Jefes de l</w:t>
-            </w:r>
-            <w:r>
-              <w:rPr>
-                <w:rFonts w:ascii="Arial" w:eastAsiaTheme="minorEastAsia" w:hAnsi="Arial" w:cs="Arial"/>
-                <w:b w:val="0"/>
-                <w:lang w:val="es-MX"/>
-              </w:rPr>
-              <w:t>aboratorio</w:t>
-            </w:r>
-          </w:p>
-        </w:tc>
-        <w:tc>
-          <w:tcPr>
-            <w:tcW w:w="5893" w:type="dxa"/>
-          </w:tcPr>
-          <w:p>
-            <w:pPr>
-              <w:pStyle w:val="Standard"/>
-              <w:cnfStyle w:val="000000010000"/>
-              <w:rPr>
-                <w:rFonts w:ascii="Arial" w:eastAsiaTheme="minorEastAsia" w:hAnsi="Arial" w:cs="Arial"/>
-                <w:lang w:val="es-MX"/>
-              </w:rPr>
-            </w:pPr>
-            <w:r>
-              <w:rPr>
-                <w:rFonts w:ascii="Arial" w:eastAsiaTheme="minorEastAsia" w:hAnsi="Arial" w:cs="Arial"/>
-                <w:lang w:val="es-MX"/>
-              </w:rPr>
-              <w:t>1.- Dar de alta/ baja prácti</w:t>
-            </w:r>
-            <w:r>
-              <w:rPr>
-                <w:rFonts w:ascii="Arial" w:eastAsiaTheme="minorEastAsia" w:hAnsi="Arial" w:cs="Arial"/>
-                <w:lang w:val="es-MX"/>
-              </w:rPr>
-              <w:t>cas.</w:t>
-            </w:r>
-            <w:r>
-              <w:rPr>
-                <w:rFonts w:ascii="Arial" w:eastAsiaTheme="minorEastAsia" w:hAnsi="Arial" w:cs="Arial"/>
-                <w:lang w:val="es-MX"/>
-              </w:rPr>
-              <w:br/>
-              <w:t>2.- Dar de alta o baja/ artículos</w:t>
-            </w:r>
-            <w:r>
-              <w:rPr>
-                <w:rFonts w:ascii="Arial" w:eastAsiaTheme="minorEastAsia" w:hAnsi="Arial" w:cs="Arial"/>
-                <w:lang w:val="es-MX"/>
-              </w:rPr>
-              <w:br/>
-              <w:t>3.- V</w:t>
-            </w:r>
-            <w:r>
-              <w:rPr>
-                <w:rFonts w:ascii="Arial" w:eastAsiaTheme="minorEastAsia" w:hAnsi="Arial" w:cs="Arial"/>
-                <w:lang w:val="es-MX"/>
-              </w:rPr>
-              <w:t>er reporte de la actividad de las prácticas.</w:t>
-            </w:r>
-            <w:r>
-              <w:rPr>
-                <w:rFonts w:ascii="Arial" w:eastAsiaTheme="minorEastAsia" w:hAnsi="Arial" w:cs="Arial"/>
-                <w:lang w:val="es-MX"/>
-              </w:rPr>
-              <w:br/>
-              <w:t xml:space="preserve">4.- Rechazar o admitir la </w:t>
-            </w:r>
-            <w:r>
-              <w:rPr>
-                <w:rFonts w:ascii="Arial" w:eastAsiaTheme="minorEastAsia" w:hAnsi="Arial" w:cs="Arial"/>
-                <w:lang w:val="es-MX"/>
-              </w:rPr>
-              <w:t>práctica que solicite un maestro.</w:t>
-            </w:r>
-            <w:r>
-              <w:rPr>
-                <w:rFonts w:ascii="Arial" w:eastAsiaTheme="minorEastAsia" w:hAnsi="Arial" w:cs="Arial"/>
-                <w:lang w:val="es-MX"/>
-              </w:rPr>
-              <w:br/>
-              <w:t>5.- Registra qué</w:t>
-            </w:r>
-            <w:r>
-              <w:rPr>
-                <w:rFonts w:ascii="Arial" w:eastAsiaTheme="minorEastAsia" w:hAnsi="Arial" w:cs="Arial"/>
-                <w:lang w:val="es-MX"/>
-              </w:rPr>
-              <w:t xml:space="preserve"> material fue prestado a que alumno o maestro.</w:t>
-            </w:r>
-            <w:r>
-              <w:rPr>
-                <w:rFonts w:ascii="Arial" w:eastAsiaTheme="minorEastAsia" w:hAnsi="Arial" w:cs="Arial"/>
-                <w:lang w:val="es-MX"/>
-              </w:rPr>
-              <w:br/>
-              <w:t>6.- Registra la devolución del material prestado.</w:t>
-            </w:r>
-          </w:p>
-          <w:p>
-            <w:pPr>
-              <w:pStyle w:val="Standard"/>
-              <w:cnfStyle w:val="000000010000"/>
-              <w:rPr>
-                <w:rFonts w:ascii="Arial" w:eastAsiaTheme="minorEastAsia" w:hAnsi="Arial" w:cs="Arial"/>
-                <w:lang w:val="es-MX"/>
-              </w:rPr>
-            </w:pPr>
-            <w:r>
-              <w:rPr>
-                <w:rFonts w:ascii="Arial" w:eastAsiaTheme="minorEastAsia" w:hAnsi="Arial" w:cs="Arial"/>
-                <w:lang w:val="es-MX"/>
-              </w:rPr>
-              <w:t>7.- Genera un adeudo de material, si este no fue entregado en su totalidad o se dañó.</w:t>
-            </w:r>
-          </w:p>
-        </w:tc>
-      </w:tr>
-      <w:tr>
-        <w:trPr>
-          <w:cnfStyle w:val="000000100000"/>
-        </w:trPr>
-        <w:tc>
-          <w:tcPr>
-            <w:cnfStyle w:val="001000000000"/>
-            <w:tcW w:w="3085" w:type="dxa"/>
-          </w:tcPr>
-          <w:p>
-            <w:pPr>
-              <w:pStyle w:val="Standard"/>
-              <w:rPr>
-                <w:rFonts w:ascii="Arial" w:eastAsiaTheme="minorEastAsia" w:hAnsi="Arial" w:cs="Arial"/>
-                <w:b w:val="0"/>
-                <w:lang w:val="es-MX"/>
-              </w:rPr>
-            </w:pPr>
-            <w:r>
-              <w:rPr>
-                <w:rFonts w:ascii="Arial" w:eastAsiaTheme="minorEastAsia" w:hAnsi="Arial" w:cs="Arial"/>
-                <w:b w:val="0"/>
-                <w:lang w:val="es-MX"/>
-              </w:rPr>
-              <w:t>Auxiliares de l</w:t>
-            </w:r>
-            <w:r>
-              <w:rPr>
-                <w:rFonts w:ascii="Arial" w:eastAsiaTheme="minorEastAsia" w:hAnsi="Arial" w:cs="Arial"/>
-                <w:b w:val="0"/>
-                <w:lang w:val="es-MX"/>
-              </w:rPr>
-              <w:t>aboratorio</w:t>
-            </w:r>
-          </w:p>
-        </w:tc>
-        <w:tc>
-          <w:tcPr>
-            <w:tcW w:w="5893" w:type="dxa"/>
-          </w:tcPr>
-          <w:p>
-            <w:pPr>
-              <w:pStyle w:val="Standard"/>
-              <w:cnfStyle w:val="000000100000"/>
-              <w:rPr>
-                <w:rFonts w:ascii="Arial" w:eastAsiaTheme="minorEastAsia" w:hAnsi="Arial" w:cs="Arial"/>
-                <w:lang w:val="es-MX"/>
-              </w:rPr>
-            </w:pPr>
-            <w:r>
-              <w:rPr>
-                <w:rFonts w:ascii="Arial" w:eastAsiaTheme="minorEastAsia" w:hAnsi="Arial" w:cs="Arial"/>
-                <w:lang w:val="es-MX"/>
-              </w:rPr>
-              <w:t>1.- Registrar material que fue prestado a que alumno o maestro.</w:t>
-            </w:r>
-          </w:p>
-          <w:p>
-            <w:pPr>
-              <w:pStyle w:val="Standard"/>
-              <w:cnfStyle w:val="000000100000"/>
-              <w:rPr>
-                <w:rFonts w:ascii="Arial" w:eastAsiaTheme="minorEastAsia" w:hAnsi="Arial" w:cs="Arial"/>
-                <w:lang w:val="es-MX"/>
-              </w:rPr>
-            </w:pPr>
-            <w:r>
-              <w:rPr>
-                <w:rFonts w:ascii="Arial" w:eastAsiaTheme="minorEastAsia" w:hAnsi="Arial" w:cs="Arial"/>
-                <w:lang w:val="es-MX"/>
-              </w:rPr>
-              <w:t>2.- Registra la devolución del material prestado.</w:t>
-            </w:r>
-          </w:p>
-          <w:p>
-            <w:pPr>
-              <w:pStyle w:val="Standard"/>
-              <w:cnfStyle w:val="000000100000"/>
-              <w:rPr>
-                <w:rFonts w:ascii="Arial" w:eastAsiaTheme="minorEastAsia" w:hAnsi="Arial" w:cs="Arial"/>
-                <w:lang w:val="es-MX"/>
-              </w:rPr>
-            </w:pPr>
-            <w:r>
-              <w:rPr>
-                <w:rFonts w:ascii="Arial" w:eastAsiaTheme="minorEastAsia" w:hAnsi="Arial" w:cs="Arial"/>
-                <w:lang w:val="es-MX"/>
-              </w:rPr>
-              <w:t>3.- Genera un adeudo de material, si este no fue entregado en su totalidad o se dañó.</w:t>
+                <w:lang w:val="es-MX"/>
+              </w:rPr>
+              <w:t>.</w:t>
             </w:r>
           </w:p>
         </w:tc>
@@ -6699,15 +6458,7 @@
                 <w:rFonts w:ascii="Arial" w:hAnsi="Arial" w:cs="Arial"/>
                 <w:lang w:val="es-MX"/>
               </w:rPr>
-              <w:t xml:space="preserve"> debe estar </w:t>
-            </w:r>
-            <w:r>
-              <w:rPr>
-                <w:rFonts w:ascii="Arial" w:hAnsi="Arial" w:cs="Arial"/>
-                <w:lang w:val="es-MX"/>
-              </w:rPr>
-              <w:lastRenderedPageBreak/>
-              <w:t>registrado en el sistema</w:t>
+              <w:t xml:space="preserve"> debe estar registrado en el sistema</w:t>
             </w:r>
             <w:r>
               <w:rPr>
@@ -6805,7 +6556,6 @@
                 <w:rFonts w:ascii="Arial" w:hAnsi="Arial" w:cs="Arial"/>
                 <w:lang w:val="es-MX"/>
               </w:rPr>
-              <w:lastRenderedPageBreak/>
               <w:t>Precondición</w:t>
             </w:r>
           </w:p>
@@ -7011,7 +6761,15 @@
                 <w:rFonts w:ascii="Arial" w:hAnsi="Arial" w:cs="Arial"/>
                 <w:lang w:val="es-MX"/>
               </w:rPr>
-              <w:t>El sistema muestra la pantalla</w:t>
+              <w:t xml:space="preserve">El sistema </w:t>
+            </w:r>
+            <w:r>
+              <w:rPr>
+                <w:rFonts w:ascii="Arial" w:hAnsi="Arial" w:cs="Arial"/>
+                <w:lang w:val="es-MX"/>
+              </w:rPr>
+              <w:lastRenderedPageBreak/>
+              <w:t>muestra la pantalla</w:t>
             </w:r>
           </w:p>
         </w:tc>
@@ -7098,6 +6856,7 @@
                 <w:rFonts w:ascii="Arial" w:hAnsi="Arial" w:cs="Arial"/>
                 <w:lang w:val="es-MX"/>
               </w:rPr>
+              <w:lastRenderedPageBreak/>
               <w:t>Flujo alternativo</w:t>
             </w:r>
           </w:p>
@@ -7872,7 +7631,6 @@
                 <w:rFonts w:ascii="Arial" w:hAnsi="Arial" w:cs="Arial"/>
                 <w:lang w:val="es-MX"/>
               </w:rPr>
-              <w:lastRenderedPageBreak/>
               <w:t>práctica</w:t>
             </w:r>
           </w:p>
@@ -7968,7 +7726,6 @@
                 <w:rFonts w:ascii="Arial" w:hAnsi="Arial" w:cs="Arial"/>
                 <w:lang w:val="es-MX"/>
               </w:rPr>
-              <w:lastRenderedPageBreak/>
               <w:t>Actores</w:t>
             </w:r>
           </w:p>
@@ -8460,7 +8217,15 @@
                 <w:rFonts w:ascii="Arial" w:hAnsi="Arial" w:cs="Arial"/>
                 <w:lang w:val="es-MX"/>
               </w:rPr>
-              <w:t xml:space="preserve"> en la base de datos la asistencia del alumno a dicha práctica en la fecha actual</w:t>
+              <w:t xml:space="preserve"> en la base de datos la </w:t>
+            </w:r>
+            <w:r>
+              <w:rPr>
+                <w:rFonts w:ascii="Arial" w:hAnsi="Arial" w:cs="Arial"/>
+                <w:lang w:val="es-MX"/>
+              </w:rPr>
+              <w:lastRenderedPageBreak/>
+              <w:t>asistencia del alumno a dicha práctica en la fecha actual</w:t>
             </w:r>
             <w:r>
               <w:rPr>
@@ -8554,6 +8319,7 @@
                 <w:rFonts w:ascii="Arial" w:hAnsi="Arial" w:cs="Arial"/>
                 <w:lang w:val="es-MX"/>
               </w:rPr>
+              <w:lastRenderedPageBreak/>
               <w:t>Autor</w:t>
             </w:r>
           </w:p>
@@ -9081,7 +8847,6 @@
                 <w:rFonts w:ascii="Arial" w:hAnsi="Arial" w:cs="Arial"/>
                 <w:lang w:val="es-MX"/>
               </w:rPr>
-              <w:lastRenderedPageBreak/>
               <w:t>Caso de uso</w:t>
             </w:r>
           </w:p>
@@ -9589,7 +9354,15 @@
                 <w:rFonts w:ascii="Arial" w:hAnsi="Arial" w:cs="Arial"/>
                 <w:lang w:val="es-MX"/>
               </w:rPr>
-              <w:t>Deberá verificar que se cuente con el material que se solicita</w:t>
+              <w:t xml:space="preserve">Deberá verificar que se cuente </w:t>
+            </w:r>
+            <w:r>
+              <w:rPr>
+                <w:rFonts w:ascii="Arial" w:hAnsi="Arial" w:cs="Arial"/>
+                <w:lang w:val="es-MX"/>
+              </w:rPr>
+              <w:lastRenderedPageBreak/>
+              <w:t>con el material que se solicita</w:t>
             </w:r>
             <w:r>
               <w:rPr>
@@ -9683,6 +9456,7 @@
                 <w:rFonts w:ascii="Arial" w:hAnsi="Arial" w:cs="Arial"/>
                 <w:lang w:val="es-MX"/>
               </w:rPr>
+              <w:lastRenderedPageBreak/>
               <w:t>Poscondición</w:t>
             </w:r>
           </w:p>
@@ -10288,7 +10062,6 @@
           <w:szCs w:val="32"/>
           <w:lang w:val="es-MX"/>
         </w:rPr>
-        <w:lastRenderedPageBreak/>
         <w:t>3</w:t>
       </w:r>
       <w:r>
@@ -10450,6 +10223,7 @@
           <w:noProof/>
           <w:lang w:val="es-MX" w:eastAsia="es-MX" w:bidi="ar-SA"/>
         </w:rPr>
+        <w:lastRenderedPageBreak/>
         <w:drawing>
           <wp:inline distT="0" distB="0" distL="0" distR="0">
             <wp:extent cx="4579315" cy="1916582"/>
@@ -10491,7 +10265,7 @@
                     </a:ln>
                     <a:extLst>
                       <a:ext uri="{53640926-AAD7-44D8-BBD7-CCE9431645EC}">
-                        <a14:shadowObscured xmlns:arto="http://schemas.microsoft.com/office/word/2006/arto" xmlns:a14="http://schemas.microsoft.com/office/drawing/2010/main" xmlns:wps="http://schemas.microsoft.com/office/word/2010/wordprocessingShape" xmlns:wpi="http://schemas.microsoft.com/office/word/2010/wordprocessingInk" xmlns:wpg="http://schemas.microsoft.com/office/word/2010/wordprocessingGroup" xmlns:w15="http://schemas.microsoft.com/office/word/2012/wordml" xmlns:w14="http://schemas.microsoft.com/office/word/2010/wordml" xmlns:w="http://schemas.openxmlformats.org/wordprocessingml/2006/main" xmlns:w10="urn:schemas-microsoft-com:office:word" xmlns:wp14="http://schemas.microsoft.com/office/word/2010/wordprocessingDrawing" xmlns:v="urn:schemas-microsoft-com:vml" xmlns:o="urn:schemas-microsoft-com:office:office" xmlns:mc="http://schemas.openxmlformats.org/markup-compatibility/2006" xmlns:wpc="http://schemas.microsoft.com/office/word/2010/wordprocessingCanvas" xmlns=""/>
+                        <a14:shadowObscured xmlns="" xmlns:wpc="http://schemas.microsoft.com/office/word/2010/wordprocessingCanvas" xmlns:mc="http://schemas.openxmlformats.org/markup-compatibility/2006" xmlns:o="urn:schemas-microsoft-com:office:office" xmlns:v="urn:schemas-microsoft-com:vml" xmlns:wp14="http://schemas.microsoft.com/office/word/2010/wordprocessingDrawing" xmlns:w10="urn:schemas-microsoft-com:office:word" xmlns:w="http://schemas.openxmlformats.org/wordprocessingml/2006/main" xmlns:w14="http://schemas.microsoft.com/office/word/2010/wordml" xmlns:w15="http://schemas.microsoft.com/office/word/2012/wordml" xmlns:wpg="http://schemas.microsoft.com/office/word/2010/wordprocessingGroup" xmlns:wpi="http://schemas.microsoft.com/office/word/2010/wordprocessingInk" xmlns:wps="http://schemas.microsoft.com/office/word/2010/wordprocessingShape" xmlns:a14="http://schemas.microsoft.com/office/drawing/2010/main" xmlns:arto="http://schemas.microsoft.com/office/word/2006/arto"/>
                       </a:ext>
                     </a:extLst>
                   </pic:spPr>
@@ -10690,18 +10464,7 @@
           <w:szCs w:val="32"/>
           <w:lang w:val="es-MX"/>
         </w:rPr>
-        <w:t xml:space="preserve">, lo que conlleva a interfaces más </w:t>
-      </w:r>
-      <w:r>
-        <w:rPr>
-          <w:rFonts w:asciiTheme="minorHAnsi" w:eastAsiaTheme="minorEastAsia" w:hAnsiTheme="minorHAnsi" w:cstheme="minorBidi"/>
-          <w:bCs/>
-          <w:sz w:val="32"/>
-          <w:szCs w:val="32"/>
-          <w:lang w:val="es-MX"/>
-        </w:rPr>
-        <w:lastRenderedPageBreak/>
-        <w:t>dinámicas y amigables con el usuario</w:t>
+        <w:t>, lo que conlleva a interfaces más dinámicas y amigables con el usuario</w:t>
       </w:r>
       <w:r>
         <w:rPr>
@@ -10862,6 +10625,7 @@
                 <w:szCs w:val="32"/>
                 <w:lang w:val="es-MX"/>
               </w:rPr>
+              <w:lastRenderedPageBreak/>
               <w:t>Nombre de Interfaz</w:t>
             </w:r>
           </w:p>
@@ -11448,7 +11212,6 @@
                 <w:szCs w:val="32"/>
                 <w:lang w:val="es-MX"/>
               </w:rPr>
-              <w:lastRenderedPageBreak/>
               <w:t>Pantalla de préstamo de artículos</w:t>
             </w:r>
           </w:p>
@@ -11601,7 +11364,18 @@
                 <w:szCs w:val="32"/>
                 <w:lang w:val="es-MX"/>
               </w:rPr>
-              <w:t>También se podrá ver la cantidad que hay de un artículo específico así como sus datos.</w:t>
+              <w:t xml:space="preserve">También se podrá ver la cantidad que hay de </w:t>
+            </w:r>
+            <w:r>
+              <w:rPr>
+                <w:rFonts w:asciiTheme="minorHAnsi" w:eastAsiaTheme="minorEastAsia" w:hAnsiTheme="minorHAnsi" w:cstheme="minorBidi"/>
+                <w:bCs/>
+                <w:sz w:val="32"/>
+                <w:szCs w:val="32"/>
+                <w:lang w:val="es-MX"/>
+              </w:rPr>
+              <w:lastRenderedPageBreak/>
+              <w:t>un artículo específico así como sus datos.</w:t>
             </w:r>
           </w:p>
         </w:tc>
@@ -11634,6 +11408,7 @@
                 <w:szCs w:val="32"/>
                 <w:lang w:val="es-MX"/>
               </w:rPr>
+              <w:lastRenderedPageBreak/>
               <w:t>Pantalla de reportes</w:t>
             </w:r>
           </w:p>
@@ -12189,7 +11964,6 @@
           <w:szCs w:val="32"/>
           <w:lang w:val="es-MX"/>
         </w:rPr>
-        <w:lastRenderedPageBreak/>
         <w:t>Modelos</w:t>
       </w:r>
     </w:p>
@@ -12361,6 +12135,7 @@
           <w:szCs w:val="32"/>
           <w:lang w:val="es-MX"/>
         </w:rPr>
+        <w:lastRenderedPageBreak/>
         <w:t>Archivos de rutas</w:t>
       </w:r>
     </w:p>
@@ -12444,7 +12219,7 @@
           <w:lang w:val="es-MX"/>
         </w:rPr>
         <w:pict>
-          <v:shape id="_x0000_i1026" type="#_x0000_t75" style="width:393.6pt;height:266.4pt">
+          <v:shape id="_x0000_i1026" type="#_x0000_t75" style="width:394.2pt;height:266.4pt">
             <v:imagedata r:id="rId11" o:title="IMG_20150420_095958545" croptop="4294f" cropbottom="8576f" cropright="6965f"/>
           </v:shape>
         </w:pict>
@@ -12553,7 +12328,6 @@
           <w:szCs w:val="32"/>
           <w:lang w:val="es-MX"/>
         </w:rPr>
-        <w:lastRenderedPageBreak/>
         <w:t>3.4.- Asignar roles a los miembros del equipo de trabajo.</w:t>
       </w:r>
     </w:p>
@@ -13162,6 +12936,7 @@
           <w:u w:val="single"/>
           <w:lang w:val="es-MX"/>
         </w:rPr>
+        <w:lastRenderedPageBreak/>
         <w:t>Notas:</w:t>
       </w:r>
     </w:p>
@@ -13436,7 +13211,7 @@
               <w:szCs w:val="18"/>
               <w:lang w:val="es-ES"/>
             </w:rPr>
-            <w:t>5</w:t>
+            <w:t>6</w:t>
           </w:r>
           <w:r>
             <w:rPr>
@@ -13504,7 +13279,7 @@
         <v:path o:extrusionok="f" gradientshapeok="t" o:connecttype="rect"/>
         <o:lock v:ext="edit" aspectratio="t"/>
       </v:shapetype>
-      <v:shape id="_x0000_i1031" type="#_x0000_t75" style="width:11.4pt;height:11.4pt" o:bullet="t">
+      <v:shape id="_x0000_i1036" type="#_x0000_t75" style="width:11.4pt;height:11.4pt" o:bullet="t">
         <v:imagedata r:id="rId1" o:title="mso1AED"/>
       </v:shape>
     </w:pict>
@@ -14533,7 +14308,6 @@
   <w:style w:type="character" w:default="1" w:styleId="Fuentedeprrafopredeter">
     <w:name w:val="Default Paragraph Font"/>
     <w:uiPriority w:val="1"/>
-    <w:semiHidden/>
     <w:unhideWhenUsed/>
   </w:style>
   <w:style w:type="table" w:default="1" w:styleId="Tablanormal">
@@ -15191,6 +14965,7 @@
     <w:rsid w:val="001C480C"/>
     <w:rsid w:val="001D0BFC"/>
     <w:rsid w:val="001E7B8F"/>
+    <w:rsid w:val="00212287"/>
     <w:rsid w:val="00260921"/>
     <w:rsid w:val="00275403"/>
     <w:rsid w:val="002B4310"/>
@@ -15707,7 +15482,7 @@
   <a:extraClrSchemeLst/>
   <a:extLst>
     <a:ext uri="{05A4C25C-085E-4340-85A3-A5531E510DB2}">
-      <thm15:themeFamily xmlns:thm15="http://schemas.microsoft.com/office/thememl/2012/main" xmlns="" name="Office Theme" id="{62F939B6-93AF-4DB8-9C6B-D6C7DFDC589F}" vid="{4A3C46E8-61CC-4603-A589-7422A47A8E4A}"/>
+      <thm15:themeFamily xmlns="" xmlns:thm15="http://schemas.microsoft.com/office/thememl/2012/main" name="Office Theme" id="{62F939B6-93AF-4DB8-9C6B-D6C7DFDC589F}" vid="{4A3C46E8-61CC-4603-A589-7422A47A8E4A}"/>
     </a:ext>
   </a:extLst>
 </a:theme>

</xml_diff>

<commit_message>
se agrego caso de uso 2
</commit_message>
<xml_diff>
--- a/Proyecto AE 1.0.docx
+++ b/Proyecto AE 1.0.docx
@@ -2636,35 +2636,22 @@
             <w:pPr>
               <w:pStyle w:val="Standard"/>
               <w:jc w:val="center"/>
-            </w:pPr>
-            <w:r>
               <w:rPr>
                 <w:rFonts w:asciiTheme="minorHAnsi" w:hAnsiTheme="minorHAnsi"/>
                 <w:sz w:val="28"/>
                 <w:szCs w:val="28"/>
                 <w:lang w:val="es-MX"/>
               </w:rPr>
-              <w:t>1.7</w:t>
-            </w:r>
-          </w:p>
-        </w:tc>
-        <w:tc>
-          <w:tcPr>
-            <w:tcW w:w="1574" w:type="dxa"/>
-            <w:vAlign w:val="center"/>
-          </w:tcPr>
-          <w:p>
-            <w:pPr>
-              <w:pStyle w:val="Standard"/>
-              <w:jc w:val="center"/>
-              <w:cnfStyle w:val="000000010000"/>
+            </w:pPr>
+            <w:r>
               <w:rPr>
                 <w:rFonts w:asciiTheme="minorHAnsi" w:hAnsiTheme="minorHAnsi"/>
                 <w:sz w:val="28"/>
                 <w:szCs w:val="28"/>
                 <w:lang w:val="es-MX"/>
               </w:rPr>
-            </w:pPr>
+              <w:t>1.</w:t>
+            </w:r>
             <w:r>
               <w:rPr>
                 <w:rFonts w:asciiTheme="minorHAnsi" w:hAnsiTheme="minorHAnsi"/>
@@ -2672,13 +2659,19 @@
                 <w:szCs w:val="28"/>
                 <w:lang w:val="es-MX"/>
               </w:rPr>
-              <w:t>27/05/2015</w:t>
-            </w:r>
-          </w:p>
-        </w:tc>
-        <w:tc>
-          <w:tcPr>
-            <w:tcW w:w="2977" w:type="dxa"/>
+              <w:t>9</w:t>
+            </w:r>
+          </w:p>
+          <w:p>
+            <w:pPr>
+              <w:pStyle w:val="Standard"/>
+              <w:jc w:val="center"/>
+            </w:pPr>
+          </w:p>
+        </w:tc>
+        <w:tc>
+          <w:tcPr>
+            <w:tcW w:w="1574" w:type="dxa"/>
             <w:vAlign w:val="center"/>
           </w:tcPr>
           <w:p>
@@ -2700,13 +2693,13 @@
                 <w:szCs w:val="28"/>
                 <w:lang w:val="es-MX"/>
               </w:rPr>
-              <w:t>Se agregaron los requisitos no funcionales</w:t>
-            </w:r>
-          </w:p>
-        </w:tc>
-        <w:tc>
-          <w:tcPr>
-            <w:tcW w:w="3969" w:type="dxa"/>
+              <w:t>27/05/2015</w:t>
+            </w:r>
+          </w:p>
+        </w:tc>
+        <w:tc>
+          <w:tcPr>
+            <w:tcW w:w="2977" w:type="dxa"/>
             <w:vAlign w:val="center"/>
           </w:tcPr>
           <w:p>
@@ -2728,7 +2721,153 @@
                 <w:szCs w:val="28"/>
                 <w:lang w:val="es-MX"/>
               </w:rPr>
+              <w:t>Se agregaron los requisitos no funcionales</w:t>
+            </w:r>
+          </w:p>
+        </w:tc>
+        <w:tc>
+          <w:tcPr>
+            <w:tcW w:w="3969" w:type="dxa"/>
+            <w:vAlign w:val="center"/>
+          </w:tcPr>
+          <w:p>
+            <w:pPr>
+              <w:pStyle w:val="Standard"/>
+              <w:jc w:val="center"/>
+              <w:cnfStyle w:val="000000010000"/>
+              <w:rPr>
+                <w:rFonts w:asciiTheme="minorHAnsi" w:hAnsiTheme="minorHAnsi"/>
+                <w:sz w:val="28"/>
+                <w:szCs w:val="28"/>
+                <w:lang w:val="es-MX"/>
+              </w:rPr>
+            </w:pPr>
+            <w:r>
+              <w:rPr>
+                <w:rFonts w:asciiTheme="minorHAnsi" w:hAnsiTheme="minorHAnsi"/>
+                <w:sz w:val="28"/>
+                <w:szCs w:val="28"/>
+                <w:lang w:val="es-MX"/>
+              </w:rPr>
               <w:t>José Agustín Esquerra Morales</w:t>
+            </w:r>
+          </w:p>
+        </w:tc>
+      </w:tr>
+      <w:tr>
+        <w:trPr>
+          <w:cnfStyle w:val="000000100000"/>
+          <w:trHeight w:val="930"/>
+        </w:trPr>
+        <w:tc>
+          <w:tcPr>
+            <w:cnfStyle w:val="001000000000"/>
+            <w:tcW w:w="1086" w:type="dxa"/>
+            <w:vAlign w:val="center"/>
+          </w:tcPr>
+          <w:p>
+            <w:pPr>
+              <w:pStyle w:val="Standard"/>
+              <w:jc w:val="center"/>
+              <w:rPr>
+                <w:rFonts w:asciiTheme="minorHAnsi" w:hAnsiTheme="minorHAnsi"/>
+                <w:sz w:val="28"/>
+                <w:szCs w:val="28"/>
+                <w:lang w:val="es-MX"/>
+              </w:rPr>
+            </w:pPr>
+            <w:r>
+              <w:rPr>
+                <w:rFonts w:asciiTheme="minorHAnsi" w:hAnsiTheme="minorHAnsi"/>
+                <w:sz w:val="28"/>
+                <w:szCs w:val="28"/>
+                <w:lang w:val="es-MX"/>
+              </w:rPr>
+              <w:t>2.0</w:t>
+            </w:r>
+          </w:p>
+        </w:tc>
+        <w:tc>
+          <w:tcPr>
+            <w:tcW w:w="1574" w:type="dxa"/>
+            <w:vAlign w:val="center"/>
+          </w:tcPr>
+          <w:p>
+            <w:pPr>
+              <w:pStyle w:val="Standard"/>
+              <w:jc w:val="center"/>
+              <w:cnfStyle w:val="000000100000"/>
+              <w:rPr>
+                <w:rFonts w:asciiTheme="minorHAnsi" w:hAnsiTheme="minorHAnsi"/>
+                <w:sz w:val="28"/>
+                <w:szCs w:val="28"/>
+                <w:lang w:val="es-MX"/>
+              </w:rPr>
+            </w:pPr>
+            <w:r>
+              <w:rPr>
+                <w:rFonts w:asciiTheme="minorHAnsi" w:hAnsiTheme="minorHAnsi"/>
+                <w:sz w:val="28"/>
+                <w:szCs w:val="28"/>
+                <w:lang w:val="es-MX"/>
+              </w:rPr>
+              <w:t>27/05/2015</w:t>
+            </w:r>
+          </w:p>
+        </w:tc>
+        <w:tc>
+          <w:tcPr>
+            <w:tcW w:w="2977" w:type="dxa"/>
+            <w:vAlign w:val="center"/>
+          </w:tcPr>
+          <w:p>
+            <w:pPr>
+              <w:pStyle w:val="Standard"/>
+              <w:jc w:val="center"/>
+              <w:cnfStyle w:val="000000100000"/>
+              <w:rPr>
+                <w:rFonts w:asciiTheme="minorHAnsi" w:hAnsiTheme="minorHAnsi"/>
+                <w:sz w:val="28"/>
+                <w:szCs w:val="28"/>
+                <w:lang w:val="es-MX"/>
+              </w:rPr>
+            </w:pPr>
+            <w:r>
+              <w:rPr>
+                <w:rFonts w:asciiTheme="minorHAnsi" w:hAnsiTheme="minorHAnsi"/>
+                <w:sz w:val="28"/>
+                <w:szCs w:val="28"/>
+                <w:lang w:val="es-MX"/>
+              </w:rPr>
+              <w:t>Se agrega caso de uso 2</w:t>
+            </w:r>
+          </w:p>
+        </w:tc>
+        <w:tc>
+          <w:tcPr>
+            <w:tcW w:w="3969" w:type="dxa"/>
+            <w:vAlign w:val="center"/>
+          </w:tcPr>
+          <w:p>
+            <w:pPr>
+              <w:pStyle w:val="Standard"/>
+              <w:jc w:val="center"/>
+              <w:cnfStyle w:val="000000100000"/>
+              <w:rPr>
+                <w:rFonts w:asciiTheme="minorHAnsi" w:hAnsiTheme="minorHAnsi"/>
+                <w:sz w:val="28"/>
+                <w:szCs w:val="28"/>
+                <w:lang w:val="es-MX"/>
+              </w:rPr>
+            </w:pPr>
+            <w:r>
+              <w:rPr>
+                <w:rFonts w:asciiTheme="minorHAnsi" w:hAnsiTheme="minorHAnsi"/>
+                <w:sz w:val="28"/>
+                <w:szCs w:val="28"/>
+                <w:lang w:val="es-MX"/>
+              </w:rPr>
+              <w:t>Claudia Janeth Román Navarro.</w:t>
             </w:r>
           </w:p>
         </w:tc>
@@ -2890,6 +3029,7 @@
           <w:szCs w:val="32"/>
           <w:lang w:val="es-MX"/>
         </w:rPr>
+        <w:lastRenderedPageBreak/>
         <w:t xml:space="preserve">El proyecto a desarrollar busca automatizar los procesos de las </w:t>
       </w:r>
       <w:r>
@@ -2917,17 +3057,7 @@
           <w:szCs w:val="32"/>
           <w:lang w:val="es-MX"/>
         </w:rPr>
-        <w:t xml:space="preserve">para que todo el proceso se </w:t>
-      </w:r>
-      <w:r>
-        <w:rPr>
-          <w:rFonts w:asciiTheme="minorHAnsi" w:hAnsiTheme="minorHAnsi"/>
-          <w:sz w:val="32"/>
-          <w:szCs w:val="32"/>
-          <w:lang w:val="es-MX"/>
-        </w:rPr>
-        <w:lastRenderedPageBreak/>
-        <w:t xml:space="preserve">realice de forma electrónica por medio de una computadora </w:t>
+        <w:t xml:space="preserve">para que todo el proceso se realice de forma electrónica por medio de una computadora </w:t>
       </w:r>
       <w:r>
         <w:rPr>
@@ -3632,6 +3762,7 @@
           <w:szCs w:val="32"/>
           <w:lang w:val="es-MX"/>
         </w:rPr>
+        <w:lastRenderedPageBreak/>
         <w:t>RNF4.- Se debe poder ingresar a la aplicación rápidamente.</w:t>
       </w:r>
     </w:p>
@@ -3653,17 +3784,7 @@
           <w:szCs w:val="32"/>
           <w:lang w:val="es-MX"/>
         </w:rPr>
-        <w:t xml:space="preserve">RNF5.- La aplicación debe contener una interfaz intuitiva (fácil de </w:t>
-      </w:r>
-      <w:r>
-        <w:rPr>
-          <w:rFonts w:asciiTheme="minorHAnsi" w:eastAsiaTheme="minorEastAsia" w:hAnsiTheme="minorHAnsi" w:cstheme="minorBidi"/>
-          <w:sz w:val="32"/>
-          <w:szCs w:val="32"/>
-          <w:lang w:val="es-MX"/>
-        </w:rPr>
-        <w:lastRenderedPageBreak/>
-        <w:t>usar).</w:t>
+        <w:t>RNF5.- La aplicación debe contener una interfaz intuitiva (fácil de usar).</w:t>
       </w:r>
     </w:p>
     <w:p>
@@ -5740,14 +5861,7 @@
                 <w:rFonts w:ascii="Arial" w:hAnsi="Arial" w:cs="Arial"/>
                 <w:lang w:val="es-MX"/>
               </w:rPr>
-              <w:t>Maestro</w:t>
-            </w:r>
-            <w:r>
-              <w:rPr>
-                <w:rFonts w:ascii="Arial" w:hAnsi="Arial" w:cs="Arial"/>
-                <w:lang w:val="es-MX"/>
-              </w:rPr>
-              <w:t>s(Usuarios)</w:t>
+              <w:t>(Usuarios)</w:t>
             </w:r>
           </w:p>
         </w:tc>
@@ -7097,11 +7211,11 @@
       </w:tblPr>
       <w:tblGrid>
         <w:gridCol w:w="1790"/>
-        <w:gridCol w:w="1817"/>
-        <w:gridCol w:w="1380"/>
-        <w:gridCol w:w="1344"/>
-        <w:gridCol w:w="1406"/>
-        <w:gridCol w:w="1317"/>
+        <w:gridCol w:w="1487"/>
+        <w:gridCol w:w="1448"/>
+        <w:gridCol w:w="1448"/>
+        <w:gridCol w:w="1459"/>
+        <w:gridCol w:w="1422"/>
       </w:tblGrid>
       <w:tr>
         <w:trPr>
@@ -7272,7 +7386,7 @@
                 <w:rFonts w:ascii="Arial" w:hAnsi="Arial" w:cs="Arial"/>
                 <w:lang w:val="es-MX"/>
               </w:rPr>
-              <w:t>Alumnos</w:t>
+              <w:t>Maestros</w:t>
             </w:r>
           </w:p>
         </w:tc>
@@ -7494,21 +7608,14 @@
                 <w:rFonts w:ascii="Arial" w:hAnsi="Arial" w:cs="Arial"/>
                 <w:lang w:val="es-MX"/>
               </w:rPr>
-              <w:t>El alumno debe tener una práctica</w:t>
-            </w:r>
-            <w:r>
-              <w:rPr>
-                <w:rFonts w:ascii="Arial" w:hAnsi="Arial" w:cs="Arial"/>
-                <w:lang w:val="es-MX"/>
-              </w:rPr>
-              <w:t xml:space="preserve"> asignada</w:t>
-            </w:r>
-            <w:r>
-              <w:rPr>
-                <w:rFonts w:ascii="Arial" w:hAnsi="Arial" w:cs="Arial"/>
-                <w:lang w:val="es-MX"/>
-              </w:rPr>
-              <w:t xml:space="preserve"> en esa fecha.</w:t>
+              <w:t xml:space="preserve">El </w:t>
+            </w:r>
+            <w:r>
+              <w:rPr>
+                <w:rFonts w:ascii="Arial" w:hAnsi="Arial" w:cs="Arial"/>
+                <w:lang w:val="es-MX"/>
+              </w:rPr>
+              <w:t>maestro registrara la asistencia.</w:t>
             </w:r>
           </w:p>
         </w:tc>
@@ -7624,7 +7731,14 @@
                 <w:rFonts w:ascii="Arial" w:hAnsi="Arial" w:cs="Arial"/>
                 <w:lang w:val="es-MX"/>
               </w:rPr>
-              <w:t>El sistema debe estar funcionando correctamente.</w:t>
+              <w:t xml:space="preserve">El </w:t>
+            </w:r>
+            <w:r>
+              <w:rPr>
+                <w:rFonts w:ascii="Arial" w:hAnsi="Arial" w:cs="Arial"/>
+                <w:lang w:val="es-MX"/>
+              </w:rPr>
+              <w:t>usuario debe haber iniciado sesión.</w:t>
             </w:r>
           </w:p>
         </w:tc>
@@ -7733,29 +7847,7 @@
                 <w:rFonts w:ascii="Arial" w:hAnsi="Arial" w:cs="Arial"/>
                 <w:lang w:val="es-MX"/>
               </w:rPr>
-              <w:t>Se registrará</w:t>
-            </w:r>
-            <w:r>
-              <w:rPr>
-                <w:rFonts w:ascii="Arial" w:hAnsi="Arial" w:cs="Arial"/>
-                <w:lang w:val="es-MX"/>
-              </w:rPr>
-              <w:t xml:space="preserve"> en la base de datos la </w:t>
-            </w:r>
-            <w:r>
-              <w:rPr>
-                <w:rFonts w:ascii="Arial" w:hAnsi="Arial" w:cs="Arial"/>
-                <w:lang w:val="es-MX"/>
-              </w:rPr>
-              <w:lastRenderedPageBreak/>
-              <w:t>asistencia del alumno a dicha práctica en la fecha actual</w:t>
-            </w:r>
-            <w:r>
-              <w:rPr>
-                <w:rFonts w:ascii="Arial" w:hAnsi="Arial" w:cs="Arial"/>
-                <w:lang w:val="es-MX"/>
-              </w:rPr>
-              <w:t xml:space="preserve"> </w:t>
+              <w:t>Se generara un reporte semanal.</w:t>
             </w:r>
           </w:p>
         </w:tc>
@@ -7860,6 +7952,13 @@
                 <w:lang w:val="es-MX"/>
               </w:rPr>
             </w:pPr>
+            <w:r>
+              <w:rPr>
+                <w:rFonts w:ascii="Arial" w:hAnsi="Arial" w:cs="Arial"/>
+                <w:lang w:val="es-MX"/>
+              </w:rPr>
+              <w:t>Claudia Román</w:t>
+            </w:r>
           </w:p>
         </w:tc>
         <w:tc>
@@ -7883,6 +7982,16 @@
               <w:t>Fecha</w:t>
             </w:r>
           </w:p>
+          <w:p>
+            <w:pPr>
+              <w:pStyle w:val="Standard"/>
+              <w:cnfStyle w:val="000000010000"/>
+              <w:rPr>
+                <w:rFonts w:ascii="Arial" w:hAnsi="Arial" w:cs="Arial"/>
+                <w:lang w:val="es-MX"/>
+              </w:rPr>
+            </w:pPr>
+          </w:p>
         </w:tc>
         <w:tc>
           <w:tcPr>
@@ -7891,12 +8000,20 @@
           <w:p>
             <w:pPr>
               <w:pStyle w:val="Standard"/>
+              <w:jc w:val="center"/>
               <w:cnfStyle w:val="000000010000"/>
               <w:rPr>
                 <w:rFonts w:ascii="Arial" w:hAnsi="Arial" w:cs="Arial"/>
                 <w:lang w:val="es-MX"/>
               </w:rPr>
             </w:pPr>
+            <w:r>
+              <w:rPr>
+                <w:rFonts w:ascii="Arial" w:hAnsi="Arial" w:cs="Arial"/>
+                <w:lang w:val="es-MX"/>
+              </w:rPr>
+              <w:t>27-mayo-15</w:t>
+            </w:r>
           </w:p>
         </w:tc>
         <w:tc>
@@ -8154,7 +8271,16 @@
                 <w:szCs w:val="32"/>
                 <w:lang w:val="es-MX"/>
               </w:rPr>
-              <w:t>la entrada del alumno a una práctica.</w:t>
+              <w:t xml:space="preserve">la </w:t>
+            </w:r>
+            <w:r>
+              <w:rPr>
+                <w:rFonts w:ascii="Arial" w:hAnsi="Arial" w:cs="Arial"/>
+                <w:b w:val="0"/>
+                <w:szCs w:val="32"/>
+                <w:lang w:val="es-MX"/>
+              </w:rPr>
+              <w:t>asistencia de los alumnos a clases.</w:t>
             </w:r>
           </w:p>
         </w:tc>
@@ -8249,25 +8375,7 @@
                 <w:szCs w:val="32"/>
                 <w:lang w:val="es-MX"/>
               </w:rPr>
-              <w:t xml:space="preserve">Un </w:t>
-            </w:r>
-            <w:r>
-              <w:rPr>
-                <w:rFonts w:ascii="Arial" w:hAnsi="Arial" w:cs="Arial"/>
-                <w:b w:val="0"/>
-                <w:szCs w:val="32"/>
-                <w:lang w:val="es-MX"/>
-              </w:rPr>
-              <w:t>alumno registra su número de control, el nombre del maestro y la práctica a la que asiste</w:t>
-            </w:r>
-            <w:r>
-              <w:rPr>
-                <w:rFonts w:ascii="Arial" w:hAnsi="Arial" w:cs="Arial"/>
-                <w:b w:val="0"/>
-                <w:szCs w:val="32"/>
-                <w:lang w:val="es-MX"/>
-              </w:rPr>
-              <w:t>.</w:t>
+              <w:t>El maestro registrara la asistencia de los alumnos a clases.</w:t>
             </w:r>
           </w:p>
         </w:tc>
@@ -8877,15 +8985,7 @@
                 <w:rFonts w:ascii="Arial" w:hAnsi="Arial" w:cs="Arial"/>
                 <w:lang w:val="es-MX"/>
               </w:rPr>
-              <w:t xml:space="preserve">Deberá verificar que se cuente </w:t>
-            </w:r>
-            <w:r>
-              <w:rPr>
-                <w:rFonts w:ascii="Arial" w:hAnsi="Arial" w:cs="Arial"/>
-                <w:lang w:val="es-MX"/>
-              </w:rPr>
-              <w:lastRenderedPageBreak/>
-              <w:t>con el material que se solicita</w:t>
+              <w:t>Deberá verificar que se cuente con el material que se solicita</w:t>
             </w:r>
             <w:r>
               <w:rPr>
@@ -8979,44 +9079,51 @@
                 <w:rFonts w:ascii="Arial" w:hAnsi="Arial" w:cs="Arial"/>
                 <w:lang w:val="es-MX"/>
               </w:rPr>
+              <w:t>Poscondición</w:t>
+            </w:r>
+          </w:p>
+        </w:tc>
+        <w:tc>
+          <w:tcPr>
+            <w:tcW w:w="2145" w:type="dxa"/>
+          </w:tcPr>
+          <w:p>
+            <w:pPr>
+              <w:pStyle w:val="Standard"/>
+              <w:cnfStyle w:val="000000100000"/>
+              <w:rPr>
+                <w:rFonts w:ascii="Arial" w:hAnsi="Arial" w:cs="Arial"/>
+                <w:lang w:val="es-MX"/>
+              </w:rPr>
+            </w:pPr>
+            <w:r>
+              <w:rPr>
+                <w:rFonts w:ascii="Arial" w:hAnsi="Arial" w:cs="Arial"/>
+                <w:lang w:val="es-MX"/>
+              </w:rPr>
+              <w:t xml:space="preserve">La aplicación </w:t>
+            </w:r>
+            <w:r>
+              <w:rPr>
+                <w:rFonts w:ascii="Arial" w:hAnsi="Arial" w:cs="Arial"/>
+                <w:lang w:val="es-MX"/>
+              </w:rPr>
+              <w:t>modificará</w:t>
+            </w:r>
+            <w:r>
+              <w:rPr>
+                <w:rFonts w:ascii="Arial" w:hAnsi="Arial" w:cs="Arial"/>
+                <w:lang w:val="es-MX"/>
+              </w:rPr>
+              <w:t xml:space="preserve"> la cantidad de </w:t>
+            </w:r>
+            <w:r>
+              <w:rPr>
+                <w:rFonts w:ascii="Arial" w:hAnsi="Arial" w:cs="Arial"/>
+                <w:lang w:val="es-MX"/>
+              </w:rPr>
               <w:lastRenderedPageBreak/>
-              <w:t>Poscondición</w:t>
-            </w:r>
-          </w:p>
-        </w:tc>
-        <w:tc>
-          <w:tcPr>
-            <w:tcW w:w="2145" w:type="dxa"/>
-          </w:tcPr>
-          <w:p>
-            <w:pPr>
-              <w:pStyle w:val="Standard"/>
-              <w:cnfStyle w:val="000000100000"/>
-              <w:rPr>
-                <w:rFonts w:ascii="Arial" w:hAnsi="Arial" w:cs="Arial"/>
-                <w:lang w:val="es-MX"/>
-              </w:rPr>
-            </w:pPr>
-            <w:r>
-              <w:rPr>
-                <w:rFonts w:ascii="Arial" w:hAnsi="Arial" w:cs="Arial"/>
-                <w:lang w:val="es-MX"/>
-              </w:rPr>
-              <w:t xml:space="preserve">La aplicación </w:t>
-            </w:r>
-            <w:r>
-              <w:rPr>
-                <w:rFonts w:ascii="Arial" w:hAnsi="Arial" w:cs="Arial"/>
-                <w:lang w:val="es-MX"/>
-              </w:rPr>
-              <w:t>modificará</w:t>
-            </w:r>
-            <w:r>
-              <w:rPr>
-                <w:rFonts w:ascii="Arial" w:hAnsi="Arial" w:cs="Arial"/>
-                <w:lang w:val="es-MX"/>
-              </w:rPr>
-              <w:t xml:space="preserve"> la cantidad de material o equipo  disponible.</w:t>
+              <w:t>material o equipo  disponible.</w:t>
             </w:r>
           </w:p>
         </w:tc>
@@ -9103,6 +9210,7 @@
                 <w:rFonts w:ascii="Arial" w:hAnsi="Arial" w:cs="Arial"/>
                 <w:lang w:val="es-MX"/>
               </w:rPr>
+              <w:lastRenderedPageBreak/>
               <w:t>Autor</w:t>
             </w:r>
           </w:p>
@@ -9746,7 +9854,6 @@
           <w:noProof/>
           <w:lang w:val="es-MX" w:eastAsia="es-MX" w:bidi="ar-SA"/>
         </w:rPr>
-        <w:lastRenderedPageBreak/>
         <w:drawing>
           <wp:inline distT="0" distB="0" distL="0" distR="0">
             <wp:extent cx="4579315" cy="1916582"/>
@@ -9788,7 +9895,7 @@
                     </a:ln>
                     <a:extLst>
                       <a:ext uri="{53640926-AAD7-44D8-BBD7-CCE9431645EC}">
-                        <a14:shadowObscured xmlns:arto="http://schemas.microsoft.com/office/word/2006/arto" xmlns:a14="http://schemas.microsoft.com/office/drawing/2010/main" xmlns:wps="http://schemas.microsoft.com/office/word/2010/wordprocessingShape" xmlns:wpi="http://schemas.microsoft.com/office/word/2010/wordprocessingInk" xmlns:wpg="http://schemas.microsoft.com/office/word/2010/wordprocessingGroup" xmlns:w15="http://schemas.microsoft.com/office/word/2012/wordml" xmlns:w14="http://schemas.microsoft.com/office/word/2010/wordml" xmlns:w="http://schemas.openxmlformats.org/wordprocessingml/2006/main" xmlns:w10="urn:schemas-microsoft-com:office:word" xmlns:wp14="http://schemas.microsoft.com/office/word/2010/wordprocessingDrawing" xmlns:v="urn:schemas-microsoft-com:vml" xmlns:o="urn:schemas-microsoft-com:office:office" xmlns:mc="http://schemas.openxmlformats.org/markup-compatibility/2006" xmlns:wpc="http://schemas.microsoft.com/office/word/2010/wordprocessingCanvas" xmlns=""/>
+                        <a14:shadowObscured xmlns="" xmlns:wpc="http://schemas.microsoft.com/office/word/2010/wordprocessingCanvas" xmlns:mc="http://schemas.openxmlformats.org/markup-compatibility/2006" xmlns:o="urn:schemas-microsoft-com:office:office" xmlns:v="urn:schemas-microsoft-com:vml" xmlns:wp14="http://schemas.microsoft.com/office/word/2010/wordprocessingDrawing" xmlns:w10="urn:schemas-microsoft-com:office:word" xmlns:w="http://schemas.openxmlformats.org/wordprocessingml/2006/main" xmlns:w14="http://schemas.microsoft.com/office/word/2010/wordml" xmlns:w15="http://schemas.microsoft.com/office/word/2012/wordml" xmlns:wpg="http://schemas.microsoft.com/office/word/2010/wordprocessingGroup" xmlns:wpi="http://schemas.microsoft.com/office/word/2010/wordprocessingInk" xmlns:wps="http://schemas.microsoft.com/office/word/2010/wordprocessingShape" xmlns:a14="http://schemas.microsoft.com/office/drawing/2010/main" xmlns:arto="http://schemas.microsoft.com/office/word/2006/arto"/>
                       </a:ext>
                     </a:extLst>
                   </pic:spPr>
@@ -9867,8 +9974,9 @@
           <w:szCs w:val="32"/>
           <w:lang w:val="es-MX"/>
         </w:rPr>
+        <w:lastRenderedPageBreak/>
         <w:pict>
-          <v:shape id="_x0000_i1025" type="#_x0000_t75" style="width:178.5pt;height:173.25pt">
+          <v:shape id="_x0000_i1025" type="#_x0000_t75" style="width:178.8pt;height:173.4pt">
             <v:imagedata r:id="rId10" o:title="nose"/>
           </v:shape>
         </w:pict>
@@ -10148,7 +10256,6 @@
                 <w:szCs w:val="32"/>
                 <w:lang w:val="es-MX"/>
               </w:rPr>
-              <w:lastRenderedPageBreak/>
               <w:t>Nombre de Interfaz</w:t>
             </w:r>
           </w:p>
@@ -10349,7 +10456,18 @@
                 <w:szCs w:val="32"/>
                 <w:lang w:val="es-MX"/>
               </w:rPr>
-              <w:t>práctica y el periodo en el cual se desea realizar.</w:t>
+              <w:t xml:space="preserve">práctica y el periodo en el cual se desea </w:t>
+            </w:r>
+            <w:r>
+              <w:rPr>
+                <w:rFonts w:asciiTheme="minorHAnsi" w:eastAsiaTheme="minorEastAsia" w:hAnsiTheme="minorHAnsi" w:cstheme="minorBidi"/>
+                <w:bCs/>
+                <w:sz w:val="32"/>
+                <w:szCs w:val="32"/>
+                <w:lang w:val="es-MX"/>
+              </w:rPr>
+              <w:lastRenderedPageBreak/>
+              <w:t>realizar.</w:t>
             </w:r>
           </w:p>
         </w:tc>
@@ -10382,6 +10500,7 @@
                 <w:szCs w:val="32"/>
                 <w:lang w:val="es-MX"/>
               </w:rPr>
+              <w:lastRenderedPageBreak/>
               <w:t>Pantalla para visualizar solicitudes</w:t>
             </w:r>
           </w:p>
@@ -10887,18 +11006,7 @@
                 <w:szCs w:val="32"/>
                 <w:lang w:val="es-MX"/>
               </w:rPr>
-              <w:t xml:space="preserve">También se podrá ver la cantidad que hay de </w:t>
-            </w:r>
-            <w:r>
-              <w:rPr>
-                <w:rFonts w:asciiTheme="minorHAnsi" w:eastAsiaTheme="minorEastAsia" w:hAnsiTheme="minorHAnsi" w:cstheme="minorBidi"/>
-                <w:bCs/>
-                <w:sz w:val="32"/>
-                <w:szCs w:val="32"/>
-                <w:lang w:val="es-MX"/>
-              </w:rPr>
-              <w:lastRenderedPageBreak/>
-              <w:t>un artículo específico así como sus datos.</w:t>
+              <w:t>También se podrá ver la cantidad que hay de un artículo específico así como sus datos.</w:t>
             </w:r>
           </w:p>
         </w:tc>
@@ -10931,7 +11039,6 @@
                 <w:szCs w:val="32"/>
                 <w:lang w:val="es-MX"/>
               </w:rPr>
-              <w:lastRenderedPageBreak/>
               <w:t>Pantalla de reportes</w:t>
             </w:r>
           </w:p>
@@ -11068,7 +11175,18 @@
                 <w:szCs w:val="32"/>
                 <w:lang w:val="es-MX"/>
               </w:rPr>
-              <w:t>Cantidad de prácticas realizadas en un periodo especifico.</w:t>
+              <w:t xml:space="preserve">Cantidad de prácticas realizadas en un </w:t>
+            </w:r>
+            <w:r>
+              <w:rPr>
+                <w:rFonts w:asciiTheme="minorHAnsi" w:eastAsiaTheme="minorEastAsia" w:hAnsiTheme="minorHAnsi" w:cstheme="minorBidi"/>
+                <w:bCs/>
+                <w:sz w:val="32"/>
+                <w:szCs w:val="32"/>
+                <w:lang w:val="es-MX"/>
+              </w:rPr>
+              <w:lastRenderedPageBreak/>
+              <w:t>periodo especifico.</w:t>
             </w:r>
           </w:p>
           <w:p>
@@ -11124,6 +11242,7 @@
                 <w:szCs w:val="32"/>
                 <w:lang w:val="es-MX"/>
               </w:rPr>
+              <w:lastRenderedPageBreak/>
               <w:t>…</w:t>
             </w:r>
           </w:p>
@@ -11658,91 +11777,91 @@
           <w:szCs w:val="32"/>
           <w:lang w:val="es-MX"/>
         </w:rPr>
+        <w:t>Archivos de rutas</w:t>
+      </w:r>
+    </w:p>
+    <w:p>
+      <w:pPr>
+        <w:pStyle w:val="Standard"/>
+        <w:jc w:val="both"/>
+        <w:rPr>
+          <w:rFonts w:asciiTheme="minorHAnsi" w:eastAsiaTheme="minorEastAsia" w:hAnsiTheme="minorHAnsi" w:cstheme="minorBidi"/>
+          <w:bCs/>
+          <w:sz w:val="32"/>
+          <w:szCs w:val="32"/>
+          <w:lang w:val="es-MX"/>
+        </w:rPr>
+      </w:pPr>
+    </w:p>
+    <w:p>
+      <w:pPr>
+        <w:pStyle w:val="Standard"/>
+        <w:jc w:val="both"/>
+        <w:rPr>
+          <w:rFonts w:asciiTheme="minorHAnsi" w:eastAsiaTheme="minorEastAsia" w:hAnsiTheme="minorHAnsi" w:cstheme="minorBidi"/>
+          <w:bCs/>
+          <w:sz w:val="32"/>
+          <w:szCs w:val="32"/>
+          <w:lang w:val="es-MX"/>
+        </w:rPr>
+      </w:pPr>
+      <w:r>
+        <w:rPr>
+          <w:rFonts w:asciiTheme="minorHAnsi" w:eastAsiaTheme="minorEastAsia" w:hAnsiTheme="minorHAnsi" w:cstheme="minorBidi"/>
+          <w:bCs/>
+          <w:sz w:val="32"/>
+          <w:szCs w:val="32"/>
+          <w:lang w:val="es-MX"/>
+        </w:rPr>
+        <w:t xml:space="preserve">Capa de gestión de datos.- </w:t>
+      </w:r>
+    </w:p>
+    <w:p>
+      <w:pPr>
+        <w:pStyle w:val="Standard"/>
+        <w:jc w:val="both"/>
+        <w:rPr>
+          <w:rFonts w:asciiTheme="minorHAnsi" w:eastAsiaTheme="minorEastAsia" w:hAnsiTheme="minorHAnsi" w:cstheme="minorBidi"/>
+          <w:bCs/>
+          <w:sz w:val="32"/>
+          <w:szCs w:val="32"/>
+          <w:lang w:val="es-MX"/>
+        </w:rPr>
+      </w:pPr>
+      <w:r>
+        <w:rPr>
+          <w:rFonts w:asciiTheme="minorHAnsi" w:eastAsiaTheme="minorEastAsia" w:hAnsiTheme="minorHAnsi" w:cstheme="minorBidi"/>
+          <w:bCs/>
+          <w:sz w:val="32"/>
+          <w:szCs w:val="32"/>
+          <w:lang w:val="es-MX"/>
+        </w:rPr>
+        <w:t>Para la gestión de los datos utilizaremos el sistema gestor de base de datos MySql.</w:t>
+      </w:r>
+    </w:p>
+    <w:p>
+      <w:pPr>
+        <w:pStyle w:val="Standard"/>
+        <w:jc w:val="both"/>
+        <w:rPr>
+          <w:rFonts w:asciiTheme="minorHAnsi" w:eastAsiaTheme="minorEastAsia" w:hAnsiTheme="minorHAnsi" w:cstheme="minorBidi"/>
+          <w:bCs/>
+          <w:sz w:val="32"/>
+          <w:szCs w:val="32"/>
+          <w:lang w:val="es-MX"/>
+        </w:rPr>
+      </w:pPr>
+      <w:r>
+        <w:rPr>
+          <w:rFonts w:asciiTheme="minorHAnsi" w:eastAsiaTheme="minorEastAsia" w:hAnsiTheme="minorHAnsi" w:cstheme="minorBidi"/>
+          <w:bCs/>
+          <w:sz w:val="32"/>
+          <w:szCs w:val="32"/>
+          <w:lang w:val="es-MX"/>
+        </w:rPr>
         <w:lastRenderedPageBreak/>
-        <w:t>Archivos de rutas</w:t>
-      </w:r>
-    </w:p>
-    <w:p>
-      <w:pPr>
-        <w:pStyle w:val="Standard"/>
-        <w:jc w:val="both"/>
-        <w:rPr>
-          <w:rFonts w:asciiTheme="minorHAnsi" w:eastAsiaTheme="minorEastAsia" w:hAnsiTheme="minorHAnsi" w:cstheme="minorBidi"/>
-          <w:bCs/>
-          <w:sz w:val="32"/>
-          <w:szCs w:val="32"/>
-          <w:lang w:val="es-MX"/>
-        </w:rPr>
-      </w:pPr>
-    </w:p>
-    <w:p>
-      <w:pPr>
-        <w:pStyle w:val="Standard"/>
-        <w:jc w:val="both"/>
-        <w:rPr>
-          <w:rFonts w:asciiTheme="minorHAnsi" w:eastAsiaTheme="minorEastAsia" w:hAnsiTheme="minorHAnsi" w:cstheme="minorBidi"/>
-          <w:bCs/>
-          <w:sz w:val="32"/>
-          <w:szCs w:val="32"/>
-          <w:lang w:val="es-MX"/>
-        </w:rPr>
-      </w:pPr>
-      <w:r>
-        <w:rPr>
-          <w:rFonts w:asciiTheme="minorHAnsi" w:eastAsiaTheme="minorEastAsia" w:hAnsiTheme="minorHAnsi" w:cstheme="minorBidi"/>
-          <w:bCs/>
-          <w:sz w:val="32"/>
-          <w:szCs w:val="32"/>
-          <w:lang w:val="es-MX"/>
-        </w:rPr>
-        <w:t xml:space="preserve">Capa de gestión de datos.- </w:t>
-      </w:r>
-    </w:p>
-    <w:p>
-      <w:pPr>
-        <w:pStyle w:val="Standard"/>
-        <w:jc w:val="both"/>
-        <w:rPr>
-          <w:rFonts w:asciiTheme="minorHAnsi" w:eastAsiaTheme="minorEastAsia" w:hAnsiTheme="minorHAnsi" w:cstheme="minorBidi"/>
-          <w:bCs/>
-          <w:sz w:val="32"/>
-          <w:szCs w:val="32"/>
-          <w:lang w:val="es-MX"/>
-        </w:rPr>
-      </w:pPr>
-      <w:r>
-        <w:rPr>
-          <w:rFonts w:asciiTheme="minorHAnsi" w:eastAsiaTheme="minorEastAsia" w:hAnsiTheme="minorHAnsi" w:cstheme="minorBidi"/>
-          <w:bCs/>
-          <w:sz w:val="32"/>
-          <w:szCs w:val="32"/>
-          <w:lang w:val="es-MX"/>
-        </w:rPr>
-        <w:t>Para la gestión de los datos utilizaremos el sistema gestor de base de datos MySql.</w:t>
-      </w:r>
-    </w:p>
-    <w:p>
-      <w:pPr>
-        <w:pStyle w:val="Standard"/>
-        <w:jc w:val="both"/>
-        <w:rPr>
-          <w:rFonts w:asciiTheme="minorHAnsi" w:eastAsiaTheme="minorEastAsia" w:hAnsiTheme="minorHAnsi" w:cstheme="minorBidi"/>
-          <w:bCs/>
-          <w:sz w:val="32"/>
-          <w:szCs w:val="32"/>
-          <w:lang w:val="es-MX"/>
-        </w:rPr>
-      </w:pPr>
-      <w:r>
-        <w:rPr>
-          <w:rFonts w:asciiTheme="minorHAnsi" w:eastAsiaTheme="minorEastAsia" w:hAnsiTheme="minorHAnsi" w:cstheme="minorBidi"/>
-          <w:bCs/>
-          <w:sz w:val="32"/>
-          <w:szCs w:val="32"/>
-          <w:lang w:val="es-MX"/>
-        </w:rPr>
         <w:pict>
-          <v:shape id="_x0000_i1026" type="#_x0000_t75" style="width:393.75pt;height:266.25pt">
+          <v:shape id="_x0000_i1026" type="#_x0000_t75" style="width:394.2pt;height:266.4pt">
             <v:imagedata r:id="rId11" o:title="IMG_20150420_095958545" croptop="4294f" cropbottom="8576f" cropright="6965f"/>
           </v:shape>
         </w:pict>
@@ -12459,7 +12578,6 @@
           <w:u w:val="single"/>
           <w:lang w:val="es-MX"/>
         </w:rPr>
-        <w:lastRenderedPageBreak/>
         <w:t>Notas:</w:t>
       </w:r>
     </w:p>
@@ -12734,7 +12852,7 @@
               <w:szCs w:val="18"/>
               <w:lang w:val="es-ES"/>
             </w:rPr>
-            <w:t>5</w:t>
+            <w:t>8</w:t>
           </w:r>
           <w:r>
             <w:rPr>
@@ -12802,7 +12920,7 @@
         <v:path o:extrusionok="f" gradientshapeok="t" o:connecttype="rect"/>
         <o:lock v:ext="edit" aspectratio="t"/>
       </v:shapetype>
-      <v:shape id="_x0000_i1030" type="#_x0000_t75" style="width:11.25pt;height:11.25pt" o:bullet="t">
+      <v:shape id="_x0000_i1040" type="#_x0000_t75" style="width:11.4pt;height:11.4pt" o:bullet="t">
         <v:imagedata r:id="rId1" o:title="mso1AED"/>
       </v:shape>
     </w:pict>
@@ -14405,14 +14523,14 @@
     <w:charset w:val="00"/>
     <w:family w:val="swiss"/>
     <w:pitch w:val="variable"/>
-    <w:sig w:usb0="E00002FF" w:usb1="4000ACFF" w:usb2="00000001" w:usb3="00000000" w:csb0="0000019F" w:csb1="00000000"/>
+    <w:sig w:usb0="E10002FF" w:usb1="4000ACFF" w:usb2="00000009" w:usb3="00000000" w:csb0="0000019F" w:csb1="00000000"/>
   </w:font>
   <w:font w:name="Times New Roman">
     <w:panose1 w:val="02020603050405020304"/>
     <w:charset w:val="00"/>
     <w:family w:val="roman"/>
     <w:pitch w:val="variable"/>
-    <w:sig w:usb0="E0002EFF" w:usb1="C0007843" w:usb2="00000009" w:usb3="00000000" w:csb0="000001FF" w:csb1="00000000"/>
+    <w:sig w:usb0="E0002AFF" w:usb1="C0007841" w:usb2="00000009" w:usb3="00000000" w:csb0="000001FF" w:csb1="00000000"/>
   </w:font>
   <w:font w:name="Courier New">
     <w:panose1 w:val="02070309020205020404"/>
@@ -14458,7 +14576,6 @@
   </w:font>
   <w:font w:name="Calibri Light">
     <w:altName w:val="Calibri"/>
-    <w:panose1 w:val="020F0302020204030204"/>
     <w:charset w:val="00"/>
     <w:family w:val="swiss"/>
     <w:pitch w:val="variable"/>
@@ -14508,6 +14625,7 @@
     <w:rsid w:val="00A03E9D"/>
     <w:rsid w:val="00A94AC8"/>
     <w:rsid w:val="00AA0D52"/>
+    <w:rsid w:val="00CA61A0"/>
     <w:rsid w:val="00D378E3"/>
     <w:rsid w:val="00DE588F"/>
     <w:rsid w:val="00EA0EED"/>
@@ -15008,7 +15126,7 @@
   <a:extraClrSchemeLst/>
   <a:extLst>
     <a:ext uri="{05A4C25C-085E-4340-85A3-A5531E510DB2}">
-      <thm15:themeFamily xmlns:thm15="http://schemas.microsoft.com/office/thememl/2012/main" xmlns="" name="Office Theme" id="{62F939B6-93AF-4DB8-9C6B-D6C7DFDC589F}" vid="{4A3C46E8-61CC-4603-A589-7422A47A8E4A}"/>
+      <thm15:themeFamily xmlns="" xmlns:thm15="http://schemas.microsoft.com/office/thememl/2012/main" name="Office Theme" id="{62F939B6-93AF-4DB8-9C6B-D6C7DFDC589F}" vid="{4A3C46E8-61CC-4603-A589-7422A47A8E4A}"/>
     </a:ext>
   </a:extLst>
 </a:theme>

</xml_diff>

<commit_message>
se agrego caso de uso 3
</commit_message>
<xml_diff>
--- a/Proyecto AE 1.0.docx
+++ b/Proyecto AE 1.0.docx
@@ -2872,6 +2872,124 @@
           </w:p>
         </w:tc>
       </w:tr>
+      <w:tr>
+        <w:trPr>
+          <w:cnfStyle w:val="000000010000"/>
+          <w:trHeight w:val="930"/>
+        </w:trPr>
+        <w:tc>
+          <w:tcPr>
+            <w:cnfStyle w:val="001000000000"/>
+            <w:tcW w:w="1086" w:type="dxa"/>
+            <w:vAlign w:val="center"/>
+          </w:tcPr>
+          <w:p>
+            <w:pPr>
+              <w:pStyle w:val="Standard"/>
+              <w:jc w:val="center"/>
+              <w:rPr>
+                <w:rFonts w:asciiTheme="minorHAnsi" w:hAnsiTheme="minorHAnsi"/>
+                <w:sz w:val="28"/>
+                <w:szCs w:val="28"/>
+                <w:lang w:val="es-MX"/>
+              </w:rPr>
+            </w:pPr>
+            <w:r>
+              <w:rPr>
+                <w:rFonts w:asciiTheme="minorHAnsi" w:hAnsiTheme="minorHAnsi"/>
+                <w:sz w:val="28"/>
+                <w:szCs w:val="28"/>
+                <w:lang w:val="es-MX"/>
+              </w:rPr>
+              <w:t>2.1</w:t>
+            </w:r>
+          </w:p>
+        </w:tc>
+        <w:tc>
+          <w:tcPr>
+            <w:tcW w:w="1574" w:type="dxa"/>
+            <w:vAlign w:val="center"/>
+          </w:tcPr>
+          <w:p>
+            <w:pPr>
+              <w:pStyle w:val="Standard"/>
+              <w:jc w:val="center"/>
+              <w:cnfStyle w:val="000000010000"/>
+              <w:rPr>
+                <w:rFonts w:asciiTheme="minorHAnsi" w:hAnsiTheme="minorHAnsi"/>
+                <w:sz w:val="28"/>
+                <w:szCs w:val="28"/>
+                <w:lang w:val="es-MX"/>
+              </w:rPr>
+            </w:pPr>
+            <w:r>
+              <w:rPr>
+                <w:rFonts w:asciiTheme="minorHAnsi" w:hAnsiTheme="minorHAnsi"/>
+                <w:sz w:val="28"/>
+                <w:szCs w:val="28"/>
+                <w:lang w:val="es-MX"/>
+              </w:rPr>
+              <w:t>27/05/2015</w:t>
+            </w:r>
+          </w:p>
+        </w:tc>
+        <w:tc>
+          <w:tcPr>
+            <w:tcW w:w="2977" w:type="dxa"/>
+            <w:vAlign w:val="center"/>
+          </w:tcPr>
+          <w:p>
+            <w:pPr>
+              <w:pStyle w:val="Standard"/>
+              <w:jc w:val="center"/>
+              <w:cnfStyle w:val="000000010000"/>
+              <w:rPr>
+                <w:rFonts w:asciiTheme="minorHAnsi" w:hAnsiTheme="minorHAnsi"/>
+                <w:sz w:val="28"/>
+                <w:szCs w:val="28"/>
+                <w:lang w:val="es-MX"/>
+              </w:rPr>
+            </w:pPr>
+            <w:r>
+              <w:rPr>
+                <w:rFonts w:asciiTheme="minorHAnsi" w:hAnsiTheme="minorHAnsi"/>
+                <w:sz w:val="28"/>
+                <w:szCs w:val="28"/>
+                <w:lang w:val="es-MX"/>
+              </w:rPr>
+              <w:t>Se agrega caso de uso 3</w:t>
+            </w:r>
+          </w:p>
+        </w:tc>
+        <w:tc>
+          <w:tcPr>
+            <w:tcW w:w="3969" w:type="dxa"/>
+            <w:vAlign w:val="center"/>
+          </w:tcPr>
+          <w:p>
+            <w:pPr>
+              <w:pStyle w:val="Standard"/>
+              <w:jc w:val="center"/>
+              <w:cnfStyle w:val="000000010000"/>
+              <w:rPr>
+                <w:rFonts w:asciiTheme="minorHAnsi" w:hAnsiTheme="minorHAnsi"/>
+                <w:sz w:val="28"/>
+                <w:szCs w:val="28"/>
+                <w:lang w:val="es-MX"/>
+              </w:rPr>
+            </w:pPr>
+            <w:r>
+              <w:rPr>
+                <w:rFonts w:asciiTheme="minorHAnsi" w:hAnsiTheme="minorHAnsi"/>
+                <w:sz w:val="28"/>
+                <w:szCs w:val="28"/>
+                <w:lang w:val="es-MX"/>
+              </w:rPr>
+              <w:t>Jorge Eduardo Silva Carrillo</w:t>
+            </w:r>
+          </w:p>
+        </w:tc>
+      </w:tr>
     </w:tbl>
     <w:p>
       <w:pPr>
@@ -2944,7 +3062,17 @@
           <w:szCs w:val="32"/>
           <w:lang w:val="es-MX"/>
         </w:rPr>
-        <w:t xml:space="preserve"> información está basada en el d</w:t>
+        <w:t xml:space="preserve"> información está basada </w:t>
+      </w:r>
+      <w:r>
+        <w:rPr>
+          <w:rFonts w:asciiTheme="minorHAnsi" w:hAnsiTheme="minorHAnsi"/>
+          <w:sz w:val="32"/>
+          <w:szCs w:val="32"/>
+          <w:lang w:val="es-MX"/>
+        </w:rPr>
+        <w:lastRenderedPageBreak/>
+        <w:t>en el d</w:t>
       </w:r>
       <w:r>
         <w:rPr>
@@ -3029,7 +3157,6 @@
           <w:szCs w:val="32"/>
           <w:lang w:val="es-MX"/>
         </w:rPr>
-        <w:lastRenderedPageBreak/>
         <w:t xml:space="preserve">El proyecto a desarrollar busca automatizar los procesos de las </w:t>
       </w:r>
       <w:r>
@@ -3699,7 +3826,17 @@
           <w:szCs w:val="32"/>
           <w:lang w:val="es-MX"/>
         </w:rPr>
-        <w:t>RNF1.- Se debe poder ingresar a la aplicación solo durante el horario de clases.</w:t>
+        <w:t xml:space="preserve">RNF1.- Se debe poder ingresar a la aplicación solo durante el </w:t>
+      </w:r>
+      <w:r>
+        <w:rPr>
+          <w:rFonts w:asciiTheme="minorHAnsi" w:eastAsiaTheme="minorEastAsia" w:hAnsiTheme="minorHAnsi" w:cstheme="minorBidi"/>
+          <w:sz w:val="32"/>
+          <w:szCs w:val="32"/>
+          <w:lang w:val="es-MX"/>
+        </w:rPr>
+        <w:lastRenderedPageBreak/>
+        <w:t>horario de clases.</w:t>
       </w:r>
     </w:p>
     <w:p>
@@ -3762,7 +3899,6 @@
           <w:szCs w:val="32"/>
           <w:lang w:val="es-MX"/>
         </w:rPr>
-        <w:lastRenderedPageBreak/>
         <w:t>RNF4.- Se debe poder ingresar a la aplicación rápidamente.</w:t>
       </w:r>
     </w:p>
@@ -4115,6 +4251,7 @@
           <w:szCs w:val="32"/>
           <w:lang w:val="es-MX"/>
         </w:rPr>
+        <w:lastRenderedPageBreak/>
         <w:t>Tabla 1: Eventos externos</w:t>
       </w:r>
     </w:p>
@@ -4299,7 +4436,6 @@
                 <w:szCs w:val="32"/>
                 <w:lang w:val="es-MX"/>
               </w:rPr>
-              <w:lastRenderedPageBreak/>
               <w:t>Evento externo 1</w:t>
             </w:r>
           </w:p>
@@ -5117,6 +5253,7 @@
                 <w:b w:val="0"/>
                 <w:lang w:val="es-MX"/>
               </w:rPr>
+              <w:lastRenderedPageBreak/>
               <w:t>Respuesta al evento2</w:t>
             </w:r>
           </w:p>
@@ -5139,37 +5276,28 @@
                 <w:rFonts w:ascii="Arial" w:eastAsiaTheme="minorEastAsia" w:hAnsi="Arial" w:cs="Arial"/>
                 <w:lang w:val="es-MX"/>
               </w:rPr>
-              <w:t xml:space="preserve">La aplicación detectará el usuario con el que se autentificó y verificará en la base de datos que tipo de </w:t>
-            </w:r>
-            <w:r>
+              <w:t>La aplicación detectará el usuario con el que se autentificó y verificará en la base de datos que tipo de usuario es y con qué es lo que debe ver de la aplicación.</w:t>
+            </w:r>
+          </w:p>
+        </w:tc>
+        <w:tc>
+          <w:tcPr>
+            <w:tcW w:w="3767" w:type="dxa"/>
+          </w:tcPr>
+          <w:p>
+            <w:pPr>
+              <w:pStyle w:val="Standard"/>
+              <w:cnfStyle w:val="000000010000"/>
               <w:rPr>
                 <w:rFonts w:ascii="Arial" w:eastAsiaTheme="minorEastAsia" w:hAnsi="Arial" w:cs="Arial"/>
                 <w:lang w:val="es-MX"/>
               </w:rPr>
-              <w:lastRenderedPageBreak/>
-              <w:t>usuario es y con qué es lo que debe ver de la aplicación.</w:t>
-            </w:r>
-          </w:p>
-        </w:tc>
-        <w:tc>
-          <w:tcPr>
-            <w:tcW w:w="3767" w:type="dxa"/>
-          </w:tcPr>
-          <w:p>
-            <w:pPr>
-              <w:pStyle w:val="Standard"/>
-              <w:cnfStyle w:val="000000010000"/>
+            </w:pPr>
+            <w:r>
               <w:rPr>
                 <w:rFonts w:ascii="Arial" w:eastAsiaTheme="minorEastAsia" w:hAnsi="Arial" w:cs="Arial"/>
                 <w:lang w:val="es-MX"/>
               </w:rPr>
-            </w:pPr>
-            <w:r>
-              <w:rPr>
-                <w:rFonts w:ascii="Arial" w:eastAsiaTheme="minorEastAsia" w:hAnsi="Arial" w:cs="Arial"/>
-                <w:lang w:val="es-MX"/>
-              </w:rPr>
-              <w:lastRenderedPageBreak/>
               <w:t>Detectará la modificación de los campos de usuario y contraseña.</w:t>
             </w:r>
           </w:p>
@@ -5199,7 +5327,6 @@
                 <w:b w:val="0"/>
                 <w:lang w:val="es-MX"/>
               </w:rPr>
-              <w:lastRenderedPageBreak/>
               <w:t>Respuesta al evento 3</w:t>
             </w:r>
           </w:p>
@@ -6377,6 +6504,7 @@
                 <w:rFonts w:ascii="Arial" w:hAnsi="Arial" w:cs="Arial"/>
                 <w:lang w:val="es-MX"/>
               </w:rPr>
+              <w:lastRenderedPageBreak/>
               <w:t>El usuario inicia sesión para iniciar</w:t>
             </w:r>
           </w:p>
@@ -6398,15 +6526,7 @@
                 <w:rFonts w:ascii="Arial" w:hAnsi="Arial" w:cs="Arial"/>
                 <w:lang w:val="es-MX"/>
               </w:rPr>
-              <w:t xml:space="preserve">El sistema </w:t>
-            </w:r>
-            <w:r>
-              <w:rPr>
-                <w:rFonts w:ascii="Arial" w:hAnsi="Arial" w:cs="Arial"/>
-                <w:lang w:val="es-MX"/>
-              </w:rPr>
-              <w:lastRenderedPageBreak/>
-              <w:t>muestra la pantalla</w:t>
+              <w:t>El sistema muestra la pantalla</w:t>
             </w:r>
           </w:p>
         </w:tc>
@@ -7825,6 +7945,7 @@
                 <w:rFonts w:ascii="Arial" w:hAnsi="Arial" w:cs="Arial"/>
                 <w:lang w:val="es-MX"/>
               </w:rPr>
+              <w:lastRenderedPageBreak/>
               <w:t>Poscondición</w:t>
             </w:r>
           </w:p>
@@ -7934,7 +8055,6 @@
                 <w:rFonts w:ascii="Arial" w:hAnsi="Arial" w:cs="Arial"/>
                 <w:lang w:val="es-MX"/>
               </w:rPr>
-              <w:lastRenderedPageBreak/>
               <w:t>Autor</w:t>
             </w:r>
           </w:p>
@@ -8985,7 +9105,15 @@
                 <w:rFonts w:ascii="Arial" w:hAnsi="Arial" w:cs="Arial"/>
                 <w:lang w:val="es-MX"/>
               </w:rPr>
-              <w:t>Deberá verificar que se cuente con el material que se solicita</w:t>
+              <w:t xml:space="preserve">Deberá verificar que se cuente con el material </w:t>
+            </w:r>
+            <w:r>
+              <w:rPr>
+                <w:rFonts w:ascii="Arial" w:hAnsi="Arial" w:cs="Arial"/>
+                <w:lang w:val="es-MX"/>
+              </w:rPr>
+              <w:lastRenderedPageBreak/>
+              <w:t>que se solicita</w:t>
             </w:r>
             <w:r>
               <w:rPr>
@@ -9079,6 +9207,7 @@
                 <w:rFonts w:ascii="Arial" w:hAnsi="Arial" w:cs="Arial"/>
                 <w:lang w:val="es-MX"/>
               </w:rPr>
+              <w:lastRenderedPageBreak/>
               <w:t>Poscondición</w:t>
             </w:r>
           </w:p>
@@ -9115,15 +9244,7 @@
                 <w:rFonts w:ascii="Arial" w:hAnsi="Arial" w:cs="Arial"/>
                 <w:lang w:val="es-MX"/>
               </w:rPr>
-              <w:t xml:space="preserve"> la cantidad de </w:t>
-            </w:r>
-            <w:r>
-              <w:rPr>
-                <w:rFonts w:ascii="Arial" w:hAnsi="Arial" w:cs="Arial"/>
-                <w:lang w:val="es-MX"/>
-              </w:rPr>
-              <w:lastRenderedPageBreak/>
-              <w:t>material o equipo  disponible.</w:t>
+              <w:t xml:space="preserve"> la cantidad de material o equipo  disponible.</w:t>
             </w:r>
           </w:p>
         </w:tc>
@@ -9210,7 +9331,6 @@
                 <w:rFonts w:ascii="Arial" w:hAnsi="Arial" w:cs="Arial"/>
                 <w:lang w:val="es-MX"/>
               </w:rPr>
-              <w:lastRenderedPageBreak/>
               <w:t>Autor</w:t>
             </w:r>
           </w:p>
@@ -9645,6 +9765,1133 @@
         </w:rPr>
       </w:pPr>
     </w:p>
+    <w:tbl>
+      <w:tblPr>
+        <w:tblStyle w:val="Cuadrculaclara-nfasis5"/>
+        <w:tblW w:w="0" w:type="auto"/>
+        <w:tblLook w:val="04A0"/>
+      </w:tblPr>
+      <w:tblGrid>
+        <w:gridCol w:w="1791"/>
+        <w:gridCol w:w="2145"/>
+        <w:gridCol w:w="1275"/>
+        <w:gridCol w:w="1418"/>
+        <w:gridCol w:w="1417"/>
+        <w:gridCol w:w="1008"/>
+      </w:tblGrid>
+      <w:tr>
+        <w:trPr>
+          <w:cnfStyle w:val="100000000000"/>
+          <w:trHeight w:val="1144"/>
+        </w:trPr>
+        <w:tc>
+          <w:tcPr>
+            <w:cnfStyle w:val="001000000000"/>
+            <w:tcW w:w="1791" w:type="dxa"/>
+          </w:tcPr>
+          <w:p>
+            <w:pPr>
+              <w:pStyle w:val="Standard"/>
+              <w:rPr>
+                <w:rFonts w:ascii="Arial" w:hAnsi="Arial" w:cs="Arial"/>
+                <w:lang w:val="es-MX"/>
+              </w:rPr>
+            </w:pPr>
+            <w:r>
+              <w:rPr>
+                <w:rFonts w:ascii="Arial" w:hAnsi="Arial" w:cs="Arial"/>
+                <w:lang w:val="es-MX"/>
+              </w:rPr>
+              <w:t>Caso de uso</w:t>
+            </w:r>
+          </w:p>
+        </w:tc>
+        <w:tc>
+          <w:tcPr>
+            <w:tcW w:w="2145" w:type="dxa"/>
+          </w:tcPr>
+          <w:p>
+            <w:pPr>
+              <w:pStyle w:val="Standard"/>
+              <w:cnfStyle w:val="100000000000"/>
+              <w:rPr>
+                <w:rFonts w:ascii="Arial" w:hAnsi="Arial" w:cs="Arial"/>
+                <w:lang w:val="es-MX"/>
+              </w:rPr>
+            </w:pPr>
+            <w:r>
+              <w:rPr>
+                <w:rFonts w:ascii="Arial" w:hAnsi="Arial" w:cs="Arial"/>
+                <w:lang w:val="es-MX"/>
+              </w:rPr>
+              <w:t>Consulta de alumnos para consultar asistencia.</w:t>
+            </w:r>
+          </w:p>
+        </w:tc>
+        <w:tc>
+          <w:tcPr>
+            <w:tcW w:w="1275" w:type="dxa"/>
+          </w:tcPr>
+          <w:p>
+            <w:pPr>
+              <w:pStyle w:val="Standard"/>
+              <w:cnfStyle w:val="100000000000"/>
+              <w:rPr>
+                <w:rFonts w:ascii="Arial" w:hAnsi="Arial" w:cs="Arial"/>
+                <w:lang w:val="es-MX"/>
+              </w:rPr>
+            </w:pPr>
+          </w:p>
+        </w:tc>
+        <w:tc>
+          <w:tcPr>
+            <w:tcW w:w="1418" w:type="dxa"/>
+          </w:tcPr>
+          <w:p>
+            <w:pPr>
+              <w:pStyle w:val="Standard"/>
+              <w:cnfStyle w:val="100000000000"/>
+              <w:rPr>
+                <w:rFonts w:ascii="Arial" w:hAnsi="Arial" w:cs="Arial"/>
+                <w:lang w:val="es-MX"/>
+              </w:rPr>
+            </w:pPr>
+            <w:r>
+              <w:rPr>
+                <w:rFonts w:ascii="Arial" w:hAnsi="Arial" w:cs="Arial"/>
+                <w:lang w:val="es-MX"/>
+              </w:rPr>
+              <w:t>CU3</w:t>
+            </w:r>
+          </w:p>
+        </w:tc>
+        <w:tc>
+          <w:tcPr>
+            <w:tcW w:w="1417" w:type="dxa"/>
+          </w:tcPr>
+          <w:p>
+            <w:pPr>
+              <w:pStyle w:val="Standard"/>
+              <w:cnfStyle w:val="100000000000"/>
+              <w:rPr>
+                <w:rFonts w:ascii="Arial" w:hAnsi="Arial" w:cs="Arial"/>
+                <w:lang w:val="es-MX"/>
+              </w:rPr>
+            </w:pPr>
+          </w:p>
+        </w:tc>
+        <w:tc>
+          <w:tcPr>
+            <w:tcW w:w="1008" w:type="dxa"/>
+          </w:tcPr>
+          <w:p>
+            <w:pPr>
+              <w:pStyle w:val="Standard"/>
+              <w:cnfStyle w:val="100000000000"/>
+              <w:rPr>
+                <w:rFonts w:ascii="Arial" w:hAnsi="Arial" w:cs="Arial"/>
+                <w:lang w:val="es-MX"/>
+              </w:rPr>
+            </w:pPr>
+          </w:p>
+        </w:tc>
+      </w:tr>
+      <w:tr>
+        <w:trPr>
+          <w:cnfStyle w:val="000000100000"/>
+        </w:trPr>
+        <w:tc>
+          <w:tcPr>
+            <w:cnfStyle w:val="001000000000"/>
+            <w:tcW w:w="1791" w:type="dxa"/>
+          </w:tcPr>
+          <w:p>
+            <w:pPr>
+              <w:pStyle w:val="Standard"/>
+              <w:rPr>
+                <w:rFonts w:ascii="Arial" w:hAnsi="Arial" w:cs="Arial"/>
+                <w:lang w:val="es-MX"/>
+              </w:rPr>
+            </w:pPr>
+            <w:r>
+              <w:rPr>
+                <w:rFonts w:ascii="Arial" w:hAnsi="Arial" w:cs="Arial"/>
+                <w:lang w:val="es-MX"/>
+              </w:rPr>
+              <w:t>Actores</w:t>
+            </w:r>
+          </w:p>
+        </w:tc>
+        <w:tc>
+          <w:tcPr>
+            <w:tcW w:w="2145" w:type="dxa"/>
+          </w:tcPr>
+          <w:p>
+            <w:pPr>
+              <w:pStyle w:val="Standard"/>
+              <w:cnfStyle w:val="000000100000"/>
+              <w:rPr>
+                <w:rFonts w:ascii="Arial" w:hAnsi="Arial" w:cs="Arial"/>
+                <w:lang w:val="es-MX"/>
+              </w:rPr>
+            </w:pPr>
+            <w:r>
+              <w:rPr>
+                <w:rFonts w:ascii="Arial" w:hAnsi="Arial" w:cs="Arial"/>
+                <w:lang w:val="es-MX"/>
+              </w:rPr>
+              <w:t>Alumno.</w:t>
+            </w:r>
+          </w:p>
+        </w:tc>
+        <w:tc>
+          <w:tcPr>
+            <w:tcW w:w="1275" w:type="dxa"/>
+          </w:tcPr>
+          <w:p>
+            <w:pPr>
+              <w:pStyle w:val="Standard"/>
+              <w:cnfStyle w:val="000000100000"/>
+              <w:rPr>
+                <w:rFonts w:ascii="Arial" w:hAnsi="Arial" w:cs="Arial"/>
+                <w:lang w:val="es-MX"/>
+              </w:rPr>
+            </w:pPr>
+          </w:p>
+        </w:tc>
+        <w:tc>
+          <w:tcPr>
+            <w:tcW w:w="1418" w:type="dxa"/>
+          </w:tcPr>
+          <w:p>
+            <w:pPr>
+              <w:pStyle w:val="Standard"/>
+              <w:cnfStyle w:val="000000100000"/>
+              <w:rPr>
+                <w:rFonts w:ascii="Arial" w:hAnsi="Arial" w:cs="Arial"/>
+                <w:lang w:val="es-MX"/>
+              </w:rPr>
+            </w:pPr>
+          </w:p>
+        </w:tc>
+        <w:tc>
+          <w:tcPr>
+            <w:tcW w:w="1417" w:type="dxa"/>
+          </w:tcPr>
+          <w:p>
+            <w:pPr>
+              <w:pStyle w:val="Standard"/>
+              <w:cnfStyle w:val="000000100000"/>
+              <w:rPr>
+                <w:rFonts w:ascii="Arial" w:hAnsi="Arial" w:cs="Arial"/>
+                <w:lang w:val="es-MX"/>
+              </w:rPr>
+            </w:pPr>
+          </w:p>
+        </w:tc>
+        <w:tc>
+          <w:tcPr>
+            <w:tcW w:w="1008" w:type="dxa"/>
+          </w:tcPr>
+          <w:p>
+            <w:pPr>
+              <w:pStyle w:val="Standard"/>
+              <w:cnfStyle w:val="000000100000"/>
+              <w:rPr>
+                <w:rFonts w:ascii="Arial" w:hAnsi="Arial" w:cs="Arial"/>
+                <w:lang w:val="es-MX"/>
+              </w:rPr>
+            </w:pPr>
+          </w:p>
+        </w:tc>
+      </w:tr>
+      <w:tr>
+        <w:trPr>
+          <w:cnfStyle w:val="000000010000"/>
+        </w:trPr>
+        <w:tc>
+          <w:tcPr>
+            <w:cnfStyle w:val="001000000000"/>
+            <w:tcW w:w="1791" w:type="dxa"/>
+          </w:tcPr>
+          <w:p>
+            <w:pPr>
+              <w:pStyle w:val="Standard"/>
+              <w:rPr>
+                <w:rFonts w:ascii="Arial" w:hAnsi="Arial" w:cs="Arial"/>
+                <w:lang w:val="es-MX"/>
+              </w:rPr>
+            </w:pPr>
+            <w:r>
+              <w:rPr>
+                <w:rFonts w:ascii="Arial" w:hAnsi="Arial" w:cs="Arial"/>
+                <w:lang w:val="es-MX"/>
+              </w:rPr>
+              <w:t>Tipo</w:t>
+            </w:r>
+          </w:p>
+        </w:tc>
+        <w:tc>
+          <w:tcPr>
+            <w:tcW w:w="2145" w:type="dxa"/>
+          </w:tcPr>
+          <w:p>
+            <w:pPr>
+              <w:pStyle w:val="Standard"/>
+              <w:cnfStyle w:val="000000010000"/>
+              <w:rPr>
+                <w:rFonts w:ascii="Arial" w:hAnsi="Arial" w:cs="Arial"/>
+                <w:lang w:val="es-MX"/>
+              </w:rPr>
+            </w:pPr>
+            <w:r>
+              <w:rPr>
+                <w:rFonts w:ascii="Arial" w:hAnsi="Arial" w:cs="Arial"/>
+                <w:lang w:val="es-MX"/>
+              </w:rPr>
+              <w:t>Secundario.</w:t>
+            </w:r>
+          </w:p>
+        </w:tc>
+        <w:tc>
+          <w:tcPr>
+            <w:tcW w:w="1275" w:type="dxa"/>
+          </w:tcPr>
+          <w:p>
+            <w:pPr>
+              <w:pStyle w:val="Standard"/>
+              <w:cnfStyle w:val="000000010000"/>
+              <w:rPr>
+                <w:rFonts w:ascii="Arial" w:hAnsi="Arial" w:cs="Arial"/>
+                <w:lang w:val="es-MX"/>
+              </w:rPr>
+            </w:pPr>
+          </w:p>
+        </w:tc>
+        <w:tc>
+          <w:tcPr>
+            <w:tcW w:w="1418" w:type="dxa"/>
+          </w:tcPr>
+          <w:p>
+            <w:pPr>
+              <w:pStyle w:val="Standard"/>
+              <w:cnfStyle w:val="000000010000"/>
+              <w:rPr>
+                <w:rFonts w:ascii="Arial" w:hAnsi="Arial" w:cs="Arial"/>
+                <w:lang w:val="es-MX"/>
+              </w:rPr>
+            </w:pPr>
+          </w:p>
+        </w:tc>
+        <w:tc>
+          <w:tcPr>
+            <w:tcW w:w="1417" w:type="dxa"/>
+          </w:tcPr>
+          <w:p>
+            <w:pPr>
+              <w:pStyle w:val="Standard"/>
+              <w:cnfStyle w:val="000000010000"/>
+              <w:rPr>
+                <w:rFonts w:ascii="Arial" w:hAnsi="Arial" w:cs="Arial"/>
+                <w:lang w:val="es-MX"/>
+              </w:rPr>
+            </w:pPr>
+          </w:p>
+        </w:tc>
+        <w:tc>
+          <w:tcPr>
+            <w:tcW w:w="1008" w:type="dxa"/>
+          </w:tcPr>
+          <w:p>
+            <w:pPr>
+              <w:pStyle w:val="Standard"/>
+              <w:cnfStyle w:val="000000010000"/>
+              <w:rPr>
+                <w:rFonts w:ascii="Arial" w:hAnsi="Arial" w:cs="Arial"/>
+                <w:lang w:val="es-MX"/>
+              </w:rPr>
+            </w:pPr>
+          </w:p>
+        </w:tc>
+      </w:tr>
+      <w:tr>
+        <w:trPr>
+          <w:cnfStyle w:val="000000100000"/>
+        </w:trPr>
+        <w:tc>
+          <w:tcPr>
+            <w:cnfStyle w:val="001000000000"/>
+            <w:tcW w:w="1791" w:type="dxa"/>
+          </w:tcPr>
+          <w:p>
+            <w:pPr>
+              <w:pStyle w:val="Standard"/>
+              <w:rPr>
+                <w:rFonts w:ascii="Arial" w:hAnsi="Arial" w:cs="Arial"/>
+                <w:lang w:val="es-MX"/>
+              </w:rPr>
+            </w:pPr>
+            <w:r>
+              <w:rPr>
+                <w:rFonts w:ascii="Arial" w:hAnsi="Arial" w:cs="Arial"/>
+                <w:lang w:val="es-MX"/>
+              </w:rPr>
+              <w:t>Referencias</w:t>
+            </w:r>
+          </w:p>
+        </w:tc>
+        <w:tc>
+          <w:tcPr>
+            <w:tcW w:w="2145" w:type="dxa"/>
+          </w:tcPr>
+          <w:p>
+            <w:pPr>
+              <w:pStyle w:val="Standard"/>
+              <w:cnfStyle w:val="000000100000"/>
+              <w:rPr>
+                <w:rFonts w:ascii="Arial" w:hAnsi="Arial" w:cs="Arial"/>
+                <w:lang w:val="es-MX"/>
+              </w:rPr>
+            </w:pPr>
+            <w:r>
+              <w:rPr>
+                <w:rFonts w:ascii="Arial" w:hAnsi="Arial" w:cs="Arial"/>
+                <w:lang w:val="es-MX"/>
+              </w:rPr>
+              <w:t>El alumno deberá iniciar sesión para consultar asistencia</w:t>
+            </w:r>
+            <w:r>
+              <w:rPr>
+                <w:rFonts w:ascii="Arial" w:hAnsi="Arial" w:cs="Arial"/>
+                <w:lang w:val="es-MX"/>
+              </w:rPr>
+              <w:t>.</w:t>
+            </w:r>
+          </w:p>
+        </w:tc>
+        <w:tc>
+          <w:tcPr>
+            <w:tcW w:w="1275" w:type="dxa"/>
+          </w:tcPr>
+          <w:p>
+            <w:pPr>
+              <w:pStyle w:val="Standard"/>
+              <w:cnfStyle w:val="000000100000"/>
+              <w:rPr>
+                <w:rFonts w:ascii="Arial" w:hAnsi="Arial" w:cs="Arial"/>
+                <w:lang w:val="es-MX"/>
+              </w:rPr>
+            </w:pPr>
+            <w:r>
+              <w:rPr>
+                <w:rFonts w:ascii="Arial" w:hAnsi="Arial" w:cs="Arial"/>
+                <w:lang w:val="es-MX"/>
+              </w:rPr>
+              <w:t>CU2</w:t>
+            </w:r>
+          </w:p>
+        </w:tc>
+        <w:tc>
+          <w:tcPr>
+            <w:tcW w:w="1418" w:type="dxa"/>
+          </w:tcPr>
+          <w:p>
+            <w:pPr>
+              <w:pStyle w:val="Standard"/>
+              <w:cnfStyle w:val="000000100000"/>
+              <w:rPr>
+                <w:rFonts w:ascii="Arial" w:hAnsi="Arial" w:cs="Arial"/>
+                <w:lang w:val="es-MX"/>
+              </w:rPr>
+            </w:pPr>
+          </w:p>
+        </w:tc>
+        <w:tc>
+          <w:tcPr>
+            <w:tcW w:w="1417" w:type="dxa"/>
+          </w:tcPr>
+          <w:p>
+            <w:pPr>
+              <w:pStyle w:val="Standard"/>
+              <w:cnfStyle w:val="000000100000"/>
+              <w:rPr>
+                <w:rFonts w:ascii="Arial" w:hAnsi="Arial" w:cs="Arial"/>
+                <w:lang w:val="es-MX"/>
+              </w:rPr>
+            </w:pPr>
+          </w:p>
+        </w:tc>
+        <w:tc>
+          <w:tcPr>
+            <w:tcW w:w="1008" w:type="dxa"/>
+          </w:tcPr>
+          <w:p>
+            <w:pPr>
+              <w:pStyle w:val="Standard"/>
+              <w:cnfStyle w:val="000000100000"/>
+              <w:rPr>
+                <w:rFonts w:ascii="Arial" w:hAnsi="Arial" w:cs="Arial"/>
+                <w:lang w:val="es-MX"/>
+              </w:rPr>
+            </w:pPr>
+          </w:p>
+        </w:tc>
+      </w:tr>
+      <w:tr>
+        <w:trPr>
+          <w:cnfStyle w:val="000000010000"/>
+        </w:trPr>
+        <w:tc>
+          <w:tcPr>
+            <w:cnfStyle w:val="001000000000"/>
+            <w:tcW w:w="1791" w:type="dxa"/>
+          </w:tcPr>
+          <w:p>
+            <w:pPr>
+              <w:pStyle w:val="Standard"/>
+              <w:rPr>
+                <w:rFonts w:ascii="Arial" w:hAnsi="Arial" w:cs="Arial"/>
+                <w:lang w:val="es-MX"/>
+              </w:rPr>
+            </w:pPr>
+            <w:r>
+              <w:rPr>
+                <w:rFonts w:ascii="Arial" w:hAnsi="Arial" w:cs="Arial"/>
+                <w:lang w:val="es-MX"/>
+              </w:rPr>
+              <w:t>Precondición</w:t>
+            </w:r>
+          </w:p>
+        </w:tc>
+        <w:tc>
+          <w:tcPr>
+            <w:tcW w:w="2145" w:type="dxa"/>
+          </w:tcPr>
+          <w:p>
+            <w:pPr>
+              <w:pStyle w:val="Standard"/>
+              <w:cnfStyle w:val="000000010000"/>
+              <w:rPr>
+                <w:rFonts w:ascii="Arial" w:hAnsi="Arial" w:cs="Arial"/>
+                <w:lang w:val="es-MX"/>
+              </w:rPr>
+            </w:pPr>
+            <w:r>
+              <w:rPr>
+                <w:rFonts w:ascii="Arial" w:hAnsi="Arial" w:cs="Arial"/>
+                <w:lang w:val="es-MX"/>
+              </w:rPr>
+              <w:t>El alumno debió haber iniciado sesión en el sistema</w:t>
+            </w:r>
+            <w:r>
+              <w:rPr>
+                <w:rFonts w:ascii="Arial" w:hAnsi="Arial" w:cs="Arial"/>
+                <w:lang w:val="es-MX"/>
+              </w:rPr>
+              <w:t>.</w:t>
+            </w:r>
+          </w:p>
+        </w:tc>
+        <w:tc>
+          <w:tcPr>
+            <w:tcW w:w="1275" w:type="dxa"/>
+          </w:tcPr>
+          <w:p>
+            <w:pPr>
+              <w:pStyle w:val="Standard"/>
+              <w:cnfStyle w:val="000000010000"/>
+              <w:rPr>
+                <w:rFonts w:ascii="Arial" w:hAnsi="Arial" w:cs="Arial"/>
+                <w:lang w:val="es-MX"/>
+              </w:rPr>
+            </w:pPr>
+          </w:p>
+        </w:tc>
+        <w:tc>
+          <w:tcPr>
+            <w:tcW w:w="1418" w:type="dxa"/>
+          </w:tcPr>
+          <w:p>
+            <w:pPr>
+              <w:pStyle w:val="Standard"/>
+              <w:cnfStyle w:val="000000010000"/>
+              <w:rPr>
+                <w:rFonts w:ascii="Arial" w:hAnsi="Arial" w:cs="Arial"/>
+                <w:lang w:val="es-MX"/>
+              </w:rPr>
+            </w:pPr>
+          </w:p>
+        </w:tc>
+        <w:tc>
+          <w:tcPr>
+            <w:tcW w:w="1417" w:type="dxa"/>
+          </w:tcPr>
+          <w:p>
+            <w:pPr>
+              <w:pStyle w:val="Standard"/>
+              <w:cnfStyle w:val="000000010000"/>
+              <w:rPr>
+                <w:rFonts w:ascii="Arial" w:hAnsi="Arial" w:cs="Arial"/>
+                <w:lang w:val="es-MX"/>
+              </w:rPr>
+            </w:pPr>
+          </w:p>
+        </w:tc>
+        <w:tc>
+          <w:tcPr>
+            <w:tcW w:w="1008" w:type="dxa"/>
+          </w:tcPr>
+          <w:p>
+            <w:pPr>
+              <w:pStyle w:val="Standard"/>
+              <w:cnfStyle w:val="000000010000"/>
+              <w:rPr>
+                <w:rFonts w:ascii="Arial" w:hAnsi="Arial" w:cs="Arial"/>
+                <w:lang w:val="es-MX"/>
+              </w:rPr>
+            </w:pPr>
+          </w:p>
+        </w:tc>
+      </w:tr>
+      <w:tr>
+        <w:trPr>
+          <w:cnfStyle w:val="000000100000"/>
+        </w:trPr>
+        <w:tc>
+          <w:tcPr>
+            <w:cnfStyle w:val="001000000000"/>
+            <w:tcW w:w="1791" w:type="dxa"/>
+          </w:tcPr>
+          <w:p>
+            <w:pPr>
+              <w:pStyle w:val="Standard"/>
+              <w:rPr>
+                <w:rFonts w:ascii="Arial" w:hAnsi="Arial" w:cs="Arial"/>
+                <w:lang w:val="es-MX"/>
+              </w:rPr>
+            </w:pPr>
+            <w:r>
+              <w:rPr>
+                <w:rFonts w:ascii="Arial" w:hAnsi="Arial" w:cs="Arial"/>
+                <w:lang w:val="es-MX"/>
+              </w:rPr>
+              <w:t>Poscondición</w:t>
+            </w:r>
+          </w:p>
+        </w:tc>
+        <w:tc>
+          <w:tcPr>
+            <w:tcW w:w="2145" w:type="dxa"/>
+          </w:tcPr>
+          <w:p>
+            <w:pPr>
+              <w:pStyle w:val="Standard"/>
+              <w:cnfStyle w:val="000000100000"/>
+              <w:rPr>
+                <w:rFonts w:ascii="Arial" w:hAnsi="Arial" w:cs="Arial"/>
+                <w:lang w:val="es-MX"/>
+              </w:rPr>
+            </w:pPr>
+            <w:r>
+              <w:rPr>
+                <w:rFonts w:ascii="Arial" w:hAnsi="Arial" w:cs="Arial"/>
+                <w:lang w:val="es-MX"/>
+              </w:rPr>
+              <w:t>N/A</w:t>
+            </w:r>
+          </w:p>
+        </w:tc>
+        <w:tc>
+          <w:tcPr>
+            <w:tcW w:w="1275" w:type="dxa"/>
+          </w:tcPr>
+          <w:p>
+            <w:pPr>
+              <w:pStyle w:val="Standard"/>
+              <w:cnfStyle w:val="000000100000"/>
+              <w:rPr>
+                <w:rFonts w:ascii="Arial" w:hAnsi="Arial" w:cs="Arial"/>
+                <w:lang w:val="es-MX"/>
+              </w:rPr>
+            </w:pPr>
+          </w:p>
+        </w:tc>
+        <w:tc>
+          <w:tcPr>
+            <w:tcW w:w="1418" w:type="dxa"/>
+          </w:tcPr>
+          <w:p>
+            <w:pPr>
+              <w:pStyle w:val="Standard"/>
+              <w:cnfStyle w:val="000000100000"/>
+              <w:rPr>
+                <w:rFonts w:ascii="Arial" w:hAnsi="Arial" w:cs="Arial"/>
+                <w:lang w:val="es-MX"/>
+              </w:rPr>
+            </w:pPr>
+          </w:p>
+        </w:tc>
+        <w:tc>
+          <w:tcPr>
+            <w:tcW w:w="1417" w:type="dxa"/>
+          </w:tcPr>
+          <w:p>
+            <w:pPr>
+              <w:pStyle w:val="Standard"/>
+              <w:cnfStyle w:val="000000100000"/>
+              <w:rPr>
+                <w:rFonts w:ascii="Arial" w:hAnsi="Arial" w:cs="Arial"/>
+                <w:lang w:val="es-MX"/>
+              </w:rPr>
+            </w:pPr>
+          </w:p>
+        </w:tc>
+        <w:tc>
+          <w:tcPr>
+            <w:tcW w:w="1008" w:type="dxa"/>
+          </w:tcPr>
+          <w:p>
+            <w:pPr>
+              <w:pStyle w:val="Standard"/>
+              <w:cnfStyle w:val="000000100000"/>
+              <w:rPr>
+                <w:rFonts w:ascii="Arial" w:hAnsi="Arial" w:cs="Arial"/>
+                <w:lang w:val="es-MX"/>
+              </w:rPr>
+            </w:pPr>
+          </w:p>
+        </w:tc>
+      </w:tr>
+      <w:tr>
+        <w:trPr>
+          <w:cnfStyle w:val="000000010000"/>
+        </w:trPr>
+        <w:tc>
+          <w:tcPr>
+            <w:cnfStyle w:val="001000000000"/>
+            <w:tcW w:w="1791" w:type="dxa"/>
+          </w:tcPr>
+          <w:p>
+            <w:pPr>
+              <w:pStyle w:val="Standard"/>
+              <w:rPr>
+                <w:rFonts w:ascii="Arial" w:hAnsi="Arial" w:cs="Arial"/>
+                <w:lang w:val="es-MX"/>
+              </w:rPr>
+            </w:pPr>
+            <w:r>
+              <w:rPr>
+                <w:rFonts w:ascii="Arial" w:hAnsi="Arial" w:cs="Arial"/>
+                <w:lang w:val="es-MX"/>
+              </w:rPr>
+              <w:t>Autor</w:t>
+            </w:r>
+          </w:p>
+        </w:tc>
+        <w:tc>
+          <w:tcPr>
+            <w:tcW w:w="2145" w:type="dxa"/>
+          </w:tcPr>
+          <w:p>
+            <w:pPr>
+              <w:pStyle w:val="Standard"/>
+              <w:cnfStyle w:val="000000010000"/>
+              <w:rPr>
+                <w:rFonts w:ascii="Arial" w:hAnsi="Arial" w:cs="Arial"/>
+                <w:lang w:val="es-MX"/>
+              </w:rPr>
+            </w:pPr>
+            <w:r>
+              <w:rPr>
+                <w:rFonts w:ascii="Arial" w:hAnsi="Arial" w:cs="Arial"/>
+                <w:lang w:val="es-MX"/>
+              </w:rPr>
+              <w:t>Jorge Eduardo Silva Carrillo</w:t>
+            </w:r>
+          </w:p>
+        </w:tc>
+        <w:tc>
+          <w:tcPr>
+            <w:tcW w:w="1275" w:type="dxa"/>
+          </w:tcPr>
+          <w:p>
+            <w:pPr>
+              <w:pStyle w:val="Standard"/>
+              <w:cnfStyle w:val="000000010000"/>
+              <w:rPr>
+                <w:rFonts w:ascii="Arial" w:hAnsi="Arial" w:cs="Arial"/>
+                <w:lang w:val="es-MX"/>
+              </w:rPr>
+            </w:pPr>
+            <w:r>
+              <w:rPr>
+                <w:rFonts w:ascii="Arial" w:hAnsi="Arial" w:cs="Arial"/>
+                <w:lang w:val="es-MX"/>
+              </w:rPr>
+              <w:t>Fecha</w:t>
+            </w:r>
+          </w:p>
+          <w:p>
+            <w:pPr>
+              <w:pStyle w:val="Standard"/>
+              <w:cnfStyle w:val="000000010000"/>
+              <w:rPr>
+                <w:rFonts w:ascii="Arial" w:hAnsi="Arial" w:cs="Arial"/>
+                <w:lang w:val="es-MX"/>
+              </w:rPr>
+            </w:pPr>
+          </w:p>
+        </w:tc>
+        <w:tc>
+          <w:tcPr>
+            <w:tcW w:w="1418" w:type="dxa"/>
+          </w:tcPr>
+          <w:p>
+            <w:pPr>
+              <w:pStyle w:val="Standard"/>
+              <w:cnfStyle w:val="000000010000"/>
+              <w:rPr>
+                <w:rFonts w:ascii="Arial" w:hAnsi="Arial" w:cs="Arial"/>
+                <w:lang w:val="es-MX"/>
+              </w:rPr>
+            </w:pPr>
+            <w:r>
+              <w:rPr>
+                <w:rFonts w:ascii="Arial" w:hAnsi="Arial" w:cs="Arial"/>
+                <w:lang w:val="es-MX"/>
+              </w:rPr>
+              <w:t>27/05/2015</w:t>
+            </w:r>
+          </w:p>
+        </w:tc>
+        <w:tc>
+          <w:tcPr>
+            <w:tcW w:w="1417" w:type="dxa"/>
+          </w:tcPr>
+          <w:p>
+            <w:pPr>
+              <w:pStyle w:val="Standard"/>
+              <w:cnfStyle w:val="000000010000"/>
+              <w:rPr>
+                <w:rFonts w:ascii="Arial" w:hAnsi="Arial" w:cs="Arial"/>
+                <w:lang w:val="es-MX"/>
+              </w:rPr>
+            </w:pPr>
+            <w:r>
+              <w:rPr>
+                <w:rFonts w:ascii="Arial" w:hAnsi="Arial" w:cs="Arial"/>
+                <w:lang w:val="es-MX"/>
+              </w:rPr>
+              <w:t>Versión</w:t>
+            </w:r>
+          </w:p>
+        </w:tc>
+        <w:tc>
+          <w:tcPr>
+            <w:tcW w:w="1008" w:type="dxa"/>
+          </w:tcPr>
+          <w:p>
+            <w:pPr>
+              <w:pStyle w:val="Standard"/>
+              <w:cnfStyle w:val="000000010000"/>
+              <w:rPr>
+                <w:rFonts w:ascii="Arial" w:hAnsi="Arial" w:cs="Arial"/>
+                <w:lang w:val="es-MX"/>
+              </w:rPr>
+            </w:pPr>
+            <w:r>
+              <w:rPr>
+                <w:rFonts w:ascii="Arial" w:hAnsi="Arial" w:cs="Arial"/>
+                <w:lang w:val="es-MX"/>
+              </w:rPr>
+              <w:t>1.0</w:t>
+            </w:r>
+          </w:p>
+        </w:tc>
+      </w:tr>
+      <w:tr>
+        <w:trPr>
+          <w:cnfStyle w:val="000000100000"/>
+        </w:trPr>
+        <w:tc>
+          <w:tcPr>
+            <w:cnfStyle w:val="001000000000"/>
+            <w:tcW w:w="1791" w:type="dxa"/>
+          </w:tcPr>
+          <w:p>
+            <w:pPr>
+              <w:pStyle w:val="Standard"/>
+              <w:jc w:val="both"/>
+              <w:rPr>
+                <w:rFonts w:ascii="Arial" w:hAnsi="Arial" w:cs="Arial"/>
+                <w:lang w:val="es-MX"/>
+              </w:rPr>
+            </w:pPr>
+          </w:p>
+        </w:tc>
+        <w:tc>
+          <w:tcPr>
+            <w:tcW w:w="2145" w:type="dxa"/>
+          </w:tcPr>
+          <w:p>
+            <w:pPr>
+              <w:pStyle w:val="Standard"/>
+              <w:jc w:val="both"/>
+              <w:cnfStyle w:val="000000100000"/>
+              <w:rPr>
+                <w:rFonts w:ascii="Arial" w:hAnsi="Arial" w:cs="Arial"/>
+                <w:lang w:val="es-MX"/>
+              </w:rPr>
+            </w:pPr>
+          </w:p>
+        </w:tc>
+        <w:tc>
+          <w:tcPr>
+            <w:tcW w:w="1275" w:type="dxa"/>
+          </w:tcPr>
+          <w:p>
+            <w:pPr>
+              <w:pStyle w:val="Standard"/>
+              <w:jc w:val="both"/>
+              <w:cnfStyle w:val="000000100000"/>
+              <w:rPr>
+                <w:rFonts w:ascii="Arial" w:hAnsi="Arial" w:cs="Arial"/>
+                <w:lang w:val="es-MX"/>
+              </w:rPr>
+            </w:pPr>
+          </w:p>
+        </w:tc>
+        <w:tc>
+          <w:tcPr>
+            <w:tcW w:w="1418" w:type="dxa"/>
+          </w:tcPr>
+          <w:p>
+            <w:pPr>
+              <w:pStyle w:val="Standard"/>
+              <w:jc w:val="both"/>
+              <w:cnfStyle w:val="000000100000"/>
+              <w:rPr>
+                <w:rFonts w:ascii="Arial" w:hAnsi="Arial" w:cs="Arial"/>
+                <w:lang w:val="es-MX"/>
+              </w:rPr>
+            </w:pPr>
+          </w:p>
+        </w:tc>
+        <w:tc>
+          <w:tcPr>
+            <w:tcW w:w="1417" w:type="dxa"/>
+          </w:tcPr>
+          <w:p>
+            <w:pPr>
+              <w:pStyle w:val="Standard"/>
+              <w:jc w:val="both"/>
+              <w:cnfStyle w:val="000000100000"/>
+              <w:rPr>
+                <w:rFonts w:ascii="Arial" w:hAnsi="Arial" w:cs="Arial"/>
+                <w:lang w:val="es-MX"/>
+              </w:rPr>
+            </w:pPr>
+          </w:p>
+        </w:tc>
+        <w:tc>
+          <w:tcPr>
+            <w:tcW w:w="1008" w:type="dxa"/>
+          </w:tcPr>
+          <w:p>
+            <w:pPr>
+              <w:pStyle w:val="Standard"/>
+              <w:jc w:val="both"/>
+              <w:cnfStyle w:val="000000100000"/>
+              <w:rPr>
+                <w:rFonts w:ascii="Arial" w:hAnsi="Arial" w:cs="Arial"/>
+                <w:lang w:val="es-MX"/>
+              </w:rPr>
+            </w:pPr>
+          </w:p>
+        </w:tc>
+      </w:tr>
+    </w:tbl>
+    <w:p>
+      <w:pPr>
+        <w:pStyle w:val="Standard"/>
+        <w:jc w:val="both"/>
+        <w:rPr>
+          <w:rFonts w:asciiTheme="minorHAnsi" w:hAnsiTheme="minorHAnsi"/>
+          <w:sz w:val="32"/>
+          <w:szCs w:val="32"/>
+          <w:lang w:val="es-MX"/>
+        </w:rPr>
+      </w:pPr>
+    </w:p>
+    <w:p>
+      <w:pPr>
+        <w:pStyle w:val="Standard"/>
+        <w:jc w:val="both"/>
+        <w:rPr>
+          <w:rFonts w:asciiTheme="minorHAnsi" w:hAnsiTheme="minorHAnsi"/>
+          <w:sz w:val="32"/>
+          <w:szCs w:val="32"/>
+          <w:lang w:val="es-MX"/>
+        </w:rPr>
+      </w:pPr>
+    </w:p>
+    <w:tbl>
+      <w:tblPr>
+        <w:tblStyle w:val="Cuadrculaclara-nfasis5"/>
+        <w:tblW w:w="0" w:type="auto"/>
+        <w:tblLook w:val="04A0"/>
+      </w:tblPr>
+      <w:tblGrid>
+        <w:gridCol w:w="8978"/>
+      </w:tblGrid>
+      <w:tr>
+        <w:trPr>
+          <w:cnfStyle w:val="100000000000"/>
+        </w:trPr>
+        <w:tc>
+          <w:tcPr>
+            <w:cnfStyle w:val="001000000000"/>
+            <w:tcW w:w="8978" w:type="dxa"/>
+          </w:tcPr>
+          <w:p>
+            <w:pPr>
+              <w:pStyle w:val="Standard"/>
+              <w:jc w:val="both"/>
+              <w:rPr>
+                <w:rFonts w:ascii="Arial" w:hAnsi="Arial" w:cs="Arial"/>
+                <w:szCs w:val="32"/>
+                <w:lang w:val="es-MX"/>
+              </w:rPr>
+            </w:pPr>
+            <w:r>
+              <w:rPr>
+                <w:rFonts w:ascii="Arial" w:hAnsi="Arial" w:cs="Arial"/>
+                <w:szCs w:val="32"/>
+                <w:lang w:val="es-MX"/>
+              </w:rPr>
+              <w:t>Propósito</w:t>
+            </w:r>
+          </w:p>
+        </w:tc>
+      </w:tr>
+      <w:tr>
+        <w:trPr>
+          <w:cnfStyle w:val="000000100000"/>
+        </w:trPr>
+        <w:tc>
+          <w:tcPr>
+            <w:cnfStyle w:val="001000000000"/>
+            <w:tcW w:w="8978" w:type="dxa"/>
+          </w:tcPr>
+          <w:p>
+            <w:pPr>
+              <w:pStyle w:val="Standard"/>
+              <w:jc w:val="both"/>
+              <w:rPr>
+                <w:rFonts w:ascii="Arial" w:hAnsi="Arial" w:cs="Arial"/>
+                <w:b w:val="0"/>
+                <w:szCs w:val="32"/>
+                <w:lang w:val="es-MX"/>
+              </w:rPr>
+            </w:pPr>
+            <w:r>
+              <w:rPr>
+                <w:rFonts w:ascii="Arial" w:hAnsi="Arial" w:cs="Arial"/>
+                <w:b w:val="0"/>
+                <w:szCs w:val="32"/>
+                <w:lang w:val="es-MX"/>
+              </w:rPr>
+              <w:lastRenderedPageBreak/>
+              <w:t>Que el alumno pueda consultar asistencia en el sistema.</w:t>
+            </w:r>
+          </w:p>
+        </w:tc>
+      </w:tr>
+    </w:tbl>
+    <w:p>
+      <w:pPr>
+        <w:pStyle w:val="Standard"/>
+        <w:jc w:val="both"/>
+        <w:rPr>
+          <w:rFonts w:asciiTheme="minorHAnsi" w:hAnsiTheme="minorHAnsi"/>
+          <w:sz w:val="32"/>
+          <w:szCs w:val="32"/>
+          <w:lang w:val="es-MX"/>
+        </w:rPr>
+      </w:pPr>
+    </w:p>
+    <w:tbl>
+      <w:tblPr>
+        <w:tblStyle w:val="Cuadrculaclara-nfasis5"/>
+        <w:tblW w:w="0" w:type="auto"/>
+        <w:tblLook w:val="04A0"/>
+      </w:tblPr>
+      <w:tblGrid>
+        <w:gridCol w:w="8978"/>
+      </w:tblGrid>
+      <w:tr>
+        <w:trPr>
+          <w:cnfStyle w:val="100000000000"/>
+        </w:trPr>
+        <w:tc>
+          <w:tcPr>
+            <w:cnfStyle w:val="001000000000"/>
+            <w:tcW w:w="8978" w:type="dxa"/>
+          </w:tcPr>
+          <w:p>
+            <w:pPr>
+              <w:pStyle w:val="Standard"/>
+              <w:jc w:val="both"/>
+              <w:rPr>
+                <w:rFonts w:ascii="Arial" w:hAnsi="Arial" w:cs="Arial"/>
+                <w:szCs w:val="32"/>
+                <w:lang w:val="es-MX"/>
+              </w:rPr>
+            </w:pPr>
+            <w:r>
+              <w:rPr>
+                <w:rFonts w:ascii="Arial" w:hAnsi="Arial" w:cs="Arial"/>
+                <w:szCs w:val="32"/>
+                <w:lang w:val="es-MX"/>
+              </w:rPr>
+              <w:t>Resumen</w:t>
+            </w:r>
+          </w:p>
+        </w:tc>
+      </w:tr>
+      <w:tr>
+        <w:trPr>
+          <w:cnfStyle w:val="000000100000"/>
+        </w:trPr>
+        <w:tc>
+          <w:tcPr>
+            <w:cnfStyle w:val="001000000000"/>
+            <w:tcW w:w="8978" w:type="dxa"/>
+          </w:tcPr>
+          <w:p>
+            <w:pPr>
+              <w:pStyle w:val="Standard"/>
+              <w:jc w:val="both"/>
+              <w:rPr>
+                <w:rFonts w:ascii="Arial" w:hAnsi="Arial" w:cs="Arial"/>
+                <w:b w:val="0"/>
+                <w:szCs w:val="32"/>
+                <w:lang w:val="es-MX"/>
+              </w:rPr>
+            </w:pPr>
+            <w:r>
+              <w:rPr>
+                <w:rFonts w:ascii="Arial" w:hAnsi="Arial" w:cs="Arial"/>
+                <w:b w:val="0"/>
+                <w:szCs w:val="32"/>
+                <w:lang w:val="es-MX"/>
+              </w:rPr>
+              <w:t>Un alumno o maestro solicita al encargado o auxiliar de laboratorio ciertos materiales y/o equipo, este debe registrar la salida de ese material y generar un adeudo de material.</w:t>
+            </w:r>
+          </w:p>
+        </w:tc>
+      </w:tr>
+    </w:tbl>
     <w:p>
       <w:pPr>
         <w:pStyle w:val="Standard"/>
@@ -9895,7 +11142,7 @@
                     </a:ln>
                     <a:extLst>
                       <a:ext uri="{53640926-AAD7-44D8-BBD7-CCE9431645EC}">
-                        <a14:shadowObscured xmlns="" xmlns:wpc="http://schemas.microsoft.com/office/word/2010/wordprocessingCanvas" xmlns:mc="http://schemas.openxmlformats.org/markup-compatibility/2006" xmlns:o="urn:schemas-microsoft-com:office:office" xmlns:v="urn:schemas-microsoft-com:vml" xmlns:wp14="http://schemas.microsoft.com/office/word/2010/wordprocessingDrawing" xmlns:w10="urn:schemas-microsoft-com:office:word" xmlns:w="http://schemas.openxmlformats.org/wordprocessingml/2006/main" xmlns:w14="http://schemas.microsoft.com/office/word/2010/wordml" xmlns:w15="http://schemas.microsoft.com/office/word/2012/wordml" xmlns:wpg="http://schemas.microsoft.com/office/word/2010/wordprocessingGroup" xmlns:wpi="http://schemas.microsoft.com/office/word/2010/wordprocessingInk" xmlns:wps="http://schemas.microsoft.com/office/word/2010/wordprocessingShape" xmlns:a14="http://schemas.microsoft.com/office/drawing/2010/main" xmlns:arto="http://schemas.microsoft.com/office/word/2006/arto"/>
+                        <a14:shadowObscured xmlns:arto="http://schemas.microsoft.com/office/word/2006/arto" xmlns:a14="http://schemas.microsoft.com/office/drawing/2010/main" xmlns:wps="http://schemas.microsoft.com/office/word/2010/wordprocessingShape" xmlns:wpi="http://schemas.microsoft.com/office/word/2010/wordprocessingInk" xmlns:wpg="http://schemas.microsoft.com/office/word/2010/wordprocessingGroup" xmlns:w15="http://schemas.microsoft.com/office/word/2012/wordml" xmlns:w14="http://schemas.microsoft.com/office/word/2010/wordml" xmlns:w="http://schemas.openxmlformats.org/wordprocessingml/2006/main" xmlns:w10="urn:schemas-microsoft-com:office:word" xmlns:wp14="http://schemas.microsoft.com/office/word/2010/wordprocessingDrawing" xmlns:v="urn:schemas-microsoft-com:vml" xmlns:o="urn:schemas-microsoft-com:office:office" xmlns:mc="http://schemas.openxmlformats.org/markup-compatibility/2006" xmlns:wpc="http://schemas.microsoft.com/office/word/2010/wordprocessingCanvas" xmlns=""/>
                       </a:ext>
                     </a:extLst>
                   </pic:spPr>
@@ -9974,7 +11221,6 @@
           <w:szCs w:val="32"/>
           <w:lang w:val="es-MX"/>
         </w:rPr>
-        <w:lastRenderedPageBreak/>
         <w:pict>
           <v:shape id="_x0000_i1025" type="#_x0000_t75" style="width:178.8pt;height:173.4pt">
             <v:imagedata r:id="rId10" o:title="nose"/>
@@ -10456,18 +11702,7 @@
                 <w:szCs w:val="32"/>
                 <w:lang w:val="es-MX"/>
               </w:rPr>
-              <w:t xml:space="preserve">práctica y el periodo en el cual se desea </w:t>
-            </w:r>
-            <w:r>
-              <w:rPr>
-                <w:rFonts w:asciiTheme="minorHAnsi" w:eastAsiaTheme="minorEastAsia" w:hAnsiTheme="minorHAnsi" w:cstheme="minorBidi"/>
-                <w:bCs/>
-                <w:sz w:val="32"/>
-                <w:szCs w:val="32"/>
-                <w:lang w:val="es-MX"/>
-              </w:rPr>
-              <w:lastRenderedPageBreak/>
-              <w:t>realizar.</w:t>
+              <w:t>práctica y el periodo en el cual se desea realizar.</w:t>
             </w:r>
           </w:p>
         </w:tc>
@@ -10500,7 +11735,6 @@
                 <w:szCs w:val="32"/>
                 <w:lang w:val="es-MX"/>
               </w:rPr>
-              <w:lastRenderedPageBreak/>
               <w:t>Pantalla para visualizar solicitudes</w:t>
             </w:r>
           </w:p>
@@ -10710,7 +11944,18 @@
                 <w:szCs w:val="32"/>
                 <w:lang w:val="es-MX"/>
               </w:rPr>
-              <w:t>uien es el responsable de realizar la práctica, comentarios y el periodo en el que se realizará.</w:t>
+              <w:t xml:space="preserve">uien es el responsable de realizar la </w:t>
+            </w:r>
+            <w:r>
+              <w:rPr>
+                <w:rFonts w:asciiTheme="minorHAnsi" w:eastAsiaTheme="minorEastAsia" w:hAnsiTheme="minorHAnsi" w:cstheme="minorBidi"/>
+                <w:bCs/>
+                <w:sz w:val="32"/>
+                <w:szCs w:val="32"/>
+                <w:lang w:val="es-MX"/>
+              </w:rPr>
+              <w:lastRenderedPageBreak/>
+              <w:t>práctica, comentarios y el periodo en el que se realizará.</w:t>
             </w:r>
             <w:r>
               <w:rPr>
@@ -10753,6 +11998,7 @@
                 <w:szCs w:val="32"/>
                 <w:lang w:val="es-MX"/>
               </w:rPr>
+              <w:lastRenderedPageBreak/>
               <w:t>Pantalla registro de alumnos.</w:t>
             </w:r>
           </w:p>
@@ -11175,18 +12421,7 @@
                 <w:szCs w:val="32"/>
                 <w:lang w:val="es-MX"/>
               </w:rPr>
-              <w:t xml:space="preserve">Cantidad de prácticas realizadas en un </w:t>
-            </w:r>
-            <w:r>
-              <w:rPr>
-                <w:rFonts w:asciiTheme="minorHAnsi" w:eastAsiaTheme="minorEastAsia" w:hAnsiTheme="minorHAnsi" w:cstheme="minorBidi"/>
-                <w:bCs/>
-                <w:sz w:val="32"/>
-                <w:szCs w:val="32"/>
-                <w:lang w:val="es-MX"/>
-              </w:rPr>
-              <w:lastRenderedPageBreak/>
-              <w:t>periodo especifico.</w:t>
+              <w:t>Cantidad de prácticas realizadas en un periodo especifico.</w:t>
             </w:r>
           </w:p>
           <w:p>
@@ -11242,7 +12477,6 @@
                 <w:szCs w:val="32"/>
                 <w:lang w:val="es-MX"/>
               </w:rPr>
-              <w:lastRenderedPageBreak/>
               <w:t>…</w:t>
             </w:r>
           </w:p>
@@ -11447,6 +12681,7 @@
           <w:szCs w:val="32"/>
           <w:lang w:val="es-MX"/>
         </w:rPr>
+        <w:lastRenderedPageBreak/>
         <w:t>Laboratorios.</w:t>
       </w:r>
     </w:p>
@@ -12852,7 +14087,7 @@
               <w:szCs w:val="18"/>
               <w:lang w:val="es-ES"/>
             </w:rPr>
-            <w:t>8</w:t>
+            <w:t>3</w:t>
           </w:r>
           <w:r>
             <w:rPr>
@@ -12920,7 +14155,7 @@
         <v:path o:extrusionok="f" gradientshapeok="t" o:connecttype="rect"/>
         <o:lock v:ext="edit" aspectratio="t"/>
       </v:shapetype>
-      <v:shape id="_x0000_i1040" type="#_x0000_t75" style="width:11.4pt;height:11.4pt" o:bullet="t">
+      <v:shape id="_x0000_i1042" type="#_x0000_t75" style="width:11.4pt;height:11.4pt" o:bullet="t">
         <v:imagedata r:id="rId1" o:title="mso1AED"/>
       </v:shape>
     </w:pict>
@@ -14603,6 +15838,7 @@
   <w:rsids>
     <w:rsidRoot w:val="00443850"/>
     <w:rsid w:val="0009120D"/>
+    <w:rsid w:val="0009600D"/>
     <w:rsid w:val="00140E9C"/>
     <w:rsid w:val="00191AD9"/>
     <w:rsid w:val="001C480C"/>
@@ -15126,7 +16362,7 @@
   <a:extraClrSchemeLst/>
   <a:extLst>
     <a:ext uri="{05A4C25C-085E-4340-85A3-A5531E510DB2}">
-      <thm15:themeFamily xmlns="" xmlns:thm15="http://schemas.microsoft.com/office/thememl/2012/main" name="Office Theme" id="{62F939B6-93AF-4DB8-9C6B-D6C7DFDC589F}" vid="{4A3C46E8-61CC-4603-A589-7422A47A8E4A}"/>
+      <thm15:themeFamily xmlns:thm15="http://schemas.microsoft.com/office/thememl/2012/main" xmlns="" name="Office Theme" id="{62F939B6-93AF-4DB8-9C6B-D6C7DFDC589F}" vid="{4A3C46E8-61CC-4603-A589-7422A47A8E4A}"/>
     </a:ext>
   </a:extLst>
 </a:theme>

</xml_diff>

<commit_message>
se agrega caso de uso 4
</commit_message>
<xml_diff>
--- a/Proyecto AE 1.0.docx
+++ b/Proyecto AE 1.0.docx
@@ -2990,6 +2990,124 @@
           </w:p>
         </w:tc>
       </w:tr>
+      <w:tr>
+        <w:trPr>
+          <w:cnfStyle w:val="000000100000"/>
+          <w:trHeight w:val="930"/>
+        </w:trPr>
+        <w:tc>
+          <w:tcPr>
+            <w:cnfStyle w:val="001000000000"/>
+            <w:tcW w:w="1086" w:type="dxa"/>
+            <w:vAlign w:val="center"/>
+          </w:tcPr>
+          <w:p>
+            <w:pPr>
+              <w:pStyle w:val="Standard"/>
+              <w:jc w:val="center"/>
+              <w:rPr>
+                <w:rFonts w:asciiTheme="minorHAnsi" w:hAnsiTheme="minorHAnsi"/>
+                <w:sz w:val="28"/>
+                <w:szCs w:val="28"/>
+                <w:lang w:val="es-MX"/>
+              </w:rPr>
+            </w:pPr>
+            <w:r>
+              <w:rPr>
+                <w:rFonts w:asciiTheme="minorHAnsi" w:hAnsiTheme="minorHAnsi"/>
+                <w:sz w:val="28"/>
+                <w:szCs w:val="28"/>
+                <w:lang w:val="es-MX"/>
+              </w:rPr>
+              <w:t>2.2</w:t>
+            </w:r>
+          </w:p>
+        </w:tc>
+        <w:tc>
+          <w:tcPr>
+            <w:tcW w:w="1574" w:type="dxa"/>
+            <w:vAlign w:val="center"/>
+          </w:tcPr>
+          <w:p>
+            <w:pPr>
+              <w:pStyle w:val="Standard"/>
+              <w:jc w:val="center"/>
+              <w:cnfStyle w:val="000000100000"/>
+              <w:rPr>
+                <w:rFonts w:asciiTheme="minorHAnsi" w:hAnsiTheme="minorHAnsi"/>
+                <w:sz w:val="28"/>
+                <w:szCs w:val="28"/>
+                <w:lang w:val="es-MX"/>
+              </w:rPr>
+            </w:pPr>
+            <w:r>
+              <w:rPr>
+                <w:rFonts w:asciiTheme="minorHAnsi" w:hAnsiTheme="minorHAnsi"/>
+                <w:sz w:val="28"/>
+                <w:szCs w:val="28"/>
+                <w:lang w:val="es-MX"/>
+              </w:rPr>
+              <w:t>27/05/2015</w:t>
+            </w:r>
+          </w:p>
+        </w:tc>
+        <w:tc>
+          <w:tcPr>
+            <w:tcW w:w="2977" w:type="dxa"/>
+            <w:vAlign w:val="center"/>
+          </w:tcPr>
+          <w:p>
+            <w:pPr>
+              <w:pStyle w:val="Standard"/>
+              <w:jc w:val="center"/>
+              <w:cnfStyle w:val="000000100000"/>
+              <w:rPr>
+                <w:rFonts w:asciiTheme="minorHAnsi" w:hAnsiTheme="minorHAnsi"/>
+                <w:sz w:val="28"/>
+                <w:szCs w:val="28"/>
+                <w:lang w:val="es-MX"/>
+              </w:rPr>
+            </w:pPr>
+            <w:r>
+              <w:rPr>
+                <w:rFonts w:asciiTheme="minorHAnsi" w:hAnsiTheme="minorHAnsi"/>
+                <w:sz w:val="28"/>
+                <w:szCs w:val="28"/>
+                <w:lang w:val="es-MX"/>
+              </w:rPr>
+              <w:t>Se agrega caso de uso 4</w:t>
+            </w:r>
+          </w:p>
+        </w:tc>
+        <w:tc>
+          <w:tcPr>
+            <w:tcW w:w="3969" w:type="dxa"/>
+            <w:vAlign w:val="center"/>
+          </w:tcPr>
+          <w:p>
+            <w:pPr>
+              <w:pStyle w:val="Standard"/>
+              <w:jc w:val="center"/>
+              <w:cnfStyle w:val="000000100000"/>
+              <w:rPr>
+                <w:rFonts w:asciiTheme="minorHAnsi" w:hAnsiTheme="minorHAnsi"/>
+                <w:sz w:val="28"/>
+                <w:szCs w:val="28"/>
+                <w:lang w:val="es-MX"/>
+              </w:rPr>
+            </w:pPr>
+            <w:r>
+              <w:rPr>
+                <w:rFonts w:asciiTheme="minorHAnsi" w:hAnsiTheme="minorHAnsi"/>
+                <w:sz w:val="28"/>
+                <w:szCs w:val="28"/>
+                <w:lang w:val="es-MX"/>
+              </w:rPr>
+              <w:t>José Agustín Esquerra Morales</w:t>
+            </w:r>
+          </w:p>
+        </w:tc>
+      </w:tr>
     </w:tbl>
     <w:p>
       <w:pPr>
@@ -3053,16 +3171,7 @@
           <w:szCs w:val="32"/>
           <w:lang w:val="es-MX"/>
         </w:rPr>
-        <w:t>En esta introducción se describe brevemente el contexto, objetivos y alcance del proyecto a desarrollar, así como la documentación relativa al mismo. Esta</w:t>
-      </w:r>
-      <w:r>
-        <w:rPr>
-          <w:rFonts w:asciiTheme="minorHAnsi" w:hAnsiTheme="minorHAnsi"/>
-          <w:sz w:val="32"/>
-          <w:szCs w:val="32"/>
-          <w:lang w:val="es-MX"/>
-        </w:rPr>
-        <w:t xml:space="preserve"> información está basada </w:t>
+        <w:t xml:space="preserve">En esta introducción se describe brevemente el contexto, </w:t>
       </w:r>
       <w:r>
         <w:rPr>
@@ -3072,7 +3181,16 @@
           <w:lang w:val="es-MX"/>
         </w:rPr>
         <w:lastRenderedPageBreak/>
-        <w:t>en el d</w:t>
+        <w:t>objetivos y alcance del proyecto a desarrollar, así como la documentación relativa al mismo. Esta</w:t>
+      </w:r>
+      <w:r>
+        <w:rPr>
+          <w:rFonts w:asciiTheme="minorHAnsi" w:hAnsiTheme="minorHAnsi"/>
+          <w:sz w:val="32"/>
+          <w:szCs w:val="32"/>
+          <w:lang w:val="es-MX"/>
+        </w:rPr>
+        <w:t xml:space="preserve"> información está basada en el d</w:t>
       </w:r>
       <w:r>
         <w:rPr>
@@ -3826,17 +3944,8 @@
           <w:szCs w:val="32"/>
           <w:lang w:val="es-MX"/>
         </w:rPr>
-        <w:t xml:space="preserve">RNF1.- Se debe poder ingresar a la aplicación solo durante el </w:t>
-      </w:r>
-      <w:r>
-        <w:rPr>
-          <w:rFonts w:asciiTheme="minorHAnsi" w:eastAsiaTheme="minorEastAsia" w:hAnsiTheme="minorHAnsi" w:cstheme="minorBidi"/>
-          <w:sz w:val="32"/>
-          <w:szCs w:val="32"/>
-          <w:lang w:val="es-MX"/>
-        </w:rPr>
         <w:lastRenderedPageBreak/>
-        <w:t>horario de clases.</w:t>
+        <w:t>RNF1.- Se debe poder ingresar a la aplicación solo durante el horario de clases.</w:t>
       </w:r>
     </w:p>
     <w:p>
@@ -4251,7 +4360,6 @@
           <w:szCs w:val="32"/>
           <w:lang w:val="es-MX"/>
         </w:rPr>
-        <w:lastRenderedPageBreak/>
         <w:t>Tabla 1: Eventos externos</w:t>
       </w:r>
     </w:p>
@@ -5224,6 +5332,7 @@
                 <w:rFonts w:ascii="Arial" w:eastAsiaTheme="minorEastAsia" w:hAnsi="Arial" w:cs="Arial"/>
                 <w:lang w:val="es-MX"/>
               </w:rPr>
+              <w:lastRenderedPageBreak/>
               <w:t>Detectará la modificación de los campos de usuario y contraseña.</w:t>
             </w:r>
           </w:p>
@@ -6483,7 +6592,15 @@
                 <w:rFonts w:ascii="Arial" w:hAnsi="Arial" w:cs="Arial"/>
                 <w:lang w:val="es-MX"/>
               </w:rPr>
-              <w:t>El usuario ingresa contraseña</w:t>
+              <w:t xml:space="preserve">El usuario ingresa </w:t>
+            </w:r>
+            <w:r>
+              <w:rPr>
+                <w:rFonts w:ascii="Arial" w:hAnsi="Arial" w:cs="Arial"/>
+                <w:lang w:val="es-MX"/>
+              </w:rPr>
+              <w:lastRenderedPageBreak/>
+              <w:t>contraseña</w:t>
             </w:r>
           </w:p>
           <w:p>
@@ -6504,7 +6621,6 @@
                 <w:rFonts w:ascii="Arial" w:hAnsi="Arial" w:cs="Arial"/>
                 <w:lang w:val="es-MX"/>
               </w:rPr>
-              <w:lastRenderedPageBreak/>
               <w:t>El usuario inicia sesión para iniciar</w:t>
             </w:r>
           </w:p>
@@ -8501,42 +8617,6 @@
         </w:tc>
       </w:tr>
     </w:tbl>
-    <w:p>
-      <w:pPr>
-        <w:pStyle w:val="Standard"/>
-        <w:jc w:val="both"/>
-        <w:rPr>
-          <w:rFonts w:asciiTheme="minorHAnsi" w:hAnsiTheme="minorHAnsi"/>
-          <w:sz w:val="32"/>
-          <w:szCs w:val="32"/>
-          <w:lang w:val="es-MX"/>
-        </w:rPr>
-      </w:pPr>
-    </w:p>
-    <w:p>
-      <w:pPr>
-        <w:pStyle w:val="Standard"/>
-        <w:jc w:val="both"/>
-        <w:rPr>
-          <w:rFonts w:asciiTheme="minorHAnsi" w:hAnsiTheme="minorHAnsi"/>
-          <w:sz w:val="32"/>
-          <w:szCs w:val="32"/>
-          <w:lang w:val="es-MX"/>
-        </w:rPr>
-      </w:pPr>
-    </w:p>
-    <w:p>
-      <w:pPr>
-        <w:pStyle w:val="Standard"/>
-        <w:jc w:val="both"/>
-        <w:rPr>
-          <w:rFonts w:asciiTheme="minorHAnsi" w:hAnsiTheme="minorHAnsi"/>
-          <w:sz w:val="32"/>
-          <w:szCs w:val="32"/>
-          <w:lang w:val="es-MX"/>
-        </w:rPr>
-      </w:pPr>
-    </w:p>
     <w:p>
       <w:pPr>
         <w:pStyle w:val="Standard"/>
@@ -8620,7 +8700,21 @@
                 <w:rFonts w:ascii="Arial" w:hAnsi="Arial" w:cs="Arial"/>
                 <w:lang w:val="es-MX"/>
               </w:rPr>
-              <w:t>Registro de préstamo de material de laboratorio</w:t>
+              <w:t xml:space="preserve">Consulta de </w:t>
+            </w:r>
+            <w:r>
+              <w:rPr>
+                <w:rFonts w:ascii="Arial" w:hAnsi="Arial" w:cs="Arial"/>
+                <w:lang w:val="es-MX"/>
+              </w:rPr>
+              <w:t>asistencia por parte del alumno</w:t>
+            </w:r>
+            <w:r>
+              <w:rPr>
+                <w:rFonts w:ascii="Arial" w:hAnsi="Arial" w:cs="Arial"/>
+                <w:lang w:val="es-MX"/>
+              </w:rPr>
+              <w:t>.</w:t>
             </w:r>
           </w:p>
         </w:tc>
@@ -8657,14 +8751,7 @@
                 <w:rFonts w:ascii="Arial" w:hAnsi="Arial" w:cs="Arial"/>
                 <w:lang w:val="es-MX"/>
               </w:rPr>
-              <w:t>CU</w:t>
-            </w:r>
-            <w:r>
-              <w:rPr>
-                <w:rFonts w:ascii="Arial" w:hAnsi="Arial" w:cs="Arial"/>
-                <w:lang w:val="es-MX"/>
-              </w:rPr>
-              <w:t>3</w:t>
+              <w:t>CU3</w:t>
             </w:r>
           </w:p>
         </w:tc>
@@ -8743,14 +8830,7 @@
                 <w:rFonts w:ascii="Arial" w:hAnsi="Arial" w:cs="Arial"/>
                 <w:lang w:val="es-MX"/>
               </w:rPr>
-              <w:t>Maestro, jefe del laboratorio</w:t>
-            </w:r>
-            <w:r>
-              <w:rPr>
-                <w:rFonts w:ascii="Arial" w:hAnsi="Arial" w:cs="Arial"/>
-                <w:lang w:val="es-MX"/>
-              </w:rPr>
-              <w:t>, alumno</w:t>
+              <w:t>Alumno.</w:t>
             </w:r>
           </w:p>
         </w:tc>
@@ -8859,7 +8939,7 @@
                 <w:rFonts w:ascii="Arial" w:hAnsi="Arial" w:cs="Arial"/>
                 <w:lang w:val="es-MX"/>
               </w:rPr>
-              <w:t>Primario</w:t>
+              <w:t>Secundario.</w:t>
             </w:r>
           </w:p>
         </w:tc>
@@ -8968,28 +9048,14 @@
                 <w:rFonts w:ascii="Arial" w:hAnsi="Arial" w:cs="Arial"/>
                 <w:lang w:val="es-MX"/>
               </w:rPr>
-              <w:t xml:space="preserve">El </w:t>
-            </w:r>
-            <w:r>
-              <w:rPr>
-                <w:rFonts w:ascii="Arial" w:hAnsi="Arial" w:cs="Arial"/>
-                <w:lang w:val="es-MX"/>
-              </w:rPr>
-              <w:t>solicitante del material o equipo</w:t>
-            </w:r>
-            <w:r>
-              <w:rPr>
-                <w:rFonts w:ascii="Arial" w:hAnsi="Arial" w:cs="Arial"/>
-                <w:lang w:val="es-MX"/>
-              </w:rPr>
-              <w:t xml:space="preserve"> debe estar registrado e</w:t>
-            </w:r>
-            <w:r>
-              <w:rPr>
-                <w:rFonts w:ascii="Arial" w:hAnsi="Arial" w:cs="Arial"/>
-                <w:lang w:val="es-MX"/>
-              </w:rPr>
-              <w:t>n el sistema, tener una práctica asignada ese día y a esa hora.</w:t>
+              <w:t>El alumno deberá iniciar sesión para consultar asistencia</w:t>
+            </w:r>
+            <w:r>
+              <w:rPr>
+                <w:rFonts w:ascii="Arial" w:hAnsi="Arial" w:cs="Arial"/>
+                <w:lang w:val="es-MX"/>
+              </w:rPr>
+              <w:t>.</w:t>
             </w:r>
           </w:p>
         </w:tc>
@@ -9011,7 +9077,14 @@
                 <w:rFonts w:ascii="Arial" w:hAnsi="Arial" w:cs="Arial"/>
                 <w:lang w:val="es-MX"/>
               </w:rPr>
-              <w:t>CU2</w:t>
+              <w:t>CU</w:t>
+            </w:r>
+            <w:r>
+              <w:rPr>
+                <w:rFonts w:ascii="Arial" w:hAnsi="Arial" w:cs="Arial"/>
+                <w:lang w:val="es-MX"/>
+              </w:rPr>
+              <w:t>1</w:t>
             </w:r>
           </w:p>
         </w:tc>
@@ -9105,15 +9178,7 @@
                 <w:rFonts w:ascii="Arial" w:hAnsi="Arial" w:cs="Arial"/>
                 <w:lang w:val="es-MX"/>
               </w:rPr>
-              <w:t xml:space="preserve">Deberá verificar que se cuente con el material </w:t>
-            </w:r>
-            <w:r>
-              <w:rPr>
-                <w:rFonts w:ascii="Arial" w:hAnsi="Arial" w:cs="Arial"/>
-                <w:lang w:val="es-MX"/>
-              </w:rPr>
-              <w:lastRenderedPageBreak/>
-              <w:t>que se solicita</w:t>
+              <w:t>El alumno debió haber iniciado sesión en el sistema</w:t>
             </w:r>
             <w:r>
               <w:rPr>
@@ -9207,7 +9272,6 @@
                 <w:rFonts w:ascii="Arial" w:hAnsi="Arial" w:cs="Arial"/>
                 <w:lang w:val="es-MX"/>
               </w:rPr>
-              <w:lastRenderedPageBreak/>
               <w:t>Poscondición</w:t>
             </w:r>
           </w:p>
@@ -9230,21 +9294,7 @@
                 <w:rFonts w:ascii="Arial" w:hAnsi="Arial" w:cs="Arial"/>
                 <w:lang w:val="es-MX"/>
               </w:rPr>
-              <w:t xml:space="preserve">La aplicación </w:t>
-            </w:r>
-            <w:r>
-              <w:rPr>
-                <w:rFonts w:ascii="Arial" w:hAnsi="Arial" w:cs="Arial"/>
-                <w:lang w:val="es-MX"/>
-              </w:rPr>
-              <w:t>modificará</w:t>
-            </w:r>
-            <w:r>
-              <w:rPr>
-                <w:rFonts w:ascii="Arial" w:hAnsi="Arial" w:cs="Arial"/>
-                <w:lang w:val="es-MX"/>
-              </w:rPr>
-              <w:t xml:space="preserve"> la cantidad de material o equipo  disponible.</w:t>
+              <w:t>N/A</w:t>
             </w:r>
           </w:p>
         </w:tc>
@@ -9348,6 +9398,13 @@
                 <w:lang w:val="es-MX"/>
               </w:rPr>
             </w:pPr>
+            <w:r>
+              <w:rPr>
+                <w:rFonts w:ascii="Arial" w:hAnsi="Arial" w:cs="Arial"/>
+                <w:lang w:val="es-MX"/>
+              </w:rPr>
+              <w:t>Jorge Eduardo Silva Carrillo</w:t>
+            </w:r>
           </w:p>
         </w:tc>
         <w:tc>
@@ -9371,6 +9428,16 @@
               <w:t>Fecha</w:t>
             </w:r>
           </w:p>
+          <w:p>
+            <w:pPr>
+              <w:pStyle w:val="Standard"/>
+              <w:cnfStyle w:val="000000010000"/>
+              <w:rPr>
+                <w:rFonts w:ascii="Arial" w:hAnsi="Arial" w:cs="Arial"/>
+                <w:lang w:val="es-MX"/>
+              </w:rPr>
+            </w:pPr>
+          </w:p>
         </w:tc>
         <w:tc>
           <w:tcPr>
@@ -9385,6 +9452,13 @@
                 <w:lang w:val="es-MX"/>
               </w:rPr>
             </w:pPr>
+            <w:r>
+              <w:rPr>
+                <w:rFonts w:ascii="Arial" w:hAnsi="Arial" w:cs="Arial"/>
+                <w:lang w:val="es-MX"/>
+              </w:rPr>
+              <w:t>27/05/2015</w:t>
+            </w:r>
           </w:p>
         </w:tc>
         <w:tc>
@@ -9624,25 +9698,7 @@
                 <w:szCs w:val="32"/>
                 <w:lang w:val="es-MX"/>
               </w:rPr>
-              <w:t xml:space="preserve">Registrar </w:t>
-            </w:r>
-            <w:r>
-              <w:rPr>
-                <w:rFonts w:ascii="Arial" w:hAnsi="Arial" w:cs="Arial"/>
-                <w:b w:val="0"/>
-                <w:szCs w:val="32"/>
-                <w:lang w:val="es-MX"/>
-              </w:rPr>
-              <w:t>el préstamo de material o equipo de laboratorio</w:t>
-            </w:r>
-            <w:r>
-              <w:rPr>
-                <w:rFonts w:ascii="Arial" w:hAnsi="Arial" w:cs="Arial"/>
-                <w:b w:val="0"/>
-                <w:szCs w:val="32"/>
-                <w:lang w:val="es-MX"/>
-              </w:rPr>
-              <w:t>.</w:t>
+              <w:t>Que el alumno pueda consultar asistencia en el sistema.</w:t>
             </w:r>
           </w:p>
         </w:tc>
@@ -9726,33 +9782,12 @@
                 <w:szCs w:val="32"/>
                 <w:lang w:val="es-MX"/>
               </w:rPr>
-              <w:t>Un alumno o maestro solicita al encargado o auxiliar de laboratorio ciertos materiales y/o equipo, este debe registrar la salida de ese material y generar un adeudo de material</w:t>
-            </w:r>
-            <w:r>
-              <w:rPr>
-                <w:rFonts w:ascii="Arial" w:hAnsi="Arial" w:cs="Arial"/>
-                <w:b w:val="0"/>
-                <w:szCs w:val="32"/>
-                <w:lang w:val="es-MX"/>
-              </w:rPr>
-              <w:t>.</w:t>
+              <w:t>Un alumno o maestro solicita al encargado o auxiliar de laboratorio ciertos materiales y/o equipo, este debe registrar la salida de ese material y generar un adeudo de material.</w:t>
             </w:r>
           </w:p>
         </w:tc>
       </w:tr>
     </w:tbl>
-    <w:p>
-      <w:pPr>
-        <w:pStyle w:val="Standard"/>
-        <w:jc w:val="both"/>
-        <w:rPr>
-          <w:rFonts w:asciiTheme="minorHAnsi" w:hAnsiTheme="minorHAnsi"/>
-          <w:sz w:val="32"/>
-          <w:szCs w:val="32"/>
-          <w:lang w:val="es-MX"/>
-        </w:rPr>
-      </w:pPr>
-    </w:p>
     <w:p>
       <w:pPr>
         <w:pStyle w:val="Standard"/>
@@ -9824,7 +9859,7 @@
                 <w:rFonts w:ascii="Arial" w:hAnsi="Arial" w:cs="Arial"/>
                 <w:lang w:val="es-MX"/>
               </w:rPr>
-              <w:t>Consulta de alumnos para consultar asistencia.</w:t>
+              <w:t>Consulta de reportes semanales de asistencia</w:t>
             </w:r>
           </w:p>
         </w:tc>
@@ -9861,7 +9896,14 @@
                 <w:rFonts w:ascii="Arial" w:hAnsi="Arial" w:cs="Arial"/>
                 <w:lang w:val="es-MX"/>
               </w:rPr>
-              <w:t>CU3</w:t>
+              <w:t>CU</w:t>
+            </w:r>
+            <w:r>
+              <w:rPr>
+                <w:rFonts w:ascii="Arial" w:hAnsi="Arial" w:cs="Arial"/>
+                <w:lang w:val="es-MX"/>
+              </w:rPr>
+              <w:t>4</w:t>
             </w:r>
           </w:p>
         </w:tc>
@@ -9940,7 +9982,7 @@
                 <w:rFonts w:ascii="Arial" w:hAnsi="Arial" w:cs="Arial"/>
                 <w:lang w:val="es-MX"/>
               </w:rPr>
-              <w:t>Alumno.</w:t>
+              <w:t>Coordinadores y orientadores de la UNIDEP</w:t>
             </w:r>
           </w:p>
         </w:tc>
@@ -10049,7 +10091,14 @@
                 <w:rFonts w:ascii="Arial" w:hAnsi="Arial" w:cs="Arial"/>
                 <w:lang w:val="es-MX"/>
               </w:rPr>
-              <w:t>Secundario.</w:t>
+              <w:t>Secund</w:t>
+            </w:r>
+            <w:r>
+              <w:rPr>
+                <w:rFonts w:ascii="Arial" w:hAnsi="Arial" w:cs="Arial"/>
+                <w:lang w:val="es-MX"/>
+              </w:rPr>
+              <w:t>ario</w:t>
             </w:r>
           </w:p>
         </w:tc>
@@ -10158,24 +10207,19 @@
                 <w:rFonts w:ascii="Arial" w:hAnsi="Arial" w:cs="Arial"/>
                 <w:lang w:val="es-MX"/>
               </w:rPr>
-              <w:t>El alumno deberá iniciar sesión para consultar asistencia</w:t>
-            </w:r>
-            <w:r>
-              <w:rPr>
-                <w:rFonts w:ascii="Arial" w:hAnsi="Arial" w:cs="Arial"/>
-                <w:lang w:val="es-MX"/>
-              </w:rPr>
-              <w:t>.</w:t>
+              <w:t>El coordinador u orientador de la universidad deberá iniciar sesión para consultar los reportes semanales de asistencia.</w:t>
             </w:r>
           </w:p>
         </w:tc>
         <w:tc>
           <w:tcPr>
             <w:tcW w:w="1275" w:type="dxa"/>
-          </w:tcPr>
-          <w:p>
-            <w:pPr>
-              <w:pStyle w:val="Standard"/>
+            <w:vAlign w:val="center"/>
+          </w:tcPr>
+          <w:p>
+            <w:pPr>
+              <w:pStyle w:val="Standard"/>
+              <w:jc w:val="center"/>
               <w:cnfStyle w:val="000000100000"/>
               <w:rPr>
                 <w:rFonts w:ascii="Arial" w:hAnsi="Arial" w:cs="Arial"/>
@@ -10187,7 +10231,7 @@
                 <w:rFonts w:ascii="Arial" w:hAnsi="Arial" w:cs="Arial"/>
                 <w:lang w:val="es-MX"/>
               </w:rPr>
-              <w:t>CU2</w:t>
+              <w:t>CU1</w:t>
             </w:r>
           </w:p>
         </w:tc>
@@ -10281,14 +10325,7 @@
                 <w:rFonts w:ascii="Arial" w:hAnsi="Arial" w:cs="Arial"/>
                 <w:lang w:val="es-MX"/>
               </w:rPr>
-              <w:t>El alumno debió haber iniciado sesión en el sistema</w:t>
-            </w:r>
-            <w:r>
-              <w:rPr>
-                <w:rFonts w:ascii="Arial" w:hAnsi="Arial" w:cs="Arial"/>
-                <w:lang w:val="es-MX"/>
-              </w:rPr>
-              <w:t>.</w:t>
+              <w:t>El coordinador u orientador deberá haber iniciado sesión en el sistema.</w:t>
             </w:r>
           </w:p>
         </w:tc>
@@ -10397,7 +10434,14 @@
                 <w:rFonts w:ascii="Arial" w:hAnsi="Arial" w:cs="Arial"/>
                 <w:lang w:val="es-MX"/>
               </w:rPr>
-              <w:t>N/A</w:t>
+              <w:t xml:space="preserve">La aplicación </w:t>
+            </w:r>
+            <w:r>
+              <w:rPr>
+                <w:rFonts w:ascii="Arial" w:hAnsi="Arial" w:cs="Arial"/>
+                <w:lang w:val="es-MX"/>
+              </w:rPr>
+              <w:t>mostrará un reporte semanal de asistencia por grupo y clase.</w:t>
             </w:r>
           </w:p>
         </w:tc>
@@ -10506,7 +10550,7 @@
                 <w:rFonts w:ascii="Arial" w:hAnsi="Arial" w:cs="Arial"/>
                 <w:lang w:val="es-MX"/>
               </w:rPr>
-              <w:t>Jorge Eduardo Silva Carrillo</w:t>
+              <w:t>José Agustín Esquerra Morales</w:t>
             </w:r>
           </w:p>
         </w:tc>
@@ -10530,16 +10574,6 @@
               </w:rPr>
               <w:t>Fecha</w:t>
             </w:r>
-          </w:p>
-          <w:p>
-            <w:pPr>
-              <w:pStyle w:val="Standard"/>
-              <w:cnfStyle w:val="000000010000"/>
-              <w:rPr>
-                <w:rFonts w:ascii="Arial" w:hAnsi="Arial" w:cs="Arial"/>
-                <w:lang w:val="es-MX"/>
-              </w:rPr>
-            </w:pPr>
           </w:p>
         </w:tc>
         <w:tc>
@@ -10801,8 +10835,7 @@
                 <w:szCs w:val="32"/>
                 <w:lang w:val="es-MX"/>
               </w:rPr>
-              <w:lastRenderedPageBreak/>
-              <w:t>Que el alumno pueda consultar asistencia en el sistema.</w:t>
+              <w:t>Registrar el préstamo de material o equipo de laboratorio.</w:t>
             </w:r>
           </w:p>
         </w:tc>
@@ -10854,6 +10887,7 @@
                 <w:szCs w:val="32"/>
                 <w:lang w:val="es-MX"/>
               </w:rPr>
+              <w:lastRenderedPageBreak/>
               <w:t>Resumen</w:t>
             </w:r>
           </w:p>
@@ -11142,7 +11176,7 @@
                     </a:ln>
                     <a:extLst>
                       <a:ext uri="{53640926-AAD7-44D8-BBD7-CCE9431645EC}">
-                        <a14:shadowObscured xmlns:arto="http://schemas.microsoft.com/office/word/2006/arto" xmlns:a14="http://schemas.microsoft.com/office/drawing/2010/main" xmlns:wps="http://schemas.microsoft.com/office/word/2010/wordprocessingShape" xmlns:wpi="http://schemas.microsoft.com/office/word/2010/wordprocessingInk" xmlns:wpg="http://schemas.microsoft.com/office/word/2010/wordprocessingGroup" xmlns:w15="http://schemas.microsoft.com/office/word/2012/wordml" xmlns:w14="http://schemas.microsoft.com/office/word/2010/wordml" xmlns:w="http://schemas.openxmlformats.org/wordprocessingml/2006/main" xmlns:w10="urn:schemas-microsoft-com:office:word" xmlns:wp14="http://schemas.microsoft.com/office/word/2010/wordprocessingDrawing" xmlns:v="urn:schemas-microsoft-com:vml" xmlns:o="urn:schemas-microsoft-com:office:office" xmlns:mc="http://schemas.openxmlformats.org/markup-compatibility/2006" xmlns:wpc="http://schemas.microsoft.com/office/word/2010/wordprocessingCanvas" xmlns=""/>
+                        <a14:shadowObscured xmlns="" xmlns:wpc="http://schemas.microsoft.com/office/word/2010/wordprocessingCanvas" xmlns:mc="http://schemas.openxmlformats.org/markup-compatibility/2006" xmlns:o="urn:schemas-microsoft-com:office:office" xmlns:v="urn:schemas-microsoft-com:vml" xmlns:wp14="http://schemas.microsoft.com/office/word/2010/wordprocessingDrawing" xmlns:w10="urn:schemas-microsoft-com:office:word" xmlns:w="http://schemas.openxmlformats.org/wordprocessingml/2006/main" xmlns:w14="http://schemas.microsoft.com/office/word/2010/wordml" xmlns:w15="http://schemas.microsoft.com/office/word/2012/wordml" xmlns:wpg="http://schemas.microsoft.com/office/word/2010/wordprocessingGroup" xmlns:wpi="http://schemas.microsoft.com/office/word/2010/wordprocessingInk" xmlns:wps="http://schemas.microsoft.com/office/word/2010/wordprocessingShape" xmlns:a14="http://schemas.microsoft.com/office/drawing/2010/main" xmlns:arto="http://schemas.microsoft.com/office/word/2006/arto"/>
                       </a:ext>
                     </a:extLst>
                   </pic:spPr>
@@ -11222,7 +11256,7 @@
           <w:lang w:val="es-MX"/>
         </w:rPr>
         <w:pict>
-          <v:shape id="_x0000_i1025" type="#_x0000_t75" style="width:178.8pt;height:173.4pt">
+          <v:shape id="_x0000_i1025" type="#_x0000_t75" style="width:178.5pt;height:173.25pt">
             <v:imagedata r:id="rId10" o:title="nose"/>
           </v:shape>
         </w:pict>
@@ -11291,6 +11325,7 @@
           <w:szCs w:val="32"/>
           <w:lang w:val="es-MX"/>
         </w:rPr>
+        <w:lastRenderedPageBreak/>
         <w:t>L</w:t>
       </w:r>
       <w:r>
@@ -11944,18 +11979,7 @@
                 <w:szCs w:val="32"/>
                 <w:lang w:val="es-MX"/>
               </w:rPr>
-              <w:t xml:space="preserve">uien es el responsable de realizar la </w:t>
-            </w:r>
-            <w:r>
-              <w:rPr>
-                <w:rFonts w:asciiTheme="minorHAnsi" w:eastAsiaTheme="minorEastAsia" w:hAnsiTheme="minorHAnsi" w:cstheme="minorBidi"/>
-                <w:bCs/>
-                <w:sz w:val="32"/>
-                <w:szCs w:val="32"/>
-                <w:lang w:val="es-MX"/>
-              </w:rPr>
-              <w:lastRenderedPageBreak/>
-              <w:t>práctica, comentarios y el periodo en el que se realizará.</w:t>
+              <w:t>uien es el responsable de realizar la práctica, comentarios y el periodo en el que se realizará.</w:t>
             </w:r>
             <w:r>
               <w:rPr>
@@ -12681,7 +12705,6 @@
           <w:szCs w:val="32"/>
           <w:lang w:val="es-MX"/>
         </w:rPr>
-        <w:lastRenderedPageBreak/>
         <w:t>Laboratorios.</w:t>
       </w:r>
     </w:p>
@@ -12736,6 +12759,7 @@
           <w:szCs w:val="32"/>
           <w:lang w:val="es-MX"/>
         </w:rPr>
+        <w:lastRenderedPageBreak/>
         <w:t>Artículos.</w:t>
       </w:r>
     </w:p>
@@ -13094,9 +13118,8 @@
           <w:szCs w:val="32"/>
           <w:lang w:val="es-MX"/>
         </w:rPr>
-        <w:lastRenderedPageBreak/>
         <w:pict>
-          <v:shape id="_x0000_i1026" type="#_x0000_t75" style="width:394.2pt;height:266.4pt">
+          <v:shape id="_x0000_i1026" type="#_x0000_t75" style="width:393.75pt;height:266.25pt">
             <v:imagedata r:id="rId11" o:title="IMG_20150420_095958545" croptop="4294f" cropbottom="8576f" cropright="6965f"/>
           </v:shape>
         </w:pict>
@@ -14155,7 +14178,7 @@
         <v:path o:extrusionok="f" gradientshapeok="t" o:connecttype="rect"/>
         <o:lock v:ext="edit" aspectratio="t"/>
       </v:shapetype>
-      <v:shape id="_x0000_i1042" type="#_x0000_t75" style="width:11.4pt;height:11.4pt" o:bullet="t">
+      <v:shape id="_x0000_i1027" type="#_x0000_t75" style="width:11.25pt;height:11.25pt" o:bullet="t">
         <v:imagedata r:id="rId1" o:title="mso1AED"/>
       </v:shape>
     </w:pict>
@@ -15758,14 +15781,14 @@
     <w:charset w:val="00"/>
     <w:family w:val="swiss"/>
     <w:pitch w:val="variable"/>
-    <w:sig w:usb0="E10002FF" w:usb1="4000ACFF" w:usb2="00000009" w:usb3="00000000" w:csb0="0000019F" w:csb1="00000000"/>
+    <w:sig w:usb0="E00002FF" w:usb1="4000ACFF" w:usb2="00000001" w:usb3="00000000" w:csb0="0000019F" w:csb1="00000000"/>
   </w:font>
   <w:font w:name="Times New Roman">
     <w:panose1 w:val="02020603050405020304"/>
     <w:charset w:val="00"/>
     <w:family w:val="roman"/>
     <w:pitch w:val="variable"/>
-    <w:sig w:usb0="E0002AFF" w:usb1="C0007841" w:usb2="00000009" w:usb3="00000000" w:csb0="000001FF" w:csb1="00000000"/>
+    <w:sig w:usb0="E0002EFF" w:usb1="C0007843" w:usb2="00000009" w:usb3="00000000" w:csb0="000001FF" w:csb1="00000000"/>
   </w:font>
   <w:font w:name="Courier New">
     <w:panose1 w:val="02070309020205020404"/>
@@ -15811,6 +15834,7 @@
   </w:font>
   <w:font w:name="Calibri Light">
     <w:altName w:val="Calibri"/>
+    <w:panose1 w:val="020F0302020204030204"/>
     <w:charset w:val="00"/>
     <w:family w:val="swiss"/>
     <w:pitch w:val="variable"/>
@@ -15865,6 +15889,7 @@
     <w:rsid w:val="00D378E3"/>
     <w:rsid w:val="00DE588F"/>
     <w:rsid w:val="00EA0EED"/>
+    <w:rsid w:val="00EB483D"/>
     <w:rsid w:val="00FF40B2"/>
   </w:rsids>
   <m:mathPr>
@@ -16362,7 +16387,7 @@
   <a:extraClrSchemeLst/>
   <a:extLst>
     <a:ext uri="{05A4C25C-085E-4340-85A3-A5531E510DB2}">
-      <thm15:themeFamily xmlns:thm15="http://schemas.microsoft.com/office/thememl/2012/main" xmlns="" name="Office Theme" id="{62F939B6-93AF-4DB8-9C6B-D6C7DFDC589F}" vid="{4A3C46E8-61CC-4603-A589-7422A47A8E4A}"/>
+      <thm15:themeFamily xmlns="" xmlns:thm15="http://schemas.microsoft.com/office/thememl/2012/main" name="Office Theme" id="{62F939B6-93AF-4DB8-9C6B-D6C7DFDC589F}" vid="{4A3C46E8-61CC-4603-A589-7422A47A8E4A}"/>
     </a:ext>
   </a:extLst>
 </a:theme>

</xml_diff>

<commit_message>
Se agregan pantallas de autentiacion, registro y toma de asistencia
</commit_message>
<xml_diff>
--- a/Proyecto AE 1.0.docx
+++ b/Proyecto AE 1.0.docx
@@ -11176,7 +11176,7 @@
                     </a:ln>
                     <a:extLst>
                       <a:ext uri="{53640926-AAD7-44D8-BBD7-CCE9431645EC}">
-                        <a14:shadowObscured xmlns="" xmlns:wpc="http://schemas.microsoft.com/office/word/2010/wordprocessingCanvas" xmlns:mc="http://schemas.openxmlformats.org/markup-compatibility/2006" xmlns:o="urn:schemas-microsoft-com:office:office" xmlns:v="urn:schemas-microsoft-com:vml" xmlns:wp14="http://schemas.microsoft.com/office/word/2010/wordprocessingDrawing" xmlns:w10="urn:schemas-microsoft-com:office:word" xmlns:w="http://schemas.openxmlformats.org/wordprocessingml/2006/main" xmlns:w14="http://schemas.microsoft.com/office/word/2010/wordml" xmlns:w15="http://schemas.microsoft.com/office/word/2012/wordml" xmlns:wpg="http://schemas.microsoft.com/office/word/2010/wordprocessingGroup" xmlns:wpi="http://schemas.microsoft.com/office/word/2010/wordprocessingInk" xmlns:wps="http://schemas.microsoft.com/office/word/2010/wordprocessingShape" xmlns:a14="http://schemas.microsoft.com/office/drawing/2010/main" xmlns:arto="http://schemas.microsoft.com/office/word/2006/arto"/>
+                        <a14:shadowObscured xmlns:arto="http://schemas.microsoft.com/office/word/2006/arto" xmlns:a14="http://schemas.microsoft.com/office/drawing/2010/main" xmlns:wps="http://schemas.microsoft.com/office/word/2010/wordprocessingShape" xmlns:wpi="http://schemas.microsoft.com/office/word/2010/wordprocessingInk" xmlns:wpg="http://schemas.microsoft.com/office/word/2010/wordprocessingGroup" xmlns:w15="http://schemas.microsoft.com/office/word/2012/wordml" xmlns:w14="http://schemas.microsoft.com/office/word/2010/wordml" xmlns:w="http://schemas.openxmlformats.org/wordprocessingml/2006/main" xmlns:w10="urn:schemas-microsoft-com:office:word" xmlns:wp14="http://schemas.microsoft.com/office/word/2010/wordprocessingDrawing" xmlns:v="urn:schemas-microsoft-com:vml" xmlns:o="urn:schemas-microsoft-com:office:office" xmlns:mc="http://schemas.openxmlformats.org/markup-compatibility/2006" xmlns:wpc="http://schemas.microsoft.com/office/word/2010/wordprocessingCanvas" xmlns=""/>
                       </a:ext>
                     </a:extLst>
                   </pic:spPr>
@@ -11256,7 +11256,7 @@
           <w:lang w:val="es-MX"/>
         </w:rPr>
         <w:pict>
-          <v:shape id="_x0000_i1025" type="#_x0000_t75" style="width:178.5pt;height:173.25pt">
+          <v:shape id="_x0000_i1025" type="#_x0000_t75" style="width:178.8pt;height:173.4pt">
             <v:imagedata r:id="rId10" o:title="nose"/>
           </v:shape>
         </w:pict>
@@ -11648,6 +11648,72 @@
               </w:rPr>
               <w:t xml:space="preserve"> para que los usuarios registrados tengan acceso a la aplicación.</w:t>
             </w:r>
+            <w:r>
+              <w:rPr>
+                <w:rFonts w:asciiTheme="minorHAnsi" w:eastAsiaTheme="minorEastAsia" w:hAnsiTheme="minorHAnsi" w:cstheme="minorBidi"/>
+                <w:bCs/>
+                <w:noProof/>
+                <w:sz w:val="32"/>
+                <w:szCs w:val="32"/>
+                <w:lang w:val="es-MX" w:eastAsia="es-MX" w:bidi="ar-SA"/>
+              </w:rPr>
+              <w:t xml:space="preserve"> </w:t>
+            </w:r>
+            <w:r>
+              <w:rPr>
+                <w:rFonts w:asciiTheme="minorHAnsi" w:eastAsiaTheme="minorEastAsia" w:hAnsiTheme="minorHAnsi" w:cstheme="minorBidi"/>
+                <w:bCs/>
+                <w:noProof/>
+                <w:sz w:val="32"/>
+                <w:szCs w:val="32"/>
+                <w:lang w:val="es-MX" w:eastAsia="es-MX" w:bidi="ar-SA"/>
+              </w:rPr>
+              <w:drawing>
+                <wp:inline distT="0" distB="0" distL="0" distR="0">
+                  <wp:extent cx="3463290" cy="1447800"/>
+                  <wp:effectExtent l="19050" t="0" r="3810" b="0"/>
+                  <wp:docPr id="5" name="Imagen 4" descr="C:\Users\David\Desktop\Captura1.PNG"/>
+                  <wp:cNvGraphicFramePr>
+                    <a:graphicFrameLocks xmlns:a="http://schemas.openxmlformats.org/drawingml/2006/main" noChangeAspect="1"/>
+                  </wp:cNvGraphicFramePr>
+                  <a:graphic xmlns:a="http://schemas.openxmlformats.org/drawingml/2006/main">
+                    <a:graphicData uri="http://schemas.openxmlformats.org/drawingml/2006/picture">
+                      <pic:pic xmlns:pic="http://schemas.openxmlformats.org/drawingml/2006/picture">
+                        <pic:nvPicPr>
+                          <pic:cNvPr id="0" name="Picture 4" descr="C:\Users\David\Desktop\Captura1.PNG"/>
+                          <pic:cNvPicPr>
+                            <a:picLocks noChangeAspect="1" noChangeArrowheads="1"/>
+                          </pic:cNvPicPr>
+                        </pic:nvPicPr>
+                        <pic:blipFill>
+                          <a:blip r:embed="rId11"/>
+                          <a:srcRect/>
+                          <a:stretch>
+                            <a:fillRect/>
+                          </a:stretch>
+                        </pic:blipFill>
+                        <pic:spPr bwMode="auto">
+                          <a:xfrm>
+                            <a:off x="0" y="0"/>
+                            <a:ext cx="3463290" cy="1447800"/>
+                          </a:xfrm>
+                          <a:prstGeom prst="rect">
+                            <a:avLst/>
+                          </a:prstGeom>
+                          <a:noFill/>
+                          <a:ln w="9525">
+                            <a:noFill/>
+                            <a:miter lim="800000"/>
+                            <a:headEnd/>
+                            <a:tailEnd/>
+                          </a:ln>
+                        </pic:spPr>
+                      </pic:pic>
+                    </a:graphicData>
+                  </a:graphic>
+                </wp:inline>
+              </w:drawing>
+            </w:r>
           </w:p>
         </w:tc>
       </w:tr>
@@ -11679,7 +11745,17 @@
                 <w:szCs w:val="32"/>
                 <w:lang w:val="es-MX"/>
               </w:rPr>
-              <w:t>Pantalla de solicitud de laboratorio</w:t>
+              <w:t xml:space="preserve">Pantalla de </w:t>
+            </w:r>
+            <w:r>
+              <w:rPr>
+                <w:rFonts w:asciiTheme="minorHAnsi" w:eastAsiaTheme="minorEastAsia" w:hAnsiTheme="minorHAnsi" w:cstheme="minorBidi"/>
+                <w:bCs w:val="0"/>
+                <w:sz w:val="32"/>
+                <w:szCs w:val="32"/>
+                <w:lang w:val="es-MX"/>
+              </w:rPr>
+              <w:t>registro</w:t>
             </w:r>
           </w:p>
         </w:tc>
@@ -11707,7 +11783,7 @@
                 <w:szCs w:val="32"/>
                 <w:lang w:val="es-MX"/>
               </w:rPr>
-              <w:t xml:space="preserve">En esta pantalla se podrá realizar una solicitud para hacer un apartado de un laboratorio </w:t>
+              <w:t xml:space="preserve">En esta pantalla se podrá realizar </w:t>
             </w:r>
             <w:r>
               <w:rPr>
@@ -11717,27 +11793,62 @@
                 <w:szCs w:val="32"/>
                 <w:lang w:val="es-MX"/>
               </w:rPr>
-              <w:t>específico</w:t>
+              <w:t xml:space="preserve">el registro para la alta de los usuarios y que ya puedan acceder a la aplicación. </w:t>
             </w:r>
             <w:r>
               <w:rPr>
                 <w:rFonts w:asciiTheme="minorHAnsi" w:eastAsiaTheme="minorEastAsia" w:hAnsiTheme="minorHAnsi" w:cstheme="minorBidi"/>
                 <w:bCs/>
+                <w:noProof/>
                 <w:sz w:val="32"/>
                 <w:szCs w:val="32"/>
-                <w:lang w:val="es-MX"/>
-              </w:rPr>
-              <w:t xml:space="preserve"> a una fecha específica dando el motivo de por qué desea realizarse la </w:t>
-            </w:r>
-            <w:r>
-              <w:rPr>
-                <w:rFonts w:asciiTheme="minorHAnsi" w:eastAsiaTheme="minorEastAsia" w:hAnsiTheme="minorHAnsi" w:cstheme="minorBidi"/>
-                <w:bCs/>
-                <w:sz w:val="32"/>
-                <w:szCs w:val="32"/>
-                <w:lang w:val="es-MX"/>
-              </w:rPr>
-              <w:t>práctica y el periodo en el cual se desea realizar.</w:t>
+                <w:lang w:val="es-MX" w:eastAsia="es-MX" w:bidi="ar-SA"/>
+              </w:rPr>
+              <w:drawing>
+                <wp:inline distT="0" distB="0" distL="0" distR="0">
+                  <wp:extent cx="2775087" cy="1310640"/>
+                  <wp:effectExtent l="19050" t="0" r="6213" b="0"/>
+                  <wp:docPr id="6" name="Imagen 5" descr="C:\Users\David\Desktop\Captura2.PNG"/>
+                  <wp:cNvGraphicFramePr>
+                    <a:graphicFrameLocks xmlns:a="http://schemas.openxmlformats.org/drawingml/2006/main" noChangeAspect="1"/>
+                  </wp:cNvGraphicFramePr>
+                  <a:graphic xmlns:a="http://schemas.openxmlformats.org/drawingml/2006/main">
+                    <a:graphicData uri="http://schemas.openxmlformats.org/drawingml/2006/picture">
+                      <pic:pic xmlns:pic="http://schemas.openxmlformats.org/drawingml/2006/picture">
+                        <pic:nvPicPr>
+                          <pic:cNvPr id="0" name="Picture 5" descr="C:\Users\David\Desktop\Captura2.PNG"/>
+                          <pic:cNvPicPr>
+                            <a:picLocks noChangeAspect="1" noChangeArrowheads="1"/>
+                          </pic:cNvPicPr>
+                        </pic:nvPicPr>
+                        <pic:blipFill>
+                          <a:blip r:embed="rId12"/>
+                          <a:srcRect/>
+                          <a:stretch>
+                            <a:fillRect/>
+                          </a:stretch>
+                        </pic:blipFill>
+                        <pic:spPr bwMode="auto">
+                          <a:xfrm>
+                            <a:off x="0" y="0"/>
+                            <a:ext cx="2776001" cy="1311072"/>
+                          </a:xfrm>
+                          <a:prstGeom prst="rect">
+                            <a:avLst/>
+                          </a:prstGeom>
+                          <a:noFill/>
+                          <a:ln w="9525">
+                            <a:noFill/>
+                            <a:miter lim="800000"/>
+                            <a:headEnd/>
+                            <a:tailEnd/>
+                          </a:ln>
+                        </pic:spPr>
+                      </pic:pic>
+                    </a:graphicData>
+                  </a:graphic>
+                </wp:inline>
+              </w:drawing>
             </w:r>
           </w:p>
         </w:tc>
@@ -11762,7 +11873,10 @@
                 <w:lang w:val="es-MX"/>
               </w:rPr>
             </w:pPr>
-            <w:r>
+          </w:p>
+          <w:p>
+            <w:pPr>
+              <w:pStyle w:val="Standard"/>
               <w:rPr>
                 <w:rFonts w:asciiTheme="minorHAnsi" w:eastAsiaTheme="minorEastAsia" w:hAnsiTheme="minorHAnsi" w:cstheme="minorBidi"/>
                 <w:bCs w:val="0"/>
@@ -11770,7 +11884,27 @@
                 <w:szCs w:val="32"/>
                 <w:lang w:val="es-MX"/>
               </w:rPr>
-              <w:t>Pantalla para visualizar solicitudes</w:t>
+            </w:pPr>
+            <w:r>
+              <w:rPr>
+                <w:rFonts w:asciiTheme="minorHAnsi" w:eastAsiaTheme="minorEastAsia" w:hAnsiTheme="minorHAnsi" w:cstheme="minorBidi"/>
+                <w:bCs w:val="0"/>
+                <w:sz w:val="32"/>
+                <w:szCs w:val="32"/>
+                <w:lang w:val="es-MX"/>
+              </w:rPr>
+              <w:lastRenderedPageBreak/>
+              <w:t xml:space="preserve">Pantalla para </w:t>
+            </w:r>
+            <w:r>
+              <w:rPr>
+                <w:rFonts w:asciiTheme="minorHAnsi" w:eastAsiaTheme="minorEastAsia" w:hAnsiTheme="minorHAnsi" w:cstheme="minorBidi"/>
+                <w:bCs w:val="0"/>
+                <w:sz w:val="32"/>
+                <w:szCs w:val="32"/>
+                <w:lang w:val="es-MX"/>
+              </w:rPr>
+              <w:t>el registros de asistencia</w:t>
             </w:r>
           </w:p>
         </w:tc>
@@ -11790,7 +11924,11 @@
                 <w:lang w:val="es-MX"/>
               </w:rPr>
             </w:pPr>
-            <w:r>
+          </w:p>
+          <w:p>
+            <w:pPr>
+              <w:pStyle w:val="Standard"/>
+              <w:cnfStyle w:val="000000100000"/>
               <w:rPr>
                 <w:rFonts w:asciiTheme="minorHAnsi" w:eastAsiaTheme="minorEastAsia" w:hAnsiTheme="minorHAnsi" w:cstheme="minorBidi"/>
                 <w:bCs/>
@@ -11798,7 +11936,95 @@
                 <w:szCs w:val="32"/>
                 <w:lang w:val="es-MX"/>
               </w:rPr>
-              <w:t>En esta pantalla se podrá visualizar las solicitudes hechas a un laboratorio determinado.</w:t>
+            </w:pPr>
+            <w:r>
+              <w:rPr>
+                <w:rFonts w:asciiTheme="minorHAnsi" w:eastAsiaTheme="minorEastAsia" w:hAnsiTheme="minorHAnsi" w:cstheme="minorBidi"/>
+                <w:bCs/>
+                <w:sz w:val="32"/>
+                <w:szCs w:val="32"/>
+                <w:lang w:val="es-MX"/>
+              </w:rPr>
+              <w:lastRenderedPageBreak/>
+              <w:t xml:space="preserve">En esta pantalla </w:t>
+            </w:r>
+            <w:r>
+              <w:rPr>
+                <w:rFonts w:asciiTheme="minorHAnsi" w:eastAsiaTheme="minorEastAsia" w:hAnsiTheme="minorHAnsi" w:cstheme="minorBidi"/>
+                <w:bCs/>
+                <w:sz w:val="32"/>
+                <w:szCs w:val="32"/>
+                <w:lang w:val="es-MX"/>
+              </w:rPr>
+              <w:t>se podrá registrar la toma de asistencia.</w:t>
+            </w:r>
+          </w:p>
+          <w:p>
+            <w:pPr>
+              <w:pStyle w:val="Standard"/>
+              <w:cnfStyle w:val="000000100000"/>
+              <w:rPr>
+                <w:rFonts w:asciiTheme="minorHAnsi" w:eastAsiaTheme="minorEastAsia" w:hAnsiTheme="minorHAnsi" w:cstheme="minorBidi"/>
+                <w:bCs/>
+                <w:sz w:val="32"/>
+                <w:szCs w:val="32"/>
+                <w:lang w:val="es-MX"/>
+              </w:rPr>
+            </w:pPr>
+            <w:r>
+              <w:rPr>
+                <w:rFonts w:asciiTheme="minorHAnsi" w:eastAsiaTheme="minorEastAsia" w:hAnsiTheme="minorHAnsi" w:cstheme="minorBidi"/>
+                <w:bCs/>
+                <w:noProof/>
+                <w:sz w:val="32"/>
+                <w:szCs w:val="32"/>
+                <w:lang w:val="es-MX" w:eastAsia="es-MX" w:bidi="ar-SA"/>
+              </w:rPr>
+              <w:drawing>
+                <wp:inline distT="0" distB="0" distL="0" distR="0">
+                  <wp:extent cx="2449830" cy="1565710"/>
+                  <wp:effectExtent l="19050" t="0" r="7620" b="0"/>
+                  <wp:docPr id="8" name="Imagen 7" descr="C:\Users\David\Desktop\registro de asistencia.png"/>
+                  <wp:cNvGraphicFramePr>
+                    <a:graphicFrameLocks xmlns:a="http://schemas.openxmlformats.org/drawingml/2006/main" noChangeAspect="1"/>
+                  </wp:cNvGraphicFramePr>
+                  <a:graphic xmlns:a="http://schemas.openxmlformats.org/drawingml/2006/main">
+                    <a:graphicData uri="http://schemas.openxmlformats.org/drawingml/2006/picture">
+                      <pic:pic xmlns:pic="http://schemas.openxmlformats.org/drawingml/2006/picture">
+                        <pic:nvPicPr>
+                          <pic:cNvPr id="0" name="Picture 7" descr="C:\Users\David\Desktop\registro de asistencia.png"/>
+                          <pic:cNvPicPr>
+                            <a:picLocks noChangeAspect="1" noChangeArrowheads="1"/>
+                          </pic:cNvPicPr>
+                        </pic:nvPicPr>
+                        <pic:blipFill>
+                          <a:blip r:embed="rId13"/>
+                          <a:srcRect/>
+                          <a:stretch>
+                            <a:fillRect/>
+                          </a:stretch>
+                        </pic:blipFill>
+                        <pic:spPr bwMode="auto">
+                          <a:xfrm>
+                            <a:off x="0" y="0"/>
+                            <a:ext cx="2449830" cy="1565710"/>
+                          </a:xfrm>
+                          <a:prstGeom prst="rect">
+                            <a:avLst/>
+                          </a:prstGeom>
+                          <a:noFill/>
+                          <a:ln w="9525">
+                            <a:noFill/>
+                            <a:miter lim="800000"/>
+                            <a:headEnd/>
+                            <a:tailEnd/>
+                          </a:ln>
+                        </pic:spPr>
+                      </pic:pic>
+                    </a:graphicData>
+                  </a:graphic>
+                </wp:inline>
+              </w:drawing>
             </w:r>
           </w:p>
         </w:tc>
@@ -11823,26 +12049,6 @@
                 <w:lang w:val="es-MX"/>
               </w:rPr>
             </w:pPr>
-            <w:r>
-              <w:rPr>
-                <w:rFonts w:asciiTheme="minorHAnsi" w:eastAsiaTheme="minorEastAsia" w:hAnsiTheme="minorHAnsi" w:cstheme="minorBidi"/>
-                <w:bCs w:val="0"/>
-                <w:sz w:val="32"/>
-                <w:szCs w:val="32"/>
-                <w:lang w:val="es-MX"/>
-              </w:rPr>
-              <w:t>Pantalla para visualizar prá</w:t>
-            </w:r>
-            <w:r>
-              <w:rPr>
-                <w:rFonts w:asciiTheme="minorHAnsi" w:eastAsiaTheme="minorEastAsia" w:hAnsiTheme="minorHAnsi" w:cstheme="minorBidi"/>
-                <w:bCs w:val="0"/>
-                <w:sz w:val="32"/>
-                <w:szCs w:val="32"/>
-                <w:lang w:val="es-MX"/>
-              </w:rPr>
-              <w:t>cticas calendarizadas</w:t>
-            </w:r>
           </w:p>
         </w:tc>
         <w:tc>
@@ -11861,136 +12067,6 @@
                 <w:lang w:val="es-MX"/>
               </w:rPr>
             </w:pPr>
-            <w:r>
-              <w:rPr>
-                <w:rFonts w:asciiTheme="minorHAnsi" w:eastAsiaTheme="minorEastAsia" w:hAnsiTheme="minorHAnsi" w:cstheme="minorBidi"/>
-                <w:bCs/>
-                <w:sz w:val="32"/>
-                <w:szCs w:val="32"/>
-                <w:lang w:val="es-MX"/>
-              </w:rPr>
-              <w:t>Esta panta</w:t>
-            </w:r>
-            <w:r>
-              <w:rPr>
-                <w:rFonts w:asciiTheme="minorHAnsi" w:eastAsiaTheme="minorEastAsia" w:hAnsiTheme="minorHAnsi" w:cstheme="minorBidi"/>
-                <w:bCs/>
-                <w:sz w:val="32"/>
-                <w:szCs w:val="32"/>
-                <w:lang w:val="es-MX"/>
-              </w:rPr>
-              <w:t>lla se podrán visualizar las prá</w:t>
-            </w:r>
-            <w:r>
-              <w:rPr>
-                <w:rFonts w:asciiTheme="minorHAnsi" w:eastAsiaTheme="minorEastAsia" w:hAnsiTheme="minorHAnsi" w:cstheme="minorBidi"/>
-                <w:bCs/>
-                <w:sz w:val="32"/>
-                <w:szCs w:val="32"/>
-                <w:lang w:val="es-MX"/>
-              </w:rPr>
-              <w:t>cticas que ya se encuentran calendarizadas</w:t>
-            </w:r>
-            <w:r>
-              <w:rPr>
-                <w:rFonts w:asciiTheme="minorHAnsi" w:eastAsiaTheme="minorEastAsia" w:hAnsiTheme="minorHAnsi" w:cstheme="minorBidi"/>
-                <w:bCs/>
-                <w:sz w:val="32"/>
-                <w:szCs w:val="32"/>
-                <w:lang w:val="es-MX"/>
-              </w:rPr>
-              <w:t>,</w:t>
-            </w:r>
-            <w:r>
-              <w:rPr>
-                <w:rFonts w:asciiTheme="minorHAnsi" w:eastAsiaTheme="minorEastAsia" w:hAnsiTheme="minorHAnsi" w:cstheme="minorBidi"/>
-                <w:bCs/>
-                <w:sz w:val="32"/>
-                <w:szCs w:val="32"/>
-                <w:lang w:val="es-MX"/>
-              </w:rPr>
-              <w:t xml:space="preserve"> que día</w:t>
-            </w:r>
-            <w:r>
-              <w:rPr>
-                <w:rFonts w:asciiTheme="minorHAnsi" w:eastAsiaTheme="minorEastAsia" w:hAnsiTheme="minorHAnsi" w:cstheme="minorBidi"/>
-                <w:bCs/>
-                <w:sz w:val="32"/>
-                <w:szCs w:val="32"/>
-                <w:lang w:val="es-MX"/>
-              </w:rPr>
-              <w:t xml:space="preserve"> se llevará</w:t>
-            </w:r>
-            <w:r>
-              <w:rPr>
-                <w:rFonts w:asciiTheme="minorHAnsi" w:eastAsiaTheme="minorEastAsia" w:hAnsiTheme="minorHAnsi" w:cstheme="minorBidi"/>
-                <w:bCs/>
-                <w:sz w:val="32"/>
-                <w:szCs w:val="32"/>
-                <w:lang w:val="es-MX"/>
-              </w:rPr>
-              <w:t xml:space="preserve"> a cabo, que maestro </w:t>
-            </w:r>
-            <w:r>
-              <w:rPr>
-                <w:rFonts w:asciiTheme="minorHAnsi" w:eastAsiaTheme="minorEastAsia" w:hAnsiTheme="minorHAnsi" w:cstheme="minorBidi"/>
-                <w:bCs/>
-                <w:sz w:val="32"/>
-                <w:szCs w:val="32"/>
-                <w:lang w:val="es-MX"/>
-              </w:rPr>
-              <w:t>dará</w:t>
-            </w:r>
-            <w:r>
-              <w:rPr>
-                <w:rFonts w:asciiTheme="minorHAnsi" w:eastAsiaTheme="minorEastAsia" w:hAnsiTheme="minorHAnsi" w:cstheme="minorBidi"/>
-                <w:bCs/>
-                <w:sz w:val="32"/>
-                <w:szCs w:val="32"/>
-                <w:lang w:val="es-MX"/>
-              </w:rPr>
-              <w:t xml:space="preserve"> la </w:t>
-            </w:r>
-            <w:r>
-              <w:rPr>
-                <w:rFonts w:asciiTheme="minorHAnsi" w:eastAsiaTheme="minorEastAsia" w:hAnsiTheme="minorHAnsi" w:cstheme="minorBidi"/>
-                <w:bCs/>
-                <w:sz w:val="32"/>
-                <w:szCs w:val="32"/>
-                <w:lang w:val="es-MX"/>
-              </w:rPr>
-              <w:t>práctica,</w:t>
-            </w:r>
-            <w:r>
-              <w:rPr>
-                <w:rFonts w:asciiTheme="minorHAnsi" w:eastAsiaTheme="minorEastAsia" w:hAnsiTheme="minorHAnsi" w:cstheme="minorBidi"/>
-                <w:bCs/>
-                <w:sz w:val="32"/>
-                <w:szCs w:val="32"/>
-                <w:lang w:val="es-MX"/>
-              </w:rPr>
-              <w:t xml:space="preserve"> q</w:t>
-            </w:r>
-            <w:r>
-              <w:rPr>
-                <w:rFonts w:asciiTheme="minorHAnsi" w:eastAsiaTheme="minorEastAsia" w:hAnsiTheme="minorHAnsi" w:cstheme="minorBidi"/>
-                <w:bCs/>
-                <w:sz w:val="32"/>
-                <w:szCs w:val="32"/>
-                <w:lang w:val="es-MX"/>
-              </w:rPr>
-              <w:t>uien es el responsable de realizar la práctica, comentarios y el periodo en el que se realizará.</w:t>
-            </w:r>
-            <w:r>
-              <w:rPr>
-                <w:rFonts w:asciiTheme="minorHAnsi" w:eastAsiaTheme="minorEastAsia" w:hAnsiTheme="minorHAnsi" w:cstheme="minorBidi"/>
-                <w:bCs/>
-                <w:sz w:val="32"/>
-                <w:szCs w:val="32"/>
-                <w:lang w:val="es-MX"/>
-              </w:rPr>
-              <w:t xml:space="preserve"> </w:t>
-            </w:r>
           </w:p>
         </w:tc>
       </w:tr>
@@ -12022,8 +12098,7 @@
                 <w:szCs w:val="32"/>
                 <w:lang w:val="es-MX"/>
               </w:rPr>
-              <w:lastRenderedPageBreak/>
-              <w:t>Pantalla registro de alumnos.</w:t>
+              <w:t>…</w:t>
             </w:r>
           </w:p>
         </w:tc>
@@ -12051,47 +12126,7 @@
                 <w:szCs w:val="32"/>
                 <w:lang w:val="es-MX"/>
               </w:rPr>
-              <w:t>En e</w:t>
-            </w:r>
-            <w:r>
-              <w:rPr>
-                <w:rFonts w:asciiTheme="minorHAnsi" w:eastAsiaTheme="minorEastAsia" w:hAnsiTheme="minorHAnsi" w:cstheme="minorBidi"/>
-                <w:bCs/>
-                <w:sz w:val="32"/>
-                <w:szCs w:val="32"/>
-                <w:lang w:val="es-MX"/>
-              </w:rPr>
-              <w:t>sta pantalla el alumno ingresará</w:t>
-            </w:r>
-            <w:r>
-              <w:rPr>
-                <w:rFonts w:asciiTheme="minorHAnsi" w:eastAsiaTheme="minorEastAsia" w:hAnsiTheme="minorHAnsi" w:cstheme="minorBidi"/>
-                <w:bCs/>
-                <w:sz w:val="32"/>
-                <w:szCs w:val="32"/>
-                <w:lang w:val="es-MX"/>
-              </w:rPr>
-              <w:t xml:space="preserve"> su número de control para registrar su entrada de laboratorio</w:t>
-            </w:r>
-            <w:r>
-              <w:rPr>
-                <w:rFonts w:asciiTheme="minorHAnsi" w:eastAsiaTheme="minorEastAsia" w:hAnsiTheme="minorHAnsi" w:cstheme="minorBidi"/>
-                <w:bCs/>
-                <w:sz w:val="32"/>
-                <w:szCs w:val="32"/>
-                <w:lang w:val="es-MX"/>
-              </w:rPr>
-              <w:t>, seleccionará la prá</w:t>
-            </w:r>
-            <w:r>
-              <w:rPr>
-                <w:rFonts w:asciiTheme="minorHAnsi" w:eastAsiaTheme="minorEastAsia" w:hAnsiTheme="minorHAnsi" w:cstheme="minorBidi"/>
-                <w:bCs/>
-                <w:sz w:val="32"/>
-                <w:szCs w:val="32"/>
-                <w:lang w:val="es-MX"/>
-              </w:rPr>
-              <w:t>ctica a la que asiste, el maestro, la materia y la hora de entrada se tomará del sistema.</w:t>
+              <w:t>..</w:t>
             </w:r>
           </w:p>
         </w:tc>
@@ -12124,444 +12159,6 @@
                 <w:szCs w:val="32"/>
                 <w:lang w:val="es-MX"/>
               </w:rPr>
-              <w:t>Pantalla de préstamo de artículos</w:t>
-            </w:r>
-          </w:p>
-        </w:tc>
-        <w:tc>
-          <w:tcPr>
-            <w:tcW w:w="6176" w:type="dxa"/>
-          </w:tcPr>
-          <w:p>
-            <w:pPr>
-              <w:pStyle w:val="Standard"/>
-              <w:cnfStyle w:val="000000010000"/>
-              <w:rPr>
-                <w:rFonts w:asciiTheme="minorHAnsi" w:eastAsiaTheme="minorEastAsia" w:hAnsiTheme="minorHAnsi" w:cstheme="minorBidi"/>
-                <w:bCs/>
-                <w:sz w:val="32"/>
-                <w:szCs w:val="32"/>
-                <w:lang w:val="es-MX"/>
-              </w:rPr>
-            </w:pPr>
-            <w:r>
-              <w:rPr>
-                <w:rFonts w:asciiTheme="minorHAnsi" w:eastAsiaTheme="minorEastAsia" w:hAnsiTheme="minorHAnsi" w:cstheme="minorBidi"/>
-                <w:bCs/>
-                <w:sz w:val="32"/>
-                <w:szCs w:val="32"/>
-                <w:lang w:val="es-MX"/>
-              </w:rPr>
-              <w:t>En esta pantalla se registrarán los artículos y la cantidad que el alumno necesitar</w:t>
-            </w:r>
-            <w:r>
-              <w:rPr>
-                <w:rFonts w:asciiTheme="minorHAnsi" w:eastAsiaTheme="minorEastAsia" w:hAnsiTheme="minorHAnsi" w:cstheme="minorBidi"/>
-                <w:bCs/>
-                <w:sz w:val="32"/>
-                <w:szCs w:val="32"/>
-                <w:lang w:val="es-MX"/>
-              </w:rPr>
-              <w:t>á.</w:t>
-            </w:r>
-          </w:p>
-        </w:tc>
-      </w:tr>
-      <w:tr>
-        <w:trPr>
-          <w:cnfStyle w:val="000000100000"/>
-        </w:trPr>
-        <w:tc>
-          <w:tcPr>
-            <w:cnfStyle w:val="001000000000"/>
-            <w:tcW w:w="2802" w:type="dxa"/>
-          </w:tcPr>
-          <w:p>
-            <w:pPr>
-              <w:pStyle w:val="Standard"/>
-              <w:rPr>
-                <w:rFonts w:asciiTheme="minorHAnsi" w:eastAsiaTheme="minorEastAsia" w:hAnsiTheme="minorHAnsi" w:cstheme="minorBidi"/>
-                <w:bCs w:val="0"/>
-                <w:sz w:val="32"/>
-                <w:szCs w:val="32"/>
-                <w:lang w:val="es-MX"/>
-              </w:rPr>
-            </w:pPr>
-            <w:r>
-              <w:rPr>
-                <w:rFonts w:asciiTheme="minorHAnsi" w:eastAsiaTheme="minorEastAsia" w:hAnsiTheme="minorHAnsi" w:cstheme="minorBidi"/>
-                <w:bCs w:val="0"/>
-                <w:sz w:val="32"/>
-                <w:szCs w:val="32"/>
-                <w:lang w:val="es-MX"/>
-              </w:rPr>
-              <w:t xml:space="preserve">Pantalla de </w:t>
-            </w:r>
-            <w:r>
-              <w:rPr>
-                <w:rFonts w:asciiTheme="minorHAnsi" w:eastAsiaTheme="minorEastAsia" w:hAnsiTheme="minorHAnsi" w:cstheme="minorBidi"/>
-                <w:bCs w:val="0"/>
-                <w:sz w:val="32"/>
-                <w:szCs w:val="32"/>
-                <w:lang w:val="es-MX"/>
-              </w:rPr>
-              <w:t>inventario</w:t>
-            </w:r>
-          </w:p>
-        </w:tc>
-        <w:tc>
-          <w:tcPr>
-            <w:tcW w:w="6176" w:type="dxa"/>
-          </w:tcPr>
-          <w:p>
-            <w:pPr>
-              <w:pStyle w:val="Standard"/>
-              <w:cnfStyle w:val="000000100000"/>
-              <w:rPr>
-                <w:rFonts w:asciiTheme="minorHAnsi" w:eastAsiaTheme="minorEastAsia" w:hAnsiTheme="minorHAnsi" w:cstheme="minorBidi"/>
-                <w:bCs/>
-                <w:sz w:val="32"/>
-                <w:szCs w:val="32"/>
-                <w:lang w:val="es-MX"/>
-              </w:rPr>
-            </w:pPr>
-            <w:r>
-              <w:rPr>
-                <w:rFonts w:asciiTheme="minorHAnsi" w:eastAsiaTheme="minorEastAsia" w:hAnsiTheme="minorHAnsi" w:cstheme="minorBidi"/>
-                <w:bCs/>
-                <w:sz w:val="32"/>
-                <w:szCs w:val="32"/>
-                <w:lang w:val="es-MX"/>
-              </w:rPr>
-              <w:t xml:space="preserve">En esta pantalla se podrá </w:t>
-            </w:r>
-            <w:r>
-              <w:rPr>
-                <w:rFonts w:asciiTheme="minorHAnsi" w:eastAsiaTheme="minorEastAsia" w:hAnsiTheme="minorHAnsi" w:cstheme="minorBidi"/>
-                <w:bCs/>
-                <w:sz w:val="32"/>
-                <w:szCs w:val="32"/>
-                <w:lang w:val="es-MX"/>
-              </w:rPr>
-              <w:t>dar de alta o</w:t>
-            </w:r>
-            <w:r>
-              <w:rPr>
-                <w:rFonts w:asciiTheme="minorHAnsi" w:eastAsiaTheme="minorEastAsia" w:hAnsiTheme="minorHAnsi" w:cstheme="minorBidi"/>
-                <w:bCs/>
-                <w:sz w:val="32"/>
-                <w:szCs w:val="32"/>
-                <w:lang w:val="es-MX"/>
-              </w:rPr>
-              <w:t xml:space="preserve"> baja un artículo, indicar si el artículo se encuentra en reparación y si tiene alguna merma. </w:t>
-            </w:r>
-          </w:p>
-          <w:p>
-            <w:pPr>
-              <w:pStyle w:val="Standard"/>
-              <w:cnfStyle w:val="000000100000"/>
-              <w:rPr>
-                <w:rFonts w:asciiTheme="minorHAnsi" w:eastAsiaTheme="minorEastAsia" w:hAnsiTheme="minorHAnsi" w:cstheme="minorBidi"/>
-                <w:bCs/>
-                <w:sz w:val="32"/>
-                <w:szCs w:val="32"/>
-                <w:lang w:val="es-MX"/>
-              </w:rPr>
-            </w:pPr>
-            <w:r>
-              <w:rPr>
-                <w:rFonts w:asciiTheme="minorHAnsi" w:eastAsiaTheme="minorEastAsia" w:hAnsiTheme="minorHAnsi" w:cstheme="minorBidi"/>
-                <w:bCs/>
-                <w:sz w:val="32"/>
-                <w:szCs w:val="32"/>
-                <w:lang w:val="es-MX"/>
-              </w:rPr>
-              <w:t>También se podrá ver la cantidad que hay de un artículo específico así como sus datos.</w:t>
-            </w:r>
-          </w:p>
-        </w:tc>
-      </w:tr>
-      <w:tr>
-        <w:trPr>
-          <w:cnfStyle w:val="000000010000"/>
-        </w:trPr>
-        <w:tc>
-          <w:tcPr>
-            <w:cnfStyle w:val="001000000000"/>
-            <w:tcW w:w="2802" w:type="dxa"/>
-          </w:tcPr>
-          <w:p>
-            <w:pPr>
-              <w:pStyle w:val="Standard"/>
-              <w:rPr>
-                <w:rFonts w:asciiTheme="minorHAnsi" w:eastAsiaTheme="minorEastAsia" w:hAnsiTheme="minorHAnsi" w:cstheme="minorBidi"/>
-                <w:bCs w:val="0"/>
-                <w:sz w:val="32"/>
-                <w:szCs w:val="32"/>
-                <w:lang w:val="es-MX"/>
-              </w:rPr>
-            </w:pPr>
-            <w:r>
-              <w:rPr>
-                <w:rFonts w:asciiTheme="minorHAnsi" w:eastAsiaTheme="minorEastAsia" w:hAnsiTheme="minorHAnsi" w:cstheme="minorBidi"/>
-                <w:bCs w:val="0"/>
-                <w:sz w:val="32"/>
-                <w:szCs w:val="32"/>
-                <w:lang w:val="es-MX"/>
-              </w:rPr>
-              <w:t>Pantalla de reportes</w:t>
-            </w:r>
-          </w:p>
-        </w:tc>
-        <w:tc>
-          <w:tcPr>
-            <w:tcW w:w="6176" w:type="dxa"/>
-          </w:tcPr>
-          <w:p>
-            <w:pPr>
-              <w:pStyle w:val="Standard"/>
-              <w:cnfStyle w:val="000000010000"/>
-              <w:rPr>
-                <w:rFonts w:asciiTheme="minorHAnsi" w:eastAsiaTheme="minorEastAsia" w:hAnsiTheme="minorHAnsi" w:cstheme="minorBidi"/>
-                <w:bCs/>
-                <w:sz w:val="32"/>
-                <w:szCs w:val="32"/>
-                <w:lang w:val="es-MX"/>
-              </w:rPr>
-            </w:pPr>
-            <w:r>
-              <w:rPr>
-                <w:rFonts w:asciiTheme="minorHAnsi" w:eastAsiaTheme="minorEastAsia" w:hAnsiTheme="minorHAnsi" w:cstheme="minorBidi"/>
-                <w:bCs/>
-                <w:sz w:val="32"/>
-                <w:szCs w:val="32"/>
-                <w:lang w:val="es-MX"/>
-              </w:rPr>
-              <w:t>En esta pantalla se podrán consultar los distintos reportes como:</w:t>
-            </w:r>
-          </w:p>
-          <w:p>
-            <w:pPr>
-              <w:pStyle w:val="Standard"/>
-              <w:numPr>
-                <w:ilvl w:val="0"/>
-                <w:numId w:val="5"/>
-              </w:numPr>
-              <w:cnfStyle w:val="000000010000"/>
-              <w:rPr>
-                <w:rFonts w:asciiTheme="minorHAnsi" w:eastAsiaTheme="minorEastAsia" w:hAnsiTheme="minorHAnsi" w:cstheme="minorBidi"/>
-                <w:bCs/>
-                <w:sz w:val="32"/>
-                <w:szCs w:val="32"/>
-                <w:lang w:val="es-MX"/>
-              </w:rPr>
-            </w:pPr>
-            <w:r>
-              <w:rPr>
-                <w:rFonts w:asciiTheme="minorHAnsi" w:eastAsiaTheme="minorEastAsia" w:hAnsiTheme="minorHAnsi" w:cstheme="minorBidi"/>
-                <w:bCs/>
-                <w:sz w:val="32"/>
-                <w:szCs w:val="32"/>
-                <w:lang w:val="es-MX"/>
-              </w:rPr>
-              <w:t>Cantidad de alumnos atendidos en algún periodo.</w:t>
-            </w:r>
-          </w:p>
-          <w:p>
-            <w:pPr>
-              <w:pStyle w:val="Standard"/>
-              <w:numPr>
-                <w:ilvl w:val="0"/>
-                <w:numId w:val="5"/>
-              </w:numPr>
-              <w:cnfStyle w:val="000000010000"/>
-              <w:rPr>
-                <w:rFonts w:asciiTheme="minorHAnsi" w:eastAsiaTheme="minorEastAsia" w:hAnsiTheme="minorHAnsi" w:cstheme="minorBidi"/>
-                <w:bCs/>
-                <w:sz w:val="32"/>
-                <w:szCs w:val="32"/>
-                <w:lang w:val="es-MX"/>
-              </w:rPr>
-            </w:pPr>
-            <w:r>
-              <w:rPr>
-                <w:rFonts w:asciiTheme="minorHAnsi" w:eastAsiaTheme="minorEastAsia" w:hAnsiTheme="minorHAnsi" w:cstheme="minorBidi"/>
-                <w:bCs/>
-                <w:sz w:val="32"/>
-                <w:szCs w:val="32"/>
-                <w:lang w:val="es-MX"/>
-              </w:rPr>
-              <w:t>Artículos que han tenido mayor o menor movimiento.</w:t>
-            </w:r>
-          </w:p>
-          <w:p>
-            <w:pPr>
-              <w:pStyle w:val="Standard"/>
-              <w:numPr>
-                <w:ilvl w:val="0"/>
-                <w:numId w:val="5"/>
-              </w:numPr>
-              <w:cnfStyle w:val="000000010000"/>
-              <w:rPr>
-                <w:rFonts w:asciiTheme="minorHAnsi" w:eastAsiaTheme="minorEastAsia" w:hAnsiTheme="minorHAnsi" w:cstheme="minorBidi"/>
-                <w:bCs/>
-                <w:sz w:val="32"/>
-                <w:szCs w:val="32"/>
-                <w:lang w:val="es-MX"/>
-              </w:rPr>
-            </w:pPr>
-            <w:r>
-              <w:rPr>
-                <w:rFonts w:asciiTheme="minorHAnsi" w:eastAsiaTheme="minorEastAsia" w:hAnsiTheme="minorHAnsi" w:cstheme="minorBidi"/>
-                <w:bCs/>
-                <w:sz w:val="32"/>
-                <w:szCs w:val="32"/>
-                <w:lang w:val="es-MX"/>
-              </w:rPr>
-              <w:t>Adeudos de materiales.</w:t>
-            </w:r>
-          </w:p>
-          <w:p>
-            <w:pPr>
-              <w:pStyle w:val="Standard"/>
-              <w:numPr>
-                <w:ilvl w:val="0"/>
-                <w:numId w:val="5"/>
-              </w:numPr>
-              <w:cnfStyle w:val="000000010000"/>
-              <w:rPr>
-                <w:rFonts w:asciiTheme="minorHAnsi" w:eastAsiaTheme="minorEastAsia" w:hAnsiTheme="minorHAnsi" w:cstheme="minorBidi"/>
-                <w:bCs/>
-                <w:sz w:val="32"/>
-                <w:szCs w:val="32"/>
-                <w:lang w:val="es-MX"/>
-              </w:rPr>
-            </w:pPr>
-            <w:r>
-              <w:rPr>
-                <w:rFonts w:asciiTheme="minorHAnsi" w:eastAsiaTheme="minorEastAsia" w:hAnsiTheme="minorHAnsi" w:cstheme="minorBidi"/>
-                <w:bCs/>
-                <w:sz w:val="32"/>
-                <w:szCs w:val="32"/>
-                <w:lang w:val="es-MX"/>
-              </w:rPr>
-              <w:t>Cantidad de prácticas realizadas en un periodo especifico.</w:t>
-            </w:r>
-          </w:p>
-          <w:p>
-            <w:pPr>
-              <w:pStyle w:val="Standard"/>
-              <w:cnfStyle w:val="000000010000"/>
-              <w:rPr>
-                <w:rFonts w:asciiTheme="minorHAnsi" w:eastAsiaTheme="minorEastAsia" w:hAnsiTheme="minorHAnsi" w:cstheme="minorBidi"/>
-                <w:bCs/>
-                <w:sz w:val="32"/>
-                <w:szCs w:val="32"/>
-                <w:lang w:val="es-MX"/>
-              </w:rPr>
-            </w:pPr>
-            <w:r>
-              <w:rPr>
-                <w:rFonts w:asciiTheme="minorHAnsi" w:eastAsiaTheme="minorEastAsia" w:hAnsiTheme="minorHAnsi" w:cstheme="minorBidi"/>
-                <w:bCs/>
-                <w:sz w:val="32"/>
-                <w:szCs w:val="32"/>
-                <w:lang w:val="es-MX"/>
-              </w:rPr>
-              <w:t xml:space="preserve"> Ente otros.</w:t>
-            </w:r>
-          </w:p>
-        </w:tc>
-      </w:tr>
-      <w:tr>
-        <w:trPr>
-          <w:cnfStyle w:val="000000100000"/>
-        </w:trPr>
-        <w:tc>
-          <w:tcPr>
-            <w:cnfStyle w:val="001000000000"/>
-            <w:tcW w:w="2802" w:type="dxa"/>
-          </w:tcPr>
-          <w:p>
-            <w:pPr>
-              <w:pStyle w:val="Standard"/>
-              <w:rPr>
-                <w:rFonts w:asciiTheme="minorHAnsi" w:eastAsiaTheme="minorEastAsia" w:hAnsiTheme="minorHAnsi" w:cstheme="minorBidi"/>
-                <w:bCs w:val="0"/>
-                <w:sz w:val="32"/>
-                <w:szCs w:val="32"/>
-                <w:lang w:val="es-MX"/>
-              </w:rPr>
-            </w:pPr>
-            <w:r>
-              <w:rPr>
-                <w:rFonts w:asciiTheme="minorHAnsi" w:eastAsiaTheme="minorEastAsia" w:hAnsiTheme="minorHAnsi" w:cstheme="minorBidi"/>
-                <w:bCs w:val="0"/>
-                <w:sz w:val="32"/>
-                <w:szCs w:val="32"/>
-                <w:lang w:val="es-MX"/>
-              </w:rPr>
-              <w:t>…</w:t>
-            </w:r>
-          </w:p>
-        </w:tc>
-        <w:tc>
-          <w:tcPr>
-            <w:tcW w:w="6176" w:type="dxa"/>
-          </w:tcPr>
-          <w:p>
-            <w:pPr>
-              <w:pStyle w:val="Standard"/>
-              <w:cnfStyle w:val="000000100000"/>
-              <w:rPr>
-                <w:rFonts w:asciiTheme="minorHAnsi" w:eastAsiaTheme="minorEastAsia" w:hAnsiTheme="minorHAnsi" w:cstheme="minorBidi"/>
-                <w:bCs/>
-                <w:sz w:val="32"/>
-                <w:szCs w:val="32"/>
-                <w:lang w:val="es-MX"/>
-              </w:rPr>
-            </w:pPr>
-            <w:r>
-              <w:rPr>
-                <w:rFonts w:asciiTheme="minorHAnsi" w:eastAsiaTheme="minorEastAsia" w:hAnsiTheme="minorHAnsi" w:cstheme="minorBidi"/>
-                <w:bCs/>
-                <w:sz w:val="32"/>
-                <w:szCs w:val="32"/>
-                <w:lang w:val="es-MX"/>
-              </w:rPr>
-              <w:t>..</w:t>
-            </w:r>
-          </w:p>
-        </w:tc>
-      </w:tr>
-      <w:tr>
-        <w:trPr>
-          <w:cnfStyle w:val="000000010000"/>
-        </w:trPr>
-        <w:tc>
-          <w:tcPr>
-            <w:cnfStyle w:val="001000000000"/>
-            <w:tcW w:w="2802" w:type="dxa"/>
-          </w:tcPr>
-          <w:p>
-            <w:pPr>
-              <w:pStyle w:val="Standard"/>
-              <w:rPr>
-                <w:rFonts w:asciiTheme="minorHAnsi" w:eastAsiaTheme="minorEastAsia" w:hAnsiTheme="minorHAnsi" w:cstheme="minorBidi"/>
-                <w:bCs w:val="0"/>
-                <w:sz w:val="32"/>
-                <w:szCs w:val="32"/>
-                <w:lang w:val="es-MX"/>
-              </w:rPr>
-            </w:pPr>
-            <w:r>
-              <w:rPr>
-                <w:rFonts w:asciiTheme="minorHAnsi" w:eastAsiaTheme="minorEastAsia" w:hAnsiTheme="minorHAnsi" w:cstheme="minorBidi"/>
-                <w:bCs w:val="0"/>
-                <w:sz w:val="32"/>
-                <w:szCs w:val="32"/>
-                <w:lang w:val="es-MX"/>
-              </w:rPr>
               <w:t>…</w:t>
             </w:r>
           </w:p>
@@ -12759,7 +12356,6 @@
           <w:szCs w:val="32"/>
           <w:lang w:val="es-MX"/>
         </w:rPr>
-        <w:lastRenderedPageBreak/>
         <w:t>Artículos.</w:t>
       </w:r>
     </w:p>
@@ -13072,6 +12668,7 @@
           <w:szCs w:val="32"/>
           <w:lang w:val="es-MX"/>
         </w:rPr>
+        <w:lastRenderedPageBreak/>
         <w:t xml:space="preserve">Capa de gestión de datos.- </w:t>
       </w:r>
     </w:p>
@@ -13119,8 +12716,8 @@
           <w:lang w:val="es-MX"/>
         </w:rPr>
         <w:pict>
-          <v:shape id="_x0000_i1026" type="#_x0000_t75" style="width:393.75pt;height:266.25pt">
-            <v:imagedata r:id="rId11" o:title="IMG_20150420_095958545" croptop="4294f" cropbottom="8576f" cropright="6965f"/>
+          <v:shape id="_x0000_i1026" type="#_x0000_t75" style="width:394.2pt;height:266.4pt">
+            <v:imagedata r:id="rId14" o:title="IMG_20150420_095958545" croptop="4294f" cropbottom="8576f" cropright="6965f"/>
           </v:shape>
         </w:pict>
       </w:r>
@@ -13890,11 +13487,12 @@
           <w:szCs w:val="32"/>
           <w:lang w:val="es-MX"/>
         </w:rPr>
+        <w:lastRenderedPageBreak/>
         <w:t>Falta definir los actores y los roles que van a tener en el sistema.</w:t>
       </w:r>
     </w:p>
     <w:sectPr>
-      <w:footerReference w:type="default" r:id="rId12"/>
+      <w:footerReference w:type="default" r:id="rId15"/>
       <w:pgSz w:w="12240" w:h="15840"/>
       <w:pgMar w:top="1417" w:right="1701" w:bottom="1417" w:left="1701" w:header="720" w:footer="720" w:gutter="0"/>
       <w:cols w:space="720"/>
@@ -14033,25 +13631,7 @@
                   <w:szCs w:val="32"/>
                   <w:lang w:val="es-MX"/>
                 </w:rPr>
-                <w:t xml:space="preserve">Documento de Inicio del Sistema para el control </w:t>
-              </w:r>
-              <w:r>
-                <w:rPr>
-                  <w:rFonts w:cs="Times New Roman"/>
-                  <w:sz w:val="26"/>
-                  <w:szCs w:val="32"/>
-                  <w:lang w:val="es-MX"/>
-                </w:rPr>
-                <w:t>de asistencias escolares</w:t>
-              </w:r>
-              <w:r>
-                <w:rPr>
-                  <w:rFonts w:cs="Times New Roman"/>
-                  <w:sz w:val="26"/>
-                  <w:szCs w:val="32"/>
-                  <w:lang w:val="es-MX"/>
-                </w:rPr>
-                <w:t xml:space="preserve"> AE 1.0</w:t>
+                <w:t>Documento de Inicio del Sistema para el control de asistencias escolares AE 1.0</w:t>
               </w:r>
             </w:p>
           </w:tc>
@@ -14110,7 +13690,7 @@
               <w:szCs w:val="18"/>
               <w:lang w:val="es-ES"/>
             </w:rPr>
-            <w:t>3</w:t>
+            <w:t>15</w:t>
           </w:r>
           <w:r>
             <w:rPr>
@@ -14178,7 +13758,7 @@
         <v:path o:extrusionok="f" gradientshapeok="t" o:connecttype="rect"/>
         <o:lock v:ext="edit" aspectratio="t"/>
       </v:shapetype>
-      <v:shape id="_x0000_i1027" type="#_x0000_t75" style="width:11.25pt;height:11.25pt" o:bullet="t">
+      <v:shape id="_x0000_i1028" type="#_x0000_t75" style="width:11.4pt;height:11.4pt" o:bullet="t">
         <v:imagedata r:id="rId1" o:title="mso1AED"/>
       </v:shape>
     </w:pict>
@@ -15781,14 +15361,14 @@
     <w:charset w:val="00"/>
     <w:family w:val="swiss"/>
     <w:pitch w:val="variable"/>
-    <w:sig w:usb0="E00002FF" w:usb1="4000ACFF" w:usb2="00000001" w:usb3="00000000" w:csb0="0000019F" w:csb1="00000000"/>
+    <w:sig w:usb0="E10002FF" w:usb1="4000ACFF" w:usb2="00000009" w:usb3="00000000" w:csb0="0000019F" w:csb1="00000000"/>
   </w:font>
   <w:font w:name="Times New Roman">
     <w:panose1 w:val="02020603050405020304"/>
     <w:charset w:val="00"/>
     <w:family w:val="roman"/>
     <w:pitch w:val="variable"/>
-    <w:sig w:usb0="E0002EFF" w:usb1="C0007843" w:usb2="00000009" w:usb3="00000000" w:csb0="000001FF" w:csb1="00000000"/>
+    <w:sig w:usb0="E0002AFF" w:usb1="C0007841" w:usb2="00000009" w:usb3="00000000" w:csb0="000001FF" w:csb1="00000000"/>
   </w:font>
   <w:font w:name="Courier New">
     <w:panose1 w:val="02070309020205020404"/>
@@ -15834,7 +15414,6 @@
   </w:font>
   <w:font w:name="Calibri Light">
     <w:altName w:val="Calibri"/>
-    <w:panose1 w:val="020F0302020204030204"/>
     <w:charset w:val="00"/>
     <w:family w:val="swiss"/>
     <w:pitch w:val="variable"/>
@@ -15870,6 +15449,7 @@
     <w:rsid w:val="001E7B8F"/>
     <w:rsid w:val="00212287"/>
     <w:rsid w:val="00260921"/>
+    <w:rsid w:val="00270749"/>
     <w:rsid w:val="00275403"/>
     <w:rsid w:val="002B4310"/>
     <w:rsid w:val="002F33FC"/>
@@ -16387,7 +15967,7 @@
   <a:extraClrSchemeLst/>
   <a:extLst>
     <a:ext uri="{05A4C25C-085E-4340-85A3-A5531E510DB2}">
-      <thm15:themeFamily xmlns="" xmlns:thm15="http://schemas.microsoft.com/office/thememl/2012/main" name="Office Theme" id="{62F939B6-93AF-4DB8-9C6B-D6C7DFDC589F}" vid="{4A3C46E8-61CC-4603-A589-7422A47A8E4A}"/>
+      <thm15:themeFamily xmlns:thm15="http://schemas.microsoft.com/office/thememl/2012/main" xmlns="" name="Office Theme" id="{62F939B6-93AF-4DB8-9C6B-D6C7DFDC589F}" vid="{4A3C46E8-61CC-4603-A589-7422A47A8E4A}"/>
     </a:ext>
   </a:extLst>
 </a:theme>

</xml_diff>

<commit_message>
agrega pantalla de reporte por semana
</commit_message>
<xml_diff>
--- a/Proyecto AE 1.0.docx
+++ b/Proyecto AE 1.0.docx
@@ -3108,6 +3108,146 @@
           </w:p>
         </w:tc>
       </w:tr>
+      <w:tr>
+        <w:trPr>
+          <w:cnfStyle w:val="000000010000"/>
+          <w:trHeight w:val="930"/>
+        </w:trPr>
+        <w:tc>
+          <w:tcPr>
+            <w:cnfStyle w:val="001000000000"/>
+            <w:tcW w:w="1086" w:type="dxa"/>
+            <w:vAlign w:val="center"/>
+          </w:tcPr>
+          <w:p>
+            <w:pPr>
+              <w:pStyle w:val="Standard"/>
+              <w:jc w:val="center"/>
+              <w:rPr>
+                <w:rFonts w:asciiTheme="minorHAnsi" w:hAnsiTheme="minorHAnsi"/>
+                <w:sz w:val="28"/>
+                <w:szCs w:val="28"/>
+                <w:lang w:val="es-MX"/>
+              </w:rPr>
+            </w:pPr>
+            <w:r>
+              <w:rPr>
+                <w:rFonts w:asciiTheme="minorHAnsi" w:hAnsiTheme="minorHAnsi"/>
+                <w:sz w:val="28"/>
+                <w:szCs w:val="28"/>
+                <w:lang w:val="es-MX"/>
+              </w:rPr>
+              <w:t>2.3</w:t>
+            </w:r>
+          </w:p>
+        </w:tc>
+        <w:tc>
+          <w:tcPr>
+            <w:tcW w:w="1574" w:type="dxa"/>
+            <w:vAlign w:val="center"/>
+          </w:tcPr>
+          <w:p>
+            <w:pPr>
+              <w:pStyle w:val="Standard"/>
+              <w:jc w:val="center"/>
+              <w:cnfStyle w:val="000000010000"/>
+              <w:rPr>
+                <w:rFonts w:asciiTheme="minorHAnsi" w:hAnsiTheme="minorHAnsi"/>
+                <w:sz w:val="28"/>
+                <w:szCs w:val="28"/>
+                <w:lang w:val="es-MX"/>
+              </w:rPr>
+            </w:pPr>
+            <w:r>
+              <w:rPr>
+                <w:rFonts w:asciiTheme="minorHAnsi" w:hAnsiTheme="minorHAnsi"/>
+                <w:sz w:val="28"/>
+                <w:szCs w:val="28"/>
+                <w:lang w:val="es-MX"/>
+              </w:rPr>
+              <w:t>10/06/2015</w:t>
+            </w:r>
+          </w:p>
+        </w:tc>
+        <w:tc>
+          <w:tcPr>
+            <w:tcW w:w="2977" w:type="dxa"/>
+            <w:vAlign w:val="center"/>
+          </w:tcPr>
+          <w:p>
+            <w:pPr>
+              <w:pStyle w:val="Standard"/>
+              <w:jc w:val="center"/>
+              <w:cnfStyle w:val="000000010000"/>
+              <w:rPr>
+                <w:rFonts w:asciiTheme="minorHAnsi" w:hAnsiTheme="minorHAnsi"/>
+                <w:sz w:val="28"/>
+                <w:szCs w:val="28"/>
+                <w:lang w:val="es-MX"/>
+              </w:rPr>
+            </w:pPr>
+            <w:r>
+              <w:rPr>
+                <w:rFonts w:asciiTheme="minorHAnsi" w:hAnsiTheme="minorHAnsi"/>
+                <w:sz w:val="28"/>
+                <w:szCs w:val="28"/>
+                <w:lang w:val="es-MX"/>
+              </w:rPr>
+              <w:t>Se agrego las pantallas</w:t>
+            </w:r>
+          </w:p>
+        </w:tc>
+        <w:tc>
+          <w:tcPr>
+            <w:tcW w:w="3969" w:type="dxa"/>
+            <w:vAlign w:val="center"/>
+          </w:tcPr>
+          <w:p>
+            <w:pPr>
+              <w:pStyle w:val="Standard"/>
+              <w:jc w:val="center"/>
+              <w:cnfStyle w:val="000000010000"/>
+              <w:rPr>
+                <w:rFonts w:asciiTheme="minorHAnsi" w:hAnsiTheme="minorHAnsi"/>
+                <w:sz w:val="28"/>
+                <w:szCs w:val="28"/>
+                <w:lang w:val="es-MX"/>
+              </w:rPr>
+            </w:pPr>
+            <w:r>
+              <w:rPr>
+                <w:rFonts w:asciiTheme="minorHAnsi" w:hAnsiTheme="minorHAnsi"/>
+                <w:sz w:val="28"/>
+                <w:szCs w:val="28"/>
+                <w:lang w:val="es-MX"/>
+              </w:rPr>
+              <w:t>David Arcadio Arredondo Sainz</w:t>
+            </w:r>
+          </w:p>
+          <w:p>
+            <w:pPr>
+              <w:pStyle w:val="Standard"/>
+              <w:jc w:val="center"/>
+              <w:cnfStyle w:val="000000010000"/>
+              <w:rPr>
+                <w:rFonts w:asciiTheme="minorHAnsi" w:hAnsiTheme="minorHAnsi"/>
+                <w:sz w:val="28"/>
+                <w:szCs w:val="28"/>
+                <w:lang w:val="es-MX"/>
+              </w:rPr>
+            </w:pPr>
+            <w:r>
+              <w:rPr>
+                <w:rFonts w:asciiTheme="minorHAnsi" w:hAnsiTheme="minorHAnsi"/>
+                <w:sz w:val="28"/>
+                <w:szCs w:val="28"/>
+                <w:lang w:val="es-MX"/>
+              </w:rPr>
+              <w:t>Amairany Ramos Meraz</w:t>
+            </w:r>
+          </w:p>
+        </w:tc>
+      </w:tr>
     </w:tbl>
     <w:p>
       <w:pPr>
@@ -3149,6 +3289,7 @@
           <w:szCs w:val="36"/>
           <w:lang w:val="es-MX"/>
         </w:rPr>
+        <w:lastRenderedPageBreak/>
         <w:t>Introducción</w:t>
       </w:r>
     </w:p>
@@ -3171,17 +3312,7 @@
           <w:szCs w:val="32"/>
           <w:lang w:val="es-MX"/>
         </w:rPr>
-        <w:t xml:space="preserve">En esta introducción se describe brevemente el contexto, </w:t>
-      </w:r>
-      <w:r>
-        <w:rPr>
-          <w:rFonts w:asciiTheme="minorHAnsi" w:hAnsiTheme="minorHAnsi"/>
-          <w:sz w:val="32"/>
-          <w:szCs w:val="32"/>
-          <w:lang w:val="es-MX"/>
-        </w:rPr>
-        <w:lastRenderedPageBreak/>
-        <w:t>objetivos y alcance del proyecto a desarrollar, así como la documentación relativa al mismo. Esta</w:t>
+        <w:t>En esta introducción se describe brevemente el contexto, objetivos y alcance del proyecto a desarrollar, así como la documentación relativa al mismo. Esta</w:t>
       </w:r>
       <w:r>
         <w:rPr>
@@ -3831,6 +3962,7 @@
           <w:szCs w:val="32"/>
           <w:lang w:val="es-MX"/>
         </w:rPr>
+        <w:lastRenderedPageBreak/>
         <w:t>RF4</w:t>
       </w:r>
       <w:r>
@@ -3944,7 +4076,6 @@
           <w:szCs w:val="32"/>
           <w:lang w:val="es-MX"/>
         </w:rPr>
-        <w:lastRenderedPageBreak/>
         <w:t>RNF1.- Se debe poder ingresar a la aplicación solo durante el horario de clases.</w:t>
       </w:r>
     </w:p>
@@ -4291,7 +4422,17 @@
           <w:szCs w:val="32"/>
           <w:lang w:val="es-MX"/>
         </w:rPr>
-        <w:t>“iniciador” es la componente externa al sistema que inicia el evento. Los parámetros</w:t>
+        <w:t xml:space="preserve">“iniciador” es la componente </w:t>
+      </w:r>
+      <w:r>
+        <w:rPr>
+          <w:rFonts w:asciiTheme="minorHAnsi" w:eastAsiaTheme="minorEastAsia" w:hAnsiTheme="minorHAnsi" w:cstheme="minorBidi"/>
+          <w:sz w:val="32"/>
+          <w:szCs w:val="32"/>
+          <w:lang w:val="es-MX"/>
+        </w:rPr>
+        <w:lastRenderedPageBreak/>
+        <w:t>externa al sistema que inicia el evento. Los parámetros</w:t>
       </w:r>
       <w:r>
         <w:rPr>
@@ -5165,6 +5306,7 @@
                 <w:rFonts w:ascii="Arial" w:eastAsiaTheme="minorEastAsia" w:hAnsi="Arial" w:cs="Arial"/>
                 <w:lang w:val="es-MX"/>
               </w:rPr>
+              <w:lastRenderedPageBreak/>
               <w:t>Respuesta</w:t>
             </w:r>
           </w:p>
@@ -5332,7 +5474,6 @@
                 <w:rFonts w:ascii="Arial" w:eastAsiaTheme="minorEastAsia" w:hAnsi="Arial" w:cs="Arial"/>
                 <w:lang w:val="es-MX"/>
               </w:rPr>
-              <w:lastRenderedPageBreak/>
               <w:t>Detectará la modificación de los campos de usuario y contraseña.</w:t>
             </w:r>
           </w:p>
@@ -5362,7 +5503,6 @@
                 <w:b w:val="0"/>
                 <w:lang w:val="es-MX"/>
               </w:rPr>
-              <w:lastRenderedPageBreak/>
               <w:t>Respuesta al evento2</w:t>
             </w:r>
           </w:p>
@@ -6571,7 +6711,15 @@
                 <w:rFonts w:ascii="Arial" w:hAnsi="Arial" w:cs="Arial"/>
                 <w:lang w:val="es-MX"/>
               </w:rPr>
-              <w:t>El usuario ingresa el nombre</w:t>
+              <w:t xml:space="preserve">El usuario </w:t>
+            </w:r>
+            <w:r>
+              <w:rPr>
+                <w:rFonts w:ascii="Arial" w:hAnsi="Arial" w:cs="Arial"/>
+                <w:lang w:val="es-MX"/>
+              </w:rPr>
+              <w:lastRenderedPageBreak/>
+              <w:t>ingresa el nombre</w:t>
             </w:r>
           </w:p>
           <w:p>
@@ -6592,15 +6740,7 @@
                 <w:rFonts w:ascii="Arial" w:hAnsi="Arial" w:cs="Arial"/>
                 <w:lang w:val="es-MX"/>
               </w:rPr>
-              <w:t xml:space="preserve">El usuario ingresa </w:t>
-            </w:r>
-            <w:r>
-              <w:rPr>
-                <w:rFonts w:ascii="Arial" w:hAnsi="Arial" w:cs="Arial"/>
-                <w:lang w:val="es-MX"/>
-              </w:rPr>
-              <w:lastRenderedPageBreak/>
-              <w:t>contraseña</w:t>
+              <w:t>El usuario ingresa contraseña</w:t>
             </w:r>
           </w:p>
           <w:p>
@@ -7945,6 +8085,7 @@
                 <w:rFonts w:ascii="Arial" w:hAnsi="Arial" w:cs="Arial"/>
                 <w:lang w:val="es-MX"/>
               </w:rPr>
+              <w:lastRenderedPageBreak/>
               <w:t>Precondición</w:t>
             </w:r>
           </w:p>
@@ -8061,7 +8202,6 @@
                 <w:rFonts w:ascii="Arial" w:hAnsi="Arial" w:cs="Arial"/>
                 <w:lang w:val="es-MX"/>
               </w:rPr>
-              <w:lastRenderedPageBreak/>
               <w:t>Poscondición</w:t>
             </w:r>
           </w:p>
@@ -10887,7 +11027,6 @@
                 <w:szCs w:val="32"/>
                 <w:lang w:val="es-MX"/>
               </w:rPr>
-              <w:lastRenderedPageBreak/>
               <w:t>Resumen</w:t>
             </w:r>
           </w:p>
@@ -11176,7 +11315,7 @@
                     </a:ln>
                     <a:extLst>
                       <a:ext uri="{53640926-AAD7-44D8-BBD7-CCE9431645EC}">
-                        <a14:shadowObscured xmlns:arto="http://schemas.microsoft.com/office/word/2006/arto" xmlns:a14="http://schemas.microsoft.com/office/drawing/2010/main" xmlns:wps="http://schemas.microsoft.com/office/word/2010/wordprocessingShape" xmlns:wpi="http://schemas.microsoft.com/office/word/2010/wordprocessingInk" xmlns:wpg="http://schemas.microsoft.com/office/word/2010/wordprocessingGroup" xmlns:w15="http://schemas.microsoft.com/office/word/2012/wordml" xmlns:w14="http://schemas.microsoft.com/office/word/2010/wordml" xmlns:w="http://schemas.openxmlformats.org/wordprocessingml/2006/main" xmlns:w10="urn:schemas-microsoft-com:office:word" xmlns:wp14="http://schemas.microsoft.com/office/word/2010/wordprocessingDrawing" xmlns:v="urn:schemas-microsoft-com:vml" xmlns:o="urn:schemas-microsoft-com:office:office" xmlns:mc="http://schemas.openxmlformats.org/markup-compatibility/2006" xmlns:wpc="http://schemas.microsoft.com/office/word/2010/wordprocessingCanvas" xmlns=""/>
+                        <a14:shadowObscured xmlns="" xmlns:wpc="http://schemas.microsoft.com/office/word/2010/wordprocessingCanvas" xmlns:mc="http://schemas.openxmlformats.org/markup-compatibility/2006" xmlns:o="urn:schemas-microsoft-com:office:office" xmlns:v="urn:schemas-microsoft-com:vml" xmlns:wp14="http://schemas.microsoft.com/office/word/2010/wordprocessingDrawing" xmlns:w10="urn:schemas-microsoft-com:office:word" xmlns:w="http://schemas.openxmlformats.org/wordprocessingml/2006/main" xmlns:w14="http://schemas.microsoft.com/office/word/2010/wordml" xmlns:w15="http://schemas.microsoft.com/office/word/2012/wordml" xmlns:wpg="http://schemas.microsoft.com/office/word/2010/wordprocessingGroup" xmlns:wpi="http://schemas.microsoft.com/office/word/2010/wordprocessingInk" xmlns:wps="http://schemas.microsoft.com/office/word/2010/wordprocessingShape" xmlns:a14="http://schemas.microsoft.com/office/drawing/2010/main" xmlns:arto="http://schemas.microsoft.com/office/word/2006/arto"/>
                       </a:ext>
                     </a:extLst>
                   </pic:spPr>
@@ -11255,6 +11394,7 @@
           <w:szCs w:val="32"/>
           <w:lang w:val="es-MX"/>
         </w:rPr>
+        <w:lastRenderedPageBreak/>
         <w:pict>
           <v:shape id="_x0000_i1025" type="#_x0000_t75" style="width:178.8pt;height:173.4pt">
             <v:imagedata r:id="rId10" o:title="nose"/>
@@ -11325,7 +11465,6 @@
           <w:szCs w:val="32"/>
           <w:lang w:val="es-MX"/>
         </w:rPr>
-        <w:lastRenderedPageBreak/>
         <w:t>L</w:t>
       </w:r>
       <w:r>
@@ -11668,6 +11807,7 @@
                 <w:szCs w:val="32"/>
                 <w:lang w:val="es-MX" w:eastAsia="es-MX" w:bidi="ar-SA"/>
               </w:rPr>
+              <w:lastRenderedPageBreak/>
               <w:drawing>
                 <wp:inline distT="0" distB="0" distL="0" distR="0">
                   <wp:extent cx="3463290" cy="1447800"/>
@@ -11745,6 +11885,7 @@
                 <w:szCs w:val="32"/>
                 <w:lang w:val="es-MX"/>
               </w:rPr>
+              <w:lastRenderedPageBreak/>
               <w:t xml:space="preserve">Pantalla de </w:t>
             </w:r>
             <w:r>
@@ -11893,7 +12034,6 @@
                 <w:szCs w:val="32"/>
                 <w:lang w:val="es-MX"/>
               </w:rPr>
-              <w:lastRenderedPageBreak/>
               <w:t xml:space="preserve">Pantalla para </w:t>
             </w:r>
             <w:r>
@@ -11945,7 +12085,6 @@
                 <w:szCs w:val="32"/>
                 <w:lang w:val="es-MX"/>
               </w:rPr>
-              <w:lastRenderedPageBreak/>
               <w:t xml:space="preserve">En esta pantalla </w:t>
             </w:r>
             <w:r>
@@ -12049,6 +12188,16 @@
                 <w:lang w:val="es-MX"/>
               </w:rPr>
             </w:pPr>
+            <w:r>
+              <w:rPr>
+                <w:rFonts w:asciiTheme="minorHAnsi" w:eastAsiaTheme="minorEastAsia" w:hAnsiTheme="minorHAnsi" w:cstheme="minorBidi"/>
+                <w:bCs w:val="0"/>
+                <w:sz w:val="32"/>
+                <w:szCs w:val="32"/>
+                <w:lang w:val="es-MX"/>
+              </w:rPr>
+              <w:t>Pantalla para consulta de reportes semanales</w:t>
+            </w:r>
           </w:p>
         </w:tc>
         <w:tc>
@@ -12067,6 +12216,85 @@
                 <w:lang w:val="es-MX"/>
               </w:rPr>
             </w:pPr>
+            <w:r>
+              <w:rPr>
+                <w:rFonts w:asciiTheme="minorHAnsi" w:eastAsiaTheme="minorEastAsia" w:hAnsiTheme="minorHAnsi" w:cstheme="minorBidi"/>
+                <w:bCs/>
+                <w:sz w:val="32"/>
+                <w:szCs w:val="32"/>
+                <w:lang w:val="es-MX"/>
+              </w:rPr>
+              <w:t xml:space="preserve">En esta pantalla se mostrara el reporte de asistencia por semana </w:t>
+            </w:r>
+          </w:p>
+          <w:p>
+            <w:pPr>
+              <w:pStyle w:val="Standard"/>
+              <w:cnfStyle w:val="000000010000"/>
+              <w:rPr>
+                <w:rFonts w:asciiTheme="minorHAnsi" w:eastAsiaTheme="minorEastAsia" w:hAnsiTheme="minorHAnsi" w:cstheme="minorBidi"/>
+                <w:bCs/>
+                <w:sz w:val="32"/>
+                <w:szCs w:val="32"/>
+                <w:lang w:val="es-MX"/>
+              </w:rPr>
+            </w:pPr>
+            <w:r>
+              <w:rPr>
+                <w:rFonts w:asciiTheme="minorHAnsi" w:eastAsiaTheme="minorEastAsia" w:hAnsiTheme="minorHAnsi" w:cstheme="minorBidi"/>
+                <w:bCs/>
+                <w:noProof/>
+                <w:sz w:val="32"/>
+                <w:szCs w:val="32"/>
+                <w:lang w:val="es-MX" w:eastAsia="es-MX" w:bidi="ar-SA"/>
+              </w:rPr>
+              <w:lastRenderedPageBreak/>
+              <w:drawing>
+                <wp:inline distT="0" distB="0" distL="0" distR="0">
+                  <wp:extent cx="2876550" cy="1838431"/>
+                  <wp:effectExtent l="19050" t="0" r="0" b="0"/>
+                  <wp:docPr id="1" name="Imagen 5" descr="C:\Users\Amairany\Desktop\PANTALLA CONSULTA REPORTE.png"/>
+                  <wp:cNvGraphicFramePr>
+                    <a:graphicFrameLocks xmlns:a="http://schemas.openxmlformats.org/drawingml/2006/main" noChangeAspect="1"/>
+                  </wp:cNvGraphicFramePr>
+                  <a:graphic xmlns:a="http://schemas.openxmlformats.org/drawingml/2006/main">
+                    <a:graphicData uri="http://schemas.openxmlformats.org/drawingml/2006/picture">
+                      <pic:pic xmlns:pic="http://schemas.openxmlformats.org/drawingml/2006/picture">
+                        <pic:nvPicPr>
+                          <pic:cNvPr id="0" name="Picture 5" descr="C:\Users\Amairany\Desktop\PANTALLA CONSULTA REPORTE.png"/>
+                          <pic:cNvPicPr>
+                            <a:picLocks noChangeAspect="1" noChangeArrowheads="1"/>
+                          </pic:cNvPicPr>
+                        </pic:nvPicPr>
+                        <pic:blipFill>
+                          <a:blip r:embed="rId14"/>
+                          <a:srcRect/>
+                          <a:stretch>
+                            <a:fillRect/>
+                          </a:stretch>
+                        </pic:blipFill>
+                        <pic:spPr bwMode="auto">
+                          <a:xfrm>
+                            <a:off x="0" y="0"/>
+                            <a:ext cx="2876550" cy="1838431"/>
+                          </a:xfrm>
+                          <a:prstGeom prst="rect">
+                            <a:avLst/>
+                          </a:prstGeom>
+                          <a:noFill/>
+                          <a:ln w="9525">
+                            <a:noFill/>
+                            <a:miter lim="800000"/>
+                            <a:headEnd/>
+                            <a:tailEnd/>
+                          </a:ln>
+                        </pic:spPr>
+                      </pic:pic>
+                    </a:graphicData>
+                  </a:graphic>
+                </wp:inline>
+              </w:drawing>
+            </w:r>
           </w:p>
         </w:tc>
       </w:tr>
@@ -12098,6 +12326,7 @@
                 <w:szCs w:val="32"/>
                 <w:lang w:val="es-MX"/>
               </w:rPr>
+              <w:lastRenderedPageBreak/>
               <w:t>…</w:t>
             </w:r>
           </w:p>
@@ -12668,31 +12897,41 @@
           <w:szCs w:val="32"/>
           <w:lang w:val="es-MX"/>
         </w:rPr>
+        <w:t xml:space="preserve">Capa de gestión de datos.- </w:t>
+      </w:r>
+    </w:p>
+    <w:p>
+      <w:pPr>
+        <w:pStyle w:val="Standard"/>
+        <w:jc w:val="both"/>
+        <w:rPr>
+          <w:rFonts w:asciiTheme="minorHAnsi" w:eastAsiaTheme="minorEastAsia" w:hAnsiTheme="minorHAnsi" w:cstheme="minorBidi"/>
+          <w:bCs/>
+          <w:sz w:val="32"/>
+          <w:szCs w:val="32"/>
+          <w:lang w:val="es-MX"/>
+        </w:rPr>
+      </w:pPr>
+      <w:r>
+        <w:rPr>
+          <w:rFonts w:asciiTheme="minorHAnsi" w:eastAsiaTheme="minorEastAsia" w:hAnsiTheme="minorHAnsi" w:cstheme="minorBidi"/>
+          <w:bCs/>
+          <w:sz w:val="32"/>
+          <w:szCs w:val="32"/>
+          <w:lang w:val="es-MX"/>
+        </w:rPr>
+        <w:t xml:space="preserve">Para la gestión de los datos utilizaremos el sistema gestor de base </w:t>
+      </w:r>
+      <w:r>
+        <w:rPr>
+          <w:rFonts w:asciiTheme="minorHAnsi" w:eastAsiaTheme="minorEastAsia" w:hAnsiTheme="minorHAnsi" w:cstheme="minorBidi"/>
+          <w:bCs/>
+          <w:sz w:val="32"/>
+          <w:szCs w:val="32"/>
+          <w:lang w:val="es-MX"/>
+        </w:rPr>
         <w:lastRenderedPageBreak/>
-        <w:t xml:space="preserve">Capa de gestión de datos.- </w:t>
-      </w:r>
-    </w:p>
-    <w:p>
-      <w:pPr>
-        <w:pStyle w:val="Standard"/>
-        <w:jc w:val="both"/>
-        <w:rPr>
-          <w:rFonts w:asciiTheme="minorHAnsi" w:eastAsiaTheme="minorEastAsia" w:hAnsiTheme="minorHAnsi" w:cstheme="minorBidi"/>
-          <w:bCs/>
-          <w:sz w:val="32"/>
-          <w:szCs w:val="32"/>
-          <w:lang w:val="es-MX"/>
-        </w:rPr>
-      </w:pPr>
-      <w:r>
-        <w:rPr>
-          <w:rFonts w:asciiTheme="minorHAnsi" w:eastAsiaTheme="minorEastAsia" w:hAnsiTheme="minorHAnsi" w:cstheme="minorBidi"/>
-          <w:bCs/>
-          <w:sz w:val="32"/>
-          <w:szCs w:val="32"/>
-          <w:lang w:val="es-MX"/>
-        </w:rPr>
-        <w:t>Para la gestión de los datos utilizaremos el sistema gestor de base de datos MySql.</w:t>
+        <w:t>de datos MySql.</w:t>
       </w:r>
     </w:p>
     <w:p>
@@ -12717,7 +12956,7 @@
         </w:rPr>
         <w:pict>
           <v:shape id="_x0000_i1026" type="#_x0000_t75" style="width:394.2pt;height:266.4pt">
-            <v:imagedata r:id="rId14" o:title="IMG_20150420_095958545" croptop="4294f" cropbottom="8576f" cropright="6965f"/>
+            <v:imagedata r:id="rId15" o:title="IMG_20150420_095958545" croptop="4294f" cropbottom="8576f" cropright="6965f"/>
           </v:shape>
         </w:pict>
       </w:r>
@@ -13487,12 +13726,11 @@
           <w:szCs w:val="32"/>
           <w:lang w:val="es-MX"/>
         </w:rPr>
-        <w:lastRenderedPageBreak/>
         <w:t>Falta definir los actores y los roles que van a tener en el sistema.</w:t>
       </w:r>
     </w:p>
     <w:sectPr>
-      <w:footerReference w:type="default" r:id="rId15"/>
+      <w:footerReference w:type="default" r:id="rId16"/>
       <w:pgSz w:w="12240" w:h="15840"/>
       <w:pgMar w:top="1417" w:right="1701" w:bottom="1417" w:left="1701" w:header="720" w:footer="720" w:gutter="0"/>
       <w:cols w:space="720"/>
@@ -13690,7 +13928,7 @@
               <w:szCs w:val="18"/>
               <w:lang w:val="es-ES"/>
             </w:rPr>
-            <w:t>15</w:t>
+            <w:t>3</w:t>
           </w:r>
           <w:r>
             <w:rPr>
@@ -13758,7 +13996,7 @@
         <v:path o:extrusionok="f" gradientshapeok="t" o:connecttype="rect"/>
         <o:lock v:ext="edit" aspectratio="t"/>
       </v:shapetype>
-      <v:shape id="_x0000_i1028" type="#_x0000_t75" style="width:11.4pt;height:11.4pt" o:bullet="t">
+      <v:shape id="_x0000_i1029" type="#_x0000_t75" style="width:11.4pt;height:11.4pt" o:bullet="t">
         <v:imagedata r:id="rId1" o:title="mso1AED"/>
       </v:shape>
     </w:pict>
@@ -15461,6 +15699,7 @@
     <w:rsid w:val="005E0CE5"/>
     <w:rsid w:val="006A5736"/>
     <w:rsid w:val="008B3069"/>
+    <w:rsid w:val="009D2115"/>
     <w:rsid w:val="009F389E"/>
     <w:rsid w:val="00A03E9D"/>
     <w:rsid w:val="00A94AC8"/>
@@ -15967,7 +16206,7 @@
   <a:extraClrSchemeLst/>
   <a:extLst>
     <a:ext uri="{05A4C25C-085E-4340-85A3-A5531E510DB2}">
-      <thm15:themeFamily xmlns:thm15="http://schemas.microsoft.com/office/thememl/2012/main" xmlns="" name="Office Theme" id="{62F939B6-93AF-4DB8-9C6B-D6C7DFDC589F}" vid="{4A3C46E8-61CC-4603-A589-7422A47A8E4A}"/>
+      <thm15:themeFamily xmlns="" xmlns:thm15="http://schemas.microsoft.com/office/thememl/2012/main" name="Office Theme" id="{62F939B6-93AF-4DB8-9C6B-D6C7DFDC589F}" vid="{4A3C46E8-61CC-4603-A589-7422A47A8E4A}"/>
     </a:ext>
   </a:extLst>
 </a:theme>

</xml_diff>